<commit_message>
mise en place backup BDD
</commit_message>
<xml_diff>
--- a/documentation/documentationRoutesEtSchemaDonnées.docx
+++ b/documentation/documentationRoutesEtSchemaDonnées.docx
@@ -215,7 +215,6 @@
                 <w:lang w:eastAsia="fr-FR"/>
               </w:rPr>
             </w:pPr>
-            <w:proofErr w:type="gramStart"/>
             <w:r>
               <w:rPr>
                 <w:rFonts w:ascii="Calibri" w:eastAsia="Times New Roman" w:hAnsi="Calibri" w:cs="Calibri"/>
@@ -224,7 +223,6 @@
               </w:rPr>
               <w:t>fonction</w:t>
             </w:r>
-            <w:proofErr w:type="gramEnd"/>
           </w:p>
         </w:tc>
       </w:tr>
@@ -360,23 +358,13 @@
                 <w:lang w:eastAsia="fr-FR"/>
               </w:rPr>
             </w:pPr>
-            <w:proofErr w:type="gramStart"/>
-            <w:r>
-              <w:rPr>
-                <w:rFonts w:ascii="Calibri" w:eastAsia="Times New Roman" w:hAnsi="Calibri" w:cs="Calibri"/>
-                <w:color w:val="000000"/>
-                <w:lang w:eastAsia="fr-FR"/>
-              </w:rPr>
-              <w:t>{ email</w:t>
-            </w:r>
-            <w:proofErr w:type="gramEnd"/>
-            <w:r>
-              <w:rPr>
-                <w:rFonts w:ascii="Calibri" w:eastAsia="Times New Roman" w:hAnsi="Calibri" w:cs="Calibri"/>
-                <w:color w:val="000000"/>
-                <w:lang w:eastAsia="fr-FR"/>
-              </w:rPr>
-              <w:t>: string,</w:t>
+            <w:r>
+              <w:rPr>
+                <w:rFonts w:ascii="Calibri" w:eastAsia="Times New Roman" w:hAnsi="Calibri" w:cs="Calibri"/>
+                <w:color w:val="000000"/>
+                <w:lang w:eastAsia="fr-FR"/>
+              </w:rPr>
+              <w:t>{ email: string,</w:t>
             </w:r>
           </w:p>
           <w:p>
@@ -390,7 +378,6 @@
               </w:rPr>
             </w:pPr>
             <w:proofErr w:type="spellStart"/>
-            <w:proofErr w:type="gramStart"/>
             <w:r>
               <w:rPr>
                 <w:rFonts w:ascii="Calibri" w:eastAsia="Times New Roman" w:hAnsi="Calibri" w:cs="Calibri"/>
@@ -408,7 +395,6 @@
               </w:rPr>
               <w:t>:</w:t>
             </w:r>
-            <w:proofErr w:type="gramEnd"/>
             <w:r>
               <w:rPr>
                 <w:rFonts w:ascii="Calibri" w:eastAsia="Times New Roman" w:hAnsi="Calibri" w:cs="Calibri"/>
@@ -465,25 +451,7 @@
                 <w:color w:val="000000"/>
                 <w:lang w:eastAsia="fr-FR"/>
               </w:rPr>
-              <w:t>{</w:t>
-            </w:r>
-            <w:proofErr w:type="gramStart"/>
-            <w:r>
-              <w:rPr>
-                <w:rFonts w:ascii="Calibri" w:eastAsia="Times New Roman" w:hAnsi="Calibri" w:cs="Calibri"/>
-                <w:color w:val="000000"/>
-                <w:lang w:eastAsia="fr-FR"/>
-              </w:rPr>
-              <w:t>message</w:t>
-            </w:r>
-            <w:proofErr w:type="gramEnd"/>
-            <w:r>
-              <w:rPr>
-                <w:rFonts w:ascii="Calibri" w:eastAsia="Times New Roman" w:hAnsi="Calibri" w:cs="Calibri"/>
-                <w:color w:val="000000"/>
-                <w:lang w:eastAsia="fr-FR"/>
-              </w:rPr>
-              <w:t> :string}</w:t>
+              <w:t>{message :string}</w:t>
             </w:r>
           </w:p>
         </w:tc>
@@ -662,23 +630,13 @@
                 <w:lang w:eastAsia="fr-FR"/>
               </w:rPr>
             </w:pPr>
-            <w:proofErr w:type="gramStart"/>
-            <w:r>
-              <w:rPr>
-                <w:rFonts w:ascii="Calibri" w:eastAsia="Times New Roman" w:hAnsi="Calibri" w:cs="Calibri"/>
-                <w:color w:val="000000"/>
-                <w:lang w:eastAsia="fr-FR"/>
-              </w:rPr>
-              <w:t>{ email</w:t>
-            </w:r>
-            <w:proofErr w:type="gramEnd"/>
-            <w:r>
-              <w:rPr>
-                <w:rFonts w:ascii="Calibri" w:eastAsia="Times New Roman" w:hAnsi="Calibri" w:cs="Calibri"/>
-                <w:color w:val="000000"/>
-                <w:lang w:eastAsia="fr-FR"/>
-              </w:rPr>
-              <w:t>: string,</w:t>
+            <w:r>
+              <w:rPr>
+                <w:rFonts w:ascii="Calibri" w:eastAsia="Times New Roman" w:hAnsi="Calibri" w:cs="Calibri"/>
+                <w:color w:val="000000"/>
+                <w:lang w:eastAsia="fr-FR"/>
+              </w:rPr>
+              <w:t>{ email: string,</w:t>
             </w:r>
           </w:p>
           <w:p>
@@ -692,7 +650,6 @@
               </w:rPr>
             </w:pPr>
             <w:proofErr w:type="spellStart"/>
-            <w:proofErr w:type="gramStart"/>
             <w:r>
               <w:rPr>
                 <w:rFonts w:ascii="Calibri" w:eastAsia="Times New Roman" w:hAnsi="Calibri" w:cs="Calibri"/>
@@ -710,7 +667,6 @@
               </w:rPr>
               <w:t>:</w:t>
             </w:r>
-            <w:proofErr w:type="gramEnd"/>
             <w:r>
               <w:rPr>
                 <w:rFonts w:ascii="Calibri" w:eastAsia="Times New Roman" w:hAnsi="Calibri" w:cs="Calibri"/>
@@ -767,25 +723,7 @@
                 <w:color w:val="000000"/>
                 <w:lang w:eastAsia="fr-FR"/>
               </w:rPr>
-              <w:t>{</w:t>
-            </w:r>
-            <w:proofErr w:type="gramStart"/>
-            <w:r>
-              <w:rPr>
-                <w:rFonts w:ascii="Calibri" w:eastAsia="Times New Roman" w:hAnsi="Calibri" w:cs="Calibri"/>
-                <w:color w:val="000000"/>
-                <w:lang w:eastAsia="fr-FR"/>
-              </w:rPr>
-              <w:t>message</w:t>
-            </w:r>
-            <w:proofErr w:type="gramEnd"/>
-            <w:r>
-              <w:rPr>
-                <w:rFonts w:ascii="Calibri" w:eastAsia="Times New Roman" w:hAnsi="Calibri" w:cs="Calibri"/>
-                <w:color w:val="000000"/>
-                <w:lang w:eastAsia="fr-FR"/>
-              </w:rPr>
-              <w:t> :string}</w:t>
+              <w:t>{message :string}</w:t>
             </w:r>
           </w:p>
         </w:tc>
@@ -851,110 +789,70 @@
                 <w:lang w:eastAsia="fr-FR"/>
               </w:rPr>
             </w:pPr>
-            <w:proofErr w:type="gramStart"/>
-            <w:r>
-              <w:rPr>
-                <w:rFonts w:ascii="Calibri" w:eastAsia="Times New Roman" w:hAnsi="Calibri" w:cs="Calibri"/>
-                <w:color w:val="000000"/>
-                <w:lang w:eastAsia="fr-FR"/>
-              </w:rPr>
-              <w:t>de</w:t>
-            </w:r>
-            <w:proofErr w:type="gramEnd"/>
-            <w:r>
-              <w:rPr>
-                <w:rFonts w:ascii="Calibri" w:eastAsia="Times New Roman" w:hAnsi="Calibri" w:cs="Calibri"/>
-                <w:color w:val="000000"/>
-                <w:lang w:eastAsia="fr-FR"/>
-              </w:rPr>
-              <w:t xml:space="preserve"> l'utilisateur,</w:t>
-            </w:r>
-          </w:p>
-          <w:p>
-            <w:pPr>
-              <w:spacing w:after="0" w:line="240" w:lineRule="auto"/>
-              <w:jc w:val="center"/>
-              <w:rPr>
-                <w:rFonts w:ascii="Calibri" w:eastAsia="Times New Roman" w:hAnsi="Calibri" w:cs="Calibri"/>
-                <w:color w:val="000000"/>
-                <w:lang w:eastAsia="fr-FR"/>
-              </w:rPr>
-            </w:pPr>
-            <w:proofErr w:type="gramStart"/>
-            <w:r>
-              <w:rPr>
-                <w:rFonts w:ascii="Calibri" w:eastAsia="Times New Roman" w:hAnsi="Calibri" w:cs="Calibri"/>
-                <w:color w:val="000000"/>
-                <w:lang w:eastAsia="fr-FR"/>
-              </w:rPr>
-              <w:t>renvoie</w:t>
-            </w:r>
-            <w:proofErr w:type="gramEnd"/>
-            <w:r>
-              <w:rPr>
-                <w:rFonts w:ascii="Calibri" w:eastAsia="Times New Roman" w:hAnsi="Calibri" w:cs="Calibri"/>
-                <w:color w:val="000000"/>
-                <w:lang w:eastAsia="fr-FR"/>
-              </w:rPr>
-              <w:t xml:space="preserve"> l _id de l'utilisateur</w:t>
-            </w:r>
-          </w:p>
-          <w:p>
-            <w:pPr>
-              <w:spacing w:after="0" w:line="240" w:lineRule="auto"/>
-              <w:jc w:val="center"/>
-              <w:rPr>
-                <w:rFonts w:ascii="Calibri" w:eastAsia="Times New Roman" w:hAnsi="Calibri" w:cs="Calibri"/>
-                <w:color w:val="000000"/>
-                <w:lang w:eastAsia="fr-FR"/>
-              </w:rPr>
-            </w:pPr>
-            <w:proofErr w:type="gramStart"/>
-            <w:r>
-              <w:rPr>
-                <w:rFonts w:ascii="Calibri" w:eastAsia="Times New Roman" w:hAnsi="Calibri" w:cs="Calibri"/>
-                <w:color w:val="000000"/>
-                <w:lang w:eastAsia="fr-FR"/>
-              </w:rPr>
-              <w:t>depuis</w:t>
-            </w:r>
-            <w:proofErr w:type="gramEnd"/>
-            <w:r>
-              <w:rPr>
-                <w:rFonts w:ascii="Calibri" w:eastAsia="Times New Roman" w:hAnsi="Calibri" w:cs="Calibri"/>
-                <w:color w:val="000000"/>
-                <w:lang w:eastAsia="fr-FR"/>
-              </w:rPr>
-              <w:t xml:space="preserve"> la base de données</w:t>
-            </w:r>
-          </w:p>
-          <w:p>
-            <w:pPr>
-              <w:spacing w:after="0" w:line="240" w:lineRule="auto"/>
-              <w:jc w:val="center"/>
-              <w:rPr>
-                <w:rFonts w:ascii="Calibri" w:eastAsia="Times New Roman" w:hAnsi="Calibri" w:cs="Calibri"/>
-                <w:color w:val="000000"/>
-                <w:lang w:eastAsia="fr-FR"/>
-              </w:rPr>
-            </w:pPr>
-            <w:proofErr w:type="gramStart"/>
-            <w:r>
-              <w:rPr>
-                <w:rFonts w:ascii="Calibri" w:eastAsia="Times New Roman" w:hAnsi="Calibri" w:cs="Calibri"/>
-                <w:color w:val="000000"/>
-                <w:lang w:eastAsia="fr-FR"/>
-              </w:rPr>
-              <w:t>et</w:t>
-            </w:r>
-            <w:proofErr w:type="gramEnd"/>
-            <w:r>
-              <w:rPr>
-                <w:rFonts w:ascii="Calibri" w:eastAsia="Times New Roman" w:hAnsi="Calibri" w:cs="Calibri"/>
-                <w:color w:val="000000"/>
-                <w:lang w:eastAsia="fr-FR"/>
-              </w:rPr>
-              <w:t xml:space="preserve"> un </w:t>
+            <w:r>
+              <w:rPr>
+                <w:rFonts w:ascii="Calibri" w:eastAsia="Times New Roman" w:hAnsi="Calibri" w:cs="Calibri"/>
+                <w:color w:val="000000"/>
+                <w:lang w:eastAsia="fr-FR"/>
+              </w:rPr>
+              <w:t>de l'utilisateur,</w:t>
+            </w:r>
+          </w:p>
+          <w:p>
+            <w:pPr>
+              <w:spacing w:after="0" w:line="240" w:lineRule="auto"/>
+              <w:jc w:val="center"/>
+              <w:rPr>
+                <w:rFonts w:ascii="Calibri" w:eastAsia="Times New Roman" w:hAnsi="Calibri" w:cs="Calibri"/>
+                <w:color w:val="000000"/>
+                <w:lang w:eastAsia="fr-FR"/>
+              </w:rPr>
+            </w:pPr>
+            <w:r>
+              <w:rPr>
+                <w:rFonts w:ascii="Calibri" w:eastAsia="Times New Roman" w:hAnsi="Calibri" w:cs="Calibri"/>
+                <w:color w:val="000000"/>
+                <w:lang w:eastAsia="fr-FR"/>
+              </w:rPr>
+              <w:t>renvoie l _id de l'utilisateur</w:t>
+            </w:r>
+          </w:p>
+          <w:p>
+            <w:pPr>
+              <w:spacing w:after="0" w:line="240" w:lineRule="auto"/>
+              <w:jc w:val="center"/>
+              <w:rPr>
+                <w:rFonts w:ascii="Calibri" w:eastAsia="Times New Roman" w:hAnsi="Calibri" w:cs="Calibri"/>
+                <w:color w:val="000000"/>
+                <w:lang w:eastAsia="fr-FR"/>
+              </w:rPr>
+            </w:pPr>
+            <w:r>
+              <w:rPr>
+                <w:rFonts w:ascii="Calibri" w:eastAsia="Times New Roman" w:hAnsi="Calibri" w:cs="Calibri"/>
+                <w:color w:val="000000"/>
+                <w:lang w:eastAsia="fr-FR"/>
+              </w:rPr>
+              <w:t>depuis la base de données</w:t>
+            </w:r>
+          </w:p>
+          <w:p>
+            <w:pPr>
+              <w:spacing w:after="0" w:line="240" w:lineRule="auto"/>
+              <w:jc w:val="center"/>
+              <w:rPr>
+                <w:rFonts w:ascii="Calibri" w:eastAsia="Times New Roman" w:hAnsi="Calibri" w:cs="Calibri"/>
+                <w:color w:val="000000"/>
+                <w:lang w:eastAsia="fr-FR"/>
+              </w:rPr>
+            </w:pPr>
+            <w:r>
+              <w:rPr>
+                <w:rFonts w:ascii="Calibri" w:eastAsia="Times New Roman" w:hAnsi="Calibri" w:cs="Calibri"/>
+                <w:color w:val="000000"/>
+                <w:lang w:eastAsia="fr-FR"/>
+              </w:rPr>
+              <w:t xml:space="preserve">et un </w:t>
             </w:r>
             <w:proofErr w:type="spellStart"/>
             <w:r>
@@ -991,54 +889,26 @@
                 <w:color w:val="000000"/>
                 <w:lang w:eastAsia="fr-FR"/>
               </w:rPr>
-              <w:t>(</w:t>
-            </w:r>
-            <w:proofErr w:type="gramStart"/>
-            <w:r>
-              <w:rPr>
-                <w:rFonts w:ascii="Calibri" w:eastAsia="Times New Roman" w:hAnsi="Calibri" w:cs="Calibri"/>
-                <w:color w:val="000000"/>
-                <w:lang w:eastAsia="fr-FR"/>
-              </w:rPr>
-              <w:t>contenant</w:t>
-            </w:r>
-            <w:proofErr w:type="gramEnd"/>
-            <w:r>
-              <w:rPr>
-                <w:rFonts w:ascii="Calibri" w:eastAsia="Times New Roman" w:hAnsi="Calibri" w:cs="Calibri"/>
-                <w:color w:val="000000"/>
-                <w:lang w:eastAsia="fr-FR"/>
-              </w:rPr>
-              <w:t xml:space="preserve"> également l'_id</w:t>
-            </w:r>
-          </w:p>
-          <w:p>
-            <w:pPr>
-              <w:spacing w:after="0" w:line="240" w:lineRule="auto"/>
-              <w:jc w:val="center"/>
-              <w:rPr>
-                <w:rFonts w:ascii="Calibri" w:eastAsia="Times New Roman" w:hAnsi="Calibri" w:cs="Calibri"/>
-                <w:color w:val="000000"/>
-                <w:lang w:eastAsia="fr-FR"/>
-              </w:rPr>
-            </w:pPr>
-            <w:proofErr w:type="gramStart"/>
-            <w:r>
-              <w:rPr>
-                <w:rFonts w:ascii="Calibri" w:eastAsia="Times New Roman" w:hAnsi="Calibri" w:cs="Calibri"/>
-                <w:color w:val="000000"/>
-                <w:lang w:eastAsia="fr-FR"/>
-              </w:rPr>
-              <w:t>de</w:t>
-            </w:r>
-            <w:proofErr w:type="gramEnd"/>
-            <w:r>
-              <w:rPr>
-                <w:rFonts w:ascii="Calibri" w:eastAsia="Times New Roman" w:hAnsi="Calibri" w:cs="Calibri"/>
-                <w:color w:val="000000"/>
-                <w:lang w:eastAsia="fr-FR"/>
-              </w:rPr>
-              <w:t xml:space="preserve"> l'utilisateur).</w:t>
+              <w:t>(contenant également l'_id</w:t>
+            </w:r>
+          </w:p>
+          <w:p>
+            <w:pPr>
+              <w:spacing w:after="0" w:line="240" w:lineRule="auto"/>
+              <w:jc w:val="center"/>
+              <w:rPr>
+                <w:rFonts w:ascii="Calibri" w:eastAsia="Times New Roman" w:hAnsi="Calibri" w:cs="Calibri"/>
+                <w:color w:val="000000"/>
+                <w:lang w:eastAsia="fr-FR"/>
+              </w:rPr>
+            </w:pPr>
+            <w:r>
+              <w:rPr>
+                <w:rFonts w:ascii="Calibri" w:eastAsia="Times New Roman" w:hAnsi="Calibri" w:cs="Calibri"/>
+                <w:color w:val="000000"/>
+                <w:lang w:eastAsia="fr-FR"/>
+              </w:rPr>
+              <w:t>de l'utilisateur).</w:t>
             </w:r>
           </w:p>
         </w:tc>
@@ -1215,25 +1085,7 @@
                 <w:color w:val="000000"/>
                 <w:lang w:eastAsia="fr-FR"/>
               </w:rPr>
-              <w:t>{</w:t>
-            </w:r>
-            <w:proofErr w:type="gramStart"/>
-            <w:r>
-              <w:rPr>
-                <w:rFonts w:ascii="Calibri" w:eastAsia="Times New Roman" w:hAnsi="Calibri" w:cs="Calibri"/>
-                <w:color w:val="000000"/>
-                <w:lang w:eastAsia="fr-FR"/>
-              </w:rPr>
-              <w:t>message</w:t>
-            </w:r>
-            <w:proofErr w:type="gramEnd"/>
-            <w:r>
-              <w:rPr>
-                <w:rFonts w:ascii="Calibri" w:eastAsia="Times New Roman" w:hAnsi="Calibri" w:cs="Calibri"/>
-                <w:color w:val="000000"/>
-                <w:lang w:eastAsia="fr-FR"/>
-              </w:rPr>
-              <w:t> :string}</w:t>
+              <w:t>{message :string}</w:t>
             </w:r>
           </w:p>
         </w:tc>
@@ -1558,7 +1410,6 @@
                 <w:lang w:eastAsia="fr-FR"/>
               </w:rPr>
             </w:pPr>
-            <w:proofErr w:type="gramStart"/>
             <w:r>
               <w:rPr>
                 <w:rFonts w:ascii="Calibri" w:eastAsia="Times New Roman" w:hAnsi="Calibri" w:cs="Calibri"/>
@@ -1567,7 +1418,6 @@
               </w:rPr>
               <w:t>fonction</w:t>
             </w:r>
-            <w:proofErr w:type="gramEnd"/>
           </w:p>
         </w:tc>
       </w:tr>
@@ -1899,7 +1749,6 @@
               <w:t>posts</w:t>
             </w:r>
             <w:proofErr w:type="spellEnd"/>
-            <w:proofErr w:type="gramStart"/>
             <w:r>
               <w:rPr>
                 <w:rFonts w:ascii="Calibri" w:eastAsia="Times New Roman" w:hAnsi="Calibri" w:cs="Calibri"/>
@@ -1926,7 +1775,6 @@
               <w:t>id</w:t>
             </w:r>
             <w:proofErr w:type="spellEnd"/>
-            <w:proofErr w:type="gramEnd"/>
           </w:p>
         </w:tc>
         <w:tc>
@@ -2018,23 +1866,13 @@
                 <w:lang w:eastAsia="fr-FR"/>
               </w:rPr>
             </w:pPr>
-            <w:proofErr w:type="gramStart"/>
-            <w:r>
-              <w:rPr>
-                <w:rFonts w:ascii="Calibri" w:eastAsia="Times New Roman" w:hAnsi="Calibri" w:cs="Calibri"/>
-                <w:color w:val="000000"/>
-                <w:lang w:eastAsia="fr-FR"/>
-              </w:rPr>
-              <w:t>Renvoie le</w:t>
-            </w:r>
-            <w:proofErr w:type="gramEnd"/>
-            <w:r>
-              <w:rPr>
-                <w:rFonts w:ascii="Calibri" w:eastAsia="Times New Roman" w:hAnsi="Calibri" w:cs="Calibri"/>
-                <w:color w:val="000000"/>
-                <w:lang w:eastAsia="fr-FR"/>
-              </w:rPr>
-              <w:t xml:space="preserve"> post avec l’ID fourni</w:t>
+            <w:r>
+              <w:rPr>
+                <w:rFonts w:ascii="Calibri" w:eastAsia="Times New Roman" w:hAnsi="Calibri" w:cs="Calibri"/>
+                <w:color w:val="000000"/>
+                <w:lang w:eastAsia="fr-FR"/>
+              </w:rPr>
+              <w:t>Renvoie le post avec l’ID fourni</w:t>
             </w:r>
             <w:r>
               <w:rPr>
@@ -2125,7 +1963,6 @@
               <w:t>posts</w:t>
             </w:r>
             <w:proofErr w:type="spellEnd"/>
-            <w:proofErr w:type="gramStart"/>
             <w:r>
               <w:rPr>
                 <w:rFonts w:ascii="Calibri" w:eastAsia="Times New Roman" w:hAnsi="Calibri" w:cs="Calibri"/>
@@ -2141,18 +1978,9 @@
                 <w:color w:val="000000"/>
                 <w:lang w:eastAsia="fr-FR"/>
               </w:rPr>
-              <w:t>user</w:t>
-            </w:r>
-            <w:r>
-              <w:rPr>
-                <w:rFonts w:ascii="Calibri" w:eastAsia="Times New Roman" w:hAnsi="Calibri" w:cs="Calibri"/>
-                <w:color w:val="000000"/>
-                <w:lang w:eastAsia="fr-FR"/>
-              </w:rPr>
-              <w:t>id</w:t>
+              <w:t>userid</w:t>
             </w:r>
             <w:proofErr w:type="spellEnd"/>
-            <w:proofErr w:type="gramEnd"/>
           </w:p>
         </w:tc>
         <w:tc>
@@ -2270,23 +2098,7 @@
                 <w:color w:val="000000"/>
                 <w:lang w:eastAsia="fr-FR"/>
               </w:rPr>
-              <w:t>Renvoie un tableau</w:t>
-            </w:r>
-            <w:r>
-              <w:rPr>
-                <w:rFonts w:ascii="Calibri" w:eastAsia="Times New Roman" w:hAnsi="Calibri" w:cs="Calibri"/>
-                <w:color w:val="000000"/>
-                <w:lang w:eastAsia="fr-FR"/>
-              </w:rPr>
-              <w:t xml:space="preserve"> </w:t>
-            </w:r>
-            <w:r>
-              <w:rPr>
-                <w:rFonts w:ascii="Calibri" w:eastAsia="Times New Roman" w:hAnsi="Calibri" w:cs="Calibri"/>
-                <w:color w:val="000000"/>
-                <w:lang w:eastAsia="fr-FR"/>
-              </w:rPr>
-              <w:t xml:space="preserve">de tous les </w:t>
+              <w:t xml:space="preserve">Renvoie un tableau de tous les </w:t>
             </w:r>
             <w:proofErr w:type="spellStart"/>
             <w:r>
@@ -2304,15 +2116,7 @@
                 <w:color w:val="000000"/>
                 <w:lang w:eastAsia="fr-FR"/>
               </w:rPr>
-              <w:t xml:space="preserve"> à afficher (à afficher du plus récent au plus ancien)</w:t>
-            </w:r>
-            <w:r>
-              <w:rPr>
-                <w:rFonts w:ascii="Calibri" w:eastAsia="Times New Roman" w:hAnsi="Calibri" w:cs="Calibri"/>
-                <w:color w:val="000000"/>
-                <w:lang w:eastAsia="fr-FR"/>
-              </w:rPr>
-              <w:t>.</w:t>
+              <w:t xml:space="preserve"> à afficher (à afficher du plus récent au plus ancien).</w:t>
             </w:r>
             <w:r>
               <w:rPr>
@@ -2568,7 +2372,6 @@
                 <w:lang w:eastAsia="fr-FR"/>
               </w:rPr>
             </w:pPr>
-            <w:proofErr w:type="gramStart"/>
             <w:r>
               <w:rPr>
                 <w:rFonts w:ascii="Calibri" w:eastAsia="Times New Roman" w:hAnsi="Calibri" w:cs="Calibri"/>
@@ -2577,7 +2380,6 @@
               </w:rPr>
               <w:t>fonction</w:t>
             </w:r>
-            <w:proofErr w:type="gramEnd"/>
           </w:p>
         </w:tc>
       </w:tr>
@@ -2686,7 +2488,6 @@
                 <w:lang w:eastAsia="fr-FR"/>
               </w:rPr>
             </w:pPr>
-            <w:proofErr w:type="gramStart"/>
             <w:r>
               <w:rPr>
                 <w:rFonts w:ascii="Calibri" w:eastAsia="Times New Roman" w:hAnsi="Calibri" w:cs="Calibri"/>
@@ -2703,7 +2504,6 @@
               </w:rPr>
               <w:t>post</w:t>
             </w:r>
-            <w:proofErr w:type="gramEnd"/>
             <w:r>
               <w:rPr>
                 <w:rFonts w:ascii="Calibri" w:eastAsia="Times New Roman" w:hAnsi="Calibri" w:cs="Calibri"/>
@@ -2724,23 +2524,13 @@
                 <w:lang w:val="en-GB" w:eastAsia="fr-FR"/>
               </w:rPr>
             </w:pPr>
-            <w:proofErr w:type="gramStart"/>
-            <w:r>
-              <w:rPr>
-                <w:rFonts w:ascii="Calibri" w:eastAsia="Times New Roman" w:hAnsi="Calibri" w:cs="Calibri"/>
-                <w:color w:val="000000"/>
-                <w:lang w:eastAsia="fr-FR"/>
-              </w:rPr>
-              <w:t>image:</w:t>
-            </w:r>
-            <w:proofErr w:type="gramEnd"/>
-            <w:r>
-              <w:rPr>
-                <w:rFonts w:ascii="Calibri" w:eastAsia="Times New Roman" w:hAnsi="Calibri" w:cs="Calibri"/>
-                <w:color w:val="000000"/>
-                <w:lang w:eastAsia="fr-FR"/>
-              </w:rPr>
-              <w:t xml:space="preserve"> File }</w:t>
+            <w:r>
+              <w:rPr>
+                <w:rFonts w:ascii="Calibri" w:eastAsia="Times New Roman" w:hAnsi="Calibri" w:cs="Calibri"/>
+                <w:color w:val="000000"/>
+                <w:lang w:eastAsia="fr-FR"/>
+              </w:rPr>
+              <w:t>image: File }</w:t>
             </w:r>
           </w:p>
         </w:tc>
@@ -2774,25 +2564,7 @@
                 <w:color w:val="000000"/>
                 <w:lang w:eastAsia="fr-FR"/>
               </w:rPr>
-              <w:t>{</w:t>
-            </w:r>
-            <w:proofErr w:type="gramStart"/>
-            <w:r>
-              <w:rPr>
-                <w:rFonts w:ascii="Calibri" w:eastAsia="Times New Roman" w:hAnsi="Calibri" w:cs="Calibri"/>
-                <w:color w:val="000000"/>
-                <w:lang w:eastAsia="fr-FR"/>
-              </w:rPr>
-              <w:t>message</w:t>
-            </w:r>
-            <w:proofErr w:type="gramEnd"/>
-            <w:r>
-              <w:rPr>
-                <w:rFonts w:ascii="Calibri" w:eastAsia="Times New Roman" w:hAnsi="Calibri" w:cs="Calibri"/>
-                <w:color w:val="000000"/>
-                <w:lang w:eastAsia="fr-FR"/>
-              </w:rPr>
-              <w:t> :string}</w:t>
+              <w:t>{message :string}</w:t>
             </w:r>
           </w:p>
         </w:tc>
@@ -2838,23 +2610,13 @@
                 <w:lang w:eastAsia="fr-FR"/>
               </w:rPr>
             </w:pPr>
-            <w:proofErr w:type="gramStart"/>
-            <w:r>
-              <w:rPr>
-                <w:rFonts w:ascii="Calibri" w:eastAsia="Times New Roman" w:hAnsi="Calibri" w:cs="Calibri"/>
-                <w:color w:val="000000"/>
-                <w:lang w:eastAsia="fr-FR"/>
-              </w:rPr>
-              <w:t>l'image</w:t>
-            </w:r>
-            <w:proofErr w:type="gramEnd"/>
-            <w:r>
-              <w:rPr>
-                <w:rFonts w:ascii="Calibri" w:eastAsia="Times New Roman" w:hAnsi="Calibri" w:cs="Calibri"/>
-                <w:color w:val="000000"/>
-                <w:lang w:eastAsia="fr-FR"/>
-              </w:rPr>
-              <w:t xml:space="preserve">, analyse </w:t>
+            <w:r>
+              <w:rPr>
+                <w:rFonts w:ascii="Calibri" w:eastAsia="Times New Roman" w:hAnsi="Calibri" w:cs="Calibri"/>
+                <w:color w:val="000000"/>
+                <w:lang w:eastAsia="fr-FR"/>
+              </w:rPr>
+              <w:t xml:space="preserve">l'image, analyse </w:t>
             </w:r>
             <w:r>
               <w:rPr>
@@ -2891,23 +2653,13 @@
                 <w:lang w:eastAsia="fr-FR"/>
               </w:rPr>
             </w:pPr>
-            <w:proofErr w:type="gramStart"/>
-            <w:r>
-              <w:rPr>
-                <w:rFonts w:ascii="Calibri" w:eastAsia="Times New Roman" w:hAnsi="Calibri" w:cs="Calibri"/>
-                <w:color w:val="000000"/>
-                <w:lang w:eastAsia="fr-FR"/>
-              </w:rPr>
-              <w:t>transformé</w:t>
-            </w:r>
-            <w:proofErr w:type="gramEnd"/>
-            <w:r>
-              <w:rPr>
-                <w:rFonts w:ascii="Calibri" w:eastAsia="Times New Roman" w:hAnsi="Calibri" w:cs="Calibri"/>
-                <w:color w:val="000000"/>
-                <w:lang w:eastAsia="fr-FR"/>
-              </w:rPr>
-              <w:t xml:space="preserve"> en chaîne</w:t>
+            <w:r>
+              <w:rPr>
+                <w:rFonts w:ascii="Calibri" w:eastAsia="Times New Roman" w:hAnsi="Calibri" w:cs="Calibri"/>
+                <w:color w:val="000000"/>
+                <w:lang w:eastAsia="fr-FR"/>
+              </w:rPr>
+              <w:t>transformé en chaîne</w:t>
             </w:r>
             <w:r>
               <w:rPr>
@@ -2952,23 +2704,13 @@
                 <w:lang w:eastAsia="fr-FR"/>
               </w:rPr>
             </w:pPr>
-            <w:proofErr w:type="gramStart"/>
-            <w:r>
-              <w:rPr>
-                <w:rFonts w:ascii="Calibri" w:eastAsia="Times New Roman" w:hAnsi="Calibri" w:cs="Calibri"/>
-                <w:color w:val="000000"/>
-                <w:lang w:eastAsia="fr-FR"/>
-              </w:rPr>
-              <w:t>dans</w:t>
-            </w:r>
-            <w:proofErr w:type="gramEnd"/>
-            <w:r>
-              <w:rPr>
-                <w:rFonts w:ascii="Calibri" w:eastAsia="Times New Roman" w:hAnsi="Calibri" w:cs="Calibri"/>
-                <w:color w:val="000000"/>
-                <w:lang w:eastAsia="fr-FR"/>
-              </w:rPr>
-              <w:t xml:space="preserve"> la base de</w:t>
+            <w:r>
+              <w:rPr>
+                <w:rFonts w:ascii="Calibri" w:eastAsia="Times New Roman" w:hAnsi="Calibri" w:cs="Calibri"/>
+                <w:color w:val="000000"/>
+                <w:lang w:eastAsia="fr-FR"/>
+              </w:rPr>
+              <w:t>dans la base de</w:t>
             </w:r>
             <w:r>
               <w:rPr>
@@ -3029,16 +2771,32 @@
                 <w:lang w:eastAsia="fr-FR"/>
               </w:rPr>
             </w:pPr>
-            <w:proofErr w:type="gramStart"/>
-            <w:r>
-              <w:rPr>
-                <w:rFonts w:ascii="Calibri" w:eastAsia="Times New Roman" w:hAnsi="Calibri" w:cs="Calibri"/>
-                <w:color w:val="000000"/>
-                <w:lang w:eastAsia="fr-FR"/>
-              </w:rPr>
-              <w:t>son</w:t>
-            </w:r>
-            <w:proofErr w:type="gramEnd"/>
+            <w:r>
+              <w:rPr>
+                <w:rFonts w:ascii="Calibri" w:eastAsia="Times New Roman" w:hAnsi="Calibri" w:cs="Calibri"/>
+                <w:color w:val="000000"/>
+                <w:lang w:eastAsia="fr-FR"/>
+              </w:rPr>
+              <w:t xml:space="preserve">son </w:t>
+            </w:r>
+            <w:proofErr w:type="spellStart"/>
+            <w:r>
+              <w:rPr>
+                <w:rFonts w:ascii="Calibri" w:eastAsia="Times New Roman" w:hAnsi="Calibri" w:cs="Calibri"/>
+                <w:color w:val="000000"/>
+                <w:lang w:eastAsia="fr-FR"/>
+              </w:rPr>
+              <w:t>imageUrl</w:t>
+            </w:r>
+            <w:proofErr w:type="spellEnd"/>
+            <w:r>
+              <w:rPr>
+                <w:rFonts w:ascii="Calibri" w:eastAsia="Times New Roman" w:hAnsi="Calibri" w:cs="Calibri"/>
+                <w:color w:val="000000"/>
+                <w:lang w:eastAsia="fr-FR"/>
+              </w:rPr>
+              <w:t>. Initialise les</w:t>
+            </w:r>
             <w:r>
               <w:rPr>
                 <w:rFonts w:ascii="Calibri" w:eastAsia="Times New Roman" w:hAnsi="Calibri" w:cs="Calibri"/>
@@ -3047,6 +2805,46 @@
               </w:rPr>
               <w:t xml:space="preserve"> </w:t>
             </w:r>
+            <w:r>
+              <w:rPr>
+                <w:rFonts w:ascii="Calibri" w:eastAsia="Times New Roman" w:hAnsi="Calibri" w:cs="Calibri"/>
+                <w:color w:val="000000"/>
+                <w:lang w:eastAsia="fr-FR"/>
+              </w:rPr>
+              <w:t xml:space="preserve">likes et dislikes de </w:t>
+            </w:r>
+            <w:r>
+              <w:rPr>
+                <w:rFonts w:ascii="Calibri" w:eastAsia="Times New Roman" w:hAnsi="Calibri" w:cs="Calibri"/>
+                <w:color w:val="000000"/>
+                <w:lang w:eastAsia="fr-FR"/>
+              </w:rPr>
+              <w:t>du post</w:t>
+            </w:r>
+            <w:r>
+              <w:rPr>
+                <w:rFonts w:ascii="Calibri" w:eastAsia="Times New Roman" w:hAnsi="Calibri" w:cs="Calibri"/>
+                <w:color w:val="000000"/>
+                <w:lang w:eastAsia="fr-FR"/>
+              </w:rPr>
+              <w:t xml:space="preserve"> à</w:t>
+            </w:r>
+            <w:r>
+              <w:rPr>
+                <w:rFonts w:ascii="Calibri" w:eastAsia="Times New Roman" w:hAnsi="Calibri" w:cs="Calibri"/>
+                <w:color w:val="000000"/>
+                <w:lang w:eastAsia="fr-FR"/>
+              </w:rPr>
+              <w:t xml:space="preserve"> </w:t>
+            </w:r>
+            <w:r>
+              <w:rPr>
+                <w:rFonts w:ascii="Calibri" w:eastAsia="Times New Roman" w:hAnsi="Calibri" w:cs="Calibri"/>
+                <w:color w:val="000000"/>
+                <w:lang w:eastAsia="fr-FR"/>
+              </w:rPr>
+              <w:t xml:space="preserve">0 et les </w:t>
+            </w:r>
             <w:proofErr w:type="spellStart"/>
             <w:r>
               <w:rPr>
@@ -3054,7 +2852,7 @@
                 <w:color w:val="000000"/>
                 <w:lang w:eastAsia="fr-FR"/>
               </w:rPr>
-              <w:t>imageUrl</w:t>
+              <w:t>usersLiked</w:t>
             </w:r>
             <w:proofErr w:type="spellEnd"/>
             <w:r>
@@ -3063,56 +2861,19 @@
                 <w:color w:val="000000"/>
                 <w:lang w:eastAsia="fr-FR"/>
               </w:rPr>
-              <w:t>. Initialise les</w:t>
-            </w:r>
-            <w:r>
-              <w:rPr>
-                <w:rFonts w:ascii="Calibri" w:eastAsia="Times New Roman" w:hAnsi="Calibri" w:cs="Calibri"/>
-                <w:color w:val="000000"/>
-                <w:lang w:eastAsia="fr-FR"/>
-              </w:rPr>
-              <w:t xml:space="preserve"> </w:t>
-            </w:r>
-            <w:r>
-              <w:rPr>
-                <w:rFonts w:ascii="Calibri" w:eastAsia="Times New Roman" w:hAnsi="Calibri" w:cs="Calibri"/>
-                <w:color w:val="000000"/>
-                <w:lang w:eastAsia="fr-FR"/>
-              </w:rPr>
-              <w:t xml:space="preserve">likes et dislikes de </w:t>
-            </w:r>
-            <w:r>
-              <w:rPr>
-                <w:rFonts w:ascii="Calibri" w:eastAsia="Times New Roman" w:hAnsi="Calibri" w:cs="Calibri"/>
-                <w:color w:val="000000"/>
-                <w:lang w:eastAsia="fr-FR"/>
-              </w:rPr>
-              <w:t>du post</w:t>
-            </w:r>
-            <w:r>
-              <w:rPr>
-                <w:rFonts w:ascii="Calibri" w:eastAsia="Times New Roman" w:hAnsi="Calibri" w:cs="Calibri"/>
-                <w:color w:val="000000"/>
-                <w:lang w:eastAsia="fr-FR"/>
-              </w:rPr>
-              <w:t xml:space="preserve"> à</w:t>
-            </w:r>
-            <w:r>
-              <w:rPr>
-                <w:rFonts w:ascii="Calibri" w:eastAsia="Times New Roman" w:hAnsi="Calibri" w:cs="Calibri"/>
-                <w:color w:val="000000"/>
-                <w:lang w:eastAsia="fr-FR"/>
-              </w:rPr>
-              <w:t xml:space="preserve"> </w:t>
-            </w:r>
-            <w:r>
-              <w:rPr>
-                <w:rFonts w:ascii="Calibri" w:eastAsia="Times New Roman" w:hAnsi="Calibri" w:cs="Calibri"/>
-                <w:color w:val="000000"/>
-                <w:lang w:eastAsia="fr-FR"/>
-              </w:rPr>
-              <w:t xml:space="preserve">0 et les </w:t>
-            </w:r>
+              <w:t xml:space="preserve"> et</w:t>
+            </w:r>
+          </w:p>
+          <w:p>
+            <w:pPr>
+              <w:spacing w:after="0" w:line="240" w:lineRule="auto"/>
+              <w:jc w:val="center"/>
+              <w:rPr>
+                <w:rFonts w:ascii="Calibri" w:eastAsia="Times New Roman" w:hAnsi="Calibri" w:cs="Calibri"/>
+                <w:color w:val="000000"/>
+                <w:lang w:eastAsia="fr-FR"/>
+              </w:rPr>
+            </w:pPr>
             <w:proofErr w:type="spellStart"/>
             <w:r>
               <w:rPr>
@@ -3120,7 +2881,7 @@
                 <w:color w:val="000000"/>
                 <w:lang w:eastAsia="fr-FR"/>
               </w:rPr>
-              <w:t>usersLiked</w:t>
+              <w:t>usersDisliked</w:t>
             </w:r>
             <w:proofErr w:type="spellEnd"/>
             <w:r>
@@ -3129,78 +2890,37 @@
                 <w:color w:val="000000"/>
                 <w:lang w:eastAsia="fr-FR"/>
               </w:rPr>
-              <w:t xml:space="preserve"> et</w:t>
-            </w:r>
-          </w:p>
-          <w:p>
-            <w:pPr>
-              <w:spacing w:after="0" w:line="240" w:lineRule="auto"/>
-              <w:jc w:val="center"/>
-              <w:rPr>
-                <w:rFonts w:ascii="Calibri" w:eastAsia="Times New Roman" w:hAnsi="Calibri" w:cs="Calibri"/>
-                <w:color w:val="000000"/>
-                <w:lang w:eastAsia="fr-FR"/>
-              </w:rPr>
-            </w:pPr>
+              <w:t xml:space="preserve"> avec des</w:t>
+            </w:r>
+          </w:p>
+          <w:p>
+            <w:pPr>
+              <w:spacing w:after="0" w:line="240" w:lineRule="auto"/>
+              <w:jc w:val="center"/>
+              <w:rPr>
+                <w:rFonts w:ascii="Calibri" w:eastAsia="Times New Roman" w:hAnsi="Calibri" w:cs="Calibri"/>
+                <w:color w:val="000000"/>
+                <w:lang w:eastAsia="fr-FR"/>
+              </w:rPr>
+            </w:pPr>
+            <w:r>
+              <w:rPr>
+                <w:rFonts w:ascii="Calibri" w:eastAsia="Times New Roman" w:hAnsi="Calibri" w:cs="Calibri"/>
+                <w:color w:val="000000"/>
+                <w:lang w:eastAsia="fr-FR"/>
+              </w:rPr>
+              <w:t xml:space="preserve">tableaux vides. </w:t>
+            </w:r>
             <w:proofErr w:type="spellStart"/>
-            <w:proofErr w:type="gramStart"/>
-            <w:r>
-              <w:rPr>
-                <w:rFonts w:ascii="Calibri" w:eastAsia="Times New Roman" w:hAnsi="Calibri" w:cs="Calibri"/>
-                <w:color w:val="000000"/>
-                <w:lang w:eastAsia="fr-FR"/>
-              </w:rPr>
-              <w:t>usersDisliked</w:t>
+            <w:r>
+              <w:rPr>
+                <w:rFonts w:ascii="Calibri" w:eastAsia="Times New Roman" w:hAnsi="Calibri" w:cs="Calibri"/>
+                <w:color w:val="000000"/>
+                <w:lang w:eastAsia="fr-FR"/>
+              </w:rPr>
+              <w:t>Remarquezque</w:t>
             </w:r>
             <w:proofErr w:type="spellEnd"/>
-            <w:proofErr w:type="gramEnd"/>
-            <w:r>
-              <w:rPr>
-                <w:rFonts w:ascii="Calibri" w:eastAsia="Times New Roman" w:hAnsi="Calibri" w:cs="Calibri"/>
-                <w:color w:val="000000"/>
-                <w:lang w:eastAsia="fr-FR"/>
-              </w:rPr>
-              <w:t xml:space="preserve"> avec des</w:t>
-            </w:r>
-          </w:p>
-          <w:p>
-            <w:pPr>
-              <w:spacing w:after="0" w:line="240" w:lineRule="auto"/>
-              <w:jc w:val="center"/>
-              <w:rPr>
-                <w:rFonts w:ascii="Calibri" w:eastAsia="Times New Roman" w:hAnsi="Calibri" w:cs="Calibri"/>
-                <w:color w:val="000000"/>
-                <w:lang w:eastAsia="fr-FR"/>
-              </w:rPr>
-            </w:pPr>
-            <w:proofErr w:type="gramStart"/>
-            <w:r>
-              <w:rPr>
-                <w:rFonts w:ascii="Calibri" w:eastAsia="Times New Roman" w:hAnsi="Calibri" w:cs="Calibri"/>
-                <w:color w:val="000000"/>
-                <w:lang w:eastAsia="fr-FR"/>
-              </w:rPr>
-              <w:t>tableaux</w:t>
-            </w:r>
-            <w:proofErr w:type="gramEnd"/>
-            <w:r>
-              <w:rPr>
-                <w:rFonts w:ascii="Calibri" w:eastAsia="Times New Roman" w:hAnsi="Calibri" w:cs="Calibri"/>
-                <w:color w:val="000000"/>
-                <w:lang w:eastAsia="fr-FR"/>
-              </w:rPr>
-              <w:t xml:space="preserve"> vides. </w:t>
-            </w:r>
-            <w:proofErr w:type="spellStart"/>
-            <w:r>
-              <w:rPr>
-                <w:rFonts w:ascii="Calibri" w:eastAsia="Times New Roman" w:hAnsi="Calibri" w:cs="Calibri"/>
-                <w:color w:val="000000"/>
-                <w:lang w:eastAsia="fr-FR"/>
-              </w:rPr>
-              <w:t>Remarquezque</w:t>
-            </w:r>
-            <w:proofErr w:type="spellEnd"/>
             <w:r>
               <w:rPr>
                 <w:rFonts w:ascii="Calibri" w:eastAsia="Times New Roman" w:hAnsi="Calibri" w:cs="Calibri"/>
@@ -3236,23 +2956,13 @@
                 <w:lang w:eastAsia="fr-FR"/>
               </w:rPr>
             </w:pPr>
-            <w:proofErr w:type="gramStart"/>
-            <w:r>
-              <w:rPr>
-                <w:rFonts w:ascii="Calibri" w:eastAsia="Times New Roman" w:hAnsi="Calibri" w:cs="Calibri"/>
-                <w:color w:val="000000"/>
-                <w:lang w:eastAsia="fr-FR"/>
-              </w:rPr>
-              <w:t>initiale</w:t>
-            </w:r>
-            <w:proofErr w:type="gramEnd"/>
-            <w:r>
-              <w:rPr>
-                <w:rFonts w:ascii="Calibri" w:eastAsia="Times New Roman" w:hAnsi="Calibri" w:cs="Calibri"/>
-                <w:color w:val="000000"/>
-                <w:lang w:eastAsia="fr-FR"/>
-              </w:rPr>
-              <w:t xml:space="preserve"> est vide</w:t>
+            <w:r>
+              <w:rPr>
+                <w:rFonts w:ascii="Calibri" w:eastAsia="Times New Roman" w:hAnsi="Calibri" w:cs="Calibri"/>
+                <w:color w:val="000000"/>
+                <w:lang w:eastAsia="fr-FR"/>
+              </w:rPr>
+              <w:t>initiale est vide</w:t>
             </w:r>
             <w:r>
               <w:rPr>
@@ -3521,7 +3231,6 @@
               <w:t>posts</w:t>
             </w:r>
             <w:proofErr w:type="spellEnd"/>
-            <w:proofErr w:type="gramStart"/>
             <w:r>
               <w:rPr>
                 <w:rFonts w:ascii="Calibri" w:eastAsia="Times New Roman" w:hAnsi="Calibri" w:cs="Calibri"/>
@@ -3548,7 +3257,6 @@
               <w:t>id</w:t>
             </w:r>
             <w:proofErr w:type="spellEnd"/>
-            <w:proofErr w:type="gramEnd"/>
           </w:p>
         </w:tc>
         <w:tc>
@@ -3607,23 +3315,13 @@
                 <w:lang w:eastAsia="fr-FR"/>
               </w:rPr>
             </w:pPr>
-            <w:proofErr w:type="gramStart"/>
-            <w:r>
-              <w:rPr>
-                <w:rFonts w:ascii="Calibri" w:eastAsia="Times New Roman" w:hAnsi="Calibri" w:cs="Calibri"/>
-                <w:color w:val="000000"/>
-                <w:lang w:eastAsia="fr-FR"/>
-              </w:rPr>
-              <w:t>{ message</w:t>
-            </w:r>
-            <w:proofErr w:type="gramEnd"/>
-            <w:r>
-              <w:rPr>
-                <w:rFonts w:ascii="Calibri" w:eastAsia="Times New Roman" w:hAnsi="Calibri" w:cs="Calibri"/>
-                <w:color w:val="000000"/>
-                <w:lang w:eastAsia="fr-FR"/>
-              </w:rPr>
-              <w:t>: String }</w:t>
+            <w:r>
+              <w:rPr>
+                <w:rFonts w:ascii="Calibri" w:eastAsia="Times New Roman" w:hAnsi="Calibri" w:cs="Calibri"/>
+                <w:color w:val="000000"/>
+                <w:lang w:eastAsia="fr-FR"/>
+              </w:rPr>
+              <w:t>{ message: String }</w:t>
             </w:r>
           </w:p>
         </w:tc>
@@ -3650,7 +3348,6 @@
                 <w:lang w:eastAsia="fr-FR"/>
               </w:rPr>
             </w:pPr>
-            <w:proofErr w:type="gramStart"/>
             <w:r>
               <w:rPr>
                 <w:rFonts w:ascii="Calibri" w:eastAsia="Times New Roman" w:hAnsi="Calibri" w:cs="Calibri"/>
@@ -3665,16 +3362,7 @@
                 <w:color w:val="000000"/>
                 <w:lang w:eastAsia="fr-FR"/>
               </w:rPr>
-              <w:t>e</w:t>
-            </w:r>
-            <w:proofErr w:type="gramEnd"/>
-            <w:r>
-              <w:rPr>
-                <w:rFonts w:ascii="Calibri" w:eastAsia="Times New Roman" w:hAnsi="Calibri" w:cs="Calibri"/>
-                <w:color w:val="000000"/>
-                <w:lang w:eastAsia="fr-FR"/>
-              </w:rPr>
-              <w:t xml:space="preserve"> post</w:t>
+              <w:t>e post</w:t>
             </w:r>
             <w:r>
               <w:rPr>
@@ -3789,7 +3477,6 @@
               <w:t>posts</w:t>
             </w:r>
             <w:proofErr w:type="spellEnd"/>
-            <w:proofErr w:type="gramStart"/>
             <w:r>
               <w:rPr>
                 <w:rFonts w:ascii="Calibri" w:eastAsia="Times New Roman" w:hAnsi="Calibri" w:cs="Calibri"/>
@@ -3816,7 +3503,6 @@
               <w:t>postid</w:t>
             </w:r>
             <w:proofErr w:type="spellEnd"/>
-            <w:proofErr w:type="gramEnd"/>
             <w:r>
               <w:rPr>
                 <w:rFonts w:ascii="Calibri" w:eastAsia="Times New Roman" w:hAnsi="Calibri" w:cs="Calibri"/>
@@ -3850,7 +3536,6 @@
                 <w:lang w:eastAsia="fr-FR"/>
               </w:rPr>
             </w:pPr>
-            <w:proofErr w:type="gramStart"/>
             <w:r>
               <w:rPr>
                 <w:rFonts w:ascii="Calibri" w:eastAsia="Times New Roman" w:hAnsi="Calibri" w:cs="Calibri"/>
@@ -3869,7 +3554,6 @@
               <w:t>userId</w:t>
             </w:r>
             <w:proofErr w:type="spellEnd"/>
-            <w:proofErr w:type="gramEnd"/>
             <w:r>
               <w:rPr>
                 <w:rFonts w:ascii="Calibri" w:eastAsia="Times New Roman" w:hAnsi="Calibri" w:cs="Calibri"/>
@@ -3889,23 +3573,13 @@
                 <w:lang w:eastAsia="fr-FR"/>
               </w:rPr>
             </w:pPr>
-            <w:proofErr w:type="gramStart"/>
-            <w:r>
-              <w:rPr>
-                <w:rFonts w:ascii="Calibri" w:eastAsia="Times New Roman" w:hAnsi="Calibri" w:cs="Calibri"/>
-                <w:color w:val="000000"/>
-                <w:lang w:eastAsia="fr-FR"/>
-              </w:rPr>
-              <w:t>like:</w:t>
-            </w:r>
-            <w:proofErr w:type="gramEnd"/>
-            <w:r>
-              <w:rPr>
-                <w:rFonts w:ascii="Calibri" w:eastAsia="Times New Roman" w:hAnsi="Calibri" w:cs="Calibri"/>
-                <w:color w:val="000000"/>
-                <w:lang w:eastAsia="fr-FR"/>
-              </w:rPr>
-              <w:t xml:space="preserve"> </w:t>
+            <w:r>
+              <w:rPr>
+                <w:rFonts w:ascii="Calibri" w:eastAsia="Times New Roman" w:hAnsi="Calibri" w:cs="Calibri"/>
+                <w:color w:val="000000"/>
+                <w:lang w:eastAsia="fr-FR"/>
+              </w:rPr>
+              <w:t xml:space="preserve">like: </w:t>
             </w:r>
             <w:proofErr w:type="spellStart"/>
             <w:r>
@@ -3950,23 +3624,13 @@
                 <w:lang w:eastAsia="fr-FR"/>
               </w:rPr>
             </w:pPr>
-            <w:proofErr w:type="gramStart"/>
-            <w:r>
-              <w:rPr>
-                <w:rFonts w:ascii="Calibri" w:eastAsia="Times New Roman" w:hAnsi="Calibri" w:cs="Calibri"/>
-                <w:color w:val="000000"/>
-                <w:lang w:eastAsia="fr-FR"/>
-              </w:rPr>
-              <w:t>{ message</w:t>
-            </w:r>
-            <w:proofErr w:type="gramEnd"/>
-            <w:r>
-              <w:rPr>
-                <w:rFonts w:ascii="Calibri" w:eastAsia="Times New Roman" w:hAnsi="Calibri" w:cs="Calibri"/>
-                <w:color w:val="000000"/>
-                <w:lang w:eastAsia="fr-FR"/>
-              </w:rPr>
-              <w:t>: String</w:t>
+            <w:r>
+              <w:rPr>
+                <w:rFonts w:ascii="Calibri" w:eastAsia="Times New Roman" w:hAnsi="Calibri" w:cs="Calibri"/>
+                <w:color w:val="000000"/>
+                <w:lang w:eastAsia="fr-FR"/>
+              </w:rPr>
+              <w:t>{ message: String</w:t>
             </w:r>
             <w:r>
               <w:rPr>
@@ -4007,16 +3671,7 @@
                 <w:color w:val="000000"/>
                 <w:lang w:eastAsia="fr-FR"/>
               </w:rPr>
-              <w:t xml:space="preserve">Définit le statut « Like » pour </w:t>
-            </w:r>
-            <w:proofErr w:type="gramStart"/>
-            <w:r>
-              <w:rPr>
-                <w:rFonts w:ascii="Calibri" w:eastAsia="Times New Roman" w:hAnsi="Calibri" w:cs="Calibri"/>
-                <w:color w:val="000000"/>
-                <w:lang w:eastAsia="fr-FR"/>
-              </w:rPr>
-              <w:t xml:space="preserve">l' </w:t>
+              <w:t xml:space="preserve">Définit le statut « Like » pour l' </w:t>
             </w:r>
             <w:proofErr w:type="spellStart"/>
             <w:r>
@@ -4028,7 +3683,6 @@
               <w:t>userId</w:t>
             </w:r>
             <w:proofErr w:type="spellEnd"/>
-            <w:proofErr w:type="gramEnd"/>
             <w:r>
               <w:rPr>
                 <w:rFonts w:ascii="Calibri" w:eastAsia="Times New Roman" w:hAnsi="Calibri" w:cs="Calibri"/>
@@ -4345,7 +3999,6 @@
                 <w:lang w:eastAsia="fr-FR"/>
               </w:rPr>
             </w:pPr>
-            <w:proofErr w:type="gramStart"/>
             <w:r>
               <w:rPr>
                 <w:rFonts w:ascii="Calibri" w:eastAsia="Times New Roman" w:hAnsi="Calibri" w:cs="Calibri"/>
@@ -4354,7 +4007,6 @@
               </w:rPr>
               <w:t>fonction</w:t>
             </w:r>
-            <w:proofErr w:type="gramEnd"/>
           </w:p>
         </w:tc>
       </w:tr>
@@ -4446,7 +4098,6 @@
               <w:t>posts</w:t>
             </w:r>
             <w:proofErr w:type="spellEnd"/>
-            <w:proofErr w:type="gramStart"/>
             <w:r>
               <w:rPr>
                 <w:rFonts w:ascii="Calibri" w:eastAsia="Times New Roman" w:hAnsi="Calibri" w:cs="Calibri"/>
@@ -4470,18 +4121,9 @@
                 <w:color w:val="000000"/>
                 <w:lang w:eastAsia="fr-FR"/>
               </w:rPr>
-              <w:t>post</w:t>
-            </w:r>
-            <w:r>
-              <w:rPr>
-                <w:rFonts w:ascii="Calibri" w:eastAsia="Times New Roman" w:hAnsi="Calibri" w:cs="Calibri"/>
-                <w:color w:val="000000"/>
-                <w:lang w:eastAsia="fr-FR"/>
-              </w:rPr>
-              <w:t>id</w:t>
+              <w:t>postid</w:t>
             </w:r>
             <w:proofErr w:type="spellEnd"/>
-            <w:proofErr w:type="gramEnd"/>
             <w:r>
               <w:rPr>
                 <w:rFonts w:ascii="Calibri" w:eastAsia="Times New Roman" w:hAnsi="Calibri" w:cs="Calibri"/>
@@ -4525,7 +4167,6 @@
                 <w:lang w:eastAsia="fr-FR"/>
               </w:rPr>
             </w:pPr>
-            <w:proofErr w:type="gramStart"/>
             <w:r>
               <w:rPr>
                 <w:rFonts w:ascii="Calibri" w:eastAsia="Times New Roman" w:hAnsi="Calibri" w:cs="Calibri"/>
@@ -4544,7 +4185,6 @@
               <w:t>userId</w:t>
             </w:r>
             <w:proofErr w:type="spellEnd"/>
-            <w:proofErr w:type="gramEnd"/>
             <w:r>
               <w:rPr>
                 <w:rFonts w:ascii="Calibri" w:eastAsia="Times New Roman" w:hAnsi="Calibri" w:cs="Calibri"/>
@@ -4579,23 +4219,13 @@
                 <w:lang w:eastAsia="fr-FR"/>
               </w:rPr>
             </w:pPr>
-            <w:proofErr w:type="gramStart"/>
-            <w:r>
-              <w:rPr>
-                <w:rFonts w:ascii="Calibri" w:eastAsia="Times New Roman" w:hAnsi="Calibri" w:cs="Calibri"/>
-                <w:color w:val="000000"/>
-                <w:lang w:eastAsia="fr-FR"/>
-              </w:rPr>
-              <w:t>{ message</w:t>
-            </w:r>
-            <w:proofErr w:type="gramEnd"/>
-            <w:r>
-              <w:rPr>
-                <w:rFonts w:ascii="Calibri" w:eastAsia="Times New Roman" w:hAnsi="Calibri" w:cs="Calibri"/>
-                <w:color w:val="000000"/>
-                <w:lang w:eastAsia="fr-FR"/>
-              </w:rPr>
-              <w:t>: String</w:t>
+            <w:r>
+              <w:rPr>
+                <w:rFonts w:ascii="Calibri" w:eastAsia="Times New Roman" w:hAnsi="Calibri" w:cs="Calibri"/>
+                <w:color w:val="000000"/>
+                <w:lang w:eastAsia="fr-FR"/>
+              </w:rPr>
+              <w:t>{ message: String</w:t>
             </w:r>
             <w:r>
               <w:rPr>
@@ -4769,89 +4399,41 @@
         </w:rPr>
       </w:pPr>
       <w:proofErr w:type="spellStart"/>
-      <w:proofErr w:type="gramStart"/>
-      <w:r>
-        <w:rPr>
-          <w:sz w:val="24"/>
-          <w:szCs w:val="24"/>
-        </w:rPr>
-        <w:t>userId</w:t>
+      <w:r>
+        <w:rPr>
+          <w:sz w:val="24"/>
+          <w:szCs w:val="24"/>
+        </w:rPr>
+        <w:t>post</w:t>
+      </w:r>
+      <w:r>
+        <w:rPr>
+          <w:sz w:val="24"/>
+          <w:szCs w:val="24"/>
+        </w:rPr>
+        <w:t>Id</w:t>
       </w:r>
       <w:proofErr w:type="spellEnd"/>
-      <w:proofErr w:type="gramEnd"/>
-      <w:r>
-        <w:rPr>
-          <w:sz w:val="24"/>
-          <w:szCs w:val="24"/>
-        </w:rPr>
-        <w:t> :</w:t>
-      </w:r>
-      <w:r>
-        <w:rPr>
-          <w:sz w:val="24"/>
-          <w:szCs w:val="24"/>
-        </w:rPr>
-        <w:t xml:space="preserve"> string </w:t>
-      </w:r>
-      <w:r>
-        <w:rPr>
-          <w:sz w:val="24"/>
-          <w:szCs w:val="24"/>
-        </w:rPr>
-        <w:t>–</w:t>
-      </w:r>
-      <w:r>
-        <w:rPr>
-          <w:sz w:val="24"/>
-          <w:szCs w:val="24"/>
-        </w:rPr>
-        <w:t xml:space="preserve"> </w:t>
-      </w:r>
-      <w:proofErr w:type="spellStart"/>
-      <w:r>
-        <w:rPr>
-          <w:sz w:val="24"/>
-          <w:szCs w:val="24"/>
-        </w:rPr>
-        <w:t>required</w:t>
-      </w:r>
-      <w:proofErr w:type="spellEnd"/>
-      <w:r>
-        <w:rPr>
-          <w:sz w:val="24"/>
-          <w:szCs w:val="24"/>
-        </w:rPr>
-        <w:t xml:space="preserve">- </w:t>
-      </w:r>
-      <w:r>
-        <w:rPr>
-          <w:sz w:val="24"/>
-          <w:szCs w:val="24"/>
-        </w:rPr>
-        <w:t>Identifiant SQL de l’utilisateur q</w:t>
-      </w:r>
-      <w:r>
-        <w:rPr>
-          <w:sz w:val="24"/>
-          <w:szCs w:val="24"/>
-        </w:rPr>
-        <w:t xml:space="preserve">ui a </w:t>
-      </w:r>
-      <w:proofErr w:type="spellStart"/>
-      <w:r>
-        <w:rPr>
-          <w:sz w:val="24"/>
-          <w:szCs w:val="24"/>
-        </w:rPr>
-        <w:t>crée</w:t>
-      </w:r>
-      <w:proofErr w:type="spellEnd"/>
-      <w:r>
-        <w:rPr>
-          <w:sz w:val="24"/>
-          <w:szCs w:val="24"/>
-        </w:rPr>
-        <w:t xml:space="preserve"> le post</w:t>
+      <w:r>
+        <w:rPr>
+          <w:sz w:val="24"/>
+          <w:szCs w:val="24"/>
+        </w:rPr>
+        <w:t xml:space="preserve"> : Int – Clé primaire, générée avec un timestamp : </w:t>
+      </w:r>
+      <w:r>
+        <w:rPr>
+          <w:sz w:val="24"/>
+          <w:szCs w:val="24"/>
+        </w:rPr>
+        <w:t>P</w:t>
+      </w:r>
+      <w:r>
+        <w:rPr>
+          <w:sz w:val="24"/>
+          <w:szCs w:val="24"/>
+        </w:rPr>
+        <w:t>-&lt;timestamp&gt;</w:t>
       </w:r>
     </w:p>
     <w:p>
@@ -4867,22 +4449,55 @@
         </w:rPr>
       </w:pPr>
       <w:proofErr w:type="spellStart"/>
-      <w:proofErr w:type="gramStart"/>
-      <w:r>
-        <w:rPr>
-          <w:sz w:val="24"/>
-          <w:szCs w:val="24"/>
-        </w:rPr>
-        <w:t>creationDate</w:t>
+      <w:r>
+        <w:rPr>
+          <w:sz w:val="24"/>
+          <w:szCs w:val="24"/>
+        </w:rPr>
+        <w:t>userId</w:t>
       </w:r>
       <w:proofErr w:type="spellEnd"/>
-      <w:proofErr w:type="gramEnd"/>
-      <w:r>
-        <w:rPr>
-          <w:sz w:val="24"/>
-          <w:szCs w:val="24"/>
-        </w:rPr>
-        <w:t xml:space="preserve"> :date - </w:t>
+      <w:r>
+        <w:rPr>
+          <w:sz w:val="24"/>
+          <w:szCs w:val="24"/>
+        </w:rPr>
+        <w:t> :</w:t>
+      </w:r>
+      <w:r>
+        <w:rPr>
+          <w:sz w:val="24"/>
+          <w:szCs w:val="24"/>
+        </w:rPr>
+        <w:t xml:space="preserve"> </w:t>
+      </w:r>
+      <w:r>
+        <w:rPr>
+          <w:sz w:val="24"/>
+          <w:szCs w:val="24"/>
+        </w:rPr>
+        <w:t>Int</w:t>
+      </w:r>
+      <w:r>
+        <w:rPr>
+          <w:sz w:val="24"/>
+          <w:szCs w:val="24"/>
+        </w:rPr>
+        <w:t xml:space="preserve"> </w:t>
+      </w:r>
+      <w:r>
+        <w:rPr>
+          <w:sz w:val="24"/>
+          <w:szCs w:val="24"/>
+        </w:rPr>
+        <w:t>–</w:t>
+      </w:r>
+      <w:r>
+        <w:rPr>
+          <w:sz w:val="24"/>
+          <w:szCs w:val="24"/>
+        </w:rPr>
+        <w:t xml:space="preserve"> </w:t>
       </w:r>
       <w:proofErr w:type="spellStart"/>
       <w:r>
@@ -4898,14 +4513,14 @@
           <w:sz w:val="24"/>
           <w:szCs w:val="24"/>
         </w:rPr>
-        <w:t xml:space="preserve"> - </w:t>
-      </w:r>
-      <w:r>
-        <w:rPr>
-          <w:sz w:val="24"/>
-          <w:szCs w:val="24"/>
-        </w:rPr>
-        <w:t xml:space="preserve">les </w:t>
+        <w:t xml:space="preserve">- </w:t>
+      </w:r>
+      <w:r>
+        <w:rPr>
+          <w:sz w:val="24"/>
+          <w:szCs w:val="24"/>
+        </w:rPr>
+        <w:t xml:space="preserve">clé étrangère (tables </w:t>
       </w:r>
       <w:proofErr w:type="spellStart"/>
       <w:r>
@@ -4913,7 +4528,7 @@
           <w:sz w:val="24"/>
           <w:szCs w:val="24"/>
         </w:rPr>
-        <w:t>posts</w:t>
+        <w:t>users</w:t>
       </w:r>
       <w:proofErr w:type="spellEnd"/>
       <w:r>
@@ -4921,7 +4536,37 @@
           <w:sz w:val="24"/>
           <w:szCs w:val="24"/>
         </w:rPr>
-        <w:t xml:space="preserve"> doivent-être affichés du plus ancien au plus récent</w:t>
+        <w:t xml:space="preserve">) - </w:t>
+      </w:r>
+      <w:r>
+        <w:rPr>
+          <w:sz w:val="24"/>
+          <w:szCs w:val="24"/>
+        </w:rPr>
+        <w:t>Identifiant SQL de l’utilisateur q</w:t>
+      </w:r>
+      <w:r>
+        <w:rPr>
+          <w:sz w:val="24"/>
+          <w:szCs w:val="24"/>
+        </w:rPr>
+        <w:t xml:space="preserve">ui a </w:t>
+      </w:r>
+      <w:proofErr w:type="spellStart"/>
+      <w:r>
+        <w:rPr>
+          <w:sz w:val="24"/>
+          <w:szCs w:val="24"/>
+        </w:rPr>
+        <w:t>crée</w:t>
+      </w:r>
+      <w:proofErr w:type="spellEnd"/>
+      <w:r>
+        <w:rPr>
+          <w:sz w:val="24"/>
+          <w:szCs w:val="24"/>
+        </w:rPr>
+        <w:t xml:space="preserve"> le post</w:t>
       </w:r>
     </w:p>
     <w:p>
@@ -4937,22 +4582,20 @@
         </w:rPr>
       </w:pPr>
       <w:proofErr w:type="spellStart"/>
-      <w:proofErr w:type="gramStart"/>
-      <w:r>
-        <w:rPr>
-          <w:sz w:val="24"/>
-          <w:szCs w:val="24"/>
-        </w:rPr>
-        <w:t>title</w:t>
+      <w:r>
+        <w:rPr>
+          <w:sz w:val="24"/>
+          <w:szCs w:val="24"/>
+        </w:rPr>
+        <w:t>creationDate</w:t>
       </w:r>
       <w:proofErr w:type="spellEnd"/>
-      <w:proofErr w:type="gramEnd"/>
-      <w:r>
-        <w:rPr>
-          <w:sz w:val="24"/>
-          <w:szCs w:val="24"/>
-        </w:rPr>
-        <w:t xml:space="preserve"> :string – </w:t>
+      <w:r>
+        <w:rPr>
+          <w:sz w:val="24"/>
+          <w:szCs w:val="24"/>
+        </w:rPr>
+        <w:t xml:space="preserve"> :date - </w:t>
       </w:r>
       <w:proofErr w:type="spellStart"/>
       <w:r>
@@ -4975,7 +4618,23 @@
           <w:sz w:val="24"/>
           <w:szCs w:val="24"/>
         </w:rPr>
-        <w:t>titre défini par l’utilisateur</w:t>
+        <w:t xml:space="preserve">les </w:t>
+      </w:r>
+      <w:proofErr w:type="spellStart"/>
+      <w:r>
+        <w:rPr>
+          <w:sz w:val="24"/>
+          <w:szCs w:val="24"/>
+        </w:rPr>
+        <w:t>posts</w:t>
+      </w:r>
+      <w:proofErr w:type="spellEnd"/>
+      <w:r>
+        <w:rPr>
+          <w:sz w:val="24"/>
+          <w:szCs w:val="24"/>
+        </w:rPr>
+        <w:t xml:space="preserve"> doivent-être affichés du plus ancien au plus récent</w:t>
       </w:r>
     </w:p>
     <w:p>
@@ -4991,22 +4650,20 @@
         </w:rPr>
       </w:pPr>
       <w:proofErr w:type="spellStart"/>
-      <w:proofErr w:type="gramStart"/>
-      <w:r>
-        <w:rPr>
-          <w:sz w:val="24"/>
-          <w:szCs w:val="24"/>
-        </w:rPr>
-        <w:t>imageUrl</w:t>
+      <w:r>
+        <w:rPr>
+          <w:sz w:val="24"/>
+          <w:szCs w:val="24"/>
+        </w:rPr>
+        <w:t>title</w:t>
       </w:r>
       <w:proofErr w:type="spellEnd"/>
-      <w:proofErr w:type="gramEnd"/>
-      <w:r>
-        <w:rPr>
-          <w:sz w:val="24"/>
-          <w:szCs w:val="24"/>
-        </w:rPr>
-        <w:t xml:space="preserve"> : string – </w:t>
+      <w:r>
+        <w:rPr>
+          <w:sz w:val="24"/>
+          <w:szCs w:val="24"/>
+        </w:rPr>
+        <w:t xml:space="preserve"> :string – </w:t>
       </w:r>
       <w:proofErr w:type="spellStart"/>
       <w:r>
@@ -5029,14 +4686,7 @@
           <w:sz w:val="24"/>
           <w:szCs w:val="24"/>
         </w:rPr>
-        <w:t>l’URL de l’image</w:t>
-      </w:r>
-      <w:r>
-        <w:rPr>
-          <w:sz w:val="24"/>
-          <w:szCs w:val="24"/>
-        </w:rPr>
-        <w:t xml:space="preserve"> ou du gif téléchargé par l’utilisateur.</w:t>
+        <w:t>titre défini par l’utilisateur</w:t>
       </w:r>
     </w:p>
     <w:p>
@@ -5052,22 +4702,20 @@
         </w:rPr>
       </w:pPr>
       <w:proofErr w:type="spellStart"/>
-      <w:proofErr w:type="gramStart"/>
-      <w:r>
-        <w:rPr>
-          <w:sz w:val="24"/>
-          <w:szCs w:val="24"/>
-        </w:rPr>
-        <w:t>upvotes</w:t>
+      <w:r>
+        <w:rPr>
+          <w:sz w:val="24"/>
+          <w:szCs w:val="24"/>
+        </w:rPr>
+        <w:t>imageUrl</w:t>
       </w:r>
       <w:proofErr w:type="spellEnd"/>
-      <w:proofErr w:type="gramEnd"/>
-      <w:r>
-        <w:rPr>
-          <w:sz w:val="24"/>
-          <w:szCs w:val="24"/>
-        </w:rPr>
-        <w:t> :</w:t>
+      <w:r>
+        <w:rPr>
+          <w:sz w:val="24"/>
+          <w:szCs w:val="24"/>
+        </w:rPr>
+        <w:t xml:space="preserve"> : string – </w:t>
       </w:r>
       <w:proofErr w:type="spellStart"/>
       <w:r>
@@ -5075,7 +4723,7 @@
           <w:sz w:val="24"/>
           <w:szCs w:val="24"/>
         </w:rPr>
-        <w:t>Number</w:t>
+        <w:t>required</w:t>
       </w:r>
       <w:proofErr w:type="spellEnd"/>
       <w:r>
@@ -5083,46 +4731,21 @@
           <w:sz w:val="24"/>
           <w:szCs w:val="24"/>
         </w:rPr>
-        <w:t xml:space="preserve"> – </w:t>
-      </w:r>
-      <w:proofErr w:type="spellStart"/>
-      <w:r>
-        <w:rPr>
-          <w:sz w:val="24"/>
-          <w:szCs w:val="24"/>
-        </w:rPr>
-        <w:t>required</w:t>
-      </w:r>
-      <w:proofErr w:type="spellEnd"/>
-      <w:r>
-        <w:rPr>
-          <w:sz w:val="24"/>
-          <w:szCs w:val="24"/>
-        </w:rPr>
-        <w:t xml:space="preserve"> -</w:t>
-      </w:r>
-      <w:r>
-        <w:rPr>
-          <w:sz w:val="24"/>
-          <w:szCs w:val="24"/>
-        </w:rPr>
-        <w:t xml:space="preserve">Nombre d’utilisateurs qui </w:t>
-      </w:r>
-      <w:proofErr w:type="spellStart"/>
-      <w:r>
-        <w:rPr>
-          <w:sz w:val="24"/>
-          <w:szCs w:val="24"/>
-        </w:rPr>
-        <w:t>upvotent</w:t>
-      </w:r>
-      <w:proofErr w:type="spellEnd"/>
-      <w:r>
-        <w:rPr>
-          <w:sz w:val="24"/>
-          <w:szCs w:val="24"/>
-        </w:rPr>
-        <w:t xml:space="preserve"> le post</w:t>
+        <w:t xml:space="preserve"> - </w:t>
+      </w:r>
+      <w:r>
+        <w:rPr>
+          <w:sz w:val="24"/>
+          <w:szCs w:val="24"/>
+        </w:rPr>
+        <w:t>l’URL de l’image</w:t>
+      </w:r>
+      <w:r>
+        <w:rPr>
+          <w:sz w:val="24"/>
+          <w:szCs w:val="24"/>
+        </w:rPr>
+        <w:t xml:space="preserve"> ou du gif téléchargé par l’utilisateur.</w:t>
       </w:r>
     </w:p>
     <w:p>
@@ -5138,16 +4761,14 @@
         </w:rPr>
       </w:pPr>
       <w:proofErr w:type="spellStart"/>
-      <w:proofErr w:type="gramStart"/>
-      <w:r>
-        <w:rPr>
-          <w:sz w:val="24"/>
-          <w:szCs w:val="24"/>
-        </w:rPr>
-        <w:t>downvotes</w:t>
+      <w:r>
+        <w:rPr>
+          <w:sz w:val="24"/>
+          <w:szCs w:val="24"/>
+        </w:rPr>
+        <w:t>upvotes</w:t>
       </w:r>
       <w:proofErr w:type="spellEnd"/>
-      <w:proofErr w:type="gramEnd"/>
       <w:r>
         <w:rPr>
           <w:sz w:val="24"/>
@@ -5155,13 +4776,6 @@
         </w:rPr>
         <w:t> :</w:t>
       </w:r>
-      <w:r>
-        <w:rPr>
-          <w:sz w:val="24"/>
-          <w:szCs w:val="24"/>
-        </w:rPr>
-        <w:t xml:space="preserve"> </w:t>
-      </w:r>
       <w:proofErr w:type="spellStart"/>
       <w:r>
         <w:rPr>
@@ -5176,14 +4790,7 @@
           <w:sz w:val="24"/>
           <w:szCs w:val="24"/>
         </w:rPr>
-        <w:t xml:space="preserve"> –</w:t>
-      </w:r>
-      <w:r>
-        <w:rPr>
-          <w:sz w:val="24"/>
-          <w:szCs w:val="24"/>
-        </w:rPr>
-        <w:t xml:space="preserve"> </w:t>
+        <w:t xml:space="preserve"> – </w:t>
       </w:r>
       <w:proofErr w:type="spellStart"/>
       <w:r>
@@ -5199,14 +4806,14 @@
           <w:sz w:val="24"/>
           <w:szCs w:val="24"/>
         </w:rPr>
-        <w:t>-</w:t>
-      </w:r>
-      <w:r>
-        <w:rPr>
-          <w:sz w:val="24"/>
-          <w:szCs w:val="24"/>
-        </w:rPr>
-        <w:t xml:space="preserve"> Nombre d’utilisateurs qui </w:t>
+        <w:t xml:space="preserve"> -</w:t>
+      </w:r>
+      <w:r>
+        <w:rPr>
+          <w:sz w:val="24"/>
+          <w:szCs w:val="24"/>
+        </w:rPr>
+        <w:t xml:space="preserve">Nombre d’utilisateurs qui </w:t>
       </w:r>
       <w:proofErr w:type="spellStart"/>
       <w:r>
@@ -5214,7 +4821,7 @@
           <w:sz w:val="24"/>
           <w:szCs w:val="24"/>
         </w:rPr>
-        <w:t>downvotent</w:t>
+        <w:t>upvotent</w:t>
       </w:r>
       <w:proofErr w:type="spellEnd"/>
       <w:r>
@@ -5238,33 +4845,35 @@
         </w:rPr>
       </w:pPr>
       <w:proofErr w:type="spellStart"/>
-      <w:proofErr w:type="gramStart"/>
-      <w:r>
-        <w:rPr>
-          <w:sz w:val="24"/>
-          <w:szCs w:val="24"/>
-        </w:rPr>
-        <w:t>usersUpvotes</w:t>
+      <w:r>
+        <w:rPr>
+          <w:sz w:val="24"/>
+          <w:szCs w:val="24"/>
+        </w:rPr>
+        <w:t>downvotes</w:t>
       </w:r>
       <w:proofErr w:type="spellEnd"/>
-      <w:proofErr w:type="gramEnd"/>
-      <w:r>
+      <w:r>
+        <w:rPr>
+          <w:sz w:val="24"/>
+          <w:szCs w:val="24"/>
+        </w:rPr>
+        <w:t> :</w:t>
+      </w:r>
+      <w:r>
+        <w:rPr>
+          <w:sz w:val="24"/>
+          <w:szCs w:val="24"/>
+        </w:rPr>
         <w:t xml:space="preserve"> </w:t>
       </w:r>
-      <w:r>
-        <w:rPr>
-          <w:sz w:val="24"/>
-          <w:szCs w:val="24"/>
-        </w:rPr>
-        <w:t>: [ "String &lt;</w:t>
-      </w:r>
       <w:proofErr w:type="spellStart"/>
       <w:r>
         <w:rPr>
           <w:sz w:val="24"/>
           <w:szCs w:val="24"/>
         </w:rPr>
-        <w:t>userId</w:t>
+        <w:t>Number</w:t>
       </w:r>
       <w:proofErr w:type="spellEnd"/>
       <w:r>
@@ -5272,7 +4881,7 @@
           <w:sz w:val="24"/>
           <w:szCs w:val="24"/>
         </w:rPr>
-        <w:t>&gt;" ] —</w:t>
+        <w:t xml:space="preserve"> –</w:t>
       </w:r>
       <w:r>
         <w:rPr>
@@ -5302,21 +4911,7 @@
           <w:sz w:val="24"/>
           <w:szCs w:val="24"/>
         </w:rPr>
-        <w:t xml:space="preserve"> tableau des identifiants des utilisateurs</w:t>
-      </w:r>
-      <w:r>
-        <w:rPr>
-          <w:sz w:val="24"/>
-          <w:szCs w:val="24"/>
-        </w:rPr>
-        <w:t xml:space="preserve"> </w:t>
-      </w:r>
-      <w:r>
-        <w:rPr>
-          <w:sz w:val="24"/>
-          <w:szCs w:val="24"/>
-        </w:rPr>
-        <w:t xml:space="preserve">qui ont aimé (= </w:t>
+        <w:t xml:space="preserve"> Nombre d’utilisateurs qui </w:t>
       </w:r>
       <w:proofErr w:type="spellStart"/>
       <w:r>
@@ -5324,7 +4919,7 @@
           <w:sz w:val="24"/>
           <w:szCs w:val="24"/>
         </w:rPr>
-        <w:t>liked</w:t>
+        <w:t>downvotent</w:t>
       </w:r>
       <w:proofErr w:type="spellEnd"/>
       <w:r>
@@ -5332,14 +4927,7 @@
           <w:sz w:val="24"/>
           <w:szCs w:val="24"/>
         </w:rPr>
-        <w:t>) l</w:t>
-      </w:r>
-      <w:r>
-        <w:rPr>
-          <w:sz w:val="24"/>
-          <w:szCs w:val="24"/>
-        </w:rPr>
-        <w:t>e post</w:t>
+        <w:t xml:space="preserve"> le post</w:t>
       </w:r>
     </w:p>
     <w:p>
@@ -5355,7 +4943,121 @@
         </w:rPr>
       </w:pPr>
       <w:proofErr w:type="spellStart"/>
-      <w:proofErr w:type="gramStart"/>
+      <w:r>
+        <w:rPr>
+          <w:sz w:val="24"/>
+          <w:szCs w:val="24"/>
+        </w:rPr>
+        <w:t>usersUpvotes</w:t>
+      </w:r>
+      <w:proofErr w:type="spellEnd"/>
+      <w:r>
+        <w:t xml:space="preserve"> </w:t>
+      </w:r>
+      <w:r>
+        <w:rPr>
+          <w:sz w:val="24"/>
+          <w:szCs w:val="24"/>
+        </w:rPr>
+        <w:t>: [ "String &lt;</w:t>
+      </w:r>
+      <w:proofErr w:type="spellStart"/>
+      <w:r>
+        <w:rPr>
+          <w:sz w:val="24"/>
+          <w:szCs w:val="24"/>
+        </w:rPr>
+        <w:t>userId</w:t>
+      </w:r>
+      <w:proofErr w:type="spellEnd"/>
+      <w:r>
+        <w:rPr>
+          <w:sz w:val="24"/>
+          <w:szCs w:val="24"/>
+        </w:rPr>
+        <w:t>&gt;" ] —</w:t>
+      </w:r>
+      <w:r>
+        <w:rPr>
+          <w:sz w:val="24"/>
+          <w:szCs w:val="24"/>
+        </w:rPr>
+        <w:t xml:space="preserve"> </w:t>
+      </w:r>
+      <w:proofErr w:type="spellStart"/>
+      <w:r>
+        <w:rPr>
+          <w:sz w:val="24"/>
+          <w:szCs w:val="24"/>
+        </w:rPr>
+        <w:t>required</w:t>
+      </w:r>
+      <w:proofErr w:type="spellEnd"/>
+      <w:r>
+        <w:rPr>
+          <w:sz w:val="24"/>
+          <w:szCs w:val="24"/>
+        </w:rPr>
+        <w:t>-</w:t>
+      </w:r>
+      <w:r>
+        <w:rPr>
+          <w:sz w:val="24"/>
+          <w:szCs w:val="24"/>
+        </w:rPr>
+        <w:t xml:space="preserve"> tableau des identifiants des utilisateurs</w:t>
+      </w:r>
+      <w:r>
+        <w:rPr>
+          <w:sz w:val="24"/>
+          <w:szCs w:val="24"/>
+        </w:rPr>
+        <w:t xml:space="preserve"> </w:t>
+      </w:r>
+      <w:r>
+        <w:rPr>
+          <w:sz w:val="24"/>
+          <w:szCs w:val="24"/>
+        </w:rPr>
+        <w:t xml:space="preserve">qui ont aimé (= </w:t>
+      </w:r>
+      <w:proofErr w:type="spellStart"/>
+      <w:r>
+        <w:rPr>
+          <w:sz w:val="24"/>
+          <w:szCs w:val="24"/>
+        </w:rPr>
+        <w:t>liked</w:t>
+      </w:r>
+      <w:proofErr w:type="spellEnd"/>
+      <w:r>
+        <w:rPr>
+          <w:sz w:val="24"/>
+          <w:szCs w:val="24"/>
+        </w:rPr>
+        <w:t>) l</w:t>
+      </w:r>
+      <w:r>
+        <w:rPr>
+          <w:sz w:val="24"/>
+          <w:szCs w:val="24"/>
+        </w:rPr>
+        <w:t>e post</w:t>
+      </w:r>
+    </w:p>
+    <w:p>
+      <w:pPr>
+        <w:pStyle w:val="Paragraphedeliste"/>
+        <w:numPr>
+          <w:ilvl w:val="0"/>
+          <w:numId w:val="1"/>
+        </w:numPr>
+        <w:rPr>
+          <w:sz w:val="24"/>
+          <w:szCs w:val="24"/>
+        </w:rPr>
+      </w:pPr>
+      <w:proofErr w:type="spellStart"/>
       <w:r>
         <w:rPr>
           <w:sz w:val="24"/>
@@ -5371,7 +5073,6 @@
         <w:t>ownvotes</w:t>
       </w:r>
       <w:proofErr w:type="spellEnd"/>
-      <w:proofErr w:type="gramEnd"/>
       <w:r>
         <w:rPr>
           <w:sz w:val="24"/>
@@ -5505,36 +5206,13 @@
           <w:szCs w:val="24"/>
         </w:rPr>
       </w:pPr>
-      <w:proofErr w:type="gramStart"/>
-      <w:r>
-        <w:rPr>
-          <w:sz w:val="24"/>
-          <w:szCs w:val="24"/>
-        </w:rPr>
-        <w:t>email</w:t>
-      </w:r>
-      <w:proofErr w:type="gramEnd"/>
-      <w:r>
-        <w:rPr>
-          <w:sz w:val="24"/>
-          <w:szCs w:val="24"/>
-        </w:rPr>
-        <w:t xml:space="preserve"> : String —</w:t>
-      </w:r>
-      <w:r>
-        <w:rPr>
-          <w:sz w:val="24"/>
-          <w:szCs w:val="24"/>
-        </w:rPr>
-        <w:t xml:space="preserve"> </w:t>
-      </w:r>
       <w:proofErr w:type="spellStart"/>
       <w:r>
         <w:rPr>
           <w:sz w:val="24"/>
           <w:szCs w:val="24"/>
         </w:rPr>
-        <w:t>required</w:t>
+        <w:t>userId</w:t>
       </w:r>
       <w:proofErr w:type="spellEnd"/>
       <w:r>
@@ -5542,14 +5220,14 @@
           <w:sz w:val="24"/>
           <w:szCs w:val="24"/>
         </w:rPr>
-        <w:t>-</w:t>
-      </w:r>
-      <w:r>
-        <w:rPr>
-          <w:sz w:val="24"/>
-          <w:szCs w:val="24"/>
-        </w:rPr>
-        <w:t xml:space="preserve"> adresse e-mail de l'utilisateur [unique]</w:t>
+        <w:t> : Int – Clé primaire, générée avec un timestamp</w:t>
+      </w:r>
+      <w:r>
+        <w:rPr>
+          <w:sz w:val="24"/>
+          <w:szCs w:val="24"/>
+        </w:rPr>
+        <w:t> : U-&lt;timestamp&gt;</w:t>
       </w:r>
     </w:p>
     <w:p>
@@ -5564,53 +5242,42 @@
           <w:szCs w:val="24"/>
         </w:rPr>
       </w:pPr>
+      <w:r>
+        <w:rPr>
+          <w:sz w:val="24"/>
+          <w:szCs w:val="24"/>
+        </w:rPr>
+        <w:t>email : String —</w:t>
+      </w:r>
+      <w:r>
+        <w:rPr>
+          <w:sz w:val="24"/>
+          <w:szCs w:val="24"/>
+        </w:rPr>
+        <w:t xml:space="preserve"> </w:t>
+      </w:r>
       <w:proofErr w:type="spellStart"/>
-      <w:proofErr w:type="gramStart"/>
-      <w:r>
-        <w:rPr>
-          <w:sz w:val="24"/>
-          <w:szCs w:val="24"/>
-        </w:rPr>
-        <w:t>password</w:t>
+      <w:r>
+        <w:rPr>
+          <w:sz w:val="24"/>
+          <w:szCs w:val="24"/>
+        </w:rPr>
+        <w:t>required</w:t>
       </w:r>
       <w:proofErr w:type="spellEnd"/>
-      <w:proofErr w:type="gramEnd"/>
-      <w:r>
-        <w:rPr>
-          <w:sz w:val="24"/>
-          <w:szCs w:val="24"/>
-        </w:rPr>
-        <w:t xml:space="preserve"> : String —</w:t>
-      </w:r>
-      <w:r>
-        <w:rPr>
-          <w:sz w:val="24"/>
-          <w:szCs w:val="24"/>
-        </w:rPr>
-        <w:t xml:space="preserve"> </w:t>
-      </w:r>
-      <w:proofErr w:type="spellStart"/>
-      <w:r>
-        <w:rPr>
-          <w:sz w:val="24"/>
-          <w:szCs w:val="24"/>
-        </w:rPr>
-        <w:t>required</w:t>
-      </w:r>
-      <w:proofErr w:type="spellEnd"/>
-      <w:r>
-        <w:rPr>
-          <w:sz w:val="24"/>
-          <w:szCs w:val="24"/>
-        </w:rPr>
-        <w:t xml:space="preserve">- </w:t>
-      </w:r>
-      <w:r>
-        <w:rPr>
-          <w:sz w:val="24"/>
-          <w:szCs w:val="24"/>
-        </w:rPr>
-        <w:t xml:space="preserve"> mot de passe de l'utilisateur haché</w:t>
+      <w:r>
+        <w:rPr>
+          <w:sz w:val="24"/>
+          <w:szCs w:val="24"/>
+        </w:rPr>
+        <w:t>-</w:t>
+      </w:r>
+      <w:r>
+        <w:rPr>
+          <w:sz w:val="24"/>
+          <w:szCs w:val="24"/>
+        </w:rPr>
+        <w:t xml:space="preserve"> adresse e-mail de l'utilisateur [unique]</w:t>
       </w:r>
     </w:p>
     <w:p>
@@ -5626,29 +5293,93 @@
         </w:rPr>
       </w:pPr>
       <w:proofErr w:type="spellStart"/>
-      <w:proofErr w:type="gramStart"/>
-      <w:r>
-        <w:rPr>
-          <w:sz w:val="24"/>
-          <w:szCs w:val="24"/>
-        </w:rPr>
-        <w:t>sharedposts</w:t>
+      <w:r>
+        <w:rPr>
+          <w:sz w:val="24"/>
+          <w:szCs w:val="24"/>
+        </w:rPr>
+        <w:t>password</w:t>
       </w:r>
       <w:proofErr w:type="spellEnd"/>
-      <w:proofErr w:type="gramEnd"/>
-      <w:r>
-        <w:rPr>
-          <w:sz w:val="24"/>
-          <w:szCs w:val="24"/>
-        </w:rPr>
-        <w:t xml:space="preserve"> : </w:t>
-      </w:r>
-      <w:r>
-        <w:rPr>
-          <w:sz w:val="24"/>
-          <w:szCs w:val="24"/>
-        </w:rPr>
-        <w:t>[ "String &lt;</w:t>
+      <w:r>
+        <w:rPr>
+          <w:sz w:val="24"/>
+          <w:szCs w:val="24"/>
+        </w:rPr>
+        <w:t xml:space="preserve"> : String —</w:t>
+      </w:r>
+      <w:r>
+        <w:rPr>
+          <w:sz w:val="24"/>
+          <w:szCs w:val="24"/>
+        </w:rPr>
+        <w:t xml:space="preserve"> </w:t>
+      </w:r>
+      <w:proofErr w:type="spellStart"/>
+      <w:r>
+        <w:rPr>
+          <w:sz w:val="24"/>
+          <w:szCs w:val="24"/>
+        </w:rPr>
+        <w:t>required</w:t>
+      </w:r>
+      <w:proofErr w:type="spellEnd"/>
+      <w:r>
+        <w:rPr>
+          <w:sz w:val="24"/>
+          <w:szCs w:val="24"/>
+        </w:rPr>
+        <w:t xml:space="preserve">- </w:t>
+      </w:r>
+      <w:r>
+        <w:rPr>
+          <w:sz w:val="24"/>
+          <w:szCs w:val="24"/>
+        </w:rPr>
+        <w:t xml:space="preserve"> mot de passe de l'utilisateur haché</w:t>
+      </w:r>
+    </w:p>
+    <w:p>
+      <w:pPr>
+        <w:pStyle w:val="Paragraphedeliste"/>
+        <w:numPr>
+          <w:ilvl w:val="0"/>
+          <w:numId w:val="1"/>
+        </w:numPr>
+        <w:rPr>
+          <w:sz w:val="24"/>
+          <w:szCs w:val="24"/>
+        </w:rPr>
+      </w:pPr>
+      <w:proofErr w:type="spellStart"/>
+      <w:r>
+        <w:rPr>
+          <w:sz w:val="24"/>
+          <w:szCs w:val="24"/>
+        </w:rPr>
+        <w:t>shared</w:t>
+      </w:r>
+      <w:r>
+        <w:rPr>
+          <w:sz w:val="24"/>
+          <w:szCs w:val="24"/>
+        </w:rPr>
+        <w:t>P</w:t>
+      </w:r>
+      <w:r>
+        <w:rPr>
+          <w:sz w:val="24"/>
+          <w:szCs w:val="24"/>
+        </w:rPr>
+        <w:t>osts</w:t>
+      </w:r>
+      <w:proofErr w:type="spellEnd"/>
+      <w:r>
+        <w:rPr>
+          <w:sz w:val="24"/>
+          <w:szCs w:val="24"/>
+        </w:rPr>
+        <w:t> : [ "String &lt;</w:t>
       </w:r>
       <w:proofErr w:type="spellStart"/>
       <w:r>

</xml_diff>

<commit_message>
routes Users sauf delete
</commit_message>
<xml_diff>
--- a/documentation/documentationRoutesEtSchemaDonnées.docx
+++ b/documentation/documentationRoutesEtSchemaDonnées.docx
@@ -139,23 +139,13 @@
                 <w:lang w:eastAsia="fr-FR"/>
               </w:rPr>
             </w:pPr>
-            <w:proofErr w:type="spellStart"/>
-            <w:r>
-              <w:rPr>
-                <w:rFonts w:ascii="Calibri" w:eastAsia="Times New Roman" w:hAnsi="Calibri" w:cs="Calibri"/>
-                <w:color w:val="000000"/>
-                <w:lang w:eastAsia="fr-FR"/>
-              </w:rPr>
-              <w:t>Request</w:t>
-            </w:r>
-            <w:proofErr w:type="spellEnd"/>
-            <w:r>
-              <w:rPr>
-                <w:rFonts w:ascii="Calibri" w:eastAsia="Times New Roman" w:hAnsi="Calibri" w:cs="Calibri"/>
-                <w:color w:val="000000"/>
-                <w:lang w:eastAsia="fr-FR"/>
-              </w:rPr>
-              <w:t xml:space="preserve"> body (si nécessaire)</w:t>
+            <w:r>
+              <w:rPr>
+                <w:rFonts w:ascii="Calibri" w:eastAsia="Times New Roman" w:hAnsi="Calibri" w:cs="Calibri"/>
+                <w:color w:val="000000"/>
+                <w:lang w:eastAsia="fr-FR"/>
+              </w:rPr>
+              <w:t>Request body (si nécessaire)</w:t>
             </w:r>
           </w:p>
         </w:tc>
@@ -302,36 +292,8 @@
                 <w:color w:val="000000"/>
                 <w:lang w:eastAsia="fr-FR"/>
               </w:rPr>
-              <w:t>/api/</w:t>
-            </w:r>
-            <w:proofErr w:type="spellStart"/>
-            <w:r>
-              <w:rPr>
-                <w:rFonts w:ascii="Calibri" w:eastAsia="Times New Roman" w:hAnsi="Calibri" w:cs="Calibri"/>
-                <w:color w:val="000000"/>
-                <w:lang w:eastAsia="fr-FR"/>
-              </w:rPr>
-              <w:t>account</w:t>
-            </w:r>
-            <w:proofErr w:type="spellEnd"/>
-            <w:r>
-              <w:rPr>
-                <w:rFonts w:ascii="Calibri" w:eastAsia="Times New Roman" w:hAnsi="Calibri" w:cs="Calibri"/>
-                <w:color w:val="000000"/>
-                <w:lang w:eastAsia="fr-FR"/>
-              </w:rPr>
-              <w:t>/</w:t>
-            </w:r>
-            <w:proofErr w:type="spellStart"/>
-            <w:r>
-              <w:rPr>
-                <w:rFonts w:ascii="Calibri" w:eastAsia="Times New Roman" w:hAnsi="Calibri" w:cs="Calibri"/>
-                <w:color w:val="000000"/>
-                <w:lang w:eastAsia="fr-FR"/>
-              </w:rPr>
-              <w:t>signup</w:t>
-            </w:r>
-            <w:proofErr w:type="spellEnd"/>
+              <w:t>/api/account/signup</w:t>
+            </w:r>
           </w:p>
         </w:tc>
         <w:tc>
@@ -377,23 +339,13 @@
                 <w:lang w:eastAsia="fr-FR"/>
               </w:rPr>
             </w:pPr>
-            <w:proofErr w:type="spellStart"/>
-            <w:r>
-              <w:rPr>
-                <w:rFonts w:ascii="Calibri" w:eastAsia="Times New Roman" w:hAnsi="Calibri" w:cs="Calibri"/>
-                <w:color w:val="000000"/>
-                <w:lang w:eastAsia="fr-FR"/>
-              </w:rPr>
-              <w:t>password</w:t>
-            </w:r>
-            <w:proofErr w:type="spellEnd"/>
-            <w:r>
-              <w:rPr>
-                <w:rFonts w:ascii="Calibri" w:eastAsia="Times New Roman" w:hAnsi="Calibri" w:cs="Calibri"/>
-                <w:color w:val="000000"/>
-                <w:lang w:eastAsia="fr-FR"/>
-              </w:rPr>
-              <w:t>:</w:t>
+            <w:r>
+              <w:rPr>
+                <w:rFonts w:ascii="Calibri" w:eastAsia="Times New Roman" w:hAnsi="Calibri" w:cs="Calibri"/>
+                <w:color w:val="000000"/>
+                <w:lang w:eastAsia="fr-FR"/>
+              </w:rPr>
+              <w:t>password:</w:t>
             </w:r>
             <w:r>
               <w:rPr>
@@ -485,25 +437,7 @@
                 <w:color w:val="000000"/>
                 <w:lang w:eastAsia="fr-FR"/>
               </w:rPr>
-              <w:t xml:space="preserve">Hachage du </w:t>
-            </w:r>
-            <w:proofErr w:type="spellStart"/>
-            <w:r>
-              <w:rPr>
-                <w:rFonts w:ascii="Calibri" w:eastAsia="Times New Roman" w:hAnsi="Calibri" w:cs="Calibri"/>
-                <w:color w:val="000000"/>
-                <w:lang w:eastAsia="fr-FR"/>
-              </w:rPr>
-              <w:t>mdp</w:t>
-            </w:r>
-            <w:proofErr w:type="spellEnd"/>
-            <w:r>
-              <w:rPr>
-                <w:rFonts w:ascii="Calibri" w:eastAsia="Times New Roman" w:hAnsi="Calibri" w:cs="Calibri"/>
-                <w:color w:val="000000"/>
-                <w:lang w:eastAsia="fr-FR"/>
-              </w:rPr>
-              <w:t xml:space="preserve"> et ajout de l’utilisateur à la BDD</w:t>
+              <w:t>Hachage du mdp et ajout de l’utilisateur à la BDD</w:t>
             </w:r>
           </w:p>
         </w:tc>
@@ -584,25 +518,7 @@
                 <w:color w:val="000000"/>
                 <w:lang w:eastAsia="fr-FR"/>
               </w:rPr>
-              <w:t>/api/</w:t>
-            </w:r>
-            <w:proofErr w:type="spellStart"/>
-            <w:r>
-              <w:rPr>
-                <w:rFonts w:ascii="Calibri" w:eastAsia="Times New Roman" w:hAnsi="Calibri" w:cs="Calibri"/>
-                <w:color w:val="000000"/>
-                <w:lang w:eastAsia="fr-FR"/>
-              </w:rPr>
-              <w:t>account</w:t>
-            </w:r>
-            <w:proofErr w:type="spellEnd"/>
-            <w:r>
-              <w:rPr>
-                <w:rFonts w:ascii="Calibri" w:eastAsia="Times New Roman" w:hAnsi="Calibri" w:cs="Calibri"/>
-                <w:color w:val="000000"/>
-                <w:lang w:eastAsia="fr-FR"/>
-              </w:rPr>
-              <w:t>/login</w:t>
+              <w:t>/api/account/login</w:t>
             </w:r>
           </w:p>
         </w:tc>
@@ -649,23 +565,13 @@
                 <w:lang w:eastAsia="fr-FR"/>
               </w:rPr>
             </w:pPr>
-            <w:proofErr w:type="spellStart"/>
-            <w:r>
-              <w:rPr>
-                <w:rFonts w:ascii="Calibri" w:eastAsia="Times New Roman" w:hAnsi="Calibri" w:cs="Calibri"/>
-                <w:color w:val="000000"/>
-                <w:lang w:eastAsia="fr-FR"/>
-              </w:rPr>
-              <w:t>password</w:t>
-            </w:r>
-            <w:proofErr w:type="spellEnd"/>
-            <w:r>
-              <w:rPr>
-                <w:rFonts w:ascii="Calibri" w:eastAsia="Times New Roman" w:hAnsi="Calibri" w:cs="Calibri"/>
-                <w:color w:val="000000"/>
-                <w:lang w:eastAsia="fr-FR"/>
-              </w:rPr>
-              <w:t>:</w:t>
+            <w:r>
+              <w:rPr>
+                <w:rFonts w:ascii="Calibri" w:eastAsia="Times New Roman" w:hAnsi="Calibri" w:cs="Calibri"/>
+                <w:color w:val="000000"/>
+                <w:lang w:eastAsia="fr-FR"/>
+              </w:rPr>
+              <w:t>password:</w:t>
             </w:r>
             <w:r>
               <w:rPr>
@@ -852,25 +758,7 @@
                 <w:color w:val="000000"/>
                 <w:lang w:eastAsia="fr-FR"/>
               </w:rPr>
-              <w:t xml:space="preserve">et un </w:t>
-            </w:r>
-            <w:proofErr w:type="spellStart"/>
-            <w:r>
-              <w:rPr>
-                <w:rFonts w:ascii="Calibri" w:eastAsia="Times New Roman" w:hAnsi="Calibri" w:cs="Calibri"/>
-                <w:color w:val="000000"/>
-                <w:lang w:eastAsia="fr-FR"/>
-              </w:rPr>
-              <w:t>token</w:t>
-            </w:r>
-            <w:proofErr w:type="spellEnd"/>
-            <w:r>
-              <w:rPr>
-                <w:rFonts w:ascii="Calibri" w:eastAsia="Times New Roman" w:hAnsi="Calibri" w:cs="Calibri"/>
-                <w:color w:val="000000"/>
-                <w:lang w:eastAsia="fr-FR"/>
-              </w:rPr>
-              <w:t xml:space="preserve"> web JSON signé</w:t>
+              <w:t>et un token web JSON signé</w:t>
             </w:r>
           </w:p>
           <w:p>
@@ -989,36 +877,16 @@
                 <w:color w:val="000000"/>
                 <w:lang w:eastAsia="fr-FR"/>
               </w:rPr>
-              <w:t>/api/</w:t>
-            </w:r>
-            <w:proofErr w:type="spellStart"/>
-            <w:r>
-              <w:rPr>
-                <w:rFonts w:ascii="Calibri" w:eastAsia="Times New Roman" w:hAnsi="Calibri" w:cs="Calibri"/>
-                <w:color w:val="000000"/>
-                <w:lang w:eastAsia="fr-FR"/>
-              </w:rPr>
-              <w:t>account</w:t>
-            </w:r>
-            <w:proofErr w:type="spellEnd"/>
-            <w:r>
-              <w:rPr>
-                <w:rFonts w:ascii="Calibri" w:eastAsia="Times New Roman" w:hAnsi="Calibri" w:cs="Calibri"/>
-                <w:color w:val="000000"/>
-                <w:lang w:eastAsia="fr-FR"/>
-              </w:rPr>
-              <w:t>/</w:t>
-            </w:r>
-            <w:proofErr w:type="spellStart"/>
-            <w:r>
-              <w:rPr>
-                <w:rFonts w:ascii="Calibri" w:eastAsia="Times New Roman" w:hAnsi="Calibri" w:cs="Calibri"/>
-                <w:color w:val="000000"/>
-                <w:lang w:eastAsia="fr-FR"/>
-              </w:rPr>
-              <w:t>delete</w:t>
-            </w:r>
-            <w:proofErr w:type="spellEnd"/>
+              <w:t>/api/account/</w:t>
+            </w:r>
+            <w:r>
+              <w:rPr>
+                <w:rFonts w:ascii="Calibri" w:eastAsia="Times New Roman" w:hAnsi="Calibri" w:cs="Calibri"/>
+                <w:color w:val="000000"/>
+                <w:lang w:eastAsia="fr-FR"/>
+              </w:rPr>
+              <w:t> :id</w:t>
+            </w:r>
           </w:p>
         </w:tc>
         <w:tc>
@@ -1171,19 +1039,8 @@
           <w:szCs w:val="36"/>
         </w:rPr>
         <w:lastRenderedPageBreak/>
-        <w:t xml:space="preserve">Routes </w:t>
-      </w:r>
-      <w:proofErr w:type="spellStart"/>
-      <w:r>
-        <w:rPr>
-          <w:b/>
-          <w:bCs/>
-          <w:sz w:val="36"/>
-          <w:szCs w:val="36"/>
-        </w:rPr>
-        <w:t>Posts</w:t>
-      </w:r>
-      <w:proofErr w:type="spellEnd"/>
+        <w:t>Routes Posts</w:t>
+      </w:r>
     </w:p>
     <w:p>
       <w:pPr>
@@ -1197,33 +1054,8 @@
           <w:sz w:val="36"/>
           <w:szCs w:val="36"/>
         </w:rPr>
-        <w:t xml:space="preserve">Les routes des </w:t>
-      </w:r>
-      <w:proofErr w:type="spellStart"/>
-      <w:r>
-        <w:rPr>
-          <w:sz w:val="36"/>
-          <w:szCs w:val="36"/>
-        </w:rPr>
-        <w:t>posts</w:t>
-      </w:r>
-      <w:proofErr w:type="spellEnd"/>
-      <w:r>
-        <w:rPr>
-          <w:sz w:val="36"/>
-          <w:szCs w:val="36"/>
-        </w:rPr>
-        <w:t xml:space="preserve"> doivent être identifiées avec un </w:t>
-      </w:r>
-      <w:proofErr w:type="spellStart"/>
-      <w:r>
-        <w:rPr>
-          <w:sz w:val="36"/>
-          <w:szCs w:val="36"/>
-        </w:rPr>
-        <w:t>token</w:t>
-      </w:r>
-      <w:proofErr w:type="spellEnd"/>
+        <w:t>Les routes des posts doivent être identifiées avec un token</w:t>
+      </w:r>
     </w:p>
     <w:tbl>
       <w:tblPr>
@@ -1334,23 +1166,13 @@
                 <w:lang w:eastAsia="fr-FR"/>
               </w:rPr>
             </w:pPr>
-            <w:proofErr w:type="spellStart"/>
-            <w:r>
-              <w:rPr>
-                <w:rFonts w:ascii="Calibri" w:eastAsia="Times New Roman" w:hAnsi="Calibri" w:cs="Calibri"/>
-                <w:color w:val="000000"/>
-                <w:lang w:eastAsia="fr-FR"/>
-              </w:rPr>
-              <w:t>Request</w:t>
-            </w:r>
-            <w:proofErr w:type="spellEnd"/>
-            <w:r>
-              <w:rPr>
-                <w:rFonts w:ascii="Calibri" w:eastAsia="Times New Roman" w:hAnsi="Calibri" w:cs="Calibri"/>
-                <w:color w:val="000000"/>
-                <w:lang w:eastAsia="fr-FR"/>
-              </w:rPr>
-              <w:t xml:space="preserve"> body (si nécessaire)</w:t>
+            <w:r>
+              <w:rPr>
+                <w:rFonts w:ascii="Calibri" w:eastAsia="Times New Roman" w:hAnsi="Calibri" w:cs="Calibri"/>
+                <w:color w:val="000000"/>
+                <w:lang w:eastAsia="fr-FR"/>
+              </w:rPr>
+              <w:t>Request body (si nécessaire)</w:t>
             </w:r>
           </w:p>
         </w:tc>
@@ -1489,7 +1311,6 @@
               </w:rPr>
               <w:t>/api/</w:t>
             </w:r>
-            <w:proofErr w:type="spellStart"/>
             <w:r>
               <w:rPr>
                 <w:rFonts w:ascii="Calibri" w:eastAsia="Times New Roman" w:hAnsi="Calibri" w:cs="Calibri"/>
@@ -1498,7 +1319,6 @@
               </w:rPr>
               <w:t>posts</w:t>
             </w:r>
-            <w:proofErr w:type="spellEnd"/>
           </w:p>
         </w:tc>
         <w:tc>
@@ -1557,34 +1377,14 @@
                 <w:lang w:eastAsia="fr-FR"/>
               </w:rPr>
             </w:pPr>
-            <w:proofErr w:type="spellStart"/>
-            <w:r>
-              <w:rPr>
-                <w:rFonts w:ascii="Calibri" w:eastAsia="Times New Roman" w:hAnsi="Calibri" w:cs="Calibri"/>
-                <w:color w:val="000000"/>
-                <w:lang w:eastAsia="fr-FR"/>
-              </w:rPr>
-              <w:t>Array</w:t>
-            </w:r>
-            <w:proofErr w:type="spellEnd"/>
-            <w:r>
-              <w:rPr>
-                <w:rFonts w:ascii="Calibri" w:eastAsia="Times New Roman" w:hAnsi="Calibri" w:cs="Calibri"/>
-                <w:color w:val="000000"/>
-                <w:lang w:eastAsia="fr-FR"/>
-              </w:rPr>
-              <w:t xml:space="preserve"> of </w:t>
-            </w:r>
-            <w:proofErr w:type="spellStart"/>
-            <w:r>
-              <w:rPr>
-                <w:rFonts w:ascii="Calibri" w:eastAsia="Times New Roman" w:hAnsi="Calibri" w:cs="Calibri"/>
-                <w:color w:val="000000"/>
-                <w:lang w:eastAsia="fr-FR"/>
-              </w:rPr>
-              <w:t>posts</w:t>
-            </w:r>
-            <w:proofErr w:type="spellEnd"/>
+            <w:r>
+              <w:rPr>
+                <w:rFonts w:ascii="Calibri" w:eastAsia="Times New Roman" w:hAnsi="Calibri" w:cs="Calibri"/>
+                <w:color w:val="000000"/>
+                <w:lang w:eastAsia="fr-FR"/>
+              </w:rPr>
+              <w:t>Array of posts</w:t>
+            </w:r>
           </w:p>
         </w:tc>
         <w:tc>
@@ -1648,25 +1448,7 @@
                 <w:color w:val="000000"/>
                 <w:lang w:eastAsia="fr-FR"/>
               </w:rPr>
-              <w:t xml:space="preserve">de tous les </w:t>
-            </w:r>
-            <w:proofErr w:type="spellStart"/>
-            <w:r>
-              <w:rPr>
-                <w:rFonts w:ascii="Calibri" w:eastAsia="Times New Roman" w:hAnsi="Calibri" w:cs="Calibri"/>
-                <w:color w:val="000000"/>
-                <w:lang w:eastAsia="fr-FR"/>
-              </w:rPr>
-              <w:t>posts</w:t>
-            </w:r>
-            <w:proofErr w:type="spellEnd"/>
-            <w:r>
-              <w:rPr>
-                <w:rFonts w:ascii="Calibri" w:eastAsia="Times New Roman" w:hAnsi="Calibri" w:cs="Calibri"/>
-                <w:color w:val="000000"/>
-                <w:lang w:eastAsia="fr-FR"/>
-              </w:rPr>
-              <w:t xml:space="preserve"> à afficher (à afficher du plus récent au plus ancien)</w:t>
+              <w:t>de tous les posts à afficher (à afficher du plus récent au plus ancien)</w:t>
             </w:r>
           </w:p>
         </w:tc>
@@ -1737,27 +1519,8 @@
                 <w:color w:val="000000"/>
                 <w:lang w:eastAsia="fr-FR"/>
               </w:rPr>
-              <w:t>/api/</w:t>
-            </w:r>
-            <w:proofErr w:type="spellStart"/>
-            <w:r>
-              <w:rPr>
-                <w:rFonts w:ascii="Calibri" w:eastAsia="Times New Roman" w:hAnsi="Calibri" w:cs="Calibri"/>
-                <w:color w:val="000000"/>
-                <w:lang w:eastAsia="fr-FR"/>
-              </w:rPr>
-              <w:t>posts</w:t>
-            </w:r>
-            <w:proofErr w:type="spellEnd"/>
-            <w:r>
-              <w:rPr>
-                <w:rFonts w:ascii="Calibri" w:eastAsia="Times New Roman" w:hAnsi="Calibri" w:cs="Calibri"/>
-                <w:color w:val="000000"/>
-                <w:lang w:eastAsia="fr-FR"/>
-              </w:rPr>
-              <w:t>/:</w:t>
-            </w:r>
-            <w:proofErr w:type="spellStart"/>
+              <w:t>/api/posts/:</w:t>
+            </w:r>
             <w:r>
               <w:rPr>
                 <w:rFonts w:ascii="Calibri" w:eastAsia="Times New Roman" w:hAnsi="Calibri" w:cs="Calibri"/>
@@ -1774,7 +1537,6 @@
               </w:rPr>
               <w:t>id</w:t>
             </w:r>
-            <w:proofErr w:type="spellEnd"/>
           </w:p>
         </w:tc>
         <w:tc>
@@ -1951,36 +1713,8 @@
                 <w:color w:val="000000"/>
                 <w:lang w:eastAsia="fr-FR"/>
               </w:rPr>
-              <w:t>/api/</w:t>
-            </w:r>
-            <w:proofErr w:type="spellStart"/>
-            <w:r>
-              <w:rPr>
-                <w:rFonts w:ascii="Calibri" w:eastAsia="Times New Roman" w:hAnsi="Calibri" w:cs="Calibri"/>
-                <w:color w:val="000000"/>
-                <w:lang w:eastAsia="fr-FR"/>
-              </w:rPr>
-              <w:t>posts</w:t>
-            </w:r>
-            <w:proofErr w:type="spellEnd"/>
-            <w:r>
-              <w:rPr>
-                <w:rFonts w:ascii="Calibri" w:eastAsia="Times New Roman" w:hAnsi="Calibri" w:cs="Calibri"/>
-                <w:color w:val="000000"/>
-                <w:lang w:eastAsia="fr-FR"/>
-              </w:rPr>
-              <w:t>/:</w:t>
-            </w:r>
-            <w:proofErr w:type="spellStart"/>
-            <w:r>
-              <w:rPr>
-                <w:rFonts w:ascii="Calibri" w:eastAsia="Times New Roman" w:hAnsi="Calibri" w:cs="Calibri"/>
-                <w:color w:val="000000"/>
-                <w:lang w:eastAsia="fr-FR"/>
-              </w:rPr>
-              <w:t>userid</w:t>
-            </w:r>
-            <w:proofErr w:type="spellEnd"/>
+              <w:t>/api/posts/:userid</w:t>
+            </w:r>
           </w:p>
         </w:tc>
         <w:tc>
@@ -2039,34 +1773,14 @@
                 <w:lang w:eastAsia="fr-FR"/>
               </w:rPr>
             </w:pPr>
-            <w:proofErr w:type="spellStart"/>
-            <w:r>
-              <w:rPr>
-                <w:rFonts w:ascii="Calibri" w:eastAsia="Times New Roman" w:hAnsi="Calibri" w:cs="Calibri"/>
-                <w:color w:val="000000"/>
-                <w:lang w:eastAsia="fr-FR"/>
-              </w:rPr>
-              <w:t>Array</w:t>
-            </w:r>
-            <w:proofErr w:type="spellEnd"/>
-            <w:r>
-              <w:rPr>
-                <w:rFonts w:ascii="Calibri" w:eastAsia="Times New Roman" w:hAnsi="Calibri" w:cs="Calibri"/>
-                <w:color w:val="000000"/>
-                <w:lang w:eastAsia="fr-FR"/>
-              </w:rPr>
-              <w:t xml:space="preserve"> of </w:t>
-            </w:r>
-            <w:proofErr w:type="spellStart"/>
-            <w:r>
-              <w:rPr>
-                <w:rFonts w:ascii="Calibri" w:eastAsia="Times New Roman" w:hAnsi="Calibri" w:cs="Calibri"/>
-                <w:color w:val="000000"/>
-                <w:lang w:eastAsia="fr-FR"/>
-              </w:rPr>
-              <w:t>posts</w:t>
-            </w:r>
-            <w:proofErr w:type="spellEnd"/>
+            <w:r>
+              <w:rPr>
+                <w:rFonts w:ascii="Calibri" w:eastAsia="Times New Roman" w:hAnsi="Calibri" w:cs="Calibri"/>
+                <w:color w:val="000000"/>
+                <w:lang w:eastAsia="fr-FR"/>
+              </w:rPr>
+              <w:t>Array of posts</w:t>
+            </w:r>
           </w:p>
         </w:tc>
         <w:tc>
@@ -2098,25 +1812,7 @@
                 <w:color w:val="000000"/>
                 <w:lang w:eastAsia="fr-FR"/>
               </w:rPr>
-              <w:t xml:space="preserve">Renvoie un tableau de tous les </w:t>
-            </w:r>
-            <w:proofErr w:type="spellStart"/>
-            <w:r>
-              <w:rPr>
-                <w:rFonts w:ascii="Calibri" w:eastAsia="Times New Roman" w:hAnsi="Calibri" w:cs="Calibri"/>
-                <w:color w:val="000000"/>
-                <w:lang w:eastAsia="fr-FR"/>
-              </w:rPr>
-              <w:t>posts</w:t>
-            </w:r>
-            <w:proofErr w:type="spellEnd"/>
-            <w:r>
-              <w:rPr>
-                <w:rFonts w:ascii="Calibri" w:eastAsia="Times New Roman" w:hAnsi="Calibri" w:cs="Calibri"/>
-                <w:color w:val="000000"/>
-                <w:lang w:eastAsia="fr-FR"/>
-              </w:rPr>
-              <w:t xml:space="preserve"> à afficher (à afficher du plus récent au plus ancien).</w:t>
+              <w:t>Renvoie un tableau de tous les posts à afficher (à afficher du plus récent au plus ancien).</w:t>
             </w:r>
             <w:r>
               <w:rPr>
@@ -2125,24 +1821,7 @@
                 <w:lang w:eastAsia="fr-FR"/>
               </w:rPr>
               <w:br/>
-            </w:r>
-            <w:proofErr w:type="spellStart"/>
-            <w:r>
-              <w:rPr>
-                <w:rFonts w:ascii="Calibri" w:eastAsia="Times New Roman" w:hAnsi="Calibri" w:cs="Calibri"/>
-                <w:color w:val="000000"/>
-                <w:lang w:eastAsia="fr-FR"/>
-              </w:rPr>
-              <w:t>Posts</w:t>
-            </w:r>
-            <w:proofErr w:type="spellEnd"/>
-            <w:r>
-              <w:rPr>
-                <w:rFonts w:ascii="Calibri" w:eastAsia="Times New Roman" w:hAnsi="Calibri" w:cs="Calibri"/>
-                <w:color w:val="000000"/>
-                <w:lang w:eastAsia="fr-FR"/>
-              </w:rPr>
-              <w:t xml:space="preserve"> de l’utilisateur ou postés par l’utilisateur</w:t>
+              <w:t>Posts de l’utilisateur ou postés par l’utilisateur</w:t>
             </w:r>
           </w:p>
         </w:tc>
@@ -2296,23 +1975,13 @@
                 <w:lang w:eastAsia="fr-FR"/>
               </w:rPr>
             </w:pPr>
-            <w:proofErr w:type="spellStart"/>
-            <w:r>
-              <w:rPr>
-                <w:rFonts w:ascii="Calibri" w:eastAsia="Times New Roman" w:hAnsi="Calibri" w:cs="Calibri"/>
-                <w:color w:val="000000"/>
-                <w:lang w:eastAsia="fr-FR"/>
-              </w:rPr>
-              <w:t>Request</w:t>
-            </w:r>
-            <w:proofErr w:type="spellEnd"/>
-            <w:r>
-              <w:rPr>
-                <w:rFonts w:ascii="Calibri" w:eastAsia="Times New Roman" w:hAnsi="Calibri" w:cs="Calibri"/>
-                <w:color w:val="000000"/>
-                <w:lang w:eastAsia="fr-FR"/>
-              </w:rPr>
-              <w:t xml:space="preserve"> body (si nécessaire)</w:t>
+            <w:r>
+              <w:rPr>
+                <w:rFonts w:ascii="Calibri" w:eastAsia="Times New Roman" w:hAnsi="Calibri" w:cs="Calibri"/>
+                <w:color w:val="000000"/>
+                <w:lang w:eastAsia="fr-FR"/>
+              </w:rPr>
+              <w:t>Request body (si nécessaire)</w:t>
             </w:r>
           </w:p>
         </w:tc>
@@ -2451,18 +2120,8 @@
                 <w:color w:val="000000"/>
                 <w:lang w:eastAsia="fr-FR"/>
               </w:rPr>
-              <w:t>/api/</w:t>
-            </w:r>
-            <w:proofErr w:type="spellStart"/>
-            <w:r>
-              <w:rPr>
-                <w:rFonts w:ascii="Calibri" w:eastAsia="Times New Roman" w:hAnsi="Calibri" w:cs="Calibri"/>
-                <w:color w:val="000000"/>
-                <w:lang w:eastAsia="fr-FR"/>
-              </w:rPr>
-              <w:t>posts</w:t>
-            </w:r>
-            <w:proofErr w:type="spellEnd"/>
+              <w:t>/api/posts</w:t>
+            </w:r>
           </w:p>
         </w:tc>
         <w:tc>
@@ -2777,25 +2436,7 @@
                 <w:color w:val="000000"/>
                 <w:lang w:eastAsia="fr-FR"/>
               </w:rPr>
-              <w:t xml:space="preserve">son </w:t>
-            </w:r>
-            <w:proofErr w:type="spellStart"/>
-            <w:r>
-              <w:rPr>
-                <w:rFonts w:ascii="Calibri" w:eastAsia="Times New Roman" w:hAnsi="Calibri" w:cs="Calibri"/>
-                <w:color w:val="000000"/>
-                <w:lang w:eastAsia="fr-FR"/>
-              </w:rPr>
-              <w:t>imageUrl</w:t>
-            </w:r>
-            <w:proofErr w:type="spellEnd"/>
-            <w:r>
-              <w:rPr>
-                <w:rFonts w:ascii="Calibri" w:eastAsia="Times New Roman" w:hAnsi="Calibri" w:cs="Calibri"/>
-                <w:color w:val="000000"/>
-                <w:lang w:eastAsia="fr-FR"/>
-              </w:rPr>
-              <w:t>. Initialise les</w:t>
+              <w:t>son imageUrl. Initialise les</w:t>
             </w:r>
             <w:r>
               <w:rPr>
@@ -2843,91 +2484,45 @@
                 <w:color w:val="000000"/>
                 <w:lang w:eastAsia="fr-FR"/>
               </w:rPr>
-              <w:t xml:space="preserve">0 et les </w:t>
-            </w:r>
-            <w:proofErr w:type="spellStart"/>
-            <w:r>
-              <w:rPr>
-                <w:rFonts w:ascii="Calibri" w:eastAsia="Times New Roman" w:hAnsi="Calibri" w:cs="Calibri"/>
-                <w:color w:val="000000"/>
-                <w:lang w:eastAsia="fr-FR"/>
-              </w:rPr>
-              <w:t>usersLiked</w:t>
-            </w:r>
-            <w:proofErr w:type="spellEnd"/>
-            <w:r>
-              <w:rPr>
-                <w:rFonts w:ascii="Calibri" w:eastAsia="Times New Roman" w:hAnsi="Calibri" w:cs="Calibri"/>
-                <w:color w:val="000000"/>
-                <w:lang w:eastAsia="fr-FR"/>
-              </w:rPr>
-              <w:t xml:space="preserve"> et</w:t>
-            </w:r>
-          </w:p>
-          <w:p>
-            <w:pPr>
-              <w:spacing w:after="0" w:line="240" w:lineRule="auto"/>
-              <w:jc w:val="center"/>
-              <w:rPr>
-                <w:rFonts w:ascii="Calibri" w:eastAsia="Times New Roman" w:hAnsi="Calibri" w:cs="Calibri"/>
-                <w:color w:val="000000"/>
-                <w:lang w:eastAsia="fr-FR"/>
-              </w:rPr>
-            </w:pPr>
-            <w:proofErr w:type="spellStart"/>
-            <w:r>
-              <w:rPr>
-                <w:rFonts w:ascii="Calibri" w:eastAsia="Times New Roman" w:hAnsi="Calibri" w:cs="Calibri"/>
-                <w:color w:val="000000"/>
-                <w:lang w:eastAsia="fr-FR"/>
-              </w:rPr>
-              <w:t>usersDisliked</w:t>
-            </w:r>
-            <w:proofErr w:type="spellEnd"/>
-            <w:r>
-              <w:rPr>
-                <w:rFonts w:ascii="Calibri" w:eastAsia="Times New Roman" w:hAnsi="Calibri" w:cs="Calibri"/>
-                <w:color w:val="000000"/>
-                <w:lang w:eastAsia="fr-FR"/>
-              </w:rPr>
-              <w:t xml:space="preserve"> avec des</w:t>
-            </w:r>
-          </w:p>
-          <w:p>
-            <w:pPr>
-              <w:spacing w:after="0" w:line="240" w:lineRule="auto"/>
-              <w:jc w:val="center"/>
-              <w:rPr>
-                <w:rFonts w:ascii="Calibri" w:eastAsia="Times New Roman" w:hAnsi="Calibri" w:cs="Calibri"/>
-                <w:color w:val="000000"/>
-                <w:lang w:eastAsia="fr-FR"/>
-              </w:rPr>
-            </w:pPr>
-            <w:r>
-              <w:rPr>
-                <w:rFonts w:ascii="Calibri" w:eastAsia="Times New Roman" w:hAnsi="Calibri" w:cs="Calibri"/>
-                <w:color w:val="000000"/>
-                <w:lang w:eastAsia="fr-FR"/>
-              </w:rPr>
-              <w:t xml:space="preserve">tableaux vides. </w:t>
-            </w:r>
-            <w:proofErr w:type="spellStart"/>
-            <w:r>
-              <w:rPr>
-                <w:rFonts w:ascii="Calibri" w:eastAsia="Times New Roman" w:hAnsi="Calibri" w:cs="Calibri"/>
-                <w:color w:val="000000"/>
-                <w:lang w:eastAsia="fr-FR"/>
-              </w:rPr>
-              <w:t>Remarquezque</w:t>
-            </w:r>
-            <w:proofErr w:type="spellEnd"/>
-            <w:r>
-              <w:rPr>
-                <w:rFonts w:ascii="Calibri" w:eastAsia="Times New Roman" w:hAnsi="Calibri" w:cs="Calibri"/>
-                <w:color w:val="000000"/>
-                <w:lang w:eastAsia="fr-FR"/>
-              </w:rPr>
-              <w:t xml:space="preserve"> le corps de l</w:t>
+              <w:t>0 et les usersLiked et</w:t>
+            </w:r>
+          </w:p>
+          <w:p>
+            <w:pPr>
+              <w:spacing w:after="0" w:line="240" w:lineRule="auto"/>
+              <w:jc w:val="center"/>
+              <w:rPr>
+                <w:rFonts w:ascii="Calibri" w:eastAsia="Times New Roman" w:hAnsi="Calibri" w:cs="Calibri"/>
+                <w:color w:val="000000"/>
+                <w:lang w:eastAsia="fr-FR"/>
+              </w:rPr>
+            </w:pPr>
+            <w:r>
+              <w:rPr>
+                <w:rFonts w:ascii="Calibri" w:eastAsia="Times New Roman" w:hAnsi="Calibri" w:cs="Calibri"/>
+                <w:color w:val="000000"/>
+                <w:lang w:eastAsia="fr-FR"/>
+              </w:rPr>
+              <w:t>usersDisliked avec des</w:t>
+            </w:r>
+          </w:p>
+          <w:p>
+            <w:pPr>
+              <w:spacing w:after="0" w:line="240" w:lineRule="auto"/>
+              <w:jc w:val="center"/>
+              <w:rPr>
+                <w:rFonts w:ascii="Calibri" w:eastAsia="Times New Roman" w:hAnsi="Calibri" w:cs="Calibri"/>
+                <w:color w:val="000000"/>
+                <w:lang w:eastAsia="fr-FR"/>
+              </w:rPr>
+            </w:pPr>
+            <w:r>
+              <w:rPr>
+                <w:rFonts w:ascii="Calibri" w:eastAsia="Times New Roman" w:hAnsi="Calibri" w:cs="Calibri"/>
+                <w:color w:val="000000"/>
+                <w:lang w:eastAsia="fr-FR"/>
+              </w:rPr>
+              <w:t>tableaux vides. Remarquezque le corps de l</w:t>
             </w:r>
             <w:r>
               <w:rPr>
@@ -2988,23 +2583,13 @@
               </w:rPr>
               <w:t xml:space="preserve">e </w:t>
             </w:r>
-            <w:proofErr w:type="spellStart"/>
-            <w:r>
-              <w:rPr>
-                <w:rFonts w:ascii="Calibri" w:eastAsia="Times New Roman" w:hAnsi="Calibri" w:cs="Calibri"/>
-                <w:color w:val="000000"/>
-                <w:lang w:eastAsia="fr-FR"/>
-              </w:rPr>
-              <w:t>multer</w:t>
-            </w:r>
-            <w:proofErr w:type="spellEnd"/>
-            <w:r>
-              <w:rPr>
-                <w:rFonts w:ascii="Calibri" w:eastAsia="Times New Roman" w:hAnsi="Calibri" w:cs="Calibri"/>
-                <w:color w:val="000000"/>
-                <w:lang w:eastAsia="fr-FR"/>
-              </w:rPr>
-              <w:t xml:space="preserve"> est ajouté, il renvoie</w:t>
+            <w:r>
+              <w:rPr>
+                <w:rFonts w:ascii="Calibri" w:eastAsia="Times New Roman" w:hAnsi="Calibri" w:cs="Calibri"/>
+                <w:color w:val="000000"/>
+                <w:lang w:eastAsia="fr-FR"/>
+              </w:rPr>
+              <w:t>multer est ajouté, il renvoie</w:t>
             </w:r>
             <w:r>
               <w:rPr>
@@ -3104,43 +2689,7 @@
                 <w:color w:val="000000"/>
                 <w:lang w:eastAsia="fr-FR"/>
               </w:rPr>
-              <w:t xml:space="preserve">Ajoute l’ID du post au tableau des </w:t>
-            </w:r>
-            <w:proofErr w:type="spellStart"/>
-            <w:r>
-              <w:rPr>
-                <w:rFonts w:ascii="Calibri" w:eastAsia="Times New Roman" w:hAnsi="Calibri" w:cs="Calibri"/>
-                <w:color w:val="000000"/>
-                <w:lang w:eastAsia="fr-FR"/>
-              </w:rPr>
-              <w:t>posts</w:t>
-            </w:r>
-            <w:proofErr w:type="spellEnd"/>
-            <w:r>
-              <w:rPr>
-                <w:rFonts w:ascii="Calibri" w:eastAsia="Times New Roman" w:hAnsi="Calibri" w:cs="Calibri"/>
-                <w:color w:val="000000"/>
-                <w:lang w:eastAsia="fr-FR"/>
-              </w:rPr>
-              <w:t xml:space="preserve"> partagés par l’utilisateur </w:t>
-            </w:r>
-            <w:proofErr w:type="spellStart"/>
-            <w:r>
-              <w:rPr>
-                <w:rFonts w:ascii="Calibri" w:eastAsia="Times New Roman" w:hAnsi="Calibri" w:cs="Calibri"/>
-                <w:color w:val="000000"/>
-                <w:lang w:eastAsia="fr-FR"/>
-              </w:rPr>
-              <w:t>sharedPosts</w:t>
-            </w:r>
-            <w:proofErr w:type="spellEnd"/>
-            <w:r>
-              <w:rPr>
-                <w:rFonts w:ascii="Calibri" w:eastAsia="Times New Roman" w:hAnsi="Calibri" w:cs="Calibri"/>
-                <w:color w:val="000000"/>
-                <w:lang w:eastAsia="fr-FR"/>
-              </w:rPr>
-              <w:t>, afin qu’il puisse être affiché sur le fil de l’utilisateur.</w:t>
+              <w:t>Ajoute l’ID du post au tableau des posts partagés par l’utilisateur sharedPosts, afin qu’il puisse être affiché sur le fil de l’utilisateur.</w:t>
             </w:r>
           </w:p>
         </w:tc>
@@ -3221,7 +2770,6 @@
               </w:rPr>
               <w:t>api/</w:t>
             </w:r>
-            <w:proofErr w:type="spellStart"/>
             <w:r>
               <w:rPr>
                 <w:rFonts w:ascii="Calibri" w:eastAsia="Times New Roman" w:hAnsi="Calibri" w:cs="Calibri"/>
@@ -3230,7 +2778,6 @@
               </w:rPr>
               <w:t>posts</w:t>
             </w:r>
-            <w:proofErr w:type="spellEnd"/>
             <w:r>
               <w:rPr>
                 <w:rFonts w:ascii="Calibri" w:eastAsia="Times New Roman" w:hAnsi="Calibri" w:cs="Calibri"/>
@@ -3239,7 +2786,6 @@
               </w:rPr>
               <w:t>/:</w:t>
             </w:r>
-            <w:proofErr w:type="spellStart"/>
             <w:r>
               <w:rPr>
                 <w:rFonts w:ascii="Calibri" w:eastAsia="Times New Roman" w:hAnsi="Calibri" w:cs="Calibri"/>
@@ -3256,7 +2802,6 @@
               </w:rPr>
               <w:t>id</w:t>
             </w:r>
-            <w:proofErr w:type="spellEnd"/>
           </w:p>
         </w:tc>
         <w:tc>
@@ -3467,7 +3012,6 @@
               </w:rPr>
               <w:t>api/</w:t>
             </w:r>
-            <w:proofErr w:type="spellStart"/>
             <w:r>
               <w:rPr>
                 <w:rFonts w:ascii="Calibri" w:eastAsia="Times New Roman" w:hAnsi="Calibri" w:cs="Calibri"/>
@@ -3476,7 +3020,6 @@
               </w:rPr>
               <w:t>posts</w:t>
             </w:r>
-            <w:proofErr w:type="spellEnd"/>
             <w:r>
               <w:rPr>
                 <w:rFonts w:ascii="Calibri" w:eastAsia="Times New Roman" w:hAnsi="Calibri" w:cs="Calibri"/>
@@ -3491,25 +3034,7 @@
                 <w:color w:val="000000"/>
                 <w:lang w:eastAsia="fr-FR"/>
               </w:rPr>
-              <w:t>:</w:t>
-            </w:r>
-            <w:proofErr w:type="spellStart"/>
-            <w:r>
-              <w:rPr>
-                <w:rFonts w:ascii="Calibri" w:eastAsia="Times New Roman" w:hAnsi="Calibri" w:cs="Calibri"/>
-                <w:color w:val="000000"/>
-                <w:lang w:eastAsia="fr-FR"/>
-              </w:rPr>
-              <w:t>postid</w:t>
-            </w:r>
-            <w:proofErr w:type="spellEnd"/>
-            <w:r>
-              <w:rPr>
-                <w:rFonts w:ascii="Calibri" w:eastAsia="Times New Roman" w:hAnsi="Calibri" w:cs="Calibri"/>
-                <w:color w:val="000000"/>
-                <w:lang w:eastAsia="fr-FR"/>
-              </w:rPr>
-              <w:t>/like</w:t>
+              <w:t>:postid/like</w:t>
             </w:r>
           </w:p>
         </w:tc>
@@ -3542,62 +3067,26 @@
                 <w:color w:val="000000"/>
                 <w:lang w:eastAsia="fr-FR"/>
               </w:rPr>
-              <w:t xml:space="preserve">{ </w:t>
-            </w:r>
-            <w:proofErr w:type="spellStart"/>
-            <w:r>
-              <w:rPr>
-                <w:rFonts w:ascii="Calibri" w:eastAsia="Times New Roman" w:hAnsi="Calibri" w:cs="Calibri"/>
-                <w:color w:val="000000"/>
-                <w:lang w:eastAsia="fr-FR"/>
-              </w:rPr>
-              <w:t>userId</w:t>
-            </w:r>
-            <w:proofErr w:type="spellEnd"/>
-            <w:r>
-              <w:rPr>
-                <w:rFonts w:ascii="Calibri" w:eastAsia="Times New Roman" w:hAnsi="Calibri" w:cs="Calibri"/>
-                <w:color w:val="000000"/>
-                <w:lang w:eastAsia="fr-FR"/>
-              </w:rPr>
-              <w:t>: String,</w:t>
-            </w:r>
-          </w:p>
-          <w:p>
-            <w:pPr>
-              <w:spacing w:after="0" w:line="240" w:lineRule="auto"/>
-              <w:jc w:val="center"/>
-              <w:rPr>
-                <w:rFonts w:ascii="Calibri" w:eastAsia="Times New Roman" w:hAnsi="Calibri" w:cs="Calibri"/>
-                <w:color w:val="000000"/>
-                <w:lang w:eastAsia="fr-FR"/>
-              </w:rPr>
-            </w:pPr>
-            <w:r>
-              <w:rPr>
-                <w:rFonts w:ascii="Calibri" w:eastAsia="Times New Roman" w:hAnsi="Calibri" w:cs="Calibri"/>
-                <w:color w:val="000000"/>
-                <w:lang w:eastAsia="fr-FR"/>
-              </w:rPr>
-              <w:t xml:space="preserve">like: </w:t>
-            </w:r>
-            <w:proofErr w:type="spellStart"/>
-            <w:r>
-              <w:rPr>
-                <w:rFonts w:ascii="Calibri" w:eastAsia="Times New Roman" w:hAnsi="Calibri" w:cs="Calibri"/>
-                <w:color w:val="000000"/>
-                <w:lang w:eastAsia="fr-FR"/>
-              </w:rPr>
-              <w:t>Number</w:t>
-            </w:r>
-            <w:proofErr w:type="spellEnd"/>
-            <w:r>
-              <w:rPr>
-                <w:rFonts w:ascii="Calibri" w:eastAsia="Times New Roman" w:hAnsi="Calibri" w:cs="Calibri"/>
-                <w:color w:val="000000"/>
-                <w:lang w:eastAsia="fr-FR"/>
-              </w:rPr>
-              <w:t xml:space="preserve"> }</w:t>
+              <w:t>{ userId: String,</w:t>
+            </w:r>
+          </w:p>
+          <w:p>
+            <w:pPr>
+              <w:spacing w:after="0" w:line="240" w:lineRule="auto"/>
+              <w:jc w:val="center"/>
+              <w:rPr>
+                <w:rFonts w:ascii="Calibri" w:eastAsia="Times New Roman" w:hAnsi="Calibri" w:cs="Calibri"/>
+                <w:color w:val="000000"/>
+                <w:lang w:eastAsia="fr-FR"/>
+              </w:rPr>
+            </w:pPr>
+            <w:r>
+              <w:rPr>
+                <w:rFonts w:ascii="Calibri" w:eastAsia="Times New Roman" w:hAnsi="Calibri" w:cs="Calibri"/>
+                <w:color w:val="000000"/>
+                <w:lang w:eastAsia="fr-FR"/>
+              </w:rPr>
+              <w:t>like: Number }</w:t>
             </w:r>
           </w:p>
         </w:tc>
@@ -3671,25 +3160,7 @@
                 <w:color w:val="000000"/>
                 <w:lang w:eastAsia="fr-FR"/>
               </w:rPr>
-              <w:t xml:space="preserve">Définit le statut « Like » pour l' </w:t>
-            </w:r>
-            <w:proofErr w:type="spellStart"/>
-            <w:r>
-              <w:rPr>
-                <w:rFonts w:ascii="Calibri" w:eastAsia="Times New Roman" w:hAnsi="Calibri" w:cs="Calibri"/>
-                <w:color w:val="000000"/>
-                <w:lang w:eastAsia="fr-FR"/>
-              </w:rPr>
-              <w:t>userId</w:t>
-            </w:r>
-            <w:proofErr w:type="spellEnd"/>
-            <w:r>
-              <w:rPr>
-                <w:rFonts w:ascii="Calibri" w:eastAsia="Times New Roman" w:hAnsi="Calibri" w:cs="Calibri"/>
-                <w:color w:val="000000"/>
-                <w:lang w:eastAsia="fr-FR"/>
-              </w:rPr>
-              <w:t xml:space="preserve"> fourni. Si like = 1, l'utilisateur aime (= like) l</w:t>
+              <w:t>Définit le statut « Like » pour l' userId fourni. Si like = 1, l'utilisateur aime (= like) l</w:t>
             </w:r>
             <w:r>
               <w:rPr>
@@ -3923,23 +3394,13 @@
                 <w:lang w:eastAsia="fr-FR"/>
               </w:rPr>
             </w:pPr>
-            <w:proofErr w:type="spellStart"/>
-            <w:r>
-              <w:rPr>
-                <w:rFonts w:ascii="Calibri" w:eastAsia="Times New Roman" w:hAnsi="Calibri" w:cs="Calibri"/>
-                <w:color w:val="000000"/>
-                <w:lang w:eastAsia="fr-FR"/>
-              </w:rPr>
-              <w:t>Request</w:t>
-            </w:r>
-            <w:proofErr w:type="spellEnd"/>
-            <w:r>
-              <w:rPr>
-                <w:rFonts w:ascii="Calibri" w:eastAsia="Times New Roman" w:hAnsi="Calibri" w:cs="Calibri"/>
-                <w:color w:val="000000"/>
-                <w:lang w:eastAsia="fr-FR"/>
-              </w:rPr>
-              <w:t xml:space="preserve"> body (si nécessaire)</w:t>
+            <w:r>
+              <w:rPr>
+                <w:rFonts w:ascii="Calibri" w:eastAsia="Times New Roman" w:hAnsi="Calibri" w:cs="Calibri"/>
+                <w:color w:val="000000"/>
+                <w:lang w:eastAsia="fr-FR"/>
+              </w:rPr>
+              <w:t>Request body (si nécessaire)</w:t>
             </w:r>
           </w:p>
         </w:tc>
@@ -4088,7 +3549,6 @@
               </w:rPr>
               <w:t>api/</w:t>
             </w:r>
-            <w:proofErr w:type="spellStart"/>
             <w:r>
               <w:rPr>
                 <w:rFonts w:ascii="Calibri" w:eastAsia="Times New Roman" w:hAnsi="Calibri" w:cs="Calibri"/>
@@ -4097,7 +3557,6 @@
               </w:rPr>
               <w:t>posts</w:t>
             </w:r>
-            <w:proofErr w:type="spellEnd"/>
             <w:r>
               <w:rPr>
                 <w:rFonts w:ascii="Calibri" w:eastAsia="Times New Roman" w:hAnsi="Calibri" w:cs="Calibri"/>
@@ -4112,36 +3571,8 @@
                 <w:color w:val="000000"/>
                 <w:lang w:eastAsia="fr-FR"/>
               </w:rPr>
-              <w:t>:</w:t>
-            </w:r>
-            <w:proofErr w:type="spellStart"/>
-            <w:r>
-              <w:rPr>
-                <w:rFonts w:ascii="Calibri" w:eastAsia="Times New Roman" w:hAnsi="Calibri" w:cs="Calibri"/>
-                <w:color w:val="000000"/>
-                <w:lang w:eastAsia="fr-FR"/>
-              </w:rPr>
-              <w:t>postid</w:t>
-            </w:r>
-            <w:proofErr w:type="spellEnd"/>
-            <w:r>
-              <w:rPr>
-                <w:rFonts w:ascii="Calibri" w:eastAsia="Times New Roman" w:hAnsi="Calibri" w:cs="Calibri"/>
-                <w:color w:val="000000"/>
-                <w:lang w:eastAsia="fr-FR"/>
-              </w:rPr>
-              <w:t>/</w:t>
-            </w:r>
-            <w:proofErr w:type="spellStart"/>
-            <w:r>
-              <w:rPr>
-                <w:rFonts w:ascii="Calibri" w:eastAsia="Times New Roman" w:hAnsi="Calibri" w:cs="Calibri"/>
-                <w:color w:val="000000"/>
-                <w:lang w:eastAsia="fr-FR"/>
-              </w:rPr>
-              <w:t>share</w:t>
-            </w:r>
-            <w:proofErr w:type="spellEnd"/>
+              <w:t>:postid/share</w:t>
+            </w:r>
           </w:p>
         </w:tc>
         <w:tc>
@@ -4173,25 +3604,7 @@
                 <w:color w:val="000000"/>
                 <w:lang w:eastAsia="fr-FR"/>
               </w:rPr>
-              <w:t xml:space="preserve">{ </w:t>
-            </w:r>
-            <w:proofErr w:type="spellStart"/>
-            <w:r>
-              <w:rPr>
-                <w:rFonts w:ascii="Calibri" w:eastAsia="Times New Roman" w:hAnsi="Calibri" w:cs="Calibri"/>
-                <w:color w:val="000000"/>
-                <w:lang w:eastAsia="fr-FR"/>
-              </w:rPr>
-              <w:t>userId</w:t>
-            </w:r>
-            <w:proofErr w:type="spellEnd"/>
-            <w:r>
-              <w:rPr>
-                <w:rFonts w:ascii="Calibri" w:eastAsia="Times New Roman" w:hAnsi="Calibri" w:cs="Calibri"/>
-                <w:color w:val="000000"/>
-                <w:lang w:eastAsia="fr-FR"/>
-              </w:rPr>
-              <w:t>: String}</w:t>
+              <w:t>{ userId: String}</w:t>
             </w:r>
           </w:p>
         </w:tc>
@@ -4267,44 +3680,16 @@
                 <w:color w:val="000000"/>
                 <w:lang w:eastAsia="fr-FR"/>
               </w:rPr>
-              <w:t xml:space="preserve">Ajoute l’ID du post au tableau des </w:t>
-            </w:r>
-            <w:proofErr w:type="spellStart"/>
-            <w:r>
-              <w:rPr>
-                <w:rFonts w:ascii="Calibri" w:eastAsia="Times New Roman" w:hAnsi="Calibri" w:cs="Calibri"/>
-                <w:color w:val="000000"/>
-                <w:lang w:eastAsia="fr-FR"/>
-              </w:rPr>
-              <w:t>posts</w:t>
-            </w:r>
-            <w:proofErr w:type="spellEnd"/>
-            <w:r>
-              <w:rPr>
-                <w:rFonts w:ascii="Calibri" w:eastAsia="Times New Roman" w:hAnsi="Calibri" w:cs="Calibri"/>
-                <w:color w:val="000000"/>
-                <w:lang w:eastAsia="fr-FR"/>
-              </w:rPr>
-              <w:t xml:space="preserve"> partagés par l’utilisateur</w:t>
-            </w:r>
-            <w:r>
-              <w:rPr>
-                <w:rFonts w:ascii="Calibri" w:eastAsia="Times New Roman" w:hAnsi="Calibri" w:cs="Calibri"/>
-                <w:color w:val="000000"/>
-                <w:lang w:eastAsia="fr-FR"/>
-              </w:rPr>
-              <w:t xml:space="preserve"> </w:t>
-            </w:r>
-            <w:proofErr w:type="spellStart"/>
-            <w:r>
-              <w:rPr>
-                <w:rFonts w:ascii="Calibri" w:eastAsia="Times New Roman" w:hAnsi="Calibri" w:cs="Calibri"/>
-                <w:color w:val="000000"/>
-                <w:lang w:eastAsia="fr-FR"/>
-              </w:rPr>
-              <w:t>sharedPosts</w:t>
-            </w:r>
-            <w:proofErr w:type="spellEnd"/>
+              <w:t>Ajoute l’ID du post au tableau des posts partagés par l’utilisateur</w:t>
+            </w:r>
+            <w:r>
+              <w:rPr>
+                <w:rFonts w:ascii="Calibri" w:eastAsia="Times New Roman" w:hAnsi="Calibri" w:cs="Calibri"/>
+                <w:color w:val="000000"/>
+                <w:lang w:eastAsia="fr-FR"/>
+              </w:rPr>
+              <w:t xml:space="preserve"> sharedPosts</w:t>
+            </w:r>
             <w:r>
               <w:rPr>
                 <w:rFonts w:ascii="Calibri" w:eastAsia="Times New Roman" w:hAnsi="Calibri" w:cs="Calibri"/>
@@ -4372,19 +3757,8 @@
           <w:sz w:val="36"/>
           <w:szCs w:val="36"/>
         </w:rPr>
-        <w:t xml:space="preserve">Modèles de données </w:t>
-      </w:r>
-      <w:proofErr w:type="spellStart"/>
-      <w:r>
-        <w:rPr>
-          <w:b/>
-          <w:bCs/>
-          <w:sz w:val="36"/>
-          <w:szCs w:val="36"/>
-        </w:rPr>
-        <w:t>Posts</w:t>
-      </w:r>
-      <w:proofErr w:type="spellEnd"/>
+        <w:t>Modèles de données Posts</w:t>
+      </w:r>
     </w:p>
     <w:p>
       <w:pPr>
@@ -4398,42 +3772,12 @@
           <w:szCs w:val="24"/>
         </w:rPr>
       </w:pPr>
-      <w:proofErr w:type="spellStart"/>
-      <w:r>
-        <w:rPr>
-          <w:sz w:val="24"/>
-          <w:szCs w:val="24"/>
-        </w:rPr>
-        <w:t>post</w:t>
-      </w:r>
-      <w:r>
-        <w:rPr>
-          <w:sz w:val="24"/>
-          <w:szCs w:val="24"/>
-        </w:rPr>
-        <w:t>Id</w:t>
-      </w:r>
-      <w:proofErr w:type="spellEnd"/>
-      <w:r>
-        <w:rPr>
-          <w:sz w:val="24"/>
-          <w:szCs w:val="24"/>
-        </w:rPr>
-        <w:t xml:space="preserve"> : Int – Clé primaire, générée avec un timestamp : </w:t>
-      </w:r>
-      <w:r>
-        <w:rPr>
-          <w:sz w:val="24"/>
-          <w:szCs w:val="24"/>
-        </w:rPr>
-        <w:t>P</w:t>
-      </w:r>
-      <w:r>
-        <w:rPr>
-          <w:sz w:val="24"/>
-          <w:szCs w:val="24"/>
-        </w:rPr>
-        <w:t>-&lt;timestamp&gt;</w:t>
+      <w:r>
+        <w:rPr>
+          <w:sz w:val="24"/>
+          <w:szCs w:val="24"/>
+        </w:rPr>
+        <w:t>postId : Int – Clé primaire, générée avec un timestamp : P-&lt;timestamp&gt;</w:t>
       </w:r>
     </w:p>
     <w:p>
@@ -4448,21 +3792,12 @@
           <w:szCs w:val="24"/>
         </w:rPr>
       </w:pPr>
-      <w:proofErr w:type="spellStart"/>
-      <w:r>
-        <w:rPr>
-          <w:sz w:val="24"/>
-          <w:szCs w:val="24"/>
-        </w:rPr>
-        <w:t>userId</w:t>
-      </w:r>
-      <w:proofErr w:type="spellEnd"/>
-      <w:r>
-        <w:rPr>
-          <w:sz w:val="24"/>
-          <w:szCs w:val="24"/>
-        </w:rPr>
-        <w:t> :</w:t>
+      <w:r>
+        <w:rPr>
+          <w:sz w:val="24"/>
+          <w:szCs w:val="24"/>
+        </w:rPr>
+        <w:t>userId :</w:t>
       </w:r>
       <w:r>
         <w:rPr>
@@ -4499,44 +3834,19 @@
         </w:rPr>
         <w:t xml:space="preserve"> </w:t>
       </w:r>
-      <w:proofErr w:type="spellStart"/>
-      <w:r>
-        <w:rPr>
-          <w:sz w:val="24"/>
-          <w:szCs w:val="24"/>
-        </w:rPr>
-        <w:t>required</w:t>
-      </w:r>
-      <w:proofErr w:type="spellEnd"/>
-      <w:r>
-        <w:rPr>
-          <w:sz w:val="24"/>
-          <w:szCs w:val="24"/>
-        </w:rPr>
-        <w:t xml:space="preserve">- </w:t>
-      </w:r>
-      <w:r>
-        <w:rPr>
-          <w:sz w:val="24"/>
-          <w:szCs w:val="24"/>
-        </w:rPr>
-        <w:t xml:space="preserve">clé étrangère (tables </w:t>
-      </w:r>
-      <w:proofErr w:type="spellStart"/>
-      <w:r>
-        <w:rPr>
-          <w:sz w:val="24"/>
-          <w:szCs w:val="24"/>
-        </w:rPr>
-        <w:t>users</w:t>
-      </w:r>
-      <w:proofErr w:type="spellEnd"/>
-      <w:r>
-        <w:rPr>
-          <w:sz w:val="24"/>
-          <w:szCs w:val="24"/>
-        </w:rPr>
-        <w:t xml:space="preserve">) - </w:t>
+      <w:r>
+        <w:rPr>
+          <w:sz w:val="24"/>
+          <w:szCs w:val="24"/>
+        </w:rPr>
+        <w:t xml:space="preserve">required- </w:t>
+      </w:r>
+      <w:r>
+        <w:rPr>
+          <w:sz w:val="24"/>
+          <w:szCs w:val="24"/>
+        </w:rPr>
+        <w:t xml:space="preserve">clé étrangère (tables users) - </w:t>
       </w:r>
       <w:r>
         <w:rPr>
@@ -4550,23 +3860,7 @@
           <w:sz w:val="24"/>
           <w:szCs w:val="24"/>
         </w:rPr>
-        <w:t xml:space="preserve">ui a </w:t>
-      </w:r>
-      <w:proofErr w:type="spellStart"/>
-      <w:r>
-        <w:rPr>
-          <w:sz w:val="24"/>
-          <w:szCs w:val="24"/>
-        </w:rPr>
-        <w:t>crée</w:t>
-      </w:r>
-      <w:proofErr w:type="spellEnd"/>
-      <w:r>
-        <w:rPr>
-          <w:sz w:val="24"/>
-          <w:szCs w:val="24"/>
-        </w:rPr>
-        <w:t xml:space="preserve"> le post</w:t>
+        <w:t>ui a crée le post</w:t>
       </w:r>
     </w:p>
     <w:p>
@@ -4581,60 +3875,26 @@
           <w:szCs w:val="24"/>
         </w:rPr>
       </w:pPr>
-      <w:proofErr w:type="spellStart"/>
-      <w:r>
-        <w:rPr>
-          <w:sz w:val="24"/>
-          <w:szCs w:val="24"/>
-        </w:rPr>
-        <w:t>creationDate</w:t>
-      </w:r>
-      <w:proofErr w:type="spellEnd"/>
-      <w:r>
-        <w:rPr>
-          <w:sz w:val="24"/>
-          <w:szCs w:val="24"/>
-        </w:rPr>
-        <w:t xml:space="preserve"> :date - </w:t>
-      </w:r>
-      <w:proofErr w:type="spellStart"/>
-      <w:r>
-        <w:rPr>
-          <w:sz w:val="24"/>
-          <w:szCs w:val="24"/>
-        </w:rPr>
-        <w:t>required</w:t>
-      </w:r>
-      <w:proofErr w:type="spellEnd"/>
-      <w:r>
-        <w:rPr>
-          <w:sz w:val="24"/>
-          <w:szCs w:val="24"/>
-        </w:rPr>
-        <w:t xml:space="preserve"> - </w:t>
-      </w:r>
-      <w:r>
-        <w:rPr>
-          <w:sz w:val="24"/>
-          <w:szCs w:val="24"/>
-        </w:rPr>
-        <w:t xml:space="preserve">les </w:t>
-      </w:r>
-      <w:proofErr w:type="spellStart"/>
-      <w:r>
-        <w:rPr>
-          <w:sz w:val="24"/>
-          <w:szCs w:val="24"/>
-        </w:rPr>
-        <w:t>posts</w:t>
-      </w:r>
-      <w:proofErr w:type="spellEnd"/>
-      <w:r>
-        <w:rPr>
-          <w:sz w:val="24"/>
-          <w:szCs w:val="24"/>
-        </w:rPr>
-        <w:t xml:space="preserve"> doivent-être affichés du plus ancien au plus récent</w:t>
+      <w:r>
+        <w:rPr>
+          <w:sz w:val="24"/>
+          <w:szCs w:val="24"/>
+        </w:rPr>
+        <w:t xml:space="preserve">creationDate :date - </w:t>
+      </w:r>
+      <w:r>
+        <w:rPr>
+          <w:sz w:val="24"/>
+          <w:szCs w:val="24"/>
+        </w:rPr>
+        <w:t xml:space="preserve">required - </w:t>
+      </w:r>
+      <w:r>
+        <w:rPr>
+          <w:sz w:val="24"/>
+          <w:szCs w:val="24"/>
+        </w:rPr>
+        <w:t>les posts doivent-être affichés du plus ancien au plus récent</w:t>
       </w:r>
     </w:p>
     <w:p>
@@ -4649,37 +3909,19 @@
           <w:szCs w:val="24"/>
         </w:rPr>
       </w:pPr>
-      <w:proofErr w:type="spellStart"/>
-      <w:r>
-        <w:rPr>
-          <w:sz w:val="24"/>
-          <w:szCs w:val="24"/>
-        </w:rPr>
-        <w:t>title</w:t>
-      </w:r>
-      <w:proofErr w:type="spellEnd"/>
-      <w:r>
-        <w:rPr>
-          <w:sz w:val="24"/>
-          <w:szCs w:val="24"/>
-        </w:rPr>
-        <w:t xml:space="preserve"> :string – </w:t>
-      </w:r>
-      <w:proofErr w:type="spellStart"/>
-      <w:r>
-        <w:rPr>
-          <w:sz w:val="24"/>
-          <w:szCs w:val="24"/>
-        </w:rPr>
-        <w:t>required</w:t>
-      </w:r>
-      <w:proofErr w:type="spellEnd"/>
-      <w:r>
-        <w:rPr>
-          <w:sz w:val="24"/>
-          <w:szCs w:val="24"/>
-        </w:rPr>
-        <w:t xml:space="preserve"> - </w:t>
+      <w:r>
+        <w:rPr>
+          <w:sz w:val="24"/>
+          <w:szCs w:val="24"/>
+        </w:rPr>
+        <w:t xml:space="preserve">title :string – </w:t>
+      </w:r>
+      <w:r>
+        <w:rPr>
+          <w:sz w:val="24"/>
+          <w:szCs w:val="24"/>
+        </w:rPr>
+        <w:t xml:space="preserve">required - </w:t>
       </w:r>
       <w:r>
         <w:rPr>
@@ -4701,37 +3943,19 @@
           <w:szCs w:val="24"/>
         </w:rPr>
       </w:pPr>
-      <w:proofErr w:type="spellStart"/>
-      <w:r>
-        <w:rPr>
-          <w:sz w:val="24"/>
-          <w:szCs w:val="24"/>
-        </w:rPr>
-        <w:t>imageUrl</w:t>
-      </w:r>
-      <w:proofErr w:type="spellEnd"/>
-      <w:r>
-        <w:rPr>
-          <w:sz w:val="24"/>
-          <w:szCs w:val="24"/>
-        </w:rPr>
-        <w:t xml:space="preserve"> : string – </w:t>
-      </w:r>
-      <w:proofErr w:type="spellStart"/>
-      <w:r>
-        <w:rPr>
-          <w:sz w:val="24"/>
-          <w:szCs w:val="24"/>
-        </w:rPr>
-        <w:t>required</w:t>
-      </w:r>
-      <w:proofErr w:type="spellEnd"/>
-      <w:r>
-        <w:rPr>
-          <w:sz w:val="24"/>
-          <w:szCs w:val="24"/>
-        </w:rPr>
-        <w:t xml:space="preserve"> - </w:t>
+      <w:r>
+        <w:rPr>
+          <w:sz w:val="24"/>
+          <w:szCs w:val="24"/>
+        </w:rPr>
+        <w:t xml:space="preserve">imageUrl : string – </w:t>
+      </w:r>
+      <w:r>
+        <w:rPr>
+          <w:sz w:val="24"/>
+          <w:szCs w:val="24"/>
+        </w:rPr>
+        <w:t xml:space="preserve">required - </w:t>
       </w:r>
       <w:r>
         <w:rPr>
@@ -4760,76 +3984,26 @@
           <w:szCs w:val="24"/>
         </w:rPr>
       </w:pPr>
-      <w:proofErr w:type="spellStart"/>
-      <w:r>
-        <w:rPr>
-          <w:sz w:val="24"/>
-          <w:szCs w:val="24"/>
-        </w:rPr>
-        <w:t>upvotes</w:t>
-      </w:r>
-      <w:proofErr w:type="spellEnd"/>
-      <w:r>
-        <w:rPr>
-          <w:sz w:val="24"/>
-          <w:szCs w:val="24"/>
-        </w:rPr>
-        <w:t> :</w:t>
-      </w:r>
-      <w:proofErr w:type="spellStart"/>
-      <w:r>
-        <w:rPr>
-          <w:sz w:val="24"/>
-          <w:szCs w:val="24"/>
-        </w:rPr>
-        <w:t>Number</w:t>
-      </w:r>
-      <w:proofErr w:type="spellEnd"/>
-      <w:r>
-        <w:rPr>
-          <w:sz w:val="24"/>
-          <w:szCs w:val="24"/>
-        </w:rPr>
-        <w:t xml:space="preserve"> – </w:t>
-      </w:r>
-      <w:proofErr w:type="spellStart"/>
-      <w:r>
-        <w:rPr>
-          <w:sz w:val="24"/>
-          <w:szCs w:val="24"/>
-        </w:rPr>
-        <w:t>required</w:t>
-      </w:r>
-      <w:proofErr w:type="spellEnd"/>
-      <w:r>
-        <w:rPr>
-          <w:sz w:val="24"/>
-          <w:szCs w:val="24"/>
-        </w:rPr>
-        <w:t xml:space="preserve"> -</w:t>
-      </w:r>
-      <w:r>
-        <w:rPr>
-          <w:sz w:val="24"/>
-          <w:szCs w:val="24"/>
-        </w:rPr>
-        <w:t xml:space="preserve">Nombre d’utilisateurs qui </w:t>
-      </w:r>
-      <w:proofErr w:type="spellStart"/>
-      <w:r>
-        <w:rPr>
-          <w:sz w:val="24"/>
-          <w:szCs w:val="24"/>
-        </w:rPr>
-        <w:t>upvotent</w:t>
-      </w:r>
-      <w:proofErr w:type="spellEnd"/>
-      <w:r>
-        <w:rPr>
-          <w:sz w:val="24"/>
-          <w:szCs w:val="24"/>
-        </w:rPr>
-        <w:t xml:space="preserve"> le post</w:t>
+      <w:r>
+        <w:rPr>
+          <w:sz w:val="24"/>
+          <w:szCs w:val="24"/>
+        </w:rPr>
+        <w:t xml:space="preserve">upvotes :Number – </w:t>
+      </w:r>
+      <w:r>
+        <w:rPr>
+          <w:sz w:val="24"/>
+          <w:szCs w:val="24"/>
+        </w:rPr>
+        <w:t>required -</w:t>
+      </w:r>
+      <w:r>
+        <w:rPr>
+          <w:sz w:val="24"/>
+          <w:szCs w:val="24"/>
+        </w:rPr>
+        <w:t>Nombre d’utilisateurs qui upvotent le post</w:t>
       </w:r>
     </w:p>
     <w:p>
@@ -4844,21 +4018,12 @@
           <w:szCs w:val="24"/>
         </w:rPr>
       </w:pPr>
-      <w:proofErr w:type="spellStart"/>
-      <w:r>
-        <w:rPr>
-          <w:sz w:val="24"/>
-          <w:szCs w:val="24"/>
-        </w:rPr>
-        <w:t>downvotes</w:t>
-      </w:r>
-      <w:proofErr w:type="spellEnd"/>
-      <w:r>
-        <w:rPr>
-          <w:sz w:val="24"/>
-          <w:szCs w:val="24"/>
-        </w:rPr>
-        <w:t> :</w:t>
+      <w:r>
+        <w:rPr>
+          <w:sz w:val="24"/>
+          <w:szCs w:val="24"/>
+        </w:rPr>
+        <w:t>downvotes :</w:t>
       </w:r>
       <w:r>
         <w:rPr>
@@ -4867,67 +4032,26 @@
         </w:rPr>
         <w:t xml:space="preserve"> </w:t>
       </w:r>
-      <w:proofErr w:type="spellStart"/>
-      <w:r>
-        <w:rPr>
-          <w:sz w:val="24"/>
-          <w:szCs w:val="24"/>
-        </w:rPr>
-        <w:t>Number</w:t>
-      </w:r>
-      <w:proofErr w:type="spellEnd"/>
-      <w:r>
-        <w:rPr>
-          <w:sz w:val="24"/>
-          <w:szCs w:val="24"/>
-        </w:rPr>
-        <w:t xml:space="preserve"> –</w:t>
-      </w:r>
-      <w:r>
-        <w:rPr>
-          <w:sz w:val="24"/>
-          <w:szCs w:val="24"/>
-        </w:rPr>
-        <w:t xml:space="preserve"> </w:t>
-      </w:r>
-      <w:proofErr w:type="spellStart"/>
-      <w:r>
-        <w:rPr>
-          <w:sz w:val="24"/>
-          <w:szCs w:val="24"/>
-        </w:rPr>
-        <w:t>required</w:t>
-      </w:r>
-      <w:proofErr w:type="spellEnd"/>
-      <w:r>
-        <w:rPr>
-          <w:sz w:val="24"/>
-          <w:szCs w:val="24"/>
-        </w:rPr>
-        <w:t>-</w:t>
-      </w:r>
-      <w:r>
-        <w:rPr>
-          <w:sz w:val="24"/>
-          <w:szCs w:val="24"/>
-        </w:rPr>
-        <w:t xml:space="preserve"> Nombre d’utilisateurs qui </w:t>
-      </w:r>
-      <w:proofErr w:type="spellStart"/>
-      <w:r>
-        <w:rPr>
-          <w:sz w:val="24"/>
-          <w:szCs w:val="24"/>
-        </w:rPr>
-        <w:t>downvotent</w:t>
-      </w:r>
-      <w:proofErr w:type="spellEnd"/>
-      <w:r>
-        <w:rPr>
-          <w:sz w:val="24"/>
-          <w:szCs w:val="24"/>
-        </w:rPr>
-        <w:t xml:space="preserve"> le post</w:t>
+      <w:r>
+        <w:rPr>
+          <w:sz w:val="24"/>
+          <w:szCs w:val="24"/>
+        </w:rPr>
+        <w:t>Number –</w:t>
+      </w:r>
+      <w:r>
+        <w:rPr>
+          <w:sz w:val="24"/>
+          <w:szCs w:val="24"/>
+        </w:rPr>
+        <w:t xml:space="preserve"> required-</w:t>
+      </w:r>
+      <w:r>
+        <w:rPr>
+          <w:sz w:val="24"/>
+          <w:szCs w:val="24"/>
+        </w:rPr>
+        <w:t xml:space="preserve"> Nombre d’utilisateurs qui downvotent le post</w:t>
       </w:r>
     </w:p>
     <w:p>
@@ -4942,7 +4066,6 @@
           <w:szCs w:val="24"/>
         </w:rPr>
       </w:pPr>
-      <w:proofErr w:type="spellStart"/>
       <w:r>
         <w:rPr>
           <w:sz w:val="24"/>
@@ -4950,7 +4073,6 @@
         </w:rPr>
         <w:t>usersUpvotes</w:t>
       </w:r>
-      <w:proofErr w:type="spellEnd"/>
       <w:r>
         <w:t xml:space="preserve"> </w:t>
       </w:r>
@@ -4959,23 +4081,21 @@
           <w:sz w:val="24"/>
           <w:szCs w:val="24"/>
         </w:rPr>
-        <w:t>: [ "String &lt;</w:t>
-      </w:r>
-      <w:proofErr w:type="spellStart"/>
-      <w:r>
-        <w:rPr>
-          <w:sz w:val="24"/>
-          <w:szCs w:val="24"/>
-        </w:rPr>
-        <w:t>userId</w:t>
-      </w:r>
-      <w:proofErr w:type="spellEnd"/>
-      <w:r>
-        <w:rPr>
-          <w:sz w:val="24"/>
-          <w:szCs w:val="24"/>
-        </w:rPr>
-        <w:t>&gt;" ] —</w:t>
+        <w:t>: [ "String &lt;userId&gt;" ] —</w:t>
+      </w:r>
+      <w:r>
+        <w:rPr>
+          <w:sz w:val="24"/>
+          <w:szCs w:val="24"/>
+        </w:rPr>
+        <w:t xml:space="preserve"> required-</w:t>
+      </w:r>
+      <w:r>
+        <w:rPr>
+          <w:sz w:val="24"/>
+          <w:szCs w:val="24"/>
+        </w:rPr>
+        <w:t xml:space="preserve"> tableau des identifiants des utilisateurs</w:t>
       </w:r>
       <w:r>
         <w:rPr>
@@ -4984,58 +4104,12 @@
         </w:rPr>
         <w:t xml:space="preserve"> </w:t>
       </w:r>
-      <w:proofErr w:type="spellStart"/>
-      <w:r>
-        <w:rPr>
-          <w:sz w:val="24"/>
-          <w:szCs w:val="24"/>
-        </w:rPr>
-        <w:t>required</w:t>
-      </w:r>
-      <w:proofErr w:type="spellEnd"/>
-      <w:r>
-        <w:rPr>
-          <w:sz w:val="24"/>
-          <w:szCs w:val="24"/>
-        </w:rPr>
-        <w:t>-</w:t>
-      </w:r>
-      <w:r>
-        <w:rPr>
-          <w:sz w:val="24"/>
-          <w:szCs w:val="24"/>
-        </w:rPr>
-        <w:t xml:space="preserve"> tableau des identifiants des utilisateurs</w:t>
-      </w:r>
-      <w:r>
-        <w:rPr>
-          <w:sz w:val="24"/>
-          <w:szCs w:val="24"/>
-        </w:rPr>
-        <w:t xml:space="preserve"> </w:t>
-      </w:r>
-      <w:r>
-        <w:rPr>
-          <w:sz w:val="24"/>
-          <w:szCs w:val="24"/>
-        </w:rPr>
-        <w:t xml:space="preserve">qui ont aimé (= </w:t>
-      </w:r>
-      <w:proofErr w:type="spellStart"/>
-      <w:r>
-        <w:rPr>
-          <w:sz w:val="24"/>
-          <w:szCs w:val="24"/>
-        </w:rPr>
-        <w:t>liked</w:t>
-      </w:r>
-      <w:proofErr w:type="spellEnd"/>
-      <w:r>
-        <w:rPr>
-          <w:sz w:val="24"/>
-          <w:szCs w:val="24"/>
-        </w:rPr>
-        <w:t>) l</w:t>
+      <w:r>
+        <w:rPr>
+          <w:sz w:val="24"/>
+          <w:szCs w:val="24"/>
+        </w:rPr>
+        <w:t>qui ont aimé (= liked) l</w:t>
       </w:r>
       <w:r>
         <w:rPr>
@@ -5057,7 +4131,6 @@
           <w:szCs w:val="24"/>
         </w:rPr>
       </w:pPr>
-      <w:proofErr w:type="spellStart"/>
       <w:r>
         <w:rPr>
           <w:sz w:val="24"/>
@@ -5072,31 +4145,13 @@
         </w:rPr>
         <w:t>ownvotes</w:t>
       </w:r>
-      <w:proofErr w:type="spellEnd"/>
-      <w:r>
-        <w:rPr>
-          <w:sz w:val="24"/>
-          <w:szCs w:val="24"/>
-        </w:rPr>
-        <w:t xml:space="preserve"> : [ "String &lt;</w:t>
-      </w:r>
-      <w:proofErr w:type="spellStart"/>
-      <w:r>
-        <w:rPr>
-          <w:sz w:val="24"/>
-          <w:szCs w:val="24"/>
-        </w:rPr>
-        <w:t>userId</w:t>
-      </w:r>
-      <w:proofErr w:type="spellEnd"/>
-      <w:r>
-        <w:rPr>
-          <w:sz w:val="24"/>
-          <w:szCs w:val="24"/>
-        </w:rPr>
-        <w:t xml:space="preserve">&gt;" ] — </w:t>
-      </w:r>
-      <w:proofErr w:type="spellStart"/>
+      <w:r>
+        <w:rPr>
+          <w:sz w:val="24"/>
+          <w:szCs w:val="24"/>
+        </w:rPr>
+        <w:t xml:space="preserve"> : [ "String &lt;userId&gt;" ] — </w:t>
+      </w:r>
       <w:r>
         <w:rPr>
           <w:sz w:val="24"/>
@@ -5104,7 +4159,6 @@
         </w:rPr>
         <w:t>required</w:t>
       </w:r>
-      <w:proofErr w:type="spellEnd"/>
       <w:r>
         <w:rPr>
           <w:sz w:val="24"/>
@@ -5138,23 +4192,7 @@
           <w:sz w:val="24"/>
           <w:szCs w:val="24"/>
         </w:rPr>
-        <w:t xml:space="preserve">utilisateurs qui n'ont pas aimé (= </w:t>
-      </w:r>
-      <w:proofErr w:type="spellStart"/>
-      <w:r>
-        <w:rPr>
-          <w:sz w:val="24"/>
-          <w:szCs w:val="24"/>
-        </w:rPr>
-        <w:t>disliked</w:t>
-      </w:r>
-      <w:proofErr w:type="spellEnd"/>
-      <w:r>
-        <w:rPr>
-          <w:sz w:val="24"/>
-          <w:szCs w:val="24"/>
-        </w:rPr>
-        <w:t xml:space="preserve">) </w:t>
+        <w:t xml:space="preserve">utilisateurs qui n'ont pas aimé (= disliked) </w:t>
       </w:r>
       <w:r>
         <w:rPr>
@@ -5180,19 +4218,8 @@
           <w:sz w:val="36"/>
           <w:szCs w:val="36"/>
         </w:rPr>
-        <w:t xml:space="preserve">Modèles de données </w:t>
-      </w:r>
-      <w:proofErr w:type="spellStart"/>
-      <w:r>
-        <w:rPr>
-          <w:b/>
-          <w:bCs/>
-          <w:sz w:val="36"/>
-          <w:szCs w:val="36"/>
-        </w:rPr>
-        <w:t>Users</w:t>
-      </w:r>
-      <w:proofErr w:type="spellEnd"/>
+        <w:t>Modèles de données Users</w:t>
+      </w:r>
     </w:p>
     <w:p>
       <w:pPr>
@@ -5206,21 +4233,12 @@
           <w:szCs w:val="24"/>
         </w:rPr>
       </w:pPr>
-      <w:proofErr w:type="spellStart"/>
-      <w:r>
-        <w:rPr>
-          <w:sz w:val="24"/>
-          <w:szCs w:val="24"/>
-        </w:rPr>
-        <w:t>userId</w:t>
-      </w:r>
-      <w:proofErr w:type="spellEnd"/>
-      <w:r>
-        <w:rPr>
-          <w:sz w:val="24"/>
-          <w:szCs w:val="24"/>
-        </w:rPr>
-        <w:t> : Int – Clé primaire, générée avec un timestamp</w:t>
+      <w:r>
+        <w:rPr>
+          <w:sz w:val="24"/>
+          <w:szCs w:val="24"/>
+        </w:rPr>
+        <w:t>userId : Int – Clé primaire, générée avec un timestamp</w:t>
       </w:r>
       <w:r>
         <w:rPr>
@@ -5254,23 +4272,7 @@
           <w:sz w:val="24"/>
           <w:szCs w:val="24"/>
         </w:rPr>
-        <w:t xml:space="preserve"> </w:t>
-      </w:r>
-      <w:proofErr w:type="spellStart"/>
-      <w:r>
-        <w:rPr>
-          <w:sz w:val="24"/>
-          <w:szCs w:val="24"/>
-        </w:rPr>
-        <w:t>required</w:t>
-      </w:r>
-      <w:proofErr w:type="spellEnd"/>
-      <w:r>
-        <w:rPr>
-          <w:sz w:val="24"/>
-          <w:szCs w:val="24"/>
-        </w:rPr>
-        <w:t>-</w:t>
+        <w:t xml:space="preserve"> required-</w:t>
       </w:r>
       <w:r>
         <w:rPr>
@@ -5292,44 +4294,19 @@
           <w:szCs w:val="24"/>
         </w:rPr>
       </w:pPr>
-      <w:proofErr w:type="spellStart"/>
-      <w:r>
-        <w:rPr>
-          <w:sz w:val="24"/>
-          <w:szCs w:val="24"/>
-        </w:rPr>
-        <w:t>password</w:t>
-      </w:r>
-      <w:proofErr w:type="spellEnd"/>
-      <w:r>
-        <w:rPr>
-          <w:sz w:val="24"/>
-          <w:szCs w:val="24"/>
-        </w:rPr>
-        <w:t xml:space="preserve"> : String —</w:t>
-      </w:r>
-      <w:r>
-        <w:rPr>
-          <w:sz w:val="24"/>
-          <w:szCs w:val="24"/>
-        </w:rPr>
-        <w:t xml:space="preserve"> </w:t>
-      </w:r>
-      <w:proofErr w:type="spellStart"/>
-      <w:r>
-        <w:rPr>
-          <w:sz w:val="24"/>
-          <w:szCs w:val="24"/>
-        </w:rPr>
-        <w:t>required</w:t>
-      </w:r>
-      <w:proofErr w:type="spellEnd"/>
-      <w:r>
-        <w:rPr>
-          <w:sz w:val="24"/>
-          <w:szCs w:val="24"/>
-        </w:rPr>
-        <w:t xml:space="preserve">- </w:t>
+      <w:r>
+        <w:rPr>
+          <w:sz w:val="24"/>
+          <w:szCs w:val="24"/>
+        </w:rPr>
+        <w:t>password : String —</w:t>
+      </w:r>
+      <w:r>
+        <w:rPr>
+          <w:sz w:val="24"/>
+          <w:szCs w:val="24"/>
+        </w:rPr>
+        <w:t xml:space="preserve"> required- </w:t>
       </w:r>
       <w:r>
         <w:rPr>
@@ -5351,7 +4328,6 @@
           <w:szCs w:val="24"/>
         </w:rPr>
       </w:pPr>
-      <w:proofErr w:type="spellStart"/>
       <w:r>
         <w:rPr>
           <w:sz w:val="24"/>
@@ -5371,63 +4347,7 @@
           <w:sz w:val="24"/>
           <w:szCs w:val="24"/>
         </w:rPr>
-        <w:t>osts</w:t>
-      </w:r>
-      <w:proofErr w:type="spellEnd"/>
-      <w:r>
-        <w:rPr>
-          <w:sz w:val="24"/>
-          <w:szCs w:val="24"/>
-        </w:rPr>
-        <w:t> : [ "String &lt;</w:t>
-      </w:r>
-      <w:proofErr w:type="spellStart"/>
-      <w:r>
-        <w:rPr>
-          <w:sz w:val="24"/>
-          <w:szCs w:val="24"/>
-        </w:rPr>
-        <w:t>postId</w:t>
-      </w:r>
-      <w:proofErr w:type="spellEnd"/>
-      <w:r>
-        <w:rPr>
-          <w:sz w:val="24"/>
-          <w:szCs w:val="24"/>
-        </w:rPr>
-        <w:t xml:space="preserve">&gt;" ] — </w:t>
-      </w:r>
-      <w:proofErr w:type="spellStart"/>
-      <w:r>
-        <w:rPr>
-          <w:sz w:val="24"/>
-          <w:szCs w:val="24"/>
-        </w:rPr>
-        <w:t>required</w:t>
-      </w:r>
-      <w:proofErr w:type="spellEnd"/>
-      <w:r>
-        <w:rPr>
-          <w:sz w:val="24"/>
-          <w:szCs w:val="24"/>
-        </w:rPr>
-        <w:t xml:space="preserve"> – tableau des identifiants des </w:t>
-      </w:r>
-      <w:proofErr w:type="spellStart"/>
-      <w:r>
-        <w:rPr>
-          <w:sz w:val="24"/>
-          <w:szCs w:val="24"/>
-        </w:rPr>
-        <w:t>posts</w:t>
-      </w:r>
-      <w:proofErr w:type="spellEnd"/>
-      <w:r>
-        <w:rPr>
-          <w:sz w:val="24"/>
-          <w:szCs w:val="24"/>
-        </w:rPr>
-        <w:t xml:space="preserve"> que l’utilisateu</w:t>
+        <w:t>osts : [ "String &lt;postId&gt;" ] — required – tableau des identifiants des posts que l’utilisateu</w:t>
       </w:r>
       <w:r>
         <w:rPr>

</xml_diff>

<commit_message>
routes et fonctions posts: flag, unflag + gestion admin
</commit_message>
<xml_diff>
--- a/documentation/documentationRoutesEtSchemaDonnées.docx
+++ b/documentation/documentationRoutesEtSchemaDonnées.docx
@@ -2462,7 +2462,7 @@
               <w:bottom w:val="single" w:sz="4" w:space="0" w:color="auto"/>
               <w:right w:val="single" w:sz="4" w:space="0" w:color="auto"/>
             </w:tcBorders>
-            <w:shd w:val="clear" w:color="auto" w:fill="auto"/>
+            <w:shd w:val="clear" w:color="auto" w:fill="92D050"/>
             <w:noWrap/>
             <w:vAlign w:val="center"/>
           </w:tcPr>
@@ -2495,26 +2495,26 @@
               <w:bottom w:val="single" w:sz="4" w:space="0" w:color="auto"/>
               <w:right w:val="single" w:sz="4" w:space="0" w:color="auto"/>
             </w:tcBorders>
-            <w:shd w:val="clear" w:color="auto" w:fill="auto"/>
-            <w:noWrap/>
-            <w:vAlign w:val="center"/>
-          </w:tcPr>
-          <w:p>
-            <w:pPr>
-              <w:spacing w:after="0" w:line="240" w:lineRule="auto"/>
-              <w:jc w:val="center"/>
-              <w:rPr>
-                <w:rFonts w:ascii="Calibri" w:eastAsia="Times New Roman" w:hAnsi="Calibri" w:cs="Calibri"/>
-                <w:color w:val="000000"/>
-                <w:lang w:eastAsia="fr-FR"/>
-              </w:rPr>
-            </w:pPr>
-            <w:r>
+            <w:shd w:val="clear" w:color="auto" w:fill="92D050"/>
+            <w:noWrap/>
+            <w:vAlign w:val="center"/>
+          </w:tcPr>
+          <w:p>
+            <w:pPr>
+              <w:spacing w:after="0" w:line="240" w:lineRule="auto"/>
+              <w:jc w:val="center"/>
               <w:rPr>
                 <w:rFonts w:ascii="Calibri" w:eastAsia="Times New Roman" w:hAnsi="Calibri" w:cs="Calibri"/>
                 <w:color w:val="000000"/>
                 <w:lang w:val="en-GB" w:eastAsia="fr-FR"/>
               </w:rPr>
+            </w:pPr>
+            <w:r>
+              <w:rPr>
+                <w:rFonts w:ascii="Calibri" w:eastAsia="Times New Roman" w:hAnsi="Calibri" w:cs="Calibri"/>
+                <w:color w:val="000000"/>
+                <w:lang w:val="en-GB" w:eastAsia="fr-FR"/>
+              </w:rPr>
               <w:t>/</w:t>
             </w:r>
             <w:proofErr w:type="spellStart"/>
@@ -2533,7 +2533,7 @@
                 <w:color w:val="000000"/>
                 <w:lang w:val="en-GB" w:eastAsia="fr-FR"/>
               </w:rPr>
-              <w:t>/comment/ </w:t>
+              <w:t>/</w:t>
             </w:r>
             <w:r>
               <w:rPr>
@@ -2541,6 +2541,22 @@
                 <w:color w:val="000000"/>
                 <w:lang w:val="en-GB" w:eastAsia="fr-FR"/>
               </w:rPr>
+              <w:t>post</w:t>
+            </w:r>
+            <w:r>
+              <w:rPr>
+                <w:rFonts w:ascii="Calibri" w:eastAsia="Times New Roman" w:hAnsi="Calibri" w:cs="Calibri"/>
+                <w:color w:val="000000"/>
+                <w:lang w:val="en-GB" w:eastAsia="fr-FR"/>
+              </w:rPr>
+              <w:t>/ </w:t>
+            </w:r>
+            <w:r>
+              <w:rPr>
+                <w:rFonts w:ascii="Calibri" w:eastAsia="Times New Roman" w:hAnsi="Calibri" w:cs="Calibri"/>
+                <w:color w:val="000000"/>
+                <w:lang w:val="en-GB" w:eastAsia="fr-FR"/>
+              </w:rPr>
               <w:t>flag</w:t>
             </w:r>
             <w:r>
@@ -2551,6 +2567,14 @@
               </w:rPr>
               <w:br/>
             </w:r>
+            <w:r>
+              <w:rPr>
+                <w:rFonts w:ascii="Calibri" w:eastAsia="Times New Roman" w:hAnsi="Calibri" w:cs="Calibri"/>
+                <w:color w:val="000000"/>
+                <w:lang w:val="en-GB" w:eastAsia="fr-FR"/>
+              </w:rPr>
+              <w:t xml:space="preserve"> </w:t>
+            </w:r>
             <w:proofErr w:type="gramStart"/>
             <w:r>
               <w:rPr>
@@ -2567,36 +2591,18 @@
                 <w:color w:val="000000"/>
                 <w:lang w:val="en-GB" w:eastAsia="fr-FR"/>
               </w:rPr>
-              <w:t>userId</w:t>
+              <w:t>post</w:t>
+            </w:r>
+            <w:r>
+              <w:rPr>
+                <w:rFonts w:ascii="Calibri" w:eastAsia="Times New Roman" w:hAnsi="Calibri" w:cs="Calibri"/>
+                <w:color w:val="000000"/>
+                <w:lang w:val="en-GB" w:eastAsia="fr-FR"/>
+              </w:rPr>
+              <w:t>Id</w:t>
             </w:r>
             <w:proofErr w:type="spellEnd"/>
             <w:proofErr w:type="gramEnd"/>
-            <w:r>
-              <w:rPr>
-                <w:rFonts w:ascii="Calibri" w:eastAsia="Times New Roman" w:hAnsi="Calibri" w:cs="Calibri"/>
-                <w:color w:val="000000"/>
-                <w:lang w:val="en-GB" w:eastAsia="fr-FR"/>
-              </w:rPr>
-              <w:t>/ :</w:t>
-            </w:r>
-            <w:proofErr w:type="spellStart"/>
-            <w:r>
-              <w:rPr>
-                <w:rFonts w:ascii="Calibri" w:eastAsia="Times New Roman" w:hAnsi="Calibri" w:cs="Calibri"/>
-                <w:color w:val="000000"/>
-                <w:lang w:val="en-GB" w:eastAsia="fr-FR"/>
-              </w:rPr>
-              <w:t>co</w:t>
-            </w:r>
-            <w:r>
-              <w:rPr>
-                <w:rFonts w:ascii="Calibri" w:eastAsia="Times New Roman" w:hAnsi="Calibri" w:cs="Calibri"/>
-                <w:color w:val="000000"/>
-                <w:lang w:val="en-GB" w:eastAsia="fr-FR"/>
-              </w:rPr>
-              <w:t>mmentId</w:t>
-            </w:r>
-            <w:proofErr w:type="spellEnd"/>
           </w:p>
         </w:tc>
         <w:tc>
@@ -2608,7 +2614,7 @@
               <w:bottom w:val="single" w:sz="4" w:space="0" w:color="auto"/>
               <w:right w:val="single" w:sz="4" w:space="0" w:color="auto"/>
             </w:tcBorders>
-            <w:shd w:val="clear" w:color="auto" w:fill="auto"/>
+            <w:shd w:val="clear" w:color="auto" w:fill="92D050"/>
             <w:noWrap/>
             <w:vAlign w:val="center"/>
           </w:tcPr>
@@ -2691,7 +2697,7 @@
               <w:bottom w:val="single" w:sz="4" w:space="0" w:color="auto"/>
               <w:right w:val="single" w:sz="4" w:space="0" w:color="auto"/>
             </w:tcBorders>
-            <w:shd w:val="clear" w:color="auto" w:fill="auto"/>
+            <w:shd w:val="clear" w:color="auto" w:fill="92D050"/>
             <w:noWrap/>
             <w:vAlign w:val="center"/>
           </w:tcPr>
@@ -2742,37 +2748,51 @@
               <w:bottom w:val="single" w:sz="4" w:space="0" w:color="auto"/>
               <w:right w:val="single" w:sz="4" w:space="0" w:color="auto"/>
             </w:tcBorders>
-            <w:shd w:val="clear" w:color="auto" w:fill="auto"/>
-            <w:noWrap/>
-            <w:vAlign w:val="center"/>
-          </w:tcPr>
-          <w:p>
-            <w:pPr>
-              <w:spacing w:after="0" w:line="240" w:lineRule="auto"/>
-              <w:jc w:val="center"/>
-              <w:rPr>
-                <w:rFonts w:ascii="Calibri" w:eastAsia="Times New Roman" w:hAnsi="Calibri" w:cs="Calibri"/>
-                <w:color w:val="000000"/>
-                <w:lang w:eastAsia="fr-FR"/>
-              </w:rPr>
-            </w:pPr>
-            <w:proofErr w:type="gramStart"/>
-            <w:r>
-              <w:rPr>
-                <w:rFonts w:ascii="Calibri" w:eastAsia="Times New Roman" w:hAnsi="Calibri" w:cs="Calibri"/>
-                <w:color w:val="000000"/>
-                <w:lang w:eastAsia="fr-FR"/>
-              </w:rPr>
-              <w:t>flag</w:t>
-            </w:r>
-            <w:proofErr w:type="gramEnd"/>
-            <w:r>
-              <w:rPr>
-                <w:rFonts w:ascii="Calibri" w:eastAsia="Times New Roman" w:hAnsi="Calibri" w:cs="Calibri"/>
-                <w:color w:val="000000"/>
-                <w:lang w:eastAsia="fr-FR"/>
-              </w:rPr>
-              <w:t xml:space="preserve"> Commentaire :</w:t>
+            <w:shd w:val="clear" w:color="auto" w:fill="92D050"/>
+            <w:noWrap/>
+            <w:vAlign w:val="center"/>
+          </w:tcPr>
+          <w:p>
+            <w:pPr>
+              <w:spacing w:after="0" w:line="240" w:lineRule="auto"/>
+              <w:jc w:val="center"/>
+              <w:rPr>
+                <w:rFonts w:ascii="Calibri" w:eastAsia="Times New Roman" w:hAnsi="Calibri" w:cs="Calibri"/>
+                <w:color w:val="000000"/>
+                <w:lang w:eastAsia="fr-FR"/>
+              </w:rPr>
+            </w:pPr>
+            <w:r>
+              <w:rPr>
+                <w:rFonts w:ascii="Calibri" w:eastAsia="Times New Roman" w:hAnsi="Calibri" w:cs="Calibri"/>
+                <w:color w:val="000000"/>
+                <w:lang w:eastAsia="fr-FR"/>
+              </w:rPr>
+              <w:t>F</w:t>
+            </w:r>
+            <w:r>
+              <w:rPr>
+                <w:rFonts w:ascii="Calibri" w:eastAsia="Times New Roman" w:hAnsi="Calibri" w:cs="Calibri"/>
+                <w:color w:val="000000"/>
+                <w:lang w:eastAsia="fr-FR"/>
+              </w:rPr>
+              <w:t>lag</w:t>
+            </w:r>
+            <w:r>
+              <w:rPr>
+                <w:rFonts w:ascii="Calibri" w:eastAsia="Times New Roman" w:hAnsi="Calibri" w:cs="Calibri"/>
+                <w:color w:val="000000"/>
+                <w:lang w:eastAsia="fr-FR"/>
+              </w:rPr>
+              <w:t xml:space="preserve"> post</w:t>
+            </w:r>
+            <w:r>
+              <w:rPr>
+                <w:rFonts w:ascii="Calibri" w:eastAsia="Times New Roman" w:hAnsi="Calibri" w:cs="Calibri"/>
+                <w:color w:val="000000"/>
+                <w:lang w:eastAsia="fr-FR"/>
+              </w:rPr>
+              <w:t> :</w:t>
             </w:r>
             <w:r>
               <w:rPr>
@@ -2817,7 +2837,7 @@
               <w:bottom w:val="single" w:sz="4" w:space="0" w:color="auto"/>
               <w:right w:val="single" w:sz="4" w:space="0" w:color="auto"/>
             </w:tcBorders>
-            <w:shd w:val="clear" w:color="auto" w:fill="auto"/>
+            <w:shd w:val="clear" w:color="auto" w:fill="92D050"/>
             <w:noWrap/>
             <w:vAlign w:val="center"/>
           </w:tcPr>
@@ -2850,7 +2870,7 @@
               <w:bottom w:val="single" w:sz="4" w:space="0" w:color="auto"/>
               <w:right w:val="single" w:sz="4" w:space="0" w:color="auto"/>
             </w:tcBorders>
-            <w:shd w:val="clear" w:color="auto" w:fill="auto"/>
+            <w:shd w:val="clear" w:color="auto" w:fill="92D050"/>
             <w:noWrap/>
             <w:vAlign w:val="center"/>
           </w:tcPr>
@@ -2888,7 +2908,7 @@
                 <w:color w:val="000000"/>
                 <w:lang w:val="en-GB" w:eastAsia="fr-FR"/>
               </w:rPr>
-              <w:t>/comment/ </w:t>
+              <w:t>/</w:t>
             </w:r>
             <w:r>
               <w:rPr>
@@ -2896,6 +2916,22 @@
                 <w:color w:val="000000"/>
                 <w:lang w:val="en-GB" w:eastAsia="fr-FR"/>
               </w:rPr>
+              <w:t>post/</w:t>
+            </w:r>
+            <w:r>
+              <w:rPr>
+                <w:rFonts w:ascii="Calibri" w:eastAsia="Times New Roman" w:hAnsi="Calibri" w:cs="Calibri"/>
+                <w:color w:val="000000"/>
+                <w:lang w:val="en-GB" w:eastAsia="fr-FR"/>
+              </w:rPr>
+              <w:t>un</w:t>
+            </w:r>
+            <w:r>
+              <w:rPr>
+                <w:rFonts w:ascii="Calibri" w:eastAsia="Times New Roman" w:hAnsi="Calibri" w:cs="Calibri"/>
+                <w:color w:val="000000"/>
+                <w:lang w:val="en-GB" w:eastAsia="fr-FR"/>
+              </w:rPr>
               <w:t>flag</w:t>
             </w:r>
             <w:r>
@@ -2922,36 +2958,18 @@
                 <w:color w:val="000000"/>
                 <w:lang w:val="en-GB" w:eastAsia="fr-FR"/>
               </w:rPr>
-              <w:t>userId</w:t>
+              <w:t>post</w:t>
+            </w:r>
+            <w:r>
+              <w:rPr>
+                <w:rFonts w:ascii="Calibri" w:eastAsia="Times New Roman" w:hAnsi="Calibri" w:cs="Calibri"/>
+                <w:color w:val="000000"/>
+                <w:lang w:val="en-GB" w:eastAsia="fr-FR"/>
+              </w:rPr>
+              <w:t>Id</w:t>
             </w:r>
             <w:proofErr w:type="spellEnd"/>
             <w:proofErr w:type="gramEnd"/>
-            <w:r>
-              <w:rPr>
-                <w:rFonts w:ascii="Calibri" w:eastAsia="Times New Roman" w:hAnsi="Calibri" w:cs="Calibri"/>
-                <w:color w:val="000000"/>
-                <w:lang w:val="en-GB" w:eastAsia="fr-FR"/>
-              </w:rPr>
-              <w:t>/ :</w:t>
-            </w:r>
-            <w:proofErr w:type="spellStart"/>
-            <w:r>
-              <w:rPr>
-                <w:rFonts w:ascii="Calibri" w:eastAsia="Times New Roman" w:hAnsi="Calibri" w:cs="Calibri"/>
-                <w:color w:val="000000"/>
-                <w:lang w:val="en-GB" w:eastAsia="fr-FR"/>
-              </w:rPr>
-              <w:t>co</w:t>
-            </w:r>
-            <w:r>
-              <w:rPr>
-                <w:rFonts w:ascii="Calibri" w:eastAsia="Times New Roman" w:hAnsi="Calibri" w:cs="Calibri"/>
-                <w:color w:val="000000"/>
-                <w:lang w:val="en-GB" w:eastAsia="fr-FR"/>
-              </w:rPr>
-              <w:t>mmentId</w:t>
-            </w:r>
-            <w:proofErr w:type="spellEnd"/>
           </w:p>
         </w:tc>
         <w:tc>
@@ -2963,7 +2981,7 @@
               <w:bottom w:val="single" w:sz="4" w:space="0" w:color="auto"/>
               <w:right w:val="single" w:sz="4" w:space="0" w:color="auto"/>
             </w:tcBorders>
-            <w:shd w:val="clear" w:color="auto" w:fill="auto"/>
+            <w:shd w:val="clear" w:color="auto" w:fill="92D050"/>
             <w:noWrap/>
             <w:vAlign w:val="center"/>
           </w:tcPr>
@@ -3046,7 +3064,7 @@
               <w:bottom w:val="single" w:sz="4" w:space="0" w:color="auto"/>
               <w:right w:val="single" w:sz="4" w:space="0" w:color="auto"/>
             </w:tcBorders>
-            <w:shd w:val="clear" w:color="auto" w:fill="auto"/>
+            <w:shd w:val="clear" w:color="auto" w:fill="92D050"/>
             <w:noWrap/>
             <w:vAlign w:val="center"/>
           </w:tcPr>
@@ -3097,20 +3115,21 @@
               <w:bottom w:val="single" w:sz="4" w:space="0" w:color="auto"/>
               <w:right w:val="single" w:sz="4" w:space="0" w:color="auto"/>
             </w:tcBorders>
-            <w:shd w:val="clear" w:color="auto" w:fill="auto"/>
-            <w:noWrap/>
-            <w:vAlign w:val="center"/>
-          </w:tcPr>
-          <w:p>
-            <w:pPr>
-              <w:spacing w:after="0" w:line="240" w:lineRule="auto"/>
-              <w:jc w:val="center"/>
-              <w:rPr>
-                <w:rFonts w:ascii="Calibri" w:eastAsia="Times New Roman" w:hAnsi="Calibri" w:cs="Calibri"/>
-                <w:color w:val="000000"/>
-                <w:lang w:eastAsia="fr-FR"/>
-              </w:rPr>
-            </w:pPr>
+            <w:shd w:val="clear" w:color="auto" w:fill="92D050"/>
+            <w:noWrap/>
+            <w:vAlign w:val="center"/>
+          </w:tcPr>
+          <w:p>
+            <w:pPr>
+              <w:spacing w:after="0" w:line="240" w:lineRule="auto"/>
+              <w:jc w:val="center"/>
+              <w:rPr>
+                <w:rFonts w:ascii="Calibri" w:eastAsia="Times New Roman" w:hAnsi="Calibri" w:cs="Calibri"/>
+                <w:color w:val="000000"/>
+                <w:lang w:eastAsia="fr-FR"/>
+              </w:rPr>
+            </w:pPr>
+            <w:proofErr w:type="spellStart"/>
             <w:proofErr w:type="gramStart"/>
             <w:r>
               <w:rPr>
@@ -3118,8 +3137,17 @@
                 <w:color w:val="000000"/>
                 <w:lang w:eastAsia="fr-FR"/>
               </w:rPr>
+              <w:t>un</w:t>
+            </w:r>
+            <w:r>
+              <w:rPr>
+                <w:rFonts w:ascii="Calibri" w:eastAsia="Times New Roman" w:hAnsi="Calibri" w:cs="Calibri"/>
+                <w:color w:val="000000"/>
+                <w:lang w:eastAsia="fr-FR"/>
+              </w:rPr>
               <w:t>flag</w:t>
             </w:r>
+            <w:proofErr w:type="spellEnd"/>
             <w:proofErr w:type="gramEnd"/>
             <w:r>
               <w:rPr>
@@ -3127,7 +3155,23 @@
                 <w:color w:val="000000"/>
                 <w:lang w:eastAsia="fr-FR"/>
               </w:rPr>
-              <w:t xml:space="preserve"> Commentaire :</w:t>
+              <w:t xml:space="preserve"> </w:t>
+            </w:r>
+            <w:r>
+              <w:rPr>
+                <w:rFonts w:ascii="Calibri" w:eastAsia="Times New Roman" w:hAnsi="Calibri" w:cs="Calibri"/>
+                <w:color w:val="000000"/>
+                <w:lang w:eastAsia="fr-FR"/>
+              </w:rPr>
+              <w:t>post</w:t>
+            </w:r>
+            <w:r>
+              <w:rPr>
+                <w:rFonts w:ascii="Calibri" w:eastAsia="Times New Roman" w:hAnsi="Calibri" w:cs="Calibri"/>
+                <w:color w:val="000000"/>
+                <w:lang w:eastAsia="fr-FR"/>
+              </w:rPr>
+              <w:t> :</w:t>
             </w:r>
             <w:r>
               <w:rPr>
@@ -3183,7 +3227,7 @@
     </w:p>
     <w:tbl>
       <w:tblPr>
-        <w:tblW w:w="10131" w:type="dxa"/>
+        <w:tblW w:w="10148" w:type="dxa"/>
         <w:tblCellMar>
           <w:left w:w="70" w:type="dxa"/>
           <w:right w:w="70" w:type="dxa"/>
@@ -3236,7 +3280,7 @@
         </w:tc>
         <w:tc>
           <w:tcPr>
-            <w:tcW w:w="2070" w:type="dxa"/>
+            <w:tcW w:w="2087" w:type="dxa"/>
             <w:tcBorders>
               <w:top w:val="single" w:sz="4" w:space="0" w:color="auto"/>
               <w:left w:val="nil"/>
@@ -3419,7 +3463,7 @@
         </w:tc>
         <w:tc>
           <w:tcPr>
-            <w:tcW w:w="2070" w:type="dxa"/>
+            <w:tcW w:w="2087" w:type="dxa"/>
             <w:tcBorders>
               <w:top w:val="nil"/>
               <w:left w:val="nil"/>
@@ -4262,7 +4306,7 @@
         </w:tc>
         <w:tc>
           <w:tcPr>
-            <w:tcW w:w="2070" w:type="dxa"/>
+            <w:tcW w:w="2087" w:type="dxa"/>
             <w:tcBorders>
               <w:top w:val="nil"/>
               <w:left w:val="nil"/>
@@ -4339,7 +4383,54 @@
                 <w:color w:val="000000"/>
                 <w:lang w:eastAsia="fr-FR"/>
               </w:rPr>
-              <w:t>id</w:t>
+              <w:t>I</w:t>
+            </w:r>
+            <w:r>
+              <w:rPr>
+                <w:rFonts w:ascii="Calibri" w:eastAsia="Times New Roman" w:hAnsi="Calibri" w:cs="Calibri"/>
+                <w:color w:val="000000"/>
+                <w:lang w:eastAsia="fr-FR"/>
+              </w:rPr>
+              <w:t>d</w:t>
+            </w:r>
+            <w:proofErr w:type="spellEnd"/>
+            <w:proofErr w:type="gramEnd"/>
+          </w:p>
+          <w:p>
+            <w:pPr>
+              <w:spacing w:after="0" w:line="240" w:lineRule="auto"/>
+              <w:jc w:val="center"/>
+              <w:rPr>
+                <w:rFonts w:ascii="Calibri" w:eastAsia="Times New Roman" w:hAnsi="Calibri" w:cs="Calibri"/>
+                <w:color w:val="000000"/>
+                <w:lang w:eastAsia="fr-FR"/>
+              </w:rPr>
+            </w:pPr>
+            <w:r>
+              <w:rPr>
+                <w:rFonts w:ascii="Calibri" w:eastAsia="Times New Roman" w:hAnsi="Calibri" w:cs="Calibri"/>
+                <w:color w:val="000000"/>
+                <w:lang w:eastAsia="fr-FR"/>
+              </w:rPr>
+              <w:t>/</w:t>
+            </w:r>
+            <w:proofErr w:type="gramStart"/>
+            <w:r>
+              <w:rPr>
+                <w:rFonts w:ascii="Calibri" w:eastAsia="Times New Roman" w:hAnsi="Calibri" w:cs="Calibri"/>
+                <w:color w:val="000000"/>
+                <w:lang w:eastAsia="fr-FR"/>
+              </w:rPr>
+              <w:t> :</w:t>
+            </w:r>
+            <w:proofErr w:type="spellStart"/>
+            <w:r>
+              <w:rPr>
+                <w:rFonts w:ascii="Calibri" w:eastAsia="Times New Roman" w:hAnsi="Calibri" w:cs="Calibri"/>
+                <w:color w:val="000000"/>
+                <w:lang w:eastAsia="fr-FR"/>
+              </w:rPr>
+              <w:t>userId</w:t>
             </w:r>
             <w:proofErr w:type="spellEnd"/>
             <w:proofErr w:type="gramEnd"/>
@@ -4536,7 +4627,7 @@
         </w:tc>
         <w:tc>
           <w:tcPr>
-            <w:tcW w:w="2070" w:type="dxa"/>
+            <w:tcW w:w="2087" w:type="dxa"/>
             <w:tcBorders>
               <w:top w:val="single" w:sz="4" w:space="0" w:color="auto"/>
               <w:left w:val="nil"/>
@@ -4922,359 +5013,6 @@
                 <w:lang w:eastAsia="fr-FR"/>
               </w:rPr>
               <w:t>. Le nombre total de « Like » et de « Dislike » est mis à jour à chaque nouvelle notation.</w:t>
-            </w:r>
-          </w:p>
-        </w:tc>
-      </w:tr>
-      <w:tr>
-        <w:trPr>
-          <w:trHeight w:val="827"/>
-        </w:trPr>
-        <w:tc>
-          <w:tcPr>
-            <w:tcW w:w="988" w:type="dxa"/>
-            <w:tcBorders>
-              <w:top w:val="single" w:sz="4" w:space="0" w:color="auto"/>
-              <w:left w:val="single" w:sz="4" w:space="0" w:color="auto"/>
-              <w:bottom w:val="single" w:sz="4" w:space="0" w:color="auto"/>
-              <w:right w:val="single" w:sz="4" w:space="0" w:color="auto"/>
-            </w:tcBorders>
-            <w:shd w:val="clear" w:color="auto" w:fill="auto"/>
-            <w:noWrap/>
-            <w:vAlign w:val="center"/>
-          </w:tcPr>
-          <w:p>
-            <w:pPr>
-              <w:spacing w:after="0" w:line="240" w:lineRule="auto"/>
-              <w:jc w:val="center"/>
-              <w:rPr>
-                <w:rFonts w:ascii="Calibri" w:eastAsia="Times New Roman" w:hAnsi="Calibri" w:cs="Calibri"/>
-                <w:color w:val="000000"/>
-                <w:lang w:eastAsia="fr-FR"/>
-              </w:rPr>
-            </w:pPr>
-            <w:r>
-              <w:rPr>
-                <w:rFonts w:ascii="Calibri" w:eastAsia="Times New Roman" w:hAnsi="Calibri" w:cs="Calibri"/>
-                <w:color w:val="000000"/>
-                <w:lang w:eastAsia="fr-FR"/>
-              </w:rPr>
-              <w:t>PUT</w:t>
-            </w:r>
-          </w:p>
-        </w:tc>
-        <w:tc>
-          <w:tcPr>
-            <w:tcW w:w="2070" w:type="dxa"/>
-            <w:tcBorders>
-              <w:top w:val="single" w:sz="4" w:space="0" w:color="auto"/>
-              <w:left w:val="nil"/>
-              <w:bottom w:val="single" w:sz="4" w:space="0" w:color="auto"/>
-              <w:right w:val="single" w:sz="4" w:space="0" w:color="auto"/>
-            </w:tcBorders>
-            <w:shd w:val="clear" w:color="auto" w:fill="auto"/>
-            <w:noWrap/>
-            <w:vAlign w:val="center"/>
-          </w:tcPr>
-          <w:p>
-            <w:pPr>
-              <w:spacing w:after="0" w:line="240" w:lineRule="auto"/>
-              <w:jc w:val="center"/>
-              <w:rPr>
-                <w:rFonts w:ascii="Calibri" w:eastAsia="Times New Roman" w:hAnsi="Calibri" w:cs="Calibri"/>
-                <w:color w:val="000000"/>
-                <w:lang w:eastAsia="fr-FR"/>
-              </w:rPr>
-            </w:pPr>
-            <w:r>
-              <w:rPr>
-                <w:rFonts w:ascii="Calibri" w:eastAsia="Times New Roman" w:hAnsi="Calibri" w:cs="Calibri"/>
-                <w:color w:val="000000"/>
-                <w:lang w:eastAsia="fr-FR"/>
-              </w:rPr>
-              <w:t>/api/</w:t>
-            </w:r>
-            <w:r>
-              <w:rPr>
-                <w:rFonts w:ascii="Calibri" w:eastAsia="Times New Roman" w:hAnsi="Calibri" w:cs="Calibri"/>
-                <w:color w:val="000000"/>
-                <w:lang w:eastAsia="fr-FR"/>
-              </w:rPr>
-              <w:t>comment/ signal</w:t>
-            </w:r>
-            <w:r>
-              <w:rPr>
-                <w:rFonts w:ascii="Calibri" w:eastAsia="Times New Roman" w:hAnsi="Calibri" w:cs="Calibri"/>
-                <w:color w:val="000000"/>
-                <w:lang w:eastAsia="fr-FR"/>
-              </w:rPr>
-              <w:br/>
-            </w:r>
-            <w:proofErr w:type="gramStart"/>
-            <w:r>
-              <w:rPr>
-                <w:rFonts w:ascii="Calibri" w:eastAsia="Times New Roman" w:hAnsi="Calibri" w:cs="Calibri"/>
-                <w:color w:val="000000"/>
-                <w:lang w:eastAsia="fr-FR"/>
-              </w:rPr>
-              <w:t>/:</w:t>
-            </w:r>
-            <w:proofErr w:type="spellStart"/>
-            <w:r>
-              <w:rPr>
-                <w:rFonts w:ascii="Calibri" w:eastAsia="Times New Roman" w:hAnsi="Calibri" w:cs="Calibri"/>
-                <w:color w:val="000000"/>
-                <w:lang w:eastAsia="fr-FR"/>
-              </w:rPr>
-              <w:t>userId</w:t>
-            </w:r>
-            <w:proofErr w:type="spellEnd"/>
-            <w:proofErr w:type="gramEnd"/>
-            <w:r>
-              <w:rPr>
-                <w:rFonts w:ascii="Calibri" w:eastAsia="Times New Roman" w:hAnsi="Calibri" w:cs="Calibri"/>
-                <w:color w:val="000000"/>
-                <w:lang w:eastAsia="fr-FR"/>
-              </w:rPr>
-              <w:t>/ :</w:t>
-            </w:r>
-            <w:proofErr w:type="spellStart"/>
-            <w:r>
-              <w:rPr>
-                <w:rFonts w:ascii="Calibri" w:eastAsia="Times New Roman" w:hAnsi="Calibri" w:cs="Calibri"/>
-                <w:color w:val="000000"/>
-                <w:lang w:eastAsia="fr-FR"/>
-              </w:rPr>
-              <w:t>postId</w:t>
-            </w:r>
-            <w:proofErr w:type="spellEnd"/>
-          </w:p>
-        </w:tc>
-        <w:tc>
-          <w:tcPr>
-            <w:tcW w:w="1577" w:type="dxa"/>
-            <w:tcBorders>
-              <w:top w:val="single" w:sz="4" w:space="0" w:color="auto"/>
-              <w:left w:val="nil"/>
-              <w:bottom w:val="single" w:sz="4" w:space="0" w:color="auto"/>
-              <w:right w:val="single" w:sz="4" w:space="0" w:color="auto"/>
-            </w:tcBorders>
-            <w:shd w:val="clear" w:color="auto" w:fill="auto"/>
-            <w:noWrap/>
-            <w:vAlign w:val="center"/>
-          </w:tcPr>
-          <w:p>
-            <w:pPr>
-              <w:spacing w:after="0" w:line="240" w:lineRule="auto"/>
-              <w:jc w:val="center"/>
-              <w:rPr>
-                <w:rFonts w:ascii="Calibri" w:eastAsia="Times New Roman" w:hAnsi="Calibri" w:cs="Calibri"/>
-                <w:color w:val="000000"/>
-                <w:lang w:eastAsia="fr-FR"/>
-              </w:rPr>
-            </w:pPr>
-            <w:r>
-              <w:rPr>
-                <w:rFonts w:ascii="Calibri" w:eastAsia="Times New Roman" w:hAnsi="Calibri" w:cs="Calibri"/>
-                <w:color w:val="000000"/>
-                <w:lang w:eastAsia="fr-FR"/>
-              </w:rPr>
-              <w:t>{</w:t>
-            </w:r>
-          </w:p>
-          <w:p>
-            <w:pPr>
-              <w:spacing w:after="0" w:line="240" w:lineRule="auto"/>
-              <w:jc w:val="center"/>
-              <w:rPr>
-                <w:rFonts w:ascii="Calibri" w:eastAsia="Times New Roman" w:hAnsi="Calibri" w:cs="Calibri"/>
-                <w:color w:val="000000"/>
-                <w:lang w:eastAsia="fr-FR"/>
-              </w:rPr>
-            </w:pPr>
-            <w:proofErr w:type="spellStart"/>
-            <w:proofErr w:type="gramStart"/>
-            <w:r>
-              <w:rPr>
-                <w:rFonts w:ascii="Calibri" w:eastAsia="Times New Roman" w:hAnsi="Calibri" w:cs="Calibri"/>
-                <w:color w:val="000000"/>
-                <w:lang w:eastAsia="fr-FR"/>
-              </w:rPr>
-              <w:t>userId</w:t>
-            </w:r>
-            <w:proofErr w:type="spellEnd"/>
-            <w:proofErr w:type="gramEnd"/>
-            <w:r>
-              <w:rPr>
-                <w:rFonts w:ascii="Calibri" w:eastAsia="Times New Roman" w:hAnsi="Calibri" w:cs="Calibri"/>
-                <w:color w:val="000000"/>
-                <w:lang w:eastAsia="fr-FR"/>
-              </w:rPr>
-              <w:t> :INT</w:t>
-            </w:r>
-          </w:p>
-          <w:p>
-            <w:pPr>
-              <w:spacing w:after="0" w:line="240" w:lineRule="auto"/>
-              <w:jc w:val="center"/>
-              <w:rPr>
-                <w:rFonts w:ascii="Calibri" w:eastAsia="Times New Roman" w:hAnsi="Calibri" w:cs="Calibri"/>
-                <w:color w:val="000000"/>
-                <w:lang w:eastAsia="fr-FR"/>
-              </w:rPr>
-            </w:pPr>
-            <w:r>
-              <w:rPr>
-                <w:rFonts w:ascii="Calibri" w:eastAsia="Times New Roman" w:hAnsi="Calibri" w:cs="Calibri"/>
-                <w:color w:val="000000"/>
-                <w:lang w:eastAsia="fr-FR"/>
-              </w:rPr>
-              <w:t>}</w:t>
-            </w:r>
-          </w:p>
-        </w:tc>
-        <w:tc>
-          <w:tcPr>
-            <w:tcW w:w="1843" w:type="dxa"/>
-            <w:tcBorders>
-              <w:top w:val="single" w:sz="4" w:space="0" w:color="auto"/>
-              <w:left w:val="nil"/>
-              <w:bottom w:val="single" w:sz="4" w:space="0" w:color="auto"/>
-              <w:right w:val="single" w:sz="4" w:space="0" w:color="auto"/>
-            </w:tcBorders>
-            <w:shd w:val="clear" w:color="auto" w:fill="auto"/>
-            <w:noWrap/>
-            <w:vAlign w:val="center"/>
-          </w:tcPr>
-          <w:p>
-            <w:pPr>
-              <w:spacing w:after="0" w:line="240" w:lineRule="auto"/>
-              <w:jc w:val="center"/>
-              <w:rPr>
-                <w:rFonts w:ascii="Calibri" w:eastAsia="Times New Roman" w:hAnsi="Calibri" w:cs="Calibri"/>
-                <w:color w:val="000000"/>
-                <w:lang w:eastAsia="fr-FR"/>
-              </w:rPr>
-            </w:pPr>
-            <w:r>
-              <w:rPr>
-                <w:rFonts w:ascii="Calibri" w:eastAsia="Times New Roman" w:hAnsi="Calibri" w:cs="Calibri"/>
-                <w:color w:val="000000"/>
-                <w:lang w:eastAsia="fr-FR"/>
-              </w:rPr>
-              <w:t>{</w:t>
-            </w:r>
-            <w:proofErr w:type="gramStart"/>
-            <w:r>
-              <w:rPr>
-                <w:rFonts w:ascii="Calibri" w:eastAsia="Times New Roman" w:hAnsi="Calibri" w:cs="Calibri"/>
-                <w:color w:val="000000"/>
-                <w:lang w:eastAsia="fr-FR"/>
-              </w:rPr>
-              <w:t>message</w:t>
-            </w:r>
-            <w:proofErr w:type="gramEnd"/>
-            <w:r>
-              <w:rPr>
-                <w:rFonts w:ascii="Calibri" w:eastAsia="Times New Roman" w:hAnsi="Calibri" w:cs="Calibri"/>
-                <w:color w:val="000000"/>
-                <w:lang w:eastAsia="fr-FR"/>
-              </w:rPr>
-              <w:t> :string}</w:t>
-            </w:r>
-          </w:p>
-        </w:tc>
-        <w:tc>
-          <w:tcPr>
-            <w:tcW w:w="3653" w:type="dxa"/>
-            <w:tcBorders>
-              <w:top w:val="single" w:sz="4" w:space="0" w:color="auto"/>
-              <w:left w:val="nil"/>
-              <w:bottom w:val="single" w:sz="4" w:space="0" w:color="auto"/>
-              <w:right w:val="single" w:sz="4" w:space="0" w:color="auto"/>
-            </w:tcBorders>
-            <w:shd w:val="clear" w:color="auto" w:fill="auto"/>
-            <w:noWrap/>
-            <w:vAlign w:val="center"/>
-          </w:tcPr>
-          <w:p>
-            <w:pPr>
-              <w:spacing w:after="0" w:line="240" w:lineRule="auto"/>
-              <w:jc w:val="center"/>
-              <w:rPr>
-                <w:rFonts w:ascii="Calibri" w:eastAsia="Times New Roman" w:hAnsi="Calibri" w:cs="Calibri"/>
-                <w:color w:val="000000"/>
-                <w:lang w:eastAsia="fr-FR"/>
-              </w:rPr>
-            </w:pPr>
-            <w:r>
-              <w:rPr>
-                <w:rFonts w:ascii="Calibri" w:eastAsia="Times New Roman" w:hAnsi="Calibri" w:cs="Calibri"/>
-                <w:color w:val="000000"/>
-                <w:lang w:eastAsia="fr-FR"/>
-              </w:rPr>
-              <w:t xml:space="preserve">Signaler </w:t>
-            </w:r>
-            <w:proofErr w:type="gramStart"/>
-            <w:r>
-              <w:rPr>
-                <w:rFonts w:ascii="Calibri" w:eastAsia="Times New Roman" w:hAnsi="Calibri" w:cs="Calibri"/>
-                <w:color w:val="000000"/>
-                <w:lang w:eastAsia="fr-FR"/>
-              </w:rPr>
-              <w:t>Post</w:t>
-            </w:r>
-            <w:r>
-              <w:rPr>
-                <w:rFonts w:ascii="Calibri" w:eastAsia="Times New Roman" w:hAnsi="Calibri" w:cs="Calibri"/>
-                <w:color w:val="000000"/>
-                <w:lang w:eastAsia="fr-FR"/>
-              </w:rPr>
-              <w:t>:</w:t>
-            </w:r>
-            <w:proofErr w:type="gramEnd"/>
-            <w:r>
-              <w:rPr>
-                <w:rFonts w:ascii="Calibri" w:eastAsia="Times New Roman" w:hAnsi="Calibri" w:cs="Calibri"/>
-                <w:color w:val="000000"/>
-                <w:lang w:eastAsia="fr-FR"/>
-              </w:rPr>
-              <w:br/>
-              <w:t xml:space="preserve">Placer l’ID du </w:t>
-            </w:r>
-            <w:r>
-              <w:rPr>
-                <w:rFonts w:ascii="Calibri" w:eastAsia="Times New Roman" w:hAnsi="Calibri" w:cs="Calibri"/>
-                <w:color w:val="000000"/>
-                <w:lang w:eastAsia="fr-FR"/>
-              </w:rPr>
-              <w:t>post</w:t>
-            </w:r>
-            <w:r>
-              <w:rPr>
-                <w:rFonts w:ascii="Calibri" w:eastAsia="Times New Roman" w:hAnsi="Calibri" w:cs="Calibri"/>
-                <w:color w:val="000000"/>
-                <w:lang w:eastAsia="fr-FR"/>
-              </w:rPr>
-              <w:t xml:space="preserve"> dans la table des </w:t>
-            </w:r>
-            <w:proofErr w:type="spellStart"/>
-            <w:r>
-              <w:rPr>
-                <w:rFonts w:ascii="Calibri" w:eastAsia="Times New Roman" w:hAnsi="Calibri" w:cs="Calibri"/>
-                <w:color w:val="000000"/>
-                <w:lang w:eastAsia="fr-FR"/>
-              </w:rPr>
-              <w:t>posts</w:t>
-            </w:r>
-            <w:proofErr w:type="spellEnd"/>
-            <w:r>
-              <w:rPr>
-                <w:rFonts w:ascii="Calibri" w:eastAsia="Times New Roman" w:hAnsi="Calibri" w:cs="Calibri"/>
-                <w:color w:val="000000"/>
-                <w:lang w:eastAsia="fr-FR"/>
-              </w:rPr>
-              <w:t xml:space="preserve"> signalés</w:t>
             </w:r>
           </w:p>
         </w:tc>
@@ -6948,6 +6686,14 @@
                 <w:color w:val="000000"/>
                 <w:lang w:val="en-GB" w:eastAsia="fr-FR"/>
               </w:rPr>
+              <w:t>un</w:t>
+            </w:r>
+            <w:r>
+              <w:rPr>
+                <w:rFonts w:ascii="Calibri" w:eastAsia="Times New Roman" w:hAnsi="Calibri" w:cs="Calibri"/>
+                <w:color w:val="000000"/>
+                <w:lang w:val="en-GB" w:eastAsia="fr-FR"/>
+              </w:rPr>
               <w:t>flag</w:t>
             </w:r>
             <w:r>
@@ -7163,6 +6909,7 @@
                 <w:lang w:eastAsia="fr-FR"/>
               </w:rPr>
             </w:pPr>
+            <w:proofErr w:type="spellStart"/>
             <w:proofErr w:type="gramStart"/>
             <w:r>
               <w:rPr>
@@ -7170,8 +6917,17 @@
                 <w:color w:val="000000"/>
                 <w:lang w:eastAsia="fr-FR"/>
               </w:rPr>
+              <w:t>un</w:t>
+            </w:r>
+            <w:r>
+              <w:rPr>
+                <w:rFonts w:ascii="Calibri" w:eastAsia="Times New Roman" w:hAnsi="Calibri" w:cs="Calibri"/>
+                <w:color w:val="000000"/>
+                <w:lang w:eastAsia="fr-FR"/>
+              </w:rPr>
               <w:t>flag</w:t>
             </w:r>
+            <w:proofErr w:type="spellEnd"/>
             <w:proofErr w:type="gramEnd"/>
             <w:r>
               <w:rPr>

</xml_diff>

<commit_message>
routes créer supprimer modifer commentaire
</commit_message>
<xml_diff>
--- a/documentation/documentationRoutesEtSchemaDonnées.docx
+++ b/documentation/documentationRoutesEtSchemaDonnées.docx
@@ -1493,7 +1493,7 @@
     </w:p>
     <w:tbl>
       <w:tblPr>
-        <w:tblW w:w="10145" w:type="dxa"/>
+        <w:tblW w:w="10355" w:type="dxa"/>
         <w:tblCellMar>
           <w:left w:w="70" w:type="dxa"/>
           <w:right w:w="70" w:type="dxa"/>
@@ -1622,7 +1622,7 @@
         </w:tc>
         <w:tc>
           <w:tcPr>
-            <w:tcW w:w="1459" w:type="dxa"/>
+            <w:tcW w:w="1669" w:type="dxa"/>
             <w:tcBorders>
               <w:top w:val="single" w:sz="4" w:space="0" w:color="auto"/>
               <w:left w:val="nil"/>
@@ -1802,7 +1802,7 @@
         </w:tc>
         <w:tc>
           <w:tcPr>
-            <w:tcW w:w="1459" w:type="dxa"/>
+            <w:tcW w:w="1669" w:type="dxa"/>
             <w:tcBorders>
               <w:top w:val="nil"/>
               <w:left w:val="nil"/>
@@ -2094,7 +2094,7 @@
         </w:tc>
         <w:tc>
           <w:tcPr>
-            <w:tcW w:w="1459" w:type="dxa"/>
+            <w:tcW w:w="1669" w:type="dxa"/>
             <w:tcBorders>
               <w:top w:val="nil"/>
               <w:left w:val="nil"/>
@@ -2320,7 +2320,7 @@
         </w:tc>
         <w:tc>
           <w:tcPr>
-            <w:tcW w:w="1459" w:type="dxa"/>
+            <w:tcW w:w="1669" w:type="dxa"/>
             <w:tcBorders>
               <w:top w:val="single" w:sz="4" w:space="0" w:color="auto"/>
               <w:left w:val="nil"/>
@@ -2690,7 +2690,7 @@
         </w:tc>
         <w:tc>
           <w:tcPr>
-            <w:tcW w:w="1459" w:type="dxa"/>
+            <w:tcW w:w="1669" w:type="dxa"/>
             <w:tcBorders>
               <w:top w:val="single" w:sz="4" w:space="0" w:color="auto"/>
               <w:left w:val="nil"/>
@@ -3057,7 +3057,7 @@
         </w:tc>
         <w:tc>
           <w:tcPr>
-            <w:tcW w:w="1459" w:type="dxa"/>
+            <w:tcW w:w="1669" w:type="dxa"/>
             <w:tcBorders>
               <w:top w:val="single" w:sz="4" w:space="0" w:color="auto"/>
               <w:left w:val="nil"/>
@@ -3185,36 +3185,233 @@
           </w:p>
         </w:tc>
       </w:tr>
+      <w:tr>
+        <w:trPr>
+          <w:trHeight w:val="1275"/>
+        </w:trPr>
+        <w:tc>
+          <w:tcPr>
+            <w:tcW w:w="924" w:type="dxa"/>
+            <w:tcBorders>
+              <w:top w:val="single" w:sz="4" w:space="0" w:color="auto"/>
+              <w:left w:val="single" w:sz="4" w:space="0" w:color="auto"/>
+              <w:bottom w:val="single" w:sz="4" w:space="0" w:color="auto"/>
+              <w:right w:val="single" w:sz="4" w:space="0" w:color="auto"/>
+            </w:tcBorders>
+            <w:shd w:val="clear" w:color="auto" w:fill="auto"/>
+            <w:noWrap/>
+            <w:vAlign w:val="center"/>
+          </w:tcPr>
+          <w:p>
+            <w:pPr>
+              <w:spacing w:after="0" w:line="240" w:lineRule="auto"/>
+              <w:jc w:val="center"/>
+              <w:rPr>
+                <w:rFonts w:ascii="Calibri" w:eastAsia="Times New Roman" w:hAnsi="Calibri" w:cs="Calibri"/>
+                <w:color w:val="000000"/>
+                <w:lang w:eastAsia="fr-FR"/>
+              </w:rPr>
+            </w:pPr>
+            <w:r>
+              <w:rPr>
+                <w:rFonts w:ascii="Calibri" w:eastAsia="Times New Roman" w:hAnsi="Calibri" w:cs="Calibri"/>
+                <w:color w:val="000000"/>
+                <w:lang w:eastAsia="fr-FR"/>
+              </w:rPr>
+              <w:t>GET</w:t>
+            </w:r>
+          </w:p>
+        </w:tc>
+        <w:tc>
+          <w:tcPr>
+            <w:tcW w:w="2605" w:type="dxa"/>
+            <w:tcBorders>
+              <w:top w:val="single" w:sz="4" w:space="0" w:color="auto"/>
+              <w:left w:val="nil"/>
+              <w:bottom w:val="single" w:sz="4" w:space="0" w:color="auto"/>
+              <w:right w:val="single" w:sz="4" w:space="0" w:color="auto"/>
+            </w:tcBorders>
+            <w:shd w:val="clear" w:color="auto" w:fill="auto"/>
+            <w:noWrap/>
+            <w:vAlign w:val="center"/>
+          </w:tcPr>
+          <w:p>
+            <w:pPr>
+              <w:spacing w:after="0" w:line="240" w:lineRule="auto"/>
+              <w:jc w:val="center"/>
+              <w:rPr>
+                <w:rFonts w:ascii="Calibri" w:eastAsia="Times New Roman" w:hAnsi="Calibri" w:cs="Calibri"/>
+                <w:color w:val="000000"/>
+                <w:lang w:val="en-GB" w:eastAsia="fr-FR"/>
+              </w:rPr>
+            </w:pPr>
+            <w:r>
+              <w:rPr>
+                <w:rFonts w:ascii="Calibri" w:eastAsia="Times New Roman" w:hAnsi="Calibri" w:cs="Calibri"/>
+                <w:color w:val="000000"/>
+                <w:lang w:eastAsia="fr-FR"/>
+              </w:rPr>
+              <w:t>/api/</w:t>
+            </w:r>
+            <w:r>
+              <w:rPr>
+                <w:rFonts w:ascii="Calibri" w:eastAsia="Times New Roman" w:hAnsi="Calibri" w:cs="Calibri"/>
+                <w:color w:val="000000"/>
+                <w:lang w:eastAsia="fr-FR"/>
+              </w:rPr>
+              <w:t>comment/ </w:t>
+            </w:r>
+            <w:r>
+              <w:rPr>
+                <w:rFonts w:ascii="Calibri" w:eastAsia="Times New Roman" w:hAnsi="Calibri" w:cs="Calibri"/>
+                <w:color w:val="000000"/>
+                <w:lang w:eastAsia="fr-FR"/>
+              </w:rPr>
+              <w:br/>
+            </w:r>
+            <w:proofErr w:type="spellStart"/>
+            <w:r>
+              <w:rPr>
+                <w:rFonts w:ascii="Calibri" w:eastAsia="Times New Roman" w:hAnsi="Calibri" w:cs="Calibri"/>
+                <w:color w:val="000000"/>
+                <w:lang w:eastAsia="fr-FR"/>
+              </w:rPr>
+              <w:t>flagged</w:t>
+            </w:r>
+            <w:proofErr w:type="spellEnd"/>
+          </w:p>
+        </w:tc>
+        <w:tc>
+          <w:tcPr>
+            <w:tcW w:w="1883" w:type="dxa"/>
+            <w:tcBorders>
+              <w:top w:val="single" w:sz="4" w:space="0" w:color="auto"/>
+              <w:left w:val="nil"/>
+              <w:bottom w:val="single" w:sz="4" w:space="0" w:color="auto"/>
+              <w:right w:val="single" w:sz="4" w:space="0" w:color="auto"/>
+            </w:tcBorders>
+            <w:shd w:val="clear" w:color="auto" w:fill="auto"/>
+            <w:noWrap/>
+            <w:vAlign w:val="center"/>
+          </w:tcPr>
+          <w:p>
+            <w:pPr>
+              <w:spacing w:after="0" w:line="240" w:lineRule="auto"/>
+              <w:jc w:val="center"/>
+              <w:rPr>
+                <w:rFonts w:ascii="Calibri" w:eastAsia="Times New Roman" w:hAnsi="Calibri" w:cs="Calibri"/>
+                <w:color w:val="000000"/>
+                <w:lang w:eastAsia="fr-FR"/>
+              </w:rPr>
+            </w:pPr>
+            <w:r>
+              <w:rPr>
+                <w:rFonts w:ascii="Calibri" w:eastAsia="Times New Roman" w:hAnsi="Calibri" w:cs="Calibri"/>
+                <w:color w:val="000000"/>
+                <w:lang w:eastAsia="fr-FR"/>
+              </w:rPr>
+              <w:t>-</w:t>
+            </w:r>
+          </w:p>
+        </w:tc>
+        <w:tc>
+          <w:tcPr>
+            <w:tcW w:w="1669" w:type="dxa"/>
+            <w:tcBorders>
+              <w:top w:val="single" w:sz="4" w:space="0" w:color="auto"/>
+              <w:left w:val="nil"/>
+              <w:bottom w:val="single" w:sz="4" w:space="0" w:color="auto"/>
+              <w:right w:val="single" w:sz="4" w:space="0" w:color="auto"/>
+            </w:tcBorders>
+            <w:shd w:val="clear" w:color="auto" w:fill="auto"/>
+            <w:noWrap/>
+            <w:vAlign w:val="center"/>
+          </w:tcPr>
+          <w:p>
+            <w:pPr>
+              <w:spacing w:after="0" w:line="240" w:lineRule="auto"/>
+              <w:jc w:val="center"/>
+              <w:rPr>
+                <w:rFonts w:ascii="Calibri" w:eastAsia="Times New Roman" w:hAnsi="Calibri" w:cs="Calibri"/>
+                <w:color w:val="000000"/>
+                <w:lang w:eastAsia="fr-FR"/>
+              </w:rPr>
+            </w:pPr>
+            <w:proofErr w:type="spellStart"/>
+            <w:r>
+              <w:rPr>
+                <w:rFonts w:ascii="Calibri" w:eastAsia="Times New Roman" w:hAnsi="Calibri" w:cs="Calibri"/>
+                <w:color w:val="000000"/>
+                <w:lang w:eastAsia="fr-FR"/>
+              </w:rPr>
+              <w:t>Array</w:t>
+            </w:r>
+            <w:proofErr w:type="spellEnd"/>
+            <w:r>
+              <w:rPr>
+                <w:rFonts w:ascii="Calibri" w:eastAsia="Times New Roman" w:hAnsi="Calibri" w:cs="Calibri"/>
+                <w:color w:val="000000"/>
+                <w:lang w:eastAsia="fr-FR"/>
+              </w:rPr>
+              <w:t xml:space="preserve"> of </w:t>
+            </w:r>
+            <w:proofErr w:type="spellStart"/>
+            <w:r>
+              <w:rPr>
+                <w:rFonts w:ascii="Calibri" w:eastAsia="Times New Roman" w:hAnsi="Calibri" w:cs="Calibri"/>
+                <w:color w:val="000000"/>
+                <w:lang w:eastAsia="fr-FR"/>
+              </w:rPr>
+              <w:t>comments</w:t>
+            </w:r>
+            <w:proofErr w:type="spellEnd"/>
+          </w:p>
+        </w:tc>
+        <w:tc>
+          <w:tcPr>
+            <w:tcW w:w="3274" w:type="dxa"/>
+            <w:tcBorders>
+              <w:top w:val="single" w:sz="4" w:space="0" w:color="auto"/>
+              <w:left w:val="nil"/>
+              <w:bottom w:val="single" w:sz="4" w:space="0" w:color="auto"/>
+              <w:right w:val="single" w:sz="4" w:space="0" w:color="auto"/>
+            </w:tcBorders>
+            <w:shd w:val="clear" w:color="auto" w:fill="auto"/>
+            <w:noWrap/>
+            <w:vAlign w:val="center"/>
+          </w:tcPr>
+          <w:p>
+            <w:pPr>
+              <w:spacing w:after="0" w:line="240" w:lineRule="auto"/>
+              <w:jc w:val="center"/>
+              <w:rPr>
+                <w:rFonts w:ascii="Calibri" w:eastAsia="Times New Roman" w:hAnsi="Calibri" w:cs="Calibri"/>
+                <w:color w:val="000000"/>
+                <w:lang w:eastAsia="fr-FR"/>
+              </w:rPr>
+            </w:pPr>
+            <w:proofErr w:type="spellStart"/>
+            <w:r>
+              <w:rPr>
+                <w:rFonts w:ascii="Calibri" w:eastAsia="Times New Roman" w:hAnsi="Calibri" w:cs="Calibri"/>
+                <w:color w:val="000000"/>
+                <w:lang w:eastAsia="fr-FR"/>
+              </w:rPr>
+              <w:t>Fetch</w:t>
+            </w:r>
+            <w:proofErr w:type="spellEnd"/>
+            <w:r>
+              <w:rPr>
+                <w:rFonts w:ascii="Calibri" w:eastAsia="Times New Roman" w:hAnsi="Calibri" w:cs="Calibri"/>
+                <w:color w:val="000000"/>
+                <w:lang w:eastAsia="fr-FR"/>
+              </w:rPr>
+              <w:t xml:space="preserve"> tous les commentaires signalés</w:t>
+            </w:r>
+          </w:p>
+        </w:tc>
+      </w:tr>
     </w:tbl>
-    <w:p>
-      <w:pPr>
-        <w:rPr>
-          <w:b/>
-          <w:bCs/>
-          <w:sz w:val="36"/>
-          <w:szCs w:val="36"/>
-        </w:rPr>
-      </w:pPr>
-    </w:p>
-    <w:p>
-      <w:pPr>
-        <w:rPr>
-          <w:b/>
-          <w:bCs/>
-          <w:sz w:val="36"/>
-          <w:szCs w:val="36"/>
-        </w:rPr>
-      </w:pPr>
-      <w:r>
-        <w:rPr>
-          <w:b/>
-          <w:bCs/>
-          <w:sz w:val="36"/>
-          <w:szCs w:val="36"/>
-        </w:rPr>
-        <w:br w:type="page"/>
-      </w:r>
-    </w:p>
     <w:p>
       <w:pPr>
         <w:rPr>
@@ -5279,7 +5476,7 @@
               <w:bottom w:val="single" w:sz="4" w:space="0" w:color="auto"/>
               <w:right w:val="single" w:sz="4" w:space="0" w:color="auto"/>
             </w:tcBorders>
-            <w:shd w:val="clear" w:color="auto" w:fill="auto"/>
+            <w:shd w:val="clear" w:color="auto" w:fill="92D050"/>
             <w:noWrap/>
             <w:vAlign w:val="center"/>
           </w:tcPr>
@@ -5312,7 +5509,7 @@
               <w:bottom w:val="single" w:sz="4" w:space="0" w:color="auto"/>
               <w:right w:val="single" w:sz="4" w:space="0" w:color="auto"/>
             </w:tcBorders>
-            <w:shd w:val="clear" w:color="auto" w:fill="auto"/>
+            <w:shd w:val="clear" w:color="auto" w:fill="92D050"/>
             <w:noWrap/>
             <w:vAlign w:val="center"/>
           </w:tcPr>
@@ -5353,7 +5550,7 @@
               <w:bottom w:val="single" w:sz="4" w:space="0" w:color="auto"/>
               <w:right w:val="single" w:sz="4" w:space="0" w:color="auto"/>
             </w:tcBorders>
-            <w:shd w:val="clear" w:color="auto" w:fill="auto"/>
+            <w:shd w:val="clear" w:color="auto" w:fill="92D050"/>
             <w:noWrap/>
             <w:vAlign w:val="center"/>
           </w:tcPr>
@@ -5514,7 +5711,7 @@
               <w:bottom w:val="single" w:sz="4" w:space="0" w:color="auto"/>
               <w:right w:val="single" w:sz="4" w:space="0" w:color="auto"/>
             </w:tcBorders>
-            <w:shd w:val="clear" w:color="auto" w:fill="auto"/>
+            <w:shd w:val="clear" w:color="auto" w:fill="92D050"/>
             <w:noWrap/>
             <w:vAlign w:val="center"/>
           </w:tcPr>
@@ -5565,7 +5762,7 @@
               <w:bottom w:val="single" w:sz="4" w:space="0" w:color="auto"/>
               <w:right w:val="single" w:sz="4" w:space="0" w:color="auto"/>
             </w:tcBorders>
-            <w:shd w:val="clear" w:color="auto" w:fill="auto"/>
+            <w:shd w:val="clear" w:color="auto" w:fill="92D050"/>
             <w:noWrap/>
             <w:vAlign w:val="center"/>
           </w:tcPr>
@@ -5622,7 +5819,7 @@
               <w:bottom w:val="single" w:sz="4" w:space="0" w:color="auto"/>
               <w:right w:val="single" w:sz="4" w:space="0" w:color="auto"/>
             </w:tcBorders>
-            <w:shd w:val="clear" w:color="auto" w:fill="auto"/>
+            <w:shd w:val="clear" w:color="auto" w:fill="92D050"/>
             <w:noWrap/>
             <w:vAlign w:val="center"/>
           </w:tcPr>
@@ -5655,7 +5852,7 @@
               <w:bottom w:val="single" w:sz="4" w:space="0" w:color="auto"/>
               <w:right w:val="single" w:sz="4" w:space="0" w:color="auto"/>
             </w:tcBorders>
-            <w:shd w:val="clear" w:color="auto" w:fill="auto"/>
+            <w:shd w:val="clear" w:color="auto" w:fill="92D050"/>
             <w:noWrap/>
             <w:vAlign w:val="center"/>
           </w:tcPr>
@@ -5721,7 +5918,15 @@
                 <w:color w:val="000000"/>
                 <w:lang w:eastAsia="fr-FR"/>
               </w:rPr>
-              <w:t>postId</w:t>
+              <w:t>comment</w:t>
+            </w:r>
+            <w:r>
+              <w:rPr>
+                <w:rFonts w:ascii="Calibri" w:eastAsia="Times New Roman" w:hAnsi="Calibri" w:cs="Calibri"/>
+                <w:color w:val="000000"/>
+                <w:lang w:eastAsia="fr-FR"/>
+              </w:rPr>
+              <w:t>Id</w:t>
             </w:r>
             <w:proofErr w:type="spellEnd"/>
           </w:p>
@@ -5735,7 +5940,7 @@
               <w:bottom w:val="single" w:sz="4" w:space="0" w:color="auto"/>
               <w:right w:val="single" w:sz="4" w:space="0" w:color="auto"/>
             </w:tcBorders>
-            <w:shd w:val="clear" w:color="auto" w:fill="auto"/>
+            <w:shd w:val="clear" w:color="auto" w:fill="92D050"/>
             <w:noWrap/>
             <w:vAlign w:val="center"/>
           </w:tcPr>
@@ -5788,7 +5993,7 @@
               <w:bottom w:val="single" w:sz="4" w:space="0" w:color="auto"/>
               <w:right w:val="single" w:sz="4" w:space="0" w:color="auto"/>
             </w:tcBorders>
-            <w:shd w:val="clear" w:color="auto" w:fill="auto"/>
+            <w:shd w:val="clear" w:color="auto" w:fill="92D050"/>
             <w:noWrap/>
             <w:vAlign w:val="center"/>
           </w:tcPr>
@@ -5839,7 +6044,7 @@
               <w:bottom w:val="single" w:sz="4" w:space="0" w:color="auto"/>
               <w:right w:val="single" w:sz="4" w:space="0" w:color="auto"/>
             </w:tcBorders>
-            <w:shd w:val="clear" w:color="auto" w:fill="auto"/>
+            <w:shd w:val="clear" w:color="auto" w:fill="92D050"/>
             <w:noWrap/>
             <w:vAlign w:val="center"/>
           </w:tcPr>
@@ -5896,7 +6101,7 @@
               <w:bottom w:val="single" w:sz="4" w:space="0" w:color="auto"/>
               <w:right w:val="single" w:sz="4" w:space="0" w:color="auto"/>
             </w:tcBorders>
-            <w:shd w:val="clear" w:color="auto" w:fill="auto"/>
+            <w:shd w:val="clear" w:color="auto" w:fill="92D050"/>
             <w:noWrap/>
             <w:vAlign w:val="center"/>
           </w:tcPr>
@@ -5929,7 +6134,7 @@
               <w:bottom w:val="single" w:sz="4" w:space="0" w:color="auto"/>
               <w:right w:val="single" w:sz="4" w:space="0" w:color="auto"/>
             </w:tcBorders>
-            <w:shd w:val="clear" w:color="auto" w:fill="auto"/>
+            <w:shd w:val="clear" w:color="auto" w:fill="92D050"/>
             <w:noWrap/>
             <w:vAlign w:val="center"/>
           </w:tcPr>
@@ -5996,6 +6201,14 @@
               <w:br/>
               <w:t>:</w:t>
             </w:r>
+            <w:r>
+              <w:rPr>
+                <w:rFonts w:ascii="Calibri" w:eastAsia="Times New Roman" w:hAnsi="Calibri" w:cs="Calibri"/>
+                <w:color w:val="000000"/>
+                <w:lang w:eastAsia="fr-FR"/>
+              </w:rPr>
+              <w:t xml:space="preserve"> </w:t>
+            </w:r>
             <w:proofErr w:type="spellStart"/>
             <w:r>
               <w:rPr>
@@ -6003,7 +6216,7 @@
                 <w:color w:val="000000"/>
                 <w:lang w:eastAsia="fr-FR"/>
               </w:rPr>
-              <w:t>postId</w:t>
+              <w:t>commentId</w:t>
             </w:r>
             <w:proofErr w:type="spellEnd"/>
           </w:p>
@@ -6017,7 +6230,7 @@
               <w:bottom w:val="single" w:sz="4" w:space="0" w:color="auto"/>
               <w:right w:val="single" w:sz="4" w:space="0" w:color="auto"/>
             </w:tcBorders>
-            <w:shd w:val="clear" w:color="auto" w:fill="auto"/>
+            <w:shd w:val="clear" w:color="auto" w:fill="92D050"/>
             <w:noWrap/>
             <w:vAlign w:val="center"/>
           </w:tcPr>
@@ -6147,7 +6360,7 @@
               <w:bottom w:val="single" w:sz="4" w:space="0" w:color="auto"/>
               <w:right w:val="single" w:sz="4" w:space="0" w:color="auto"/>
             </w:tcBorders>
-            <w:shd w:val="clear" w:color="auto" w:fill="auto"/>
+            <w:shd w:val="clear" w:color="auto" w:fill="92D050"/>
             <w:noWrap/>
             <w:vAlign w:val="center"/>
           </w:tcPr>
@@ -6198,7 +6411,7 @@
               <w:bottom w:val="single" w:sz="4" w:space="0" w:color="auto"/>
               <w:right w:val="single" w:sz="4" w:space="0" w:color="auto"/>
             </w:tcBorders>
-            <w:shd w:val="clear" w:color="auto" w:fill="auto"/>
+            <w:shd w:val="clear" w:color="auto" w:fill="92D050"/>
             <w:noWrap/>
             <w:vAlign w:val="center"/>
           </w:tcPr>
@@ -6944,13 +7157,6 @@
                 <w:lang w:eastAsia="fr-FR"/>
               </w:rPr>
               <w:br/>
-            </w:r>
-            <w:r>
-              <w:rPr>
-                <w:rFonts w:ascii="Calibri" w:eastAsia="Times New Roman" w:hAnsi="Calibri" w:cs="Calibri"/>
-                <w:color w:val="000000"/>
-                <w:lang w:eastAsia="fr-FR"/>
-              </w:rPr>
               <w:t>passe flag à false. Peut être fait uniquement par un admin</w:t>
             </w:r>
           </w:p>
@@ -7613,15 +7819,7 @@
                 <w:color w:val="000000"/>
                 <w:lang w:eastAsia="fr-FR"/>
               </w:rPr>
-              <w:t xml:space="preserve"> </w:t>
-            </w:r>
-            <w:r>
-              <w:rPr>
-                <w:rFonts w:ascii="Calibri" w:eastAsia="Times New Roman" w:hAnsi="Calibri" w:cs="Calibri"/>
-                <w:color w:val="000000"/>
-                <w:lang w:eastAsia="fr-FR"/>
-              </w:rPr>
-              <w:t>un commentaire pour vérification er modération.</w:t>
+              <w:t xml:space="preserve"> un commentaire pour vérification er modération.</w:t>
             </w:r>
           </w:p>
         </w:tc>

</xml_diff>

<commit_message>
route comment get flagged
</commit_message>
<xml_diff>
--- a/documentation/documentationRoutesEtSchemaDonnées.docx
+++ b/documentation/documentationRoutesEtSchemaDonnées.docx
@@ -3090,7 +3090,7 @@
               <w:bottom w:val="single" w:sz="4" w:space="0" w:color="auto"/>
               <w:right w:val="single" w:sz="4" w:space="0" w:color="auto"/>
             </w:tcBorders>
-            <w:shd w:val="clear" w:color="auto" w:fill="auto"/>
+            <w:shd w:val="clear" w:color="auto" w:fill="92D050"/>
             <w:noWrap/>
             <w:vAlign w:val="center"/>
           </w:tcPr>
@@ -3123,7 +3123,7 @@
               <w:bottom w:val="single" w:sz="4" w:space="0" w:color="auto"/>
               <w:right w:val="single" w:sz="4" w:space="0" w:color="auto"/>
             </w:tcBorders>
-            <w:shd w:val="clear" w:color="auto" w:fill="auto"/>
+            <w:shd w:val="clear" w:color="auto" w:fill="92D050"/>
             <w:noWrap/>
             <w:vAlign w:val="center"/>
           </w:tcPr>
@@ -3151,7 +3151,15 @@
                 <w:color w:val="000000"/>
                 <w:lang w:eastAsia="fr-FR"/>
               </w:rPr>
-              <w:t>comment/ </w:t>
+              <w:t>post</w:t>
+            </w:r>
+            <w:r>
+              <w:rPr>
+                <w:rFonts w:ascii="Calibri" w:eastAsia="Times New Roman" w:hAnsi="Calibri" w:cs="Calibri"/>
+                <w:color w:val="000000"/>
+                <w:lang w:eastAsia="fr-FR"/>
+              </w:rPr>
+              <w:t>/ </w:t>
             </w:r>
             <w:r>
               <w:rPr>
@@ -3182,7 +3190,7 @@
               <w:bottom w:val="single" w:sz="4" w:space="0" w:color="auto"/>
               <w:right w:val="single" w:sz="4" w:space="0" w:color="auto"/>
             </w:tcBorders>
-            <w:shd w:val="clear" w:color="auto" w:fill="auto"/>
+            <w:shd w:val="clear" w:color="auto" w:fill="92D050"/>
             <w:noWrap/>
             <w:vAlign w:val="center"/>
           </w:tcPr>
@@ -3215,7 +3223,7 @@
               <w:bottom w:val="single" w:sz="4" w:space="0" w:color="auto"/>
               <w:right w:val="single" w:sz="4" w:space="0" w:color="auto"/>
             </w:tcBorders>
-            <w:shd w:val="clear" w:color="auto" w:fill="auto"/>
+            <w:shd w:val="clear" w:color="auto" w:fill="92D050"/>
             <w:noWrap/>
             <w:vAlign w:val="center"/>
           </w:tcPr>
@@ -3254,7 +3262,7 @@
                 <w:color w:val="000000"/>
                 <w:lang w:eastAsia="fr-FR"/>
               </w:rPr>
-              <w:t>comments</w:t>
+              <w:t>posts</w:t>
             </w:r>
             <w:proofErr w:type="spellEnd"/>
           </w:p>
@@ -3268,7 +3276,7 @@
               <w:bottom w:val="single" w:sz="4" w:space="0" w:color="auto"/>
               <w:right w:val="single" w:sz="4" w:space="0" w:color="auto"/>
             </w:tcBorders>
-            <w:shd w:val="clear" w:color="auto" w:fill="auto"/>
+            <w:shd w:val="clear" w:color="auto" w:fill="92D050"/>
             <w:noWrap/>
             <w:vAlign w:val="center"/>
           </w:tcPr>
@@ -3298,7 +3306,33 @@
                 <w:color w:val="000000"/>
                 <w:lang w:eastAsia="fr-FR"/>
               </w:rPr>
-              <w:t xml:space="preserve"> tous les commentaires signalés</w:t>
+              <w:t xml:space="preserve"> tous les </w:t>
+            </w:r>
+            <w:proofErr w:type="spellStart"/>
+            <w:r>
+              <w:rPr>
+                <w:rFonts w:ascii="Calibri" w:eastAsia="Times New Roman" w:hAnsi="Calibri" w:cs="Calibri"/>
+                <w:color w:val="000000"/>
+                <w:lang w:eastAsia="fr-FR"/>
+              </w:rPr>
+              <w:t>posts</w:t>
+            </w:r>
+            <w:proofErr w:type="spellEnd"/>
+            <w:r>
+              <w:rPr>
+                <w:rFonts w:ascii="Calibri" w:eastAsia="Times New Roman" w:hAnsi="Calibri" w:cs="Calibri"/>
+                <w:color w:val="000000"/>
+                <w:lang w:eastAsia="fr-FR"/>
+              </w:rPr>
+              <w:t xml:space="preserve"> </w:t>
+            </w:r>
+            <w:r>
+              <w:rPr>
+                <w:rFonts w:ascii="Calibri" w:eastAsia="Times New Roman" w:hAnsi="Calibri" w:cs="Calibri"/>
+                <w:color w:val="000000"/>
+                <w:lang w:eastAsia="fr-FR"/>
+              </w:rPr>
+              <w:t>signalés</w:t>
             </w:r>
           </w:p>
         </w:tc>

</xml_diff>

<commit_message>
Refonte index.js et app.js + création routeur front, page et fonctionnalités signup & login
</commit_message>
<xml_diff>
--- a/documentation/documentationRoutesEtSchemaDonnées.docx
+++ b/documentation/documentationRoutesEtSchemaDonnées.docx
@@ -139,13 +139,23 @@
                 <w:lang w:eastAsia="fr-FR"/>
               </w:rPr>
             </w:pPr>
-            <w:r>
-              <w:rPr>
-                <w:rFonts w:ascii="Calibri" w:eastAsia="Times New Roman" w:hAnsi="Calibri" w:cs="Calibri"/>
-                <w:color w:val="000000"/>
-                <w:lang w:eastAsia="fr-FR"/>
-              </w:rPr>
-              <w:t>Request body (si nécessaire)</w:t>
+            <w:proofErr w:type="spellStart"/>
+            <w:r>
+              <w:rPr>
+                <w:rFonts w:ascii="Calibri" w:eastAsia="Times New Roman" w:hAnsi="Calibri" w:cs="Calibri"/>
+                <w:color w:val="000000"/>
+                <w:lang w:eastAsia="fr-FR"/>
+              </w:rPr>
+              <w:t>Request</w:t>
+            </w:r>
+            <w:proofErr w:type="spellEnd"/>
+            <w:r>
+              <w:rPr>
+                <w:rFonts w:ascii="Calibri" w:eastAsia="Times New Roman" w:hAnsi="Calibri" w:cs="Calibri"/>
+                <w:color w:val="000000"/>
+                <w:lang w:eastAsia="fr-FR"/>
+              </w:rPr>
+              <w:t xml:space="preserve"> body (si nécessaire)</w:t>
             </w:r>
           </w:p>
         </w:tc>
@@ -205,7 +215,6 @@
                 <w:lang w:eastAsia="fr-FR"/>
               </w:rPr>
             </w:pPr>
-            <w:proofErr w:type="gramStart"/>
             <w:r>
               <w:rPr>
                 <w:rFonts w:ascii="Calibri" w:eastAsia="Times New Roman" w:hAnsi="Calibri" w:cs="Calibri"/>
@@ -214,7 +223,6 @@
               </w:rPr>
               <w:t>fonction</w:t>
             </w:r>
-            <w:proofErr w:type="gramEnd"/>
           </w:p>
         </w:tc>
       </w:tr>
@@ -294,8 +302,36 @@
                 <w:color w:val="000000"/>
                 <w:lang w:eastAsia="fr-FR"/>
               </w:rPr>
-              <w:t>/api/account/signup</w:t>
-            </w:r>
+              <w:t>/api/</w:t>
+            </w:r>
+            <w:proofErr w:type="spellStart"/>
+            <w:r>
+              <w:rPr>
+                <w:rFonts w:ascii="Calibri" w:eastAsia="Times New Roman" w:hAnsi="Calibri" w:cs="Calibri"/>
+                <w:color w:val="000000"/>
+                <w:lang w:eastAsia="fr-FR"/>
+              </w:rPr>
+              <w:t>account</w:t>
+            </w:r>
+            <w:proofErr w:type="spellEnd"/>
+            <w:r>
+              <w:rPr>
+                <w:rFonts w:ascii="Calibri" w:eastAsia="Times New Roman" w:hAnsi="Calibri" w:cs="Calibri"/>
+                <w:color w:val="000000"/>
+                <w:lang w:eastAsia="fr-FR"/>
+              </w:rPr>
+              <w:t>/</w:t>
+            </w:r>
+            <w:proofErr w:type="spellStart"/>
+            <w:r>
+              <w:rPr>
+                <w:rFonts w:ascii="Calibri" w:eastAsia="Times New Roman" w:hAnsi="Calibri" w:cs="Calibri"/>
+                <w:color w:val="000000"/>
+                <w:lang w:eastAsia="fr-FR"/>
+              </w:rPr>
+              <w:t>signup</w:t>
+            </w:r>
+            <w:proofErr w:type="spellEnd"/>
           </w:p>
         </w:tc>
         <w:tc>
@@ -322,45 +358,43 @@
                 <w:lang w:eastAsia="fr-FR"/>
               </w:rPr>
             </w:pPr>
-            <w:proofErr w:type="gramStart"/>
-            <w:r>
-              <w:rPr>
-                <w:rFonts w:ascii="Calibri" w:eastAsia="Times New Roman" w:hAnsi="Calibri" w:cs="Calibri"/>
-                <w:color w:val="000000"/>
-                <w:lang w:eastAsia="fr-FR"/>
-              </w:rPr>
-              <w:t>{ email</w:t>
-            </w:r>
-            <w:proofErr w:type="gramEnd"/>
-            <w:r>
-              <w:rPr>
-                <w:rFonts w:ascii="Calibri" w:eastAsia="Times New Roman" w:hAnsi="Calibri" w:cs="Calibri"/>
-                <w:color w:val="000000"/>
-                <w:lang w:eastAsia="fr-FR"/>
-              </w:rPr>
-              <w:t>: string,</w:t>
-            </w:r>
-          </w:p>
-          <w:p>
-            <w:pPr>
-              <w:spacing w:after="0" w:line="240" w:lineRule="auto"/>
-              <w:jc w:val="center"/>
-              <w:rPr>
-                <w:rFonts w:ascii="Calibri" w:eastAsia="Times New Roman" w:hAnsi="Calibri" w:cs="Calibri"/>
-                <w:color w:val="000000"/>
-                <w:lang w:eastAsia="fr-FR"/>
-              </w:rPr>
-            </w:pPr>
-            <w:proofErr w:type="gramStart"/>
-            <w:r>
-              <w:rPr>
-                <w:rFonts w:ascii="Calibri" w:eastAsia="Times New Roman" w:hAnsi="Calibri" w:cs="Calibri"/>
-                <w:color w:val="000000"/>
-                <w:lang w:eastAsia="fr-FR"/>
-              </w:rPr>
-              <w:t>password:</w:t>
-            </w:r>
-            <w:proofErr w:type="gramEnd"/>
+            <w:r>
+              <w:rPr>
+                <w:rFonts w:ascii="Calibri" w:eastAsia="Times New Roman" w:hAnsi="Calibri" w:cs="Calibri"/>
+                <w:color w:val="000000"/>
+                <w:lang w:eastAsia="fr-FR"/>
+              </w:rPr>
+              <w:t>{ email: string,</w:t>
+            </w:r>
+          </w:p>
+          <w:p>
+            <w:pPr>
+              <w:spacing w:after="0" w:line="240" w:lineRule="auto"/>
+              <w:jc w:val="center"/>
+              <w:rPr>
+                <w:rFonts w:ascii="Calibri" w:eastAsia="Times New Roman" w:hAnsi="Calibri" w:cs="Calibri"/>
+                <w:color w:val="000000"/>
+                <w:lang w:eastAsia="fr-FR"/>
+              </w:rPr>
+            </w:pPr>
+            <w:proofErr w:type="spellStart"/>
+            <w:r>
+              <w:rPr>
+                <w:rFonts w:ascii="Calibri" w:eastAsia="Times New Roman" w:hAnsi="Calibri" w:cs="Calibri"/>
+                <w:color w:val="000000"/>
+                <w:lang w:eastAsia="fr-FR"/>
+              </w:rPr>
+              <w:t>password</w:t>
+            </w:r>
+            <w:proofErr w:type="spellEnd"/>
+            <w:r>
+              <w:rPr>
+                <w:rFonts w:ascii="Calibri" w:eastAsia="Times New Roman" w:hAnsi="Calibri" w:cs="Calibri"/>
+                <w:color w:val="000000"/>
+                <w:lang w:eastAsia="fr-FR"/>
+              </w:rPr>
+              <w:t>:</w:t>
+            </w:r>
             <w:r>
               <w:rPr>
                 <w:rFonts w:ascii="Calibri" w:eastAsia="Times New Roman" w:hAnsi="Calibri" w:cs="Calibri"/>
@@ -417,25 +451,7 @@
                 <w:color w:val="000000"/>
                 <w:lang w:eastAsia="fr-FR"/>
               </w:rPr>
-              <w:t>{</w:t>
-            </w:r>
-            <w:proofErr w:type="gramStart"/>
-            <w:r>
-              <w:rPr>
-                <w:rFonts w:ascii="Calibri" w:eastAsia="Times New Roman" w:hAnsi="Calibri" w:cs="Calibri"/>
-                <w:color w:val="000000"/>
-                <w:lang w:eastAsia="fr-FR"/>
-              </w:rPr>
-              <w:t>message</w:t>
-            </w:r>
-            <w:proofErr w:type="gramEnd"/>
-            <w:r>
-              <w:rPr>
-                <w:rFonts w:ascii="Calibri" w:eastAsia="Times New Roman" w:hAnsi="Calibri" w:cs="Calibri"/>
-                <w:color w:val="000000"/>
-                <w:lang w:eastAsia="fr-FR"/>
-              </w:rPr>
-              <w:t> :string}</w:t>
+              <w:t>{message :string}</w:t>
             </w:r>
           </w:p>
         </w:tc>
@@ -469,7 +485,25 @@
                 <w:color w:val="000000"/>
                 <w:lang w:eastAsia="fr-FR"/>
               </w:rPr>
-              <w:t>Hachage du mdp et ajout de l’utilisateur à la BDD</w:t>
+              <w:t xml:space="preserve">Hachage du </w:t>
+            </w:r>
+            <w:proofErr w:type="spellStart"/>
+            <w:r>
+              <w:rPr>
+                <w:rFonts w:ascii="Calibri" w:eastAsia="Times New Roman" w:hAnsi="Calibri" w:cs="Calibri"/>
+                <w:color w:val="000000"/>
+                <w:lang w:eastAsia="fr-FR"/>
+              </w:rPr>
+              <w:t>mdp</w:t>
+            </w:r>
+            <w:proofErr w:type="spellEnd"/>
+            <w:r>
+              <w:rPr>
+                <w:rFonts w:ascii="Calibri" w:eastAsia="Times New Roman" w:hAnsi="Calibri" w:cs="Calibri"/>
+                <w:color w:val="000000"/>
+                <w:lang w:eastAsia="fr-FR"/>
+              </w:rPr>
+              <w:t xml:space="preserve"> et ajout de l’utilisateur à la BDD</w:t>
             </w:r>
           </w:p>
         </w:tc>
@@ -550,7 +584,25 @@
                 <w:color w:val="000000"/>
                 <w:lang w:eastAsia="fr-FR"/>
               </w:rPr>
-              <w:t>/api/account/login</w:t>
+              <w:t>/api/</w:t>
+            </w:r>
+            <w:proofErr w:type="spellStart"/>
+            <w:r>
+              <w:rPr>
+                <w:rFonts w:ascii="Calibri" w:eastAsia="Times New Roman" w:hAnsi="Calibri" w:cs="Calibri"/>
+                <w:color w:val="000000"/>
+                <w:lang w:eastAsia="fr-FR"/>
+              </w:rPr>
+              <w:t>account</w:t>
+            </w:r>
+            <w:proofErr w:type="spellEnd"/>
+            <w:r>
+              <w:rPr>
+                <w:rFonts w:ascii="Calibri" w:eastAsia="Times New Roman" w:hAnsi="Calibri" w:cs="Calibri"/>
+                <w:color w:val="000000"/>
+                <w:lang w:eastAsia="fr-FR"/>
+              </w:rPr>
+              <w:t>/login</w:t>
             </w:r>
           </w:p>
         </w:tc>
@@ -578,45 +630,43 @@
                 <w:lang w:eastAsia="fr-FR"/>
               </w:rPr>
             </w:pPr>
-            <w:proofErr w:type="gramStart"/>
-            <w:r>
-              <w:rPr>
-                <w:rFonts w:ascii="Calibri" w:eastAsia="Times New Roman" w:hAnsi="Calibri" w:cs="Calibri"/>
-                <w:color w:val="000000"/>
-                <w:lang w:eastAsia="fr-FR"/>
-              </w:rPr>
-              <w:t>{ email</w:t>
-            </w:r>
-            <w:proofErr w:type="gramEnd"/>
-            <w:r>
-              <w:rPr>
-                <w:rFonts w:ascii="Calibri" w:eastAsia="Times New Roman" w:hAnsi="Calibri" w:cs="Calibri"/>
-                <w:color w:val="000000"/>
-                <w:lang w:eastAsia="fr-FR"/>
-              </w:rPr>
-              <w:t>: string,</w:t>
-            </w:r>
-          </w:p>
-          <w:p>
-            <w:pPr>
-              <w:spacing w:after="0" w:line="240" w:lineRule="auto"/>
-              <w:jc w:val="center"/>
-              <w:rPr>
-                <w:rFonts w:ascii="Calibri" w:eastAsia="Times New Roman" w:hAnsi="Calibri" w:cs="Calibri"/>
-                <w:color w:val="000000"/>
-                <w:lang w:eastAsia="fr-FR"/>
-              </w:rPr>
-            </w:pPr>
-            <w:proofErr w:type="gramStart"/>
-            <w:r>
-              <w:rPr>
-                <w:rFonts w:ascii="Calibri" w:eastAsia="Times New Roman" w:hAnsi="Calibri" w:cs="Calibri"/>
-                <w:color w:val="000000"/>
-                <w:lang w:eastAsia="fr-FR"/>
-              </w:rPr>
-              <w:t>password:</w:t>
-            </w:r>
-            <w:proofErr w:type="gramEnd"/>
+            <w:r>
+              <w:rPr>
+                <w:rFonts w:ascii="Calibri" w:eastAsia="Times New Roman" w:hAnsi="Calibri" w:cs="Calibri"/>
+                <w:color w:val="000000"/>
+                <w:lang w:eastAsia="fr-FR"/>
+              </w:rPr>
+              <w:t>{ email: string,</w:t>
+            </w:r>
+          </w:p>
+          <w:p>
+            <w:pPr>
+              <w:spacing w:after="0" w:line="240" w:lineRule="auto"/>
+              <w:jc w:val="center"/>
+              <w:rPr>
+                <w:rFonts w:ascii="Calibri" w:eastAsia="Times New Roman" w:hAnsi="Calibri" w:cs="Calibri"/>
+                <w:color w:val="000000"/>
+                <w:lang w:eastAsia="fr-FR"/>
+              </w:rPr>
+            </w:pPr>
+            <w:proofErr w:type="spellStart"/>
+            <w:r>
+              <w:rPr>
+                <w:rFonts w:ascii="Calibri" w:eastAsia="Times New Roman" w:hAnsi="Calibri" w:cs="Calibri"/>
+                <w:color w:val="000000"/>
+                <w:lang w:eastAsia="fr-FR"/>
+              </w:rPr>
+              <w:t>password</w:t>
+            </w:r>
+            <w:proofErr w:type="spellEnd"/>
+            <w:r>
+              <w:rPr>
+                <w:rFonts w:ascii="Calibri" w:eastAsia="Times New Roman" w:hAnsi="Calibri" w:cs="Calibri"/>
+                <w:color w:val="000000"/>
+                <w:lang w:eastAsia="fr-FR"/>
+              </w:rPr>
+              <w:t>:</w:t>
+            </w:r>
             <w:r>
               <w:rPr>
                 <w:rFonts w:ascii="Calibri" w:eastAsia="Times New Roman" w:hAnsi="Calibri" w:cs="Calibri"/>
@@ -673,25 +723,62 @@
                 <w:color w:val="000000"/>
                 <w:lang w:eastAsia="fr-FR"/>
               </w:rPr>
-              <w:t>{</w:t>
-            </w:r>
-            <w:proofErr w:type="gramStart"/>
-            <w:r>
-              <w:rPr>
-                <w:rFonts w:ascii="Calibri" w:eastAsia="Times New Roman" w:hAnsi="Calibri" w:cs="Calibri"/>
-                <w:color w:val="000000"/>
-                <w:lang w:eastAsia="fr-FR"/>
-              </w:rPr>
-              <w:t>message</w:t>
-            </w:r>
-            <w:proofErr w:type="gramEnd"/>
-            <w:r>
-              <w:rPr>
-                <w:rFonts w:ascii="Calibri" w:eastAsia="Times New Roman" w:hAnsi="Calibri" w:cs="Calibri"/>
-                <w:color w:val="000000"/>
-                <w:lang w:eastAsia="fr-FR"/>
-              </w:rPr>
-              <w:t> :string}</w:t>
+              <w:t>{message :string</w:t>
+            </w:r>
+          </w:p>
+          <w:p>
+            <w:pPr>
+              <w:spacing w:after="0" w:line="240" w:lineRule="auto"/>
+              <w:jc w:val="center"/>
+              <w:rPr>
+                <w:rFonts w:ascii="Calibri" w:eastAsia="Times New Roman" w:hAnsi="Calibri" w:cs="Calibri"/>
+                <w:color w:val="000000"/>
+                <w:lang w:eastAsia="fr-FR"/>
+              </w:rPr>
+            </w:pPr>
+            <w:proofErr w:type="spellStart"/>
+            <w:r>
+              <w:rPr>
+                <w:rFonts w:ascii="Calibri" w:eastAsia="Times New Roman" w:hAnsi="Calibri" w:cs="Calibri"/>
+                <w:color w:val="000000"/>
+                <w:lang w:eastAsia="fr-FR"/>
+              </w:rPr>
+              <w:t>s</w:t>
+            </w:r>
+            <w:r>
+              <w:rPr>
+                <w:rFonts w:ascii="Calibri" w:eastAsia="Times New Roman" w:hAnsi="Calibri" w:cs="Calibri"/>
+                <w:color w:val="000000"/>
+                <w:lang w:eastAsia="fr-FR"/>
+              </w:rPr>
+              <w:t>uccess</w:t>
+            </w:r>
+            <w:proofErr w:type="spellEnd"/>
+            <w:r>
+              <w:rPr>
+                <w:rFonts w:ascii="Calibri" w:eastAsia="Times New Roman" w:hAnsi="Calibri" w:cs="Calibri"/>
+                <w:color w:val="000000"/>
+                <w:lang w:eastAsia="fr-FR"/>
+              </w:rPr>
+              <w:t> :</w:t>
+            </w:r>
+            <w:proofErr w:type="spellStart"/>
+            <w:r>
+              <w:rPr>
+                <w:rFonts w:ascii="Calibri" w:eastAsia="Times New Roman" w:hAnsi="Calibri" w:cs="Calibri"/>
+                <w:color w:val="000000"/>
+                <w:lang w:eastAsia="fr-FR"/>
+              </w:rPr>
+              <w:t>Bool</w:t>
+            </w:r>
+            <w:proofErr w:type="spellEnd"/>
+            <w:r>
+              <w:rPr>
+                <w:rFonts w:ascii="Calibri" w:eastAsia="Times New Roman" w:hAnsi="Calibri" w:cs="Calibri"/>
+                <w:color w:val="000000"/>
+                <w:lang w:eastAsia="fr-FR"/>
+              </w:rPr>
+              <w:t>}</w:t>
             </w:r>
           </w:p>
         </w:tc>
@@ -757,176 +844,126 @@
                 <w:lang w:eastAsia="fr-FR"/>
               </w:rPr>
             </w:pPr>
-            <w:proofErr w:type="gramStart"/>
-            <w:r>
-              <w:rPr>
-                <w:rFonts w:ascii="Calibri" w:eastAsia="Times New Roman" w:hAnsi="Calibri" w:cs="Calibri"/>
-                <w:color w:val="000000"/>
-                <w:lang w:eastAsia="fr-FR"/>
-              </w:rPr>
-              <w:t>de</w:t>
-            </w:r>
-            <w:proofErr w:type="gramEnd"/>
-            <w:r>
-              <w:rPr>
-                <w:rFonts w:ascii="Calibri" w:eastAsia="Times New Roman" w:hAnsi="Calibri" w:cs="Calibri"/>
-                <w:color w:val="000000"/>
-                <w:lang w:eastAsia="fr-FR"/>
-              </w:rPr>
-              <w:t xml:space="preserve"> l'utilisateur,</w:t>
-            </w:r>
-          </w:p>
-          <w:p>
-            <w:pPr>
-              <w:spacing w:after="0" w:line="240" w:lineRule="auto"/>
-              <w:jc w:val="center"/>
-              <w:rPr>
-                <w:rFonts w:ascii="Calibri" w:eastAsia="Times New Roman" w:hAnsi="Calibri" w:cs="Calibri"/>
-                <w:color w:val="000000"/>
-                <w:lang w:eastAsia="fr-FR"/>
-              </w:rPr>
-            </w:pPr>
-            <w:proofErr w:type="gramStart"/>
-            <w:r>
-              <w:rPr>
-                <w:rFonts w:ascii="Calibri" w:eastAsia="Times New Roman" w:hAnsi="Calibri" w:cs="Calibri"/>
-                <w:color w:val="000000"/>
-                <w:lang w:eastAsia="fr-FR"/>
-              </w:rPr>
-              <w:t>renvoie</w:t>
-            </w:r>
-            <w:proofErr w:type="gramEnd"/>
-            <w:r>
-              <w:rPr>
-                <w:rFonts w:ascii="Calibri" w:eastAsia="Times New Roman" w:hAnsi="Calibri" w:cs="Calibri"/>
-                <w:color w:val="000000"/>
-                <w:lang w:eastAsia="fr-FR"/>
-              </w:rPr>
-              <w:t xml:space="preserve"> l _id de l'utilisateur</w:t>
-            </w:r>
-          </w:p>
-          <w:p>
-            <w:pPr>
-              <w:spacing w:after="0" w:line="240" w:lineRule="auto"/>
-              <w:jc w:val="center"/>
-              <w:rPr>
-                <w:rFonts w:ascii="Calibri" w:eastAsia="Times New Roman" w:hAnsi="Calibri" w:cs="Calibri"/>
-                <w:color w:val="000000"/>
-                <w:lang w:eastAsia="fr-FR"/>
-              </w:rPr>
-            </w:pPr>
-            <w:proofErr w:type="gramStart"/>
-            <w:r>
-              <w:rPr>
-                <w:rFonts w:ascii="Calibri" w:eastAsia="Times New Roman" w:hAnsi="Calibri" w:cs="Calibri"/>
-                <w:color w:val="000000"/>
-                <w:lang w:eastAsia="fr-FR"/>
-              </w:rPr>
-              <w:t>depuis</w:t>
-            </w:r>
-            <w:proofErr w:type="gramEnd"/>
-            <w:r>
-              <w:rPr>
-                <w:rFonts w:ascii="Calibri" w:eastAsia="Times New Roman" w:hAnsi="Calibri" w:cs="Calibri"/>
-                <w:color w:val="000000"/>
-                <w:lang w:eastAsia="fr-FR"/>
-              </w:rPr>
-              <w:t xml:space="preserve"> la base de données</w:t>
-            </w:r>
-          </w:p>
-          <w:p>
-            <w:pPr>
-              <w:spacing w:after="0" w:line="240" w:lineRule="auto"/>
-              <w:jc w:val="center"/>
-              <w:rPr>
-                <w:rFonts w:ascii="Calibri" w:eastAsia="Times New Roman" w:hAnsi="Calibri" w:cs="Calibri"/>
-                <w:color w:val="000000"/>
-                <w:lang w:eastAsia="fr-FR"/>
-              </w:rPr>
-            </w:pPr>
-            <w:proofErr w:type="gramStart"/>
-            <w:r>
-              <w:rPr>
-                <w:rFonts w:ascii="Calibri" w:eastAsia="Times New Roman" w:hAnsi="Calibri" w:cs="Calibri"/>
-                <w:color w:val="000000"/>
-                <w:lang w:eastAsia="fr-FR"/>
-              </w:rPr>
-              <w:t>et</w:t>
-            </w:r>
-            <w:proofErr w:type="gramEnd"/>
-            <w:r>
-              <w:rPr>
-                <w:rFonts w:ascii="Calibri" w:eastAsia="Times New Roman" w:hAnsi="Calibri" w:cs="Calibri"/>
-                <w:color w:val="000000"/>
-                <w:lang w:eastAsia="fr-FR"/>
-              </w:rPr>
-              <w:t xml:space="preserve"> un token web JSON signé</w:t>
-            </w:r>
-          </w:p>
-          <w:p>
-            <w:pPr>
-              <w:spacing w:after="0" w:line="240" w:lineRule="auto"/>
-              <w:jc w:val="center"/>
-              <w:rPr>
-                <w:rFonts w:ascii="Calibri" w:eastAsia="Times New Roman" w:hAnsi="Calibri" w:cs="Calibri"/>
-                <w:color w:val="000000"/>
-                <w:lang w:eastAsia="fr-FR"/>
-              </w:rPr>
-            </w:pPr>
-            <w:r>
-              <w:rPr>
-                <w:rFonts w:ascii="Calibri" w:eastAsia="Times New Roman" w:hAnsi="Calibri" w:cs="Calibri"/>
-                <w:color w:val="000000"/>
-                <w:lang w:eastAsia="fr-FR"/>
-              </w:rPr>
-              <w:t>(</w:t>
-            </w:r>
-            <w:proofErr w:type="gramStart"/>
-            <w:r>
-              <w:rPr>
-                <w:rFonts w:ascii="Calibri" w:eastAsia="Times New Roman" w:hAnsi="Calibri" w:cs="Calibri"/>
-                <w:color w:val="000000"/>
-                <w:lang w:eastAsia="fr-FR"/>
-              </w:rPr>
-              <w:t>contenant</w:t>
-            </w:r>
-            <w:proofErr w:type="gramEnd"/>
-            <w:r>
-              <w:rPr>
-                <w:rFonts w:ascii="Calibri" w:eastAsia="Times New Roman" w:hAnsi="Calibri" w:cs="Calibri"/>
-                <w:color w:val="000000"/>
-                <w:lang w:eastAsia="fr-FR"/>
-              </w:rPr>
-              <w:t xml:space="preserve"> également l'_id</w:t>
-            </w:r>
-          </w:p>
-          <w:p>
-            <w:pPr>
-              <w:spacing w:after="0" w:line="240" w:lineRule="auto"/>
-              <w:jc w:val="center"/>
-              <w:rPr>
-                <w:rFonts w:ascii="Calibri" w:eastAsia="Times New Roman" w:hAnsi="Calibri" w:cs="Calibri"/>
-                <w:color w:val="000000"/>
-                <w:lang w:eastAsia="fr-FR"/>
-              </w:rPr>
-            </w:pPr>
-            <w:proofErr w:type="gramStart"/>
-            <w:r>
-              <w:rPr>
-                <w:rFonts w:ascii="Calibri" w:eastAsia="Times New Roman" w:hAnsi="Calibri" w:cs="Calibri"/>
-                <w:color w:val="000000"/>
-                <w:lang w:eastAsia="fr-FR"/>
-              </w:rPr>
-              <w:t>de</w:t>
-            </w:r>
-            <w:proofErr w:type="gramEnd"/>
-            <w:r>
-              <w:rPr>
-                <w:rFonts w:ascii="Calibri" w:eastAsia="Times New Roman" w:hAnsi="Calibri" w:cs="Calibri"/>
-                <w:color w:val="000000"/>
-                <w:lang w:eastAsia="fr-FR"/>
-              </w:rPr>
-              <w:t xml:space="preserve"> l'utilisateur).</w:t>
+            <w:r>
+              <w:rPr>
+                <w:rFonts w:ascii="Calibri" w:eastAsia="Times New Roman" w:hAnsi="Calibri" w:cs="Calibri"/>
+                <w:color w:val="000000"/>
+                <w:lang w:eastAsia="fr-FR"/>
+              </w:rPr>
+              <w:t>de l'utilisateur,</w:t>
+            </w:r>
+          </w:p>
+          <w:p>
+            <w:pPr>
+              <w:spacing w:after="0" w:line="240" w:lineRule="auto"/>
+              <w:jc w:val="center"/>
+              <w:rPr>
+                <w:rFonts w:ascii="Calibri" w:eastAsia="Times New Roman" w:hAnsi="Calibri" w:cs="Calibri"/>
+                <w:color w:val="000000"/>
+                <w:lang w:eastAsia="fr-FR"/>
+              </w:rPr>
+            </w:pPr>
+            <w:r>
+              <w:rPr>
+                <w:rFonts w:ascii="Calibri" w:eastAsia="Times New Roman" w:hAnsi="Calibri" w:cs="Calibri"/>
+                <w:color w:val="000000"/>
+                <w:lang w:eastAsia="fr-FR"/>
+              </w:rPr>
+              <w:t>renvoie l _id de l'utilisateur</w:t>
+            </w:r>
+          </w:p>
+          <w:p>
+            <w:pPr>
+              <w:spacing w:after="0" w:line="240" w:lineRule="auto"/>
+              <w:jc w:val="center"/>
+              <w:rPr>
+                <w:rFonts w:ascii="Calibri" w:eastAsia="Times New Roman" w:hAnsi="Calibri" w:cs="Calibri"/>
+                <w:color w:val="000000"/>
+                <w:lang w:eastAsia="fr-FR"/>
+              </w:rPr>
+            </w:pPr>
+            <w:r>
+              <w:rPr>
+                <w:rFonts w:ascii="Calibri" w:eastAsia="Times New Roman" w:hAnsi="Calibri" w:cs="Calibri"/>
+                <w:color w:val="000000"/>
+                <w:lang w:eastAsia="fr-FR"/>
+              </w:rPr>
+              <w:t>depuis la base de données</w:t>
+            </w:r>
+          </w:p>
+          <w:p>
+            <w:pPr>
+              <w:spacing w:after="0" w:line="240" w:lineRule="auto"/>
+              <w:jc w:val="center"/>
+              <w:rPr>
+                <w:rFonts w:ascii="Calibri" w:eastAsia="Times New Roman" w:hAnsi="Calibri" w:cs="Calibri"/>
+                <w:color w:val="000000"/>
+                <w:lang w:eastAsia="fr-FR"/>
+              </w:rPr>
+            </w:pPr>
+            <w:r>
+              <w:rPr>
+                <w:rFonts w:ascii="Calibri" w:eastAsia="Times New Roman" w:hAnsi="Calibri" w:cs="Calibri"/>
+                <w:color w:val="000000"/>
+                <w:lang w:eastAsia="fr-FR"/>
+              </w:rPr>
+              <w:t xml:space="preserve">et un </w:t>
+            </w:r>
+            <w:proofErr w:type="spellStart"/>
+            <w:r>
+              <w:rPr>
+                <w:rFonts w:ascii="Calibri" w:eastAsia="Times New Roman" w:hAnsi="Calibri" w:cs="Calibri"/>
+                <w:color w:val="000000"/>
+                <w:lang w:eastAsia="fr-FR"/>
+              </w:rPr>
+              <w:t>token</w:t>
+            </w:r>
+            <w:proofErr w:type="spellEnd"/>
+            <w:r>
+              <w:rPr>
+                <w:rFonts w:ascii="Calibri" w:eastAsia="Times New Roman" w:hAnsi="Calibri" w:cs="Calibri"/>
+                <w:color w:val="000000"/>
+                <w:lang w:eastAsia="fr-FR"/>
+              </w:rPr>
+              <w:t xml:space="preserve"> web JSON signé</w:t>
+            </w:r>
+          </w:p>
+          <w:p>
+            <w:pPr>
+              <w:spacing w:after="0" w:line="240" w:lineRule="auto"/>
+              <w:jc w:val="center"/>
+              <w:rPr>
+                <w:rFonts w:ascii="Calibri" w:eastAsia="Times New Roman" w:hAnsi="Calibri" w:cs="Calibri"/>
+                <w:color w:val="000000"/>
+                <w:lang w:eastAsia="fr-FR"/>
+              </w:rPr>
+            </w:pPr>
+            <w:r>
+              <w:rPr>
+                <w:rFonts w:ascii="Calibri" w:eastAsia="Times New Roman" w:hAnsi="Calibri" w:cs="Calibri"/>
+                <w:color w:val="000000"/>
+                <w:lang w:eastAsia="fr-FR"/>
+              </w:rPr>
+              <w:t>(contenant également l'_id</w:t>
+            </w:r>
+          </w:p>
+          <w:p>
+            <w:pPr>
+              <w:spacing w:after="0" w:line="240" w:lineRule="auto"/>
+              <w:jc w:val="center"/>
+              <w:rPr>
+                <w:rFonts w:ascii="Calibri" w:eastAsia="Times New Roman" w:hAnsi="Calibri" w:cs="Calibri"/>
+                <w:color w:val="000000"/>
+                <w:lang w:eastAsia="fr-FR"/>
+              </w:rPr>
+            </w:pPr>
+            <w:r>
+              <w:rPr>
+                <w:rFonts w:ascii="Calibri" w:eastAsia="Times New Roman" w:hAnsi="Calibri" w:cs="Calibri"/>
+                <w:color w:val="000000"/>
+                <w:lang w:eastAsia="fr-FR"/>
+              </w:rPr>
+              <w:t>de l'utilisateur).</w:t>
             </w:r>
           </w:p>
         </w:tc>
@@ -1007,9 +1044,18 @@
                 <w:color w:val="000000"/>
                 <w:lang w:eastAsia="fr-FR"/>
               </w:rPr>
-              <w:t>/api/account</w:t>
-            </w:r>
-            <w:proofErr w:type="gramStart"/>
+              <w:t>/api/</w:t>
+            </w:r>
+            <w:proofErr w:type="spellStart"/>
+            <w:r>
+              <w:rPr>
+                <w:rFonts w:ascii="Calibri" w:eastAsia="Times New Roman" w:hAnsi="Calibri" w:cs="Calibri"/>
+                <w:color w:val="000000"/>
+                <w:lang w:eastAsia="fr-FR"/>
+              </w:rPr>
+              <w:t>account</w:t>
+            </w:r>
+            <w:proofErr w:type="spellEnd"/>
             <w:r>
               <w:rPr>
                 <w:rFonts w:ascii="Calibri" w:eastAsia="Times New Roman" w:hAnsi="Calibri" w:cs="Calibri"/>
@@ -1026,6 +1072,7 @@
               </w:rPr>
               <w:t>:</w:t>
             </w:r>
+            <w:proofErr w:type="spellStart"/>
             <w:r>
               <w:rPr>
                 <w:rFonts w:ascii="Calibri" w:eastAsia="Times New Roman" w:hAnsi="Calibri" w:cs="Calibri"/>
@@ -1042,7 +1089,7 @@
               </w:rPr>
               <w:t>d</w:t>
             </w:r>
-            <w:proofErr w:type="gramEnd"/>
+            <w:proofErr w:type="spellEnd"/>
             <w:r>
               <w:rPr>
                 <w:rFonts w:ascii="Calibri" w:eastAsia="Times New Roman" w:hAnsi="Calibri" w:cs="Calibri"/>
@@ -1050,8 +1097,18 @@
                 <w:lang w:eastAsia="fr-FR"/>
               </w:rPr>
               <w:br/>
-              <w:t>/ :userId</w:t>
-            </w:r>
+              <w:t>/ :</w:t>
+            </w:r>
+            <w:proofErr w:type="spellStart"/>
+            <w:r>
+              <w:rPr>
+                <w:rFonts w:ascii="Calibri" w:eastAsia="Times New Roman" w:hAnsi="Calibri" w:cs="Calibri"/>
+                <w:color w:val="000000"/>
+                <w:lang w:eastAsia="fr-FR"/>
+              </w:rPr>
+              <w:t>userId</w:t>
+            </w:r>
+            <w:proofErr w:type="spellEnd"/>
           </w:p>
         </w:tc>
         <w:tc>
@@ -1086,7 +1143,7 @@
               </w:rPr>
               <w:t>{</w:t>
             </w:r>
-            <w:proofErr w:type="gramStart"/>
+            <w:proofErr w:type="spellStart"/>
             <w:r>
               <w:rPr>
                 <w:rFonts w:ascii="Calibri" w:eastAsia="Times New Roman" w:hAnsi="Calibri" w:cs="Calibri"/>
@@ -1095,7 +1152,7 @@
               </w:rPr>
               <w:t>userId</w:t>
             </w:r>
-            <w:proofErr w:type="gramEnd"/>
+            <w:proofErr w:type="spellEnd"/>
             <w:r>
               <w:rPr>
                 <w:rFonts w:ascii="Calibri" w:eastAsia="Times New Roman" w:hAnsi="Calibri" w:cs="Calibri"/>
@@ -1152,25 +1209,7 @@
                 <w:color w:val="000000"/>
                 <w:lang w:eastAsia="fr-FR"/>
               </w:rPr>
-              <w:t>{</w:t>
-            </w:r>
-            <w:proofErr w:type="gramStart"/>
-            <w:r>
-              <w:rPr>
-                <w:rFonts w:ascii="Calibri" w:eastAsia="Times New Roman" w:hAnsi="Calibri" w:cs="Calibri"/>
-                <w:color w:val="000000"/>
-                <w:lang w:eastAsia="fr-FR"/>
-              </w:rPr>
-              <w:t>message</w:t>
-            </w:r>
-            <w:proofErr w:type="gramEnd"/>
-            <w:r>
-              <w:rPr>
-                <w:rFonts w:ascii="Calibri" w:eastAsia="Times New Roman" w:hAnsi="Calibri" w:cs="Calibri"/>
-                <w:color w:val="000000"/>
-                <w:lang w:eastAsia="fr-FR"/>
-              </w:rPr>
-              <w:t> :string}</w:t>
+              <w:t>{message :string}</w:t>
             </w:r>
           </w:p>
         </w:tc>
@@ -1231,7 +1270,25 @@
                 <w:color w:val="000000"/>
                 <w:lang w:eastAsia="fr-FR"/>
               </w:rPr>
-              <w:t>Authentifié par token.</w:t>
+              <w:t xml:space="preserve">Authentifié par </w:t>
+            </w:r>
+            <w:proofErr w:type="spellStart"/>
+            <w:r>
+              <w:rPr>
+                <w:rFonts w:ascii="Calibri" w:eastAsia="Times New Roman" w:hAnsi="Calibri" w:cs="Calibri"/>
+                <w:color w:val="000000"/>
+                <w:lang w:eastAsia="fr-FR"/>
+              </w:rPr>
+              <w:t>token</w:t>
+            </w:r>
+            <w:proofErr w:type="spellEnd"/>
+            <w:r>
+              <w:rPr>
+                <w:rFonts w:ascii="Calibri" w:eastAsia="Times New Roman" w:hAnsi="Calibri" w:cs="Calibri"/>
+                <w:color w:val="000000"/>
+                <w:lang w:eastAsia="fr-FR"/>
+              </w:rPr>
+              <w:t>.</w:t>
             </w:r>
           </w:p>
         </w:tc>
@@ -1283,8 +1340,19 @@
           <w:szCs w:val="36"/>
         </w:rPr>
         <w:lastRenderedPageBreak/>
-        <w:t>Routes Posts</w:t>
-      </w:r>
+        <w:t xml:space="preserve">Routes </w:t>
+      </w:r>
+      <w:proofErr w:type="spellStart"/>
+      <w:r>
+        <w:rPr>
+          <w:b/>
+          <w:bCs/>
+          <w:sz w:val="36"/>
+          <w:szCs w:val="36"/>
+        </w:rPr>
+        <w:t>Posts</w:t>
+      </w:r>
+      <w:proofErr w:type="spellEnd"/>
     </w:p>
     <w:p>
       <w:pPr>
@@ -1298,8 +1366,33 @@
           <w:sz w:val="36"/>
           <w:szCs w:val="36"/>
         </w:rPr>
-        <w:t>Les routes des posts doivent être identifiées avec un token</w:t>
-      </w:r>
+        <w:t xml:space="preserve">Les routes des </w:t>
+      </w:r>
+      <w:proofErr w:type="spellStart"/>
+      <w:r>
+        <w:rPr>
+          <w:sz w:val="36"/>
+          <w:szCs w:val="36"/>
+        </w:rPr>
+        <w:t>posts</w:t>
+      </w:r>
+      <w:proofErr w:type="spellEnd"/>
+      <w:r>
+        <w:rPr>
+          <w:sz w:val="36"/>
+          <w:szCs w:val="36"/>
+        </w:rPr>
+        <w:t xml:space="preserve"> doivent être identifiées avec un </w:t>
+      </w:r>
+      <w:proofErr w:type="spellStart"/>
+      <w:r>
+        <w:rPr>
+          <w:sz w:val="36"/>
+          <w:szCs w:val="36"/>
+        </w:rPr>
+        <w:t>token</w:t>
+      </w:r>
+      <w:proofErr w:type="spellEnd"/>
     </w:p>
     <w:tbl>
       <w:tblPr>
@@ -1410,13 +1503,23 @@
                 <w:lang w:eastAsia="fr-FR"/>
               </w:rPr>
             </w:pPr>
-            <w:r>
-              <w:rPr>
-                <w:rFonts w:ascii="Calibri" w:eastAsia="Times New Roman" w:hAnsi="Calibri" w:cs="Calibri"/>
-                <w:color w:val="000000"/>
-                <w:lang w:eastAsia="fr-FR"/>
-              </w:rPr>
-              <w:t>Request body (si nécessaire)</w:t>
+            <w:proofErr w:type="spellStart"/>
+            <w:r>
+              <w:rPr>
+                <w:rFonts w:ascii="Calibri" w:eastAsia="Times New Roman" w:hAnsi="Calibri" w:cs="Calibri"/>
+                <w:color w:val="000000"/>
+                <w:lang w:eastAsia="fr-FR"/>
+              </w:rPr>
+              <w:t>Request</w:t>
+            </w:r>
+            <w:proofErr w:type="spellEnd"/>
+            <w:r>
+              <w:rPr>
+                <w:rFonts w:ascii="Calibri" w:eastAsia="Times New Roman" w:hAnsi="Calibri" w:cs="Calibri"/>
+                <w:color w:val="000000"/>
+                <w:lang w:eastAsia="fr-FR"/>
+              </w:rPr>
+              <w:t xml:space="preserve"> body (si nécessaire)</w:t>
             </w:r>
           </w:p>
         </w:tc>
@@ -1476,7 +1579,6 @@
                 <w:lang w:eastAsia="fr-FR"/>
               </w:rPr>
             </w:pPr>
-            <w:proofErr w:type="gramStart"/>
             <w:r>
               <w:rPr>
                 <w:rFonts w:ascii="Calibri" w:eastAsia="Times New Roman" w:hAnsi="Calibri" w:cs="Calibri"/>
@@ -1485,7 +1587,6 @@
               </w:rPr>
               <w:t>fonction</w:t>
             </w:r>
-            <w:proofErr w:type="gramEnd"/>
           </w:p>
         </w:tc>
       </w:tr>
@@ -1623,14 +1724,34 @@
                 <w:lang w:eastAsia="fr-FR"/>
               </w:rPr>
             </w:pPr>
-            <w:r>
-              <w:rPr>
-                <w:rFonts w:ascii="Calibri" w:eastAsia="Times New Roman" w:hAnsi="Calibri" w:cs="Calibri"/>
-                <w:color w:val="000000"/>
-                <w:lang w:eastAsia="fr-FR"/>
-              </w:rPr>
-              <w:t>Array of posts</w:t>
-            </w:r>
+            <w:proofErr w:type="spellStart"/>
+            <w:r>
+              <w:rPr>
+                <w:rFonts w:ascii="Calibri" w:eastAsia="Times New Roman" w:hAnsi="Calibri" w:cs="Calibri"/>
+                <w:color w:val="000000"/>
+                <w:lang w:eastAsia="fr-FR"/>
+              </w:rPr>
+              <w:t>Array</w:t>
+            </w:r>
+            <w:proofErr w:type="spellEnd"/>
+            <w:r>
+              <w:rPr>
+                <w:rFonts w:ascii="Calibri" w:eastAsia="Times New Roman" w:hAnsi="Calibri" w:cs="Calibri"/>
+                <w:color w:val="000000"/>
+                <w:lang w:eastAsia="fr-FR"/>
+              </w:rPr>
+              <w:t xml:space="preserve"> of </w:t>
+            </w:r>
+            <w:proofErr w:type="spellStart"/>
+            <w:r>
+              <w:rPr>
+                <w:rFonts w:ascii="Calibri" w:eastAsia="Times New Roman" w:hAnsi="Calibri" w:cs="Calibri"/>
+                <w:color w:val="000000"/>
+                <w:lang w:eastAsia="fr-FR"/>
+              </w:rPr>
+              <w:t>posts</w:t>
+            </w:r>
+            <w:proofErr w:type="spellEnd"/>
           </w:p>
         </w:tc>
         <w:tc>
@@ -1694,7 +1815,25 @@
                 <w:color w:val="000000"/>
                 <w:lang w:eastAsia="fr-FR"/>
               </w:rPr>
-              <w:t>de tous les posts à afficher (à afficher du plus récent au plus ancien)</w:t>
+              <w:t xml:space="preserve">de tous les </w:t>
+            </w:r>
+            <w:proofErr w:type="spellStart"/>
+            <w:r>
+              <w:rPr>
+                <w:rFonts w:ascii="Calibri" w:eastAsia="Times New Roman" w:hAnsi="Calibri" w:cs="Calibri"/>
+                <w:color w:val="000000"/>
+                <w:lang w:eastAsia="fr-FR"/>
+              </w:rPr>
+              <w:t>posts</w:t>
+            </w:r>
+            <w:proofErr w:type="spellEnd"/>
+            <w:r>
+              <w:rPr>
+                <w:rFonts w:ascii="Calibri" w:eastAsia="Times New Roman" w:hAnsi="Calibri" w:cs="Calibri"/>
+                <w:color w:val="000000"/>
+                <w:lang w:eastAsia="fr-FR"/>
+              </w:rPr>
+              <w:t xml:space="preserve"> à afficher (à afficher du plus récent au plus ancien)</w:t>
             </w:r>
           </w:p>
         </w:tc>
@@ -1783,7 +1922,6 @@
               </w:rPr>
               <w:t>ngle</w:t>
             </w:r>
-            <w:proofErr w:type="gramStart"/>
             <w:r>
               <w:rPr>
                 <w:rFonts w:ascii="Calibri" w:eastAsia="Times New Roman" w:hAnsi="Calibri" w:cs="Calibri"/>
@@ -1800,6 +1938,7 @@
               </w:rPr>
               <w:t>:</w:t>
             </w:r>
+            <w:proofErr w:type="spellStart"/>
             <w:r>
               <w:rPr>
                 <w:rFonts w:ascii="Calibri" w:eastAsia="Times New Roman" w:hAnsi="Calibri" w:cs="Calibri"/>
@@ -1816,7 +1955,7 @@
               </w:rPr>
               <w:t>id</w:t>
             </w:r>
-            <w:proofErr w:type="gramEnd"/>
+            <w:proofErr w:type="spellEnd"/>
           </w:p>
         </w:tc>
         <w:tc>
@@ -1908,23 +2047,13 @@
                 <w:lang w:eastAsia="fr-FR"/>
               </w:rPr>
             </w:pPr>
-            <w:proofErr w:type="gramStart"/>
-            <w:r>
-              <w:rPr>
-                <w:rFonts w:ascii="Calibri" w:eastAsia="Times New Roman" w:hAnsi="Calibri" w:cs="Calibri"/>
-                <w:color w:val="000000"/>
-                <w:lang w:eastAsia="fr-FR"/>
-              </w:rPr>
-              <w:t>Renvoie le</w:t>
-            </w:r>
-            <w:proofErr w:type="gramEnd"/>
-            <w:r>
-              <w:rPr>
-                <w:rFonts w:ascii="Calibri" w:eastAsia="Times New Roman" w:hAnsi="Calibri" w:cs="Calibri"/>
-                <w:color w:val="000000"/>
-                <w:lang w:eastAsia="fr-FR"/>
-              </w:rPr>
-              <w:t xml:space="preserve"> post avec l’ID fourni</w:t>
+            <w:r>
+              <w:rPr>
+                <w:rFonts w:ascii="Calibri" w:eastAsia="Times New Roman" w:hAnsi="Calibri" w:cs="Calibri"/>
+                <w:color w:val="000000"/>
+                <w:lang w:eastAsia="fr-FR"/>
+              </w:rPr>
+              <w:t>Renvoie le post avec l’ID fourni</w:t>
             </w:r>
             <w:r>
               <w:rPr>
@@ -2005,6 +2134,7 @@
               </w:rPr>
               <w:t>/api/post/</w:t>
             </w:r>
+            <w:proofErr w:type="spellStart"/>
             <w:r>
               <w:rPr>
                 <w:rFonts w:ascii="Calibri" w:eastAsia="Times New Roman" w:hAnsi="Calibri" w:cs="Calibri"/>
@@ -2013,7 +2143,7 @@
               </w:rPr>
               <w:t>fromUser</w:t>
             </w:r>
-            <w:proofErr w:type="gramStart"/>
+            <w:proofErr w:type="spellEnd"/>
             <w:r>
               <w:rPr>
                 <w:rFonts w:ascii="Calibri" w:eastAsia="Times New Roman" w:hAnsi="Calibri" w:cs="Calibri"/>
@@ -2028,9 +2158,18 @@
                 <w:color w:val="000000"/>
                 <w:lang w:eastAsia="fr-FR"/>
               </w:rPr>
-              <w:t>:userid</w:t>
-            </w:r>
-            <w:proofErr w:type="gramEnd"/>
+              <w:t>:</w:t>
+            </w:r>
+            <w:proofErr w:type="spellStart"/>
+            <w:r>
+              <w:rPr>
+                <w:rFonts w:ascii="Calibri" w:eastAsia="Times New Roman" w:hAnsi="Calibri" w:cs="Calibri"/>
+                <w:color w:val="000000"/>
+                <w:lang w:eastAsia="fr-FR"/>
+              </w:rPr>
+              <w:t>userid</w:t>
+            </w:r>
+            <w:proofErr w:type="spellEnd"/>
           </w:p>
         </w:tc>
         <w:tc>
@@ -2089,14 +2228,34 @@
                 <w:lang w:eastAsia="fr-FR"/>
               </w:rPr>
             </w:pPr>
-            <w:r>
-              <w:rPr>
-                <w:rFonts w:ascii="Calibri" w:eastAsia="Times New Roman" w:hAnsi="Calibri" w:cs="Calibri"/>
-                <w:color w:val="000000"/>
-                <w:lang w:eastAsia="fr-FR"/>
-              </w:rPr>
-              <w:t>Array of posts</w:t>
-            </w:r>
+            <w:proofErr w:type="spellStart"/>
+            <w:r>
+              <w:rPr>
+                <w:rFonts w:ascii="Calibri" w:eastAsia="Times New Roman" w:hAnsi="Calibri" w:cs="Calibri"/>
+                <w:color w:val="000000"/>
+                <w:lang w:eastAsia="fr-FR"/>
+              </w:rPr>
+              <w:t>Array</w:t>
+            </w:r>
+            <w:proofErr w:type="spellEnd"/>
+            <w:r>
+              <w:rPr>
+                <w:rFonts w:ascii="Calibri" w:eastAsia="Times New Roman" w:hAnsi="Calibri" w:cs="Calibri"/>
+                <w:color w:val="000000"/>
+                <w:lang w:eastAsia="fr-FR"/>
+              </w:rPr>
+              <w:t xml:space="preserve"> of </w:t>
+            </w:r>
+            <w:proofErr w:type="spellStart"/>
+            <w:r>
+              <w:rPr>
+                <w:rFonts w:ascii="Calibri" w:eastAsia="Times New Roman" w:hAnsi="Calibri" w:cs="Calibri"/>
+                <w:color w:val="000000"/>
+                <w:lang w:eastAsia="fr-FR"/>
+              </w:rPr>
+              <w:t>posts</w:t>
+            </w:r>
+            <w:proofErr w:type="spellEnd"/>
           </w:p>
         </w:tc>
         <w:tc>
@@ -2128,7 +2287,25 @@
                 <w:color w:val="000000"/>
                 <w:lang w:eastAsia="fr-FR"/>
               </w:rPr>
-              <w:t>Renvoie un tableau de tous les posts à afficher (à afficher du plus récent au plus ancien).</w:t>
+              <w:t xml:space="preserve">Renvoie un tableau de tous les </w:t>
+            </w:r>
+            <w:proofErr w:type="spellStart"/>
+            <w:r>
+              <w:rPr>
+                <w:rFonts w:ascii="Calibri" w:eastAsia="Times New Roman" w:hAnsi="Calibri" w:cs="Calibri"/>
+                <w:color w:val="000000"/>
+                <w:lang w:eastAsia="fr-FR"/>
+              </w:rPr>
+              <w:t>posts</w:t>
+            </w:r>
+            <w:proofErr w:type="spellEnd"/>
+            <w:r>
+              <w:rPr>
+                <w:rFonts w:ascii="Calibri" w:eastAsia="Times New Roman" w:hAnsi="Calibri" w:cs="Calibri"/>
+                <w:color w:val="000000"/>
+                <w:lang w:eastAsia="fr-FR"/>
+              </w:rPr>
+              <w:t xml:space="preserve"> à afficher (à afficher du plus récent au plus ancien).</w:t>
             </w:r>
             <w:r>
               <w:rPr>
@@ -2137,7 +2314,24 @@
                 <w:lang w:eastAsia="fr-FR"/>
               </w:rPr>
               <w:br/>
-              <w:t>Posts de l’utilisateur ou postés par l’utilisateur</w:t>
+            </w:r>
+            <w:proofErr w:type="spellStart"/>
+            <w:r>
+              <w:rPr>
+                <w:rFonts w:ascii="Calibri" w:eastAsia="Times New Roman" w:hAnsi="Calibri" w:cs="Calibri"/>
+                <w:color w:val="000000"/>
+                <w:lang w:eastAsia="fr-FR"/>
+              </w:rPr>
+              <w:t>Posts</w:t>
+            </w:r>
+            <w:proofErr w:type="spellEnd"/>
+            <w:r>
+              <w:rPr>
+                <w:rFonts w:ascii="Calibri" w:eastAsia="Times New Roman" w:hAnsi="Calibri" w:cs="Calibri"/>
+                <w:color w:val="000000"/>
+                <w:lang w:eastAsia="fr-FR"/>
+              </w:rPr>
+              <w:t xml:space="preserve"> de l’utilisateur ou postés par l’utilisateur</w:t>
             </w:r>
           </w:p>
         </w:tc>
@@ -2208,14 +2402,32 @@
                 <w:color w:val="000000"/>
                 <w:lang w:val="en-GB" w:eastAsia="fr-FR"/>
               </w:rPr>
-              <w:t>/api/</w:t>
-            </w:r>
+              <w:t>/</w:t>
+            </w:r>
+            <w:proofErr w:type="spellStart"/>
             <w:r>
               <w:rPr>
                 <w:rFonts w:ascii="Calibri" w:eastAsia="Times New Roman" w:hAnsi="Calibri" w:cs="Calibri"/>
                 <w:color w:val="000000"/>
                 <w:lang w:val="en-GB" w:eastAsia="fr-FR"/>
               </w:rPr>
+              <w:t>api</w:t>
+            </w:r>
+            <w:proofErr w:type="spellEnd"/>
+            <w:r>
+              <w:rPr>
+                <w:rFonts w:ascii="Calibri" w:eastAsia="Times New Roman" w:hAnsi="Calibri" w:cs="Calibri"/>
+                <w:color w:val="000000"/>
+                <w:lang w:val="en-GB" w:eastAsia="fr-FR"/>
+              </w:rPr>
+              <w:t>/</w:t>
+            </w:r>
+            <w:r>
+              <w:rPr>
+                <w:rFonts w:ascii="Calibri" w:eastAsia="Times New Roman" w:hAnsi="Calibri" w:cs="Calibri"/>
+                <w:color w:val="000000"/>
+                <w:lang w:val="en-GB" w:eastAsia="fr-FR"/>
+              </w:rPr>
               <w:t>post</w:t>
             </w:r>
             <w:r>
@@ -2250,7 +2462,6 @@
               </w:rPr>
               <w:t xml:space="preserve"> </w:t>
             </w:r>
-            <w:proofErr w:type="gramStart"/>
             <w:r>
               <w:rPr>
                 <w:rFonts w:ascii="Calibri" w:eastAsia="Times New Roman" w:hAnsi="Calibri" w:cs="Calibri"/>
@@ -2259,6 +2470,7 @@
               </w:rPr>
               <w:t>/:</w:t>
             </w:r>
+            <w:proofErr w:type="spellStart"/>
             <w:r>
               <w:rPr>
                 <w:rFonts w:ascii="Calibri" w:eastAsia="Times New Roman" w:hAnsi="Calibri" w:cs="Calibri"/>
@@ -2275,7 +2487,7 @@
               </w:rPr>
               <w:t>Id</w:t>
             </w:r>
-            <w:proofErr w:type="gramEnd"/>
+            <w:proofErr w:type="spellEnd"/>
           </w:p>
         </w:tc>
         <w:tc>
@@ -2340,25 +2552,7 @@
                 <w:color w:val="000000"/>
                 <w:lang w:eastAsia="fr-FR"/>
               </w:rPr>
-              <w:t>{</w:t>
-            </w:r>
-            <w:proofErr w:type="gramStart"/>
-            <w:r>
-              <w:rPr>
-                <w:rFonts w:ascii="Calibri" w:eastAsia="Times New Roman" w:hAnsi="Calibri" w:cs="Calibri"/>
-                <w:color w:val="000000"/>
-                <w:lang w:eastAsia="fr-FR"/>
-              </w:rPr>
-              <w:t>message</w:t>
-            </w:r>
-            <w:proofErr w:type="gramEnd"/>
-            <w:r>
-              <w:rPr>
-                <w:rFonts w:ascii="Calibri" w:eastAsia="Times New Roman" w:hAnsi="Calibri" w:cs="Calibri"/>
-                <w:color w:val="000000"/>
-                <w:lang w:eastAsia="fr-FR"/>
-              </w:rPr>
-              <w:t> :string}</w:t>
+              <w:t>{message :string}</w:t>
             </w:r>
           </w:p>
         </w:tc>
@@ -2424,7 +2618,25 @@
                 <w:lang w:eastAsia="fr-FR"/>
               </w:rPr>
               <w:br/>
-              <w:t>passe flag à true. Peut être fait par n’importe quel utilisateur</w:t>
+              <w:t xml:space="preserve">passe flag à </w:t>
+            </w:r>
+            <w:proofErr w:type="spellStart"/>
+            <w:r>
+              <w:rPr>
+                <w:rFonts w:ascii="Calibri" w:eastAsia="Times New Roman" w:hAnsi="Calibri" w:cs="Calibri"/>
+                <w:color w:val="000000"/>
+                <w:lang w:eastAsia="fr-FR"/>
+              </w:rPr>
+              <w:t>true</w:t>
+            </w:r>
+            <w:proofErr w:type="spellEnd"/>
+            <w:r>
+              <w:rPr>
+                <w:rFonts w:ascii="Calibri" w:eastAsia="Times New Roman" w:hAnsi="Calibri" w:cs="Calibri"/>
+                <w:color w:val="000000"/>
+                <w:lang w:eastAsia="fr-FR"/>
+              </w:rPr>
+              <w:t>. Peut être fait par n’importe quel utilisateur</w:t>
             </w:r>
           </w:p>
         </w:tc>
@@ -2495,14 +2707,32 @@
                 <w:color w:val="000000"/>
                 <w:lang w:val="en-GB" w:eastAsia="fr-FR"/>
               </w:rPr>
-              <w:t>/api/</w:t>
-            </w:r>
+              <w:t>/</w:t>
+            </w:r>
+            <w:proofErr w:type="spellStart"/>
             <w:r>
               <w:rPr>
                 <w:rFonts w:ascii="Calibri" w:eastAsia="Times New Roman" w:hAnsi="Calibri" w:cs="Calibri"/>
                 <w:color w:val="000000"/>
                 <w:lang w:val="en-GB" w:eastAsia="fr-FR"/>
               </w:rPr>
+              <w:t>api</w:t>
+            </w:r>
+            <w:proofErr w:type="spellEnd"/>
+            <w:r>
+              <w:rPr>
+                <w:rFonts w:ascii="Calibri" w:eastAsia="Times New Roman" w:hAnsi="Calibri" w:cs="Calibri"/>
+                <w:color w:val="000000"/>
+                <w:lang w:val="en-GB" w:eastAsia="fr-FR"/>
+              </w:rPr>
+              <w:t>/</w:t>
+            </w:r>
+            <w:r>
+              <w:rPr>
+                <w:rFonts w:ascii="Calibri" w:eastAsia="Times New Roman" w:hAnsi="Calibri" w:cs="Calibri"/>
+                <w:color w:val="000000"/>
+                <w:lang w:val="en-GB" w:eastAsia="fr-FR"/>
+              </w:rPr>
               <w:t>post/</w:t>
             </w:r>
             <w:r>
@@ -2528,15 +2758,16 @@
                 <w:lang w:val="en-GB" w:eastAsia="fr-FR"/>
               </w:rPr>
               <w:br/>
-            </w:r>
-            <w:proofErr w:type="gramStart"/>
+              <w:t>/:</w:t>
+            </w:r>
+            <w:proofErr w:type="spellStart"/>
             <w:r>
               <w:rPr>
                 <w:rFonts w:ascii="Calibri" w:eastAsia="Times New Roman" w:hAnsi="Calibri" w:cs="Calibri"/>
                 <w:color w:val="000000"/>
                 <w:lang w:val="en-GB" w:eastAsia="fr-FR"/>
               </w:rPr>
-              <w:t>/:</w:t>
+              <w:t>post</w:t>
             </w:r>
             <w:r>
               <w:rPr>
@@ -2544,17 +2775,9 @@
                 <w:color w:val="000000"/>
                 <w:lang w:val="en-GB" w:eastAsia="fr-FR"/>
               </w:rPr>
-              <w:t>post</w:t>
-            </w:r>
-            <w:r>
-              <w:rPr>
-                <w:rFonts w:ascii="Calibri" w:eastAsia="Times New Roman" w:hAnsi="Calibri" w:cs="Calibri"/>
-                <w:color w:val="000000"/>
-                <w:lang w:val="en-GB" w:eastAsia="fr-FR"/>
-              </w:rPr>
               <w:t>Id</w:t>
             </w:r>
-            <w:proofErr w:type="gramEnd"/>
+            <w:proofErr w:type="spellEnd"/>
           </w:p>
         </w:tc>
         <w:tc>
@@ -2611,25 +2834,7 @@
                 <w:color w:val="000000"/>
                 <w:lang w:eastAsia="fr-FR"/>
               </w:rPr>
-              <w:t>{</w:t>
-            </w:r>
-            <w:proofErr w:type="gramStart"/>
-            <w:r>
-              <w:rPr>
-                <w:rFonts w:ascii="Calibri" w:eastAsia="Times New Roman" w:hAnsi="Calibri" w:cs="Calibri"/>
-                <w:color w:val="000000"/>
-                <w:lang w:eastAsia="fr-FR"/>
-              </w:rPr>
-              <w:t>message</w:t>
-            </w:r>
-            <w:proofErr w:type="gramEnd"/>
-            <w:r>
-              <w:rPr>
-                <w:rFonts w:ascii="Calibri" w:eastAsia="Times New Roman" w:hAnsi="Calibri" w:cs="Calibri"/>
-                <w:color w:val="000000"/>
-                <w:lang w:eastAsia="fr-FR"/>
-              </w:rPr>
-              <w:t> :string}</w:t>
+              <w:t>{message :string}</w:t>
             </w:r>
           </w:p>
         </w:tc>
@@ -2656,7 +2861,7 @@
                 <w:lang w:eastAsia="fr-FR"/>
               </w:rPr>
             </w:pPr>
-            <w:proofErr w:type="gramStart"/>
+            <w:proofErr w:type="spellStart"/>
             <w:r>
               <w:rPr>
                 <w:rFonts w:ascii="Calibri" w:eastAsia="Times New Roman" w:hAnsi="Calibri" w:cs="Calibri"/>
@@ -2673,7 +2878,7 @@
               </w:rPr>
               <w:t>flag</w:t>
             </w:r>
-            <w:proofErr w:type="gramEnd"/>
+            <w:proofErr w:type="spellEnd"/>
             <w:r>
               <w:rPr>
                 <w:rFonts w:ascii="Calibri" w:eastAsia="Times New Roman" w:hAnsi="Calibri" w:cs="Calibri"/>
@@ -2801,8 +3006,17 @@
                 <w:lang w:eastAsia="fr-FR"/>
               </w:rPr>
               <w:br/>
+            </w:r>
+            <w:proofErr w:type="spellStart"/>
+            <w:r>
+              <w:rPr>
+                <w:rFonts w:ascii="Calibri" w:eastAsia="Times New Roman" w:hAnsi="Calibri" w:cs="Calibri"/>
+                <w:color w:val="000000"/>
+                <w:lang w:eastAsia="fr-FR"/>
+              </w:rPr>
               <w:t>flagged</w:t>
             </w:r>
+            <w:proofErr w:type="spellEnd"/>
           </w:p>
         </w:tc>
         <w:tc>
@@ -2861,14 +3075,25 @@
                 <w:lang w:eastAsia="fr-FR"/>
               </w:rPr>
             </w:pPr>
-            <w:r>
-              <w:rPr>
-                <w:rFonts w:ascii="Calibri" w:eastAsia="Times New Roman" w:hAnsi="Calibri" w:cs="Calibri"/>
-                <w:color w:val="000000"/>
-                <w:lang w:eastAsia="fr-FR"/>
-              </w:rPr>
-              <w:t xml:space="preserve">Array of </w:t>
-            </w:r>
+            <w:proofErr w:type="spellStart"/>
+            <w:r>
+              <w:rPr>
+                <w:rFonts w:ascii="Calibri" w:eastAsia="Times New Roman" w:hAnsi="Calibri" w:cs="Calibri"/>
+                <w:color w:val="000000"/>
+                <w:lang w:eastAsia="fr-FR"/>
+              </w:rPr>
+              <w:t>Array</w:t>
+            </w:r>
+            <w:proofErr w:type="spellEnd"/>
+            <w:r>
+              <w:rPr>
+                <w:rFonts w:ascii="Calibri" w:eastAsia="Times New Roman" w:hAnsi="Calibri" w:cs="Calibri"/>
+                <w:color w:val="000000"/>
+                <w:lang w:eastAsia="fr-FR"/>
+              </w:rPr>
+              <w:t xml:space="preserve"> of </w:t>
+            </w:r>
+            <w:proofErr w:type="spellStart"/>
             <w:r>
               <w:rPr>
                 <w:rFonts w:ascii="Calibri" w:eastAsia="Times New Roman" w:hAnsi="Calibri" w:cs="Calibri"/>
@@ -2877,6 +3102,7 @@
               </w:rPr>
               <w:t>posts</w:t>
             </w:r>
+            <w:proofErr w:type="spellEnd"/>
           </w:p>
         </w:tc>
         <w:tc>
@@ -2902,21 +3128,41 @@
                 <w:lang w:eastAsia="fr-FR"/>
               </w:rPr>
             </w:pPr>
-            <w:r>
-              <w:rPr>
-                <w:rFonts w:ascii="Calibri" w:eastAsia="Times New Roman" w:hAnsi="Calibri" w:cs="Calibri"/>
-                <w:color w:val="000000"/>
-                <w:lang w:eastAsia="fr-FR"/>
-              </w:rPr>
-              <w:t xml:space="preserve">Fetch tous les </w:t>
-            </w:r>
-            <w:r>
-              <w:rPr>
-                <w:rFonts w:ascii="Calibri" w:eastAsia="Times New Roman" w:hAnsi="Calibri" w:cs="Calibri"/>
-                <w:color w:val="000000"/>
-                <w:lang w:eastAsia="fr-FR"/>
-              </w:rPr>
-              <w:t xml:space="preserve">posts </w:t>
+            <w:proofErr w:type="spellStart"/>
+            <w:r>
+              <w:rPr>
+                <w:rFonts w:ascii="Calibri" w:eastAsia="Times New Roman" w:hAnsi="Calibri" w:cs="Calibri"/>
+                <w:color w:val="000000"/>
+                <w:lang w:eastAsia="fr-FR"/>
+              </w:rPr>
+              <w:t>Fetch</w:t>
+            </w:r>
+            <w:proofErr w:type="spellEnd"/>
+            <w:r>
+              <w:rPr>
+                <w:rFonts w:ascii="Calibri" w:eastAsia="Times New Roman" w:hAnsi="Calibri" w:cs="Calibri"/>
+                <w:color w:val="000000"/>
+                <w:lang w:eastAsia="fr-FR"/>
+              </w:rPr>
+              <w:t xml:space="preserve"> tous les </w:t>
+            </w:r>
+            <w:proofErr w:type="spellStart"/>
+            <w:r>
+              <w:rPr>
+                <w:rFonts w:ascii="Calibri" w:eastAsia="Times New Roman" w:hAnsi="Calibri" w:cs="Calibri"/>
+                <w:color w:val="000000"/>
+                <w:lang w:eastAsia="fr-FR"/>
+              </w:rPr>
+              <w:t>posts</w:t>
+            </w:r>
+            <w:proofErr w:type="spellEnd"/>
+            <w:r>
+              <w:rPr>
+                <w:rFonts w:ascii="Calibri" w:eastAsia="Times New Roman" w:hAnsi="Calibri" w:cs="Calibri"/>
+                <w:color w:val="000000"/>
+                <w:lang w:eastAsia="fr-FR"/>
+              </w:rPr>
+              <w:t xml:space="preserve"> </w:t>
             </w:r>
             <w:r>
               <w:rPr>
@@ -3049,13 +3295,23 @@
                 <w:lang w:eastAsia="fr-FR"/>
               </w:rPr>
             </w:pPr>
-            <w:r>
-              <w:rPr>
-                <w:rFonts w:ascii="Calibri" w:eastAsia="Times New Roman" w:hAnsi="Calibri" w:cs="Calibri"/>
-                <w:color w:val="000000"/>
-                <w:lang w:eastAsia="fr-FR"/>
-              </w:rPr>
-              <w:t>Request body (si nécessaire)</w:t>
+            <w:proofErr w:type="spellStart"/>
+            <w:r>
+              <w:rPr>
+                <w:rFonts w:ascii="Calibri" w:eastAsia="Times New Roman" w:hAnsi="Calibri" w:cs="Calibri"/>
+                <w:color w:val="000000"/>
+                <w:lang w:eastAsia="fr-FR"/>
+              </w:rPr>
+              <w:t>Request</w:t>
+            </w:r>
+            <w:proofErr w:type="spellEnd"/>
+            <w:r>
+              <w:rPr>
+                <w:rFonts w:ascii="Calibri" w:eastAsia="Times New Roman" w:hAnsi="Calibri" w:cs="Calibri"/>
+                <w:color w:val="000000"/>
+                <w:lang w:eastAsia="fr-FR"/>
+              </w:rPr>
+              <w:t xml:space="preserve"> body (si nécessaire)</w:t>
             </w:r>
           </w:p>
         </w:tc>
@@ -3115,7 +3371,6 @@
                 <w:lang w:eastAsia="fr-FR"/>
               </w:rPr>
             </w:pPr>
-            <w:proofErr w:type="gramStart"/>
             <w:r>
               <w:rPr>
                 <w:rFonts w:ascii="Calibri" w:eastAsia="Times New Roman" w:hAnsi="Calibri" w:cs="Calibri"/>
@@ -3124,7 +3379,6 @@
               </w:rPr>
               <w:t>fonction</w:t>
             </w:r>
-            <w:proofErr w:type="gramEnd"/>
           </w:p>
         </w:tc>
       </w:tr>
@@ -3223,7 +3477,6 @@
                 <w:lang w:eastAsia="fr-FR"/>
               </w:rPr>
             </w:pPr>
-            <w:proofErr w:type="gramStart"/>
             <w:r>
               <w:rPr>
                 <w:rFonts w:ascii="Calibri" w:eastAsia="Times New Roman" w:hAnsi="Calibri" w:cs="Calibri"/>
@@ -3240,7 +3493,6 @@
               </w:rPr>
               <w:t>post</w:t>
             </w:r>
-            <w:proofErr w:type="gramEnd"/>
             <w:r>
               <w:rPr>
                 <w:rFonts w:ascii="Calibri" w:eastAsia="Times New Roman" w:hAnsi="Calibri" w:cs="Calibri"/>
@@ -3261,23 +3513,13 @@
                 <w:lang w:val="en-GB" w:eastAsia="fr-FR"/>
               </w:rPr>
             </w:pPr>
-            <w:proofErr w:type="gramStart"/>
-            <w:r>
-              <w:rPr>
-                <w:rFonts w:ascii="Calibri" w:eastAsia="Times New Roman" w:hAnsi="Calibri" w:cs="Calibri"/>
-                <w:color w:val="000000"/>
-                <w:lang w:eastAsia="fr-FR"/>
-              </w:rPr>
-              <w:t>image:</w:t>
-            </w:r>
-            <w:proofErr w:type="gramEnd"/>
-            <w:r>
-              <w:rPr>
-                <w:rFonts w:ascii="Calibri" w:eastAsia="Times New Roman" w:hAnsi="Calibri" w:cs="Calibri"/>
-                <w:color w:val="000000"/>
-                <w:lang w:eastAsia="fr-FR"/>
-              </w:rPr>
-              <w:t xml:space="preserve"> File }</w:t>
+            <w:r>
+              <w:rPr>
+                <w:rFonts w:ascii="Calibri" w:eastAsia="Times New Roman" w:hAnsi="Calibri" w:cs="Calibri"/>
+                <w:color w:val="000000"/>
+                <w:lang w:eastAsia="fr-FR"/>
+              </w:rPr>
+              <w:t>image: File }</w:t>
             </w:r>
           </w:p>
         </w:tc>
@@ -3311,25 +3553,7 @@
                 <w:color w:val="000000"/>
                 <w:lang w:eastAsia="fr-FR"/>
               </w:rPr>
-              <w:t>{</w:t>
-            </w:r>
-            <w:proofErr w:type="gramStart"/>
-            <w:r>
-              <w:rPr>
-                <w:rFonts w:ascii="Calibri" w:eastAsia="Times New Roman" w:hAnsi="Calibri" w:cs="Calibri"/>
-                <w:color w:val="000000"/>
-                <w:lang w:eastAsia="fr-FR"/>
-              </w:rPr>
-              <w:t>message</w:t>
-            </w:r>
-            <w:proofErr w:type="gramEnd"/>
-            <w:r>
-              <w:rPr>
-                <w:rFonts w:ascii="Calibri" w:eastAsia="Times New Roman" w:hAnsi="Calibri" w:cs="Calibri"/>
-                <w:color w:val="000000"/>
-                <w:lang w:eastAsia="fr-FR"/>
-              </w:rPr>
-              <w:t> :string}</w:t>
+              <w:t>{message :string}</w:t>
             </w:r>
           </w:p>
         </w:tc>
@@ -3375,23 +3599,13 @@
                 <w:lang w:eastAsia="fr-FR"/>
               </w:rPr>
             </w:pPr>
-            <w:proofErr w:type="gramStart"/>
-            <w:r>
-              <w:rPr>
-                <w:rFonts w:ascii="Calibri" w:eastAsia="Times New Roman" w:hAnsi="Calibri" w:cs="Calibri"/>
-                <w:color w:val="000000"/>
-                <w:lang w:eastAsia="fr-FR"/>
-              </w:rPr>
-              <w:t>l'image</w:t>
-            </w:r>
-            <w:proofErr w:type="gramEnd"/>
-            <w:r>
-              <w:rPr>
-                <w:rFonts w:ascii="Calibri" w:eastAsia="Times New Roman" w:hAnsi="Calibri" w:cs="Calibri"/>
-                <w:color w:val="000000"/>
-                <w:lang w:eastAsia="fr-FR"/>
-              </w:rPr>
-              <w:t xml:space="preserve">, analyse </w:t>
+            <w:r>
+              <w:rPr>
+                <w:rFonts w:ascii="Calibri" w:eastAsia="Times New Roman" w:hAnsi="Calibri" w:cs="Calibri"/>
+                <w:color w:val="000000"/>
+                <w:lang w:eastAsia="fr-FR"/>
+              </w:rPr>
+              <w:t xml:space="preserve">l'image, analyse </w:t>
             </w:r>
             <w:r>
               <w:rPr>
@@ -3428,23 +3642,13 @@
                 <w:lang w:eastAsia="fr-FR"/>
               </w:rPr>
             </w:pPr>
-            <w:proofErr w:type="gramStart"/>
-            <w:r>
-              <w:rPr>
-                <w:rFonts w:ascii="Calibri" w:eastAsia="Times New Roman" w:hAnsi="Calibri" w:cs="Calibri"/>
-                <w:color w:val="000000"/>
-                <w:lang w:eastAsia="fr-FR"/>
-              </w:rPr>
-              <w:t>transformé</w:t>
-            </w:r>
-            <w:proofErr w:type="gramEnd"/>
-            <w:r>
-              <w:rPr>
-                <w:rFonts w:ascii="Calibri" w:eastAsia="Times New Roman" w:hAnsi="Calibri" w:cs="Calibri"/>
-                <w:color w:val="000000"/>
-                <w:lang w:eastAsia="fr-FR"/>
-              </w:rPr>
-              <w:t xml:space="preserve"> en chaîne</w:t>
+            <w:r>
+              <w:rPr>
+                <w:rFonts w:ascii="Calibri" w:eastAsia="Times New Roman" w:hAnsi="Calibri" w:cs="Calibri"/>
+                <w:color w:val="000000"/>
+                <w:lang w:eastAsia="fr-FR"/>
+              </w:rPr>
+              <w:t>transformé en chaîne</w:t>
             </w:r>
             <w:r>
               <w:rPr>
@@ -3489,23 +3693,13 @@
                 <w:lang w:eastAsia="fr-FR"/>
               </w:rPr>
             </w:pPr>
-            <w:proofErr w:type="gramStart"/>
-            <w:r>
-              <w:rPr>
-                <w:rFonts w:ascii="Calibri" w:eastAsia="Times New Roman" w:hAnsi="Calibri" w:cs="Calibri"/>
-                <w:color w:val="000000"/>
-                <w:lang w:eastAsia="fr-FR"/>
-              </w:rPr>
-              <w:t>dans</w:t>
-            </w:r>
-            <w:proofErr w:type="gramEnd"/>
-            <w:r>
-              <w:rPr>
-                <w:rFonts w:ascii="Calibri" w:eastAsia="Times New Roman" w:hAnsi="Calibri" w:cs="Calibri"/>
-                <w:color w:val="000000"/>
-                <w:lang w:eastAsia="fr-FR"/>
-              </w:rPr>
-              <w:t xml:space="preserve"> la base de</w:t>
+            <w:r>
+              <w:rPr>
+                <w:rFonts w:ascii="Calibri" w:eastAsia="Times New Roman" w:hAnsi="Calibri" w:cs="Calibri"/>
+                <w:color w:val="000000"/>
+                <w:lang w:eastAsia="fr-FR"/>
+              </w:rPr>
+              <w:t>dans la base de</w:t>
             </w:r>
             <w:r>
               <w:rPr>
@@ -3566,23 +3760,31 @@
                 <w:lang w:eastAsia="fr-FR"/>
               </w:rPr>
             </w:pPr>
-            <w:proofErr w:type="gramStart"/>
-            <w:r>
-              <w:rPr>
-                <w:rFonts w:ascii="Calibri" w:eastAsia="Times New Roman" w:hAnsi="Calibri" w:cs="Calibri"/>
-                <w:color w:val="000000"/>
-                <w:lang w:eastAsia="fr-FR"/>
-              </w:rPr>
-              <w:t>son</w:t>
-            </w:r>
-            <w:proofErr w:type="gramEnd"/>
-            <w:r>
-              <w:rPr>
-                <w:rFonts w:ascii="Calibri" w:eastAsia="Times New Roman" w:hAnsi="Calibri" w:cs="Calibri"/>
-                <w:color w:val="000000"/>
-                <w:lang w:eastAsia="fr-FR"/>
-              </w:rPr>
-              <w:t xml:space="preserve"> imageUrl. Initialise les</w:t>
+            <w:r>
+              <w:rPr>
+                <w:rFonts w:ascii="Calibri" w:eastAsia="Times New Roman" w:hAnsi="Calibri" w:cs="Calibri"/>
+                <w:color w:val="000000"/>
+                <w:lang w:eastAsia="fr-FR"/>
+              </w:rPr>
+              <w:t xml:space="preserve">son </w:t>
+            </w:r>
+            <w:proofErr w:type="spellStart"/>
+            <w:r>
+              <w:rPr>
+                <w:rFonts w:ascii="Calibri" w:eastAsia="Times New Roman" w:hAnsi="Calibri" w:cs="Calibri"/>
+                <w:color w:val="000000"/>
+                <w:lang w:eastAsia="fr-FR"/>
+              </w:rPr>
+              <w:t>imageUrl</w:t>
+            </w:r>
+            <w:proofErr w:type="spellEnd"/>
+            <w:r>
+              <w:rPr>
+                <w:rFonts w:ascii="Calibri" w:eastAsia="Times New Roman" w:hAnsi="Calibri" w:cs="Calibri"/>
+                <w:color w:val="000000"/>
+                <w:lang w:eastAsia="fr-FR"/>
+              </w:rPr>
+              <w:t>. Initialise les</w:t>
             </w:r>
             <w:r>
               <w:rPr>
@@ -3630,20 +3832,38 @@
                 <w:color w:val="000000"/>
                 <w:lang w:eastAsia="fr-FR"/>
               </w:rPr>
-              <w:t>0 et les usersLiked et</w:t>
-            </w:r>
-          </w:p>
-          <w:p>
-            <w:pPr>
-              <w:spacing w:after="0" w:line="240" w:lineRule="auto"/>
-              <w:jc w:val="center"/>
-              <w:rPr>
-                <w:rFonts w:ascii="Calibri" w:eastAsia="Times New Roman" w:hAnsi="Calibri" w:cs="Calibri"/>
-                <w:color w:val="000000"/>
-                <w:lang w:eastAsia="fr-FR"/>
-              </w:rPr>
-            </w:pPr>
-            <w:proofErr w:type="gramStart"/>
+              <w:t xml:space="preserve">0 et les </w:t>
+            </w:r>
+            <w:proofErr w:type="spellStart"/>
+            <w:r>
+              <w:rPr>
+                <w:rFonts w:ascii="Calibri" w:eastAsia="Times New Roman" w:hAnsi="Calibri" w:cs="Calibri"/>
+                <w:color w:val="000000"/>
+                <w:lang w:eastAsia="fr-FR"/>
+              </w:rPr>
+              <w:t>usersLiked</w:t>
+            </w:r>
+            <w:proofErr w:type="spellEnd"/>
+            <w:r>
+              <w:rPr>
+                <w:rFonts w:ascii="Calibri" w:eastAsia="Times New Roman" w:hAnsi="Calibri" w:cs="Calibri"/>
+                <w:color w:val="000000"/>
+                <w:lang w:eastAsia="fr-FR"/>
+              </w:rPr>
+              <w:t xml:space="preserve"> et</w:t>
+            </w:r>
+          </w:p>
+          <w:p>
+            <w:pPr>
+              <w:spacing w:after="0" w:line="240" w:lineRule="auto"/>
+              <w:jc w:val="center"/>
+              <w:rPr>
+                <w:rFonts w:ascii="Calibri" w:eastAsia="Times New Roman" w:hAnsi="Calibri" w:cs="Calibri"/>
+                <w:color w:val="000000"/>
+                <w:lang w:eastAsia="fr-FR"/>
+              </w:rPr>
+            </w:pPr>
+            <w:proofErr w:type="spellStart"/>
             <w:r>
               <w:rPr>
                 <w:rFonts w:ascii="Calibri" w:eastAsia="Times New Roman" w:hAnsi="Calibri" w:cs="Calibri"/>
@@ -3652,7 +3872,7 @@
               </w:rPr>
               <w:t>usersDisliked</w:t>
             </w:r>
-            <w:proofErr w:type="gramEnd"/>
+            <w:proofErr w:type="spellEnd"/>
             <w:r>
               <w:rPr>
                 <w:rFonts w:ascii="Calibri" w:eastAsia="Times New Roman" w:hAnsi="Calibri" w:cs="Calibri"/>
@@ -3672,23 +3892,31 @@
                 <w:lang w:eastAsia="fr-FR"/>
               </w:rPr>
             </w:pPr>
-            <w:proofErr w:type="gramStart"/>
-            <w:r>
-              <w:rPr>
-                <w:rFonts w:ascii="Calibri" w:eastAsia="Times New Roman" w:hAnsi="Calibri" w:cs="Calibri"/>
-                <w:color w:val="000000"/>
-                <w:lang w:eastAsia="fr-FR"/>
-              </w:rPr>
-              <w:t>tableaux</w:t>
-            </w:r>
-            <w:proofErr w:type="gramEnd"/>
-            <w:r>
-              <w:rPr>
-                <w:rFonts w:ascii="Calibri" w:eastAsia="Times New Roman" w:hAnsi="Calibri" w:cs="Calibri"/>
-                <w:color w:val="000000"/>
-                <w:lang w:eastAsia="fr-FR"/>
-              </w:rPr>
-              <w:t xml:space="preserve"> vides. Remarquezque le corps de l</w:t>
+            <w:r>
+              <w:rPr>
+                <w:rFonts w:ascii="Calibri" w:eastAsia="Times New Roman" w:hAnsi="Calibri" w:cs="Calibri"/>
+                <w:color w:val="000000"/>
+                <w:lang w:eastAsia="fr-FR"/>
+              </w:rPr>
+              <w:t xml:space="preserve">tableaux vides. </w:t>
+            </w:r>
+            <w:proofErr w:type="spellStart"/>
+            <w:r>
+              <w:rPr>
+                <w:rFonts w:ascii="Calibri" w:eastAsia="Times New Roman" w:hAnsi="Calibri" w:cs="Calibri"/>
+                <w:color w:val="000000"/>
+                <w:lang w:eastAsia="fr-FR"/>
+              </w:rPr>
+              <w:t>Remarquezque</w:t>
+            </w:r>
+            <w:proofErr w:type="spellEnd"/>
+            <w:r>
+              <w:rPr>
+                <w:rFonts w:ascii="Calibri" w:eastAsia="Times New Roman" w:hAnsi="Calibri" w:cs="Calibri"/>
+                <w:color w:val="000000"/>
+                <w:lang w:eastAsia="fr-FR"/>
+              </w:rPr>
+              <w:t xml:space="preserve"> le corps de l</w:t>
             </w:r>
             <w:r>
               <w:rPr>
@@ -3717,23 +3945,13 @@
                 <w:lang w:eastAsia="fr-FR"/>
               </w:rPr>
             </w:pPr>
-            <w:proofErr w:type="gramStart"/>
-            <w:r>
-              <w:rPr>
-                <w:rFonts w:ascii="Calibri" w:eastAsia="Times New Roman" w:hAnsi="Calibri" w:cs="Calibri"/>
-                <w:color w:val="000000"/>
-                <w:lang w:eastAsia="fr-FR"/>
-              </w:rPr>
-              <w:t>initiale</w:t>
-            </w:r>
-            <w:proofErr w:type="gramEnd"/>
-            <w:r>
-              <w:rPr>
-                <w:rFonts w:ascii="Calibri" w:eastAsia="Times New Roman" w:hAnsi="Calibri" w:cs="Calibri"/>
-                <w:color w:val="000000"/>
-                <w:lang w:eastAsia="fr-FR"/>
-              </w:rPr>
-              <w:t xml:space="preserve"> est vide</w:t>
+            <w:r>
+              <w:rPr>
+                <w:rFonts w:ascii="Calibri" w:eastAsia="Times New Roman" w:hAnsi="Calibri" w:cs="Calibri"/>
+                <w:color w:val="000000"/>
+                <w:lang w:eastAsia="fr-FR"/>
+              </w:rPr>
+              <w:t>initiale est vide</w:t>
             </w:r>
             <w:r>
               <w:rPr>
@@ -3759,13 +3977,23 @@
               </w:rPr>
               <w:t xml:space="preserve">e </w:t>
             </w:r>
-            <w:r>
-              <w:rPr>
-                <w:rFonts w:ascii="Calibri" w:eastAsia="Times New Roman" w:hAnsi="Calibri" w:cs="Calibri"/>
-                <w:color w:val="000000"/>
-                <w:lang w:eastAsia="fr-FR"/>
-              </w:rPr>
-              <w:t>multer est ajouté, il renvoie</w:t>
+            <w:proofErr w:type="spellStart"/>
+            <w:r>
+              <w:rPr>
+                <w:rFonts w:ascii="Calibri" w:eastAsia="Times New Roman" w:hAnsi="Calibri" w:cs="Calibri"/>
+                <w:color w:val="000000"/>
+                <w:lang w:eastAsia="fr-FR"/>
+              </w:rPr>
+              <w:t>multer</w:t>
+            </w:r>
+            <w:proofErr w:type="spellEnd"/>
+            <w:r>
+              <w:rPr>
+                <w:rFonts w:ascii="Calibri" w:eastAsia="Times New Roman" w:hAnsi="Calibri" w:cs="Calibri"/>
+                <w:color w:val="000000"/>
+                <w:lang w:eastAsia="fr-FR"/>
+              </w:rPr>
+              <w:t xml:space="preserve"> est ajouté, il renvoie</w:t>
             </w:r>
             <w:r>
               <w:rPr>
@@ -3865,7 +4093,43 @@
                 <w:color w:val="000000"/>
                 <w:lang w:eastAsia="fr-FR"/>
               </w:rPr>
-              <w:t>Ajoute l’ID du post au tableau des posts partagés par l’utilisateur sharedPosts, afin qu’il puisse être affiché sur le fil de l’utilisateur.</w:t>
+              <w:t xml:space="preserve">Ajoute l’ID du post au tableau des </w:t>
+            </w:r>
+            <w:proofErr w:type="spellStart"/>
+            <w:r>
+              <w:rPr>
+                <w:rFonts w:ascii="Calibri" w:eastAsia="Times New Roman" w:hAnsi="Calibri" w:cs="Calibri"/>
+                <w:color w:val="000000"/>
+                <w:lang w:eastAsia="fr-FR"/>
+              </w:rPr>
+              <w:t>posts</w:t>
+            </w:r>
+            <w:proofErr w:type="spellEnd"/>
+            <w:r>
+              <w:rPr>
+                <w:rFonts w:ascii="Calibri" w:eastAsia="Times New Roman" w:hAnsi="Calibri" w:cs="Calibri"/>
+                <w:color w:val="000000"/>
+                <w:lang w:eastAsia="fr-FR"/>
+              </w:rPr>
+              <w:t xml:space="preserve"> partagés par l’utilisateur </w:t>
+            </w:r>
+            <w:proofErr w:type="spellStart"/>
+            <w:r>
+              <w:rPr>
+                <w:rFonts w:ascii="Calibri" w:eastAsia="Times New Roman" w:hAnsi="Calibri" w:cs="Calibri"/>
+                <w:color w:val="000000"/>
+                <w:lang w:eastAsia="fr-FR"/>
+              </w:rPr>
+              <w:t>sharedPosts</w:t>
+            </w:r>
+            <w:proofErr w:type="spellEnd"/>
+            <w:r>
+              <w:rPr>
+                <w:rFonts w:ascii="Calibri" w:eastAsia="Times New Roman" w:hAnsi="Calibri" w:cs="Calibri"/>
+                <w:color w:val="000000"/>
+                <w:lang w:eastAsia="fr-FR"/>
+              </w:rPr>
+              <w:t>, afin qu’il puisse être affiché sur le fil de l’utilisateur.</w:t>
             </w:r>
           </w:p>
         </w:tc>
@@ -3962,7 +4226,6 @@
               </w:rPr>
               <w:t>t</w:t>
             </w:r>
-            <w:proofErr w:type="gramStart"/>
             <w:r>
               <w:rPr>
                 <w:rFonts w:ascii="Calibri" w:eastAsia="Times New Roman" w:hAnsi="Calibri" w:cs="Calibri"/>
@@ -3971,6 +4234,7 @@
               </w:rPr>
               <w:t>/:</w:t>
             </w:r>
+            <w:proofErr w:type="spellStart"/>
             <w:r>
               <w:rPr>
                 <w:rFonts w:ascii="Calibri" w:eastAsia="Times New Roman" w:hAnsi="Calibri" w:cs="Calibri"/>
@@ -3995,36 +4259,36 @@
               </w:rPr>
               <w:t>d</w:t>
             </w:r>
-            <w:proofErr w:type="gramEnd"/>
-          </w:p>
-          <w:p>
-            <w:pPr>
-              <w:spacing w:after="0" w:line="240" w:lineRule="auto"/>
-              <w:jc w:val="center"/>
-              <w:rPr>
-                <w:rFonts w:ascii="Calibri" w:eastAsia="Times New Roman" w:hAnsi="Calibri" w:cs="Calibri"/>
-                <w:color w:val="000000"/>
-                <w:lang w:eastAsia="fr-FR"/>
-              </w:rPr>
-            </w:pPr>
-            <w:r>
-              <w:rPr>
-                <w:rFonts w:ascii="Calibri" w:eastAsia="Times New Roman" w:hAnsi="Calibri" w:cs="Calibri"/>
-                <w:color w:val="000000"/>
-                <w:lang w:eastAsia="fr-FR"/>
-              </w:rPr>
-              <w:t>/</w:t>
-            </w:r>
-            <w:proofErr w:type="gramStart"/>
-            <w:r>
-              <w:rPr>
-                <w:rFonts w:ascii="Calibri" w:eastAsia="Times New Roman" w:hAnsi="Calibri" w:cs="Calibri"/>
-                <w:color w:val="000000"/>
-                <w:lang w:eastAsia="fr-FR"/>
-              </w:rPr>
-              <w:t> :userId</w:t>
-            </w:r>
-            <w:proofErr w:type="gramEnd"/>
+            <w:proofErr w:type="spellEnd"/>
+          </w:p>
+          <w:p>
+            <w:pPr>
+              <w:spacing w:after="0" w:line="240" w:lineRule="auto"/>
+              <w:jc w:val="center"/>
+              <w:rPr>
+                <w:rFonts w:ascii="Calibri" w:eastAsia="Times New Roman" w:hAnsi="Calibri" w:cs="Calibri"/>
+                <w:color w:val="000000"/>
+                <w:lang w:eastAsia="fr-FR"/>
+              </w:rPr>
+            </w:pPr>
+            <w:r>
+              <w:rPr>
+                <w:rFonts w:ascii="Calibri" w:eastAsia="Times New Roman" w:hAnsi="Calibri" w:cs="Calibri"/>
+                <w:color w:val="000000"/>
+                <w:lang w:eastAsia="fr-FR"/>
+              </w:rPr>
+              <w:t>/ :</w:t>
+            </w:r>
+            <w:proofErr w:type="spellStart"/>
+            <w:r>
+              <w:rPr>
+                <w:rFonts w:ascii="Calibri" w:eastAsia="Times New Roman" w:hAnsi="Calibri" w:cs="Calibri"/>
+                <w:color w:val="000000"/>
+                <w:lang w:eastAsia="fr-FR"/>
+              </w:rPr>
+              <w:t>userId</w:t>
+            </w:r>
+            <w:proofErr w:type="spellEnd"/>
           </w:p>
         </w:tc>
         <w:tc>
@@ -4257,7 +4521,25 @@
                 <w:color w:val="000000"/>
                 <w:lang w:eastAsia="fr-FR"/>
               </w:rPr>
-              <w:t>:postid/like</w:t>
+              <w:t>:</w:t>
+            </w:r>
+            <w:proofErr w:type="spellStart"/>
+            <w:r>
+              <w:rPr>
+                <w:rFonts w:ascii="Calibri" w:eastAsia="Times New Roman" w:hAnsi="Calibri" w:cs="Calibri"/>
+                <w:color w:val="000000"/>
+                <w:lang w:eastAsia="fr-FR"/>
+              </w:rPr>
+              <w:t>postid</w:t>
+            </w:r>
+            <w:proofErr w:type="spellEnd"/>
+            <w:r>
+              <w:rPr>
+                <w:rFonts w:ascii="Calibri" w:eastAsia="Times New Roman" w:hAnsi="Calibri" w:cs="Calibri"/>
+                <w:color w:val="000000"/>
+                <w:lang w:eastAsia="fr-FR"/>
+              </w:rPr>
+              <w:t>/like</w:t>
             </w:r>
           </w:p>
         </w:tc>
@@ -4290,7 +4572,25 @@
                 <w:color w:val="000000"/>
                 <w:lang w:eastAsia="fr-FR"/>
               </w:rPr>
-              <w:t xml:space="preserve">{ userId: </w:t>
+              <w:t xml:space="preserve">{ </w:t>
+            </w:r>
+            <w:proofErr w:type="spellStart"/>
+            <w:r>
+              <w:rPr>
+                <w:rFonts w:ascii="Calibri" w:eastAsia="Times New Roman" w:hAnsi="Calibri" w:cs="Calibri"/>
+                <w:color w:val="000000"/>
+                <w:lang w:eastAsia="fr-FR"/>
+              </w:rPr>
+              <w:t>userId</w:t>
+            </w:r>
+            <w:proofErr w:type="spellEnd"/>
+            <w:r>
+              <w:rPr>
+                <w:rFonts w:ascii="Calibri" w:eastAsia="Times New Roman" w:hAnsi="Calibri" w:cs="Calibri"/>
+                <w:color w:val="000000"/>
+                <w:lang w:eastAsia="fr-FR"/>
+              </w:rPr>
+              <w:t xml:space="preserve">: </w:t>
             </w:r>
             <w:r>
               <w:rPr>
@@ -4415,7 +4715,25 @@
                 <w:color w:val="000000"/>
                 <w:lang w:eastAsia="fr-FR"/>
               </w:rPr>
-              <w:t>Définit le statut « Like » pour l' userId fourni. Si like = 1, l'utilisateur aime (= like) l</w:t>
+              <w:t xml:space="preserve">Définit le statut « Like » pour l' </w:t>
+            </w:r>
+            <w:proofErr w:type="spellStart"/>
+            <w:r>
+              <w:rPr>
+                <w:rFonts w:ascii="Calibri" w:eastAsia="Times New Roman" w:hAnsi="Calibri" w:cs="Calibri"/>
+                <w:color w:val="000000"/>
+                <w:lang w:eastAsia="fr-FR"/>
+              </w:rPr>
+              <w:t>userId</w:t>
+            </w:r>
+            <w:proofErr w:type="spellEnd"/>
+            <w:r>
+              <w:rPr>
+                <w:rFonts w:ascii="Calibri" w:eastAsia="Times New Roman" w:hAnsi="Calibri" w:cs="Calibri"/>
+                <w:color w:val="000000"/>
+                <w:lang w:eastAsia="fr-FR"/>
+              </w:rPr>
+              <w:t xml:space="preserve"> fourni. Si like = 1, l'utilisateur aime (= like) l</w:t>
             </w:r>
             <w:r>
               <w:rPr>
@@ -4660,13 +4978,23 @@
                 <w:lang w:eastAsia="fr-FR"/>
               </w:rPr>
             </w:pPr>
-            <w:r>
-              <w:rPr>
-                <w:rFonts w:ascii="Calibri" w:eastAsia="Times New Roman" w:hAnsi="Calibri" w:cs="Calibri"/>
-                <w:color w:val="000000"/>
-                <w:lang w:eastAsia="fr-FR"/>
-              </w:rPr>
-              <w:t>Request body (si nécessaire)</w:t>
+            <w:proofErr w:type="spellStart"/>
+            <w:r>
+              <w:rPr>
+                <w:rFonts w:ascii="Calibri" w:eastAsia="Times New Roman" w:hAnsi="Calibri" w:cs="Calibri"/>
+                <w:color w:val="000000"/>
+                <w:lang w:eastAsia="fr-FR"/>
+              </w:rPr>
+              <w:t>Request</w:t>
+            </w:r>
+            <w:proofErr w:type="spellEnd"/>
+            <w:r>
+              <w:rPr>
+                <w:rFonts w:ascii="Calibri" w:eastAsia="Times New Roman" w:hAnsi="Calibri" w:cs="Calibri"/>
+                <w:color w:val="000000"/>
+                <w:lang w:eastAsia="fr-FR"/>
+              </w:rPr>
+              <w:t xml:space="preserve"> body (si nécessaire)</w:t>
             </w:r>
           </w:p>
         </w:tc>
@@ -4873,6 +5201,7 @@
               </w:rPr>
               <w:t xml:space="preserve">: </w:t>
             </w:r>
+            <w:proofErr w:type="spellStart"/>
             <w:r>
               <w:rPr>
                 <w:rFonts w:ascii="Calibri" w:eastAsia="Times New Roman" w:hAnsi="Calibri" w:cs="Calibri"/>
@@ -4881,43 +5210,64 @@
               </w:rPr>
               <w:t>text</w:t>
             </w:r>
-          </w:p>
-          <w:p>
-            <w:pPr>
-              <w:spacing w:after="0" w:line="240" w:lineRule="auto"/>
-              <w:jc w:val="center"/>
-              <w:rPr>
-                <w:rFonts w:ascii="Calibri" w:eastAsia="Times New Roman" w:hAnsi="Calibri" w:cs="Calibri"/>
-                <w:color w:val="000000"/>
-                <w:lang w:eastAsia="fr-FR"/>
-              </w:rPr>
-            </w:pPr>
-            <w:r>
-              <w:rPr>
-                <w:rFonts w:ascii="Calibri" w:eastAsia="Times New Roman" w:hAnsi="Calibri" w:cs="Calibri"/>
-                <w:color w:val="000000"/>
-                <w:lang w:eastAsia="fr-FR"/>
-              </w:rPr>
-              <w:t>userId :INT</w:t>
-            </w:r>
-          </w:p>
-          <w:p>
-            <w:pPr>
-              <w:spacing w:after="0" w:line="240" w:lineRule="auto"/>
-              <w:jc w:val="center"/>
-              <w:rPr>
-                <w:rFonts w:ascii="Calibri" w:eastAsia="Times New Roman" w:hAnsi="Calibri" w:cs="Calibri"/>
-                <w:color w:val="000000"/>
-                <w:lang w:eastAsia="fr-FR"/>
-              </w:rPr>
-            </w:pPr>
-            <w:r>
-              <w:rPr>
-                <w:rFonts w:ascii="Calibri" w:eastAsia="Times New Roman" w:hAnsi="Calibri" w:cs="Calibri"/>
-                <w:color w:val="000000"/>
-                <w:lang w:eastAsia="fr-FR"/>
-              </w:rPr>
-              <w:t>postId :INT</w:t>
+            <w:proofErr w:type="spellEnd"/>
+          </w:p>
+          <w:p>
+            <w:pPr>
+              <w:spacing w:after="0" w:line="240" w:lineRule="auto"/>
+              <w:jc w:val="center"/>
+              <w:rPr>
+                <w:rFonts w:ascii="Calibri" w:eastAsia="Times New Roman" w:hAnsi="Calibri" w:cs="Calibri"/>
+                <w:color w:val="000000"/>
+                <w:lang w:eastAsia="fr-FR"/>
+              </w:rPr>
+            </w:pPr>
+            <w:proofErr w:type="spellStart"/>
+            <w:r>
+              <w:rPr>
+                <w:rFonts w:ascii="Calibri" w:eastAsia="Times New Roman" w:hAnsi="Calibri" w:cs="Calibri"/>
+                <w:color w:val="000000"/>
+                <w:lang w:eastAsia="fr-FR"/>
+              </w:rPr>
+              <w:t>userId</w:t>
+            </w:r>
+            <w:proofErr w:type="spellEnd"/>
+            <w:r>
+              <w:rPr>
+                <w:rFonts w:ascii="Calibri" w:eastAsia="Times New Roman" w:hAnsi="Calibri" w:cs="Calibri"/>
+                <w:color w:val="000000"/>
+                <w:lang w:eastAsia="fr-FR"/>
+              </w:rPr>
+              <w:t> :INT</w:t>
+            </w:r>
+          </w:p>
+          <w:p>
+            <w:pPr>
+              <w:spacing w:after="0" w:line="240" w:lineRule="auto"/>
+              <w:jc w:val="center"/>
+              <w:rPr>
+                <w:rFonts w:ascii="Calibri" w:eastAsia="Times New Roman" w:hAnsi="Calibri" w:cs="Calibri"/>
+                <w:color w:val="000000"/>
+                <w:lang w:eastAsia="fr-FR"/>
+              </w:rPr>
+            </w:pPr>
+            <w:proofErr w:type="spellStart"/>
+            <w:r>
+              <w:rPr>
+                <w:rFonts w:ascii="Calibri" w:eastAsia="Times New Roman" w:hAnsi="Calibri" w:cs="Calibri"/>
+                <w:color w:val="000000"/>
+                <w:lang w:eastAsia="fr-FR"/>
+              </w:rPr>
+              <w:t>postId</w:t>
+            </w:r>
+            <w:proofErr w:type="spellEnd"/>
+            <w:r>
+              <w:rPr>
+                <w:rFonts w:ascii="Calibri" w:eastAsia="Times New Roman" w:hAnsi="Calibri" w:cs="Calibri"/>
+                <w:color w:val="000000"/>
+                <w:lang w:eastAsia="fr-FR"/>
+              </w:rPr>
+              <w:t> :INT</w:t>
             </w:r>
           </w:p>
           <w:p>
@@ -5092,7 +5442,25 @@
                 <w:color w:val="000000"/>
                 <w:lang w:eastAsia="fr-FR"/>
               </w:rPr>
-              <w:t>/api/comment/ :userId/ </w:t>
+              <w:t>/api/comment/ :</w:t>
+            </w:r>
+            <w:proofErr w:type="spellStart"/>
+            <w:r>
+              <w:rPr>
+                <w:rFonts w:ascii="Calibri" w:eastAsia="Times New Roman" w:hAnsi="Calibri" w:cs="Calibri"/>
+                <w:color w:val="000000"/>
+                <w:lang w:eastAsia="fr-FR"/>
+              </w:rPr>
+              <w:t>userId</w:t>
+            </w:r>
+            <w:proofErr w:type="spellEnd"/>
+            <w:r>
+              <w:rPr>
+                <w:rFonts w:ascii="Calibri" w:eastAsia="Times New Roman" w:hAnsi="Calibri" w:cs="Calibri"/>
+                <w:color w:val="000000"/>
+                <w:lang w:eastAsia="fr-FR"/>
+              </w:rPr>
+              <w:t>/ </w:t>
             </w:r>
             <w:r>
               <w:rPr>
@@ -5103,6 +5471,7 @@
               <w:br/>
               <w:t>:</w:t>
             </w:r>
+            <w:proofErr w:type="spellStart"/>
             <w:r>
               <w:rPr>
                 <w:rFonts w:ascii="Calibri" w:eastAsia="Times New Roman" w:hAnsi="Calibri" w:cs="Calibri"/>
@@ -5119,6 +5488,7 @@
               </w:rPr>
               <w:t>Id</w:t>
             </w:r>
+            <w:proofErr w:type="spellEnd"/>
           </w:p>
         </w:tc>
         <w:tc>
@@ -5150,7 +5520,25 @@
                 <w:color w:val="000000"/>
                 <w:lang w:eastAsia="fr-FR"/>
               </w:rPr>
-              <w:t>{userId :INT}</w:t>
+              <w:t>{</w:t>
+            </w:r>
+            <w:proofErr w:type="spellStart"/>
+            <w:r>
+              <w:rPr>
+                <w:rFonts w:ascii="Calibri" w:eastAsia="Times New Roman" w:hAnsi="Calibri" w:cs="Calibri"/>
+                <w:color w:val="000000"/>
+                <w:lang w:eastAsia="fr-FR"/>
+              </w:rPr>
+              <w:t>userId</w:t>
+            </w:r>
+            <w:proofErr w:type="spellEnd"/>
+            <w:r>
+              <w:rPr>
+                <w:rFonts w:ascii="Calibri" w:eastAsia="Times New Roman" w:hAnsi="Calibri" w:cs="Calibri"/>
+                <w:color w:val="000000"/>
+                <w:lang w:eastAsia="fr-FR"/>
+              </w:rPr>
+              <w:t> :INT}</w:t>
             </w:r>
           </w:p>
         </w:tc>
@@ -5314,7 +5702,25 @@
                 <w:color w:val="000000"/>
                 <w:lang w:eastAsia="fr-FR"/>
               </w:rPr>
-              <w:t>comment/ :userId/ </w:t>
+              <w:t>comment/ :</w:t>
+            </w:r>
+            <w:proofErr w:type="spellStart"/>
+            <w:r>
+              <w:rPr>
+                <w:rFonts w:ascii="Calibri" w:eastAsia="Times New Roman" w:hAnsi="Calibri" w:cs="Calibri"/>
+                <w:color w:val="000000"/>
+                <w:lang w:eastAsia="fr-FR"/>
+              </w:rPr>
+              <w:t>userId</w:t>
+            </w:r>
+            <w:proofErr w:type="spellEnd"/>
+            <w:r>
+              <w:rPr>
+                <w:rFonts w:ascii="Calibri" w:eastAsia="Times New Roman" w:hAnsi="Calibri" w:cs="Calibri"/>
+                <w:color w:val="000000"/>
+                <w:lang w:eastAsia="fr-FR"/>
+              </w:rPr>
+              <w:t>/ </w:t>
             </w:r>
             <w:r>
               <w:rPr>
@@ -5331,8 +5737,18 @@
                 <w:color w:val="000000"/>
                 <w:lang w:eastAsia="fr-FR"/>
               </w:rPr>
-              <w:t xml:space="preserve"> commentId</w:t>
-            </w:r>
+              <w:t xml:space="preserve"> </w:t>
+            </w:r>
+            <w:proofErr w:type="spellStart"/>
+            <w:r>
+              <w:rPr>
+                <w:rFonts w:ascii="Calibri" w:eastAsia="Times New Roman" w:hAnsi="Calibri" w:cs="Calibri"/>
+                <w:color w:val="000000"/>
+                <w:lang w:eastAsia="fr-FR"/>
+              </w:rPr>
+              <w:t>commentId</w:t>
+            </w:r>
+            <w:proofErr w:type="spellEnd"/>
           </w:p>
         </w:tc>
         <w:tc>
@@ -5393,6 +5809,7 @@
               </w:rPr>
               <w:t xml:space="preserve">: </w:t>
             </w:r>
+            <w:proofErr w:type="spellStart"/>
             <w:r>
               <w:rPr>
                 <w:rFonts w:ascii="Calibri" w:eastAsia="Times New Roman" w:hAnsi="Calibri" w:cs="Calibri"/>
@@ -5401,24 +5818,35 @@
               </w:rPr>
               <w:t>text</w:t>
             </w:r>
-          </w:p>
-          <w:p>
-            <w:pPr>
-              <w:spacing w:after="0" w:line="240" w:lineRule="auto"/>
-              <w:jc w:val="center"/>
-              <w:rPr>
-                <w:rFonts w:ascii="Calibri" w:eastAsia="Times New Roman" w:hAnsi="Calibri" w:cs="Calibri"/>
-                <w:color w:val="000000"/>
-                <w:lang w:eastAsia="fr-FR"/>
-              </w:rPr>
-            </w:pPr>
-            <w:r>
-              <w:rPr>
-                <w:rFonts w:ascii="Calibri" w:eastAsia="Times New Roman" w:hAnsi="Calibri" w:cs="Calibri"/>
-                <w:color w:val="000000"/>
-                <w:lang w:eastAsia="fr-FR"/>
-              </w:rPr>
-              <w:t>userId :INT</w:t>
+            <w:proofErr w:type="spellEnd"/>
+          </w:p>
+          <w:p>
+            <w:pPr>
+              <w:spacing w:after="0" w:line="240" w:lineRule="auto"/>
+              <w:jc w:val="center"/>
+              <w:rPr>
+                <w:rFonts w:ascii="Calibri" w:eastAsia="Times New Roman" w:hAnsi="Calibri" w:cs="Calibri"/>
+                <w:color w:val="000000"/>
+                <w:lang w:eastAsia="fr-FR"/>
+              </w:rPr>
+            </w:pPr>
+            <w:proofErr w:type="spellStart"/>
+            <w:r>
+              <w:rPr>
+                <w:rFonts w:ascii="Calibri" w:eastAsia="Times New Roman" w:hAnsi="Calibri" w:cs="Calibri"/>
+                <w:color w:val="000000"/>
+                <w:lang w:eastAsia="fr-FR"/>
+              </w:rPr>
+              <w:t>userId</w:t>
+            </w:r>
+            <w:proofErr w:type="spellEnd"/>
+            <w:r>
+              <w:rPr>
+                <w:rFonts w:ascii="Calibri" w:eastAsia="Times New Roman" w:hAnsi="Calibri" w:cs="Calibri"/>
+                <w:color w:val="000000"/>
+                <w:lang w:eastAsia="fr-FR"/>
+              </w:rPr>
+              <w:t> :INT</w:t>
             </w:r>
           </w:p>
           <w:p>
@@ -5583,14 +6011,32 @@
                 <w:color w:val="000000"/>
                 <w:lang w:val="en-GB" w:eastAsia="fr-FR"/>
               </w:rPr>
-              <w:t>/api/comment/ </w:t>
-            </w:r>
+              <w:t>/</w:t>
+            </w:r>
+            <w:proofErr w:type="spellStart"/>
             <w:r>
               <w:rPr>
                 <w:rFonts w:ascii="Calibri" w:eastAsia="Times New Roman" w:hAnsi="Calibri" w:cs="Calibri"/>
                 <w:color w:val="000000"/>
                 <w:lang w:val="en-GB" w:eastAsia="fr-FR"/>
               </w:rPr>
+              <w:t>api</w:t>
+            </w:r>
+            <w:proofErr w:type="spellEnd"/>
+            <w:r>
+              <w:rPr>
+                <w:rFonts w:ascii="Calibri" w:eastAsia="Times New Roman" w:hAnsi="Calibri" w:cs="Calibri"/>
+                <w:color w:val="000000"/>
+                <w:lang w:val="en-GB" w:eastAsia="fr-FR"/>
+              </w:rPr>
+              <w:t>/comment/ </w:t>
+            </w:r>
+            <w:r>
+              <w:rPr>
+                <w:rFonts w:ascii="Calibri" w:eastAsia="Times New Roman" w:hAnsi="Calibri" w:cs="Calibri"/>
+                <w:color w:val="000000"/>
+                <w:lang w:val="en-GB" w:eastAsia="fr-FR"/>
+              </w:rPr>
               <w:t>flag</w:t>
             </w:r>
             <w:r>
@@ -5600,14 +6046,33 @@
                 <w:lang w:val="en-GB" w:eastAsia="fr-FR"/>
               </w:rPr>
               <w:br/>
-              <w:t>/:userId/ :</w:t>
-            </w:r>
+              <w:t>/:</w:t>
+            </w:r>
+            <w:proofErr w:type="spellStart"/>
             <w:r>
               <w:rPr>
                 <w:rFonts w:ascii="Calibri" w:eastAsia="Times New Roman" w:hAnsi="Calibri" w:cs="Calibri"/>
                 <w:color w:val="000000"/>
                 <w:lang w:val="en-GB" w:eastAsia="fr-FR"/>
               </w:rPr>
+              <w:t>userId</w:t>
+            </w:r>
+            <w:proofErr w:type="spellEnd"/>
+            <w:r>
+              <w:rPr>
+                <w:rFonts w:ascii="Calibri" w:eastAsia="Times New Roman" w:hAnsi="Calibri" w:cs="Calibri"/>
+                <w:color w:val="000000"/>
+                <w:lang w:val="en-GB" w:eastAsia="fr-FR"/>
+              </w:rPr>
+              <w:t>/ :</w:t>
+            </w:r>
+            <w:proofErr w:type="spellStart"/>
+            <w:r>
+              <w:rPr>
+                <w:rFonts w:ascii="Calibri" w:eastAsia="Times New Roman" w:hAnsi="Calibri" w:cs="Calibri"/>
+                <w:color w:val="000000"/>
+                <w:lang w:val="en-GB" w:eastAsia="fr-FR"/>
+              </w:rPr>
               <w:t>co</w:t>
             </w:r>
             <w:r>
@@ -5618,6 +6083,7 @@
               </w:rPr>
               <w:t>mmentId</w:t>
             </w:r>
+            <w:proofErr w:type="spellEnd"/>
           </w:p>
         </w:tc>
         <w:tc>
@@ -5739,7 +6205,25 @@
                 <w:color w:val="000000"/>
                 <w:lang w:eastAsia="fr-FR"/>
               </w:rPr>
-              <w:t>passe flag à true. Peut être fait par n’importe quel utilisateur</w:t>
+              <w:t xml:space="preserve">passe flag à </w:t>
+            </w:r>
+            <w:proofErr w:type="spellStart"/>
+            <w:r>
+              <w:rPr>
+                <w:rFonts w:ascii="Calibri" w:eastAsia="Times New Roman" w:hAnsi="Calibri" w:cs="Calibri"/>
+                <w:color w:val="000000"/>
+                <w:lang w:eastAsia="fr-FR"/>
+              </w:rPr>
+              <w:t>true</w:t>
+            </w:r>
+            <w:proofErr w:type="spellEnd"/>
+            <w:r>
+              <w:rPr>
+                <w:rFonts w:ascii="Calibri" w:eastAsia="Times New Roman" w:hAnsi="Calibri" w:cs="Calibri"/>
+                <w:color w:val="000000"/>
+                <w:lang w:eastAsia="fr-FR"/>
+              </w:rPr>
+              <w:t>. Peut être fait par n’importe quel utilisateur</w:t>
             </w:r>
           </w:p>
         </w:tc>
@@ -5810,14 +6294,32 @@
                 <w:color w:val="000000"/>
                 <w:lang w:val="en-GB" w:eastAsia="fr-FR"/>
               </w:rPr>
-              <w:t>/api/comment/ </w:t>
-            </w:r>
+              <w:t>/</w:t>
+            </w:r>
+            <w:proofErr w:type="spellStart"/>
             <w:r>
               <w:rPr>
                 <w:rFonts w:ascii="Calibri" w:eastAsia="Times New Roman" w:hAnsi="Calibri" w:cs="Calibri"/>
                 <w:color w:val="000000"/>
                 <w:lang w:val="en-GB" w:eastAsia="fr-FR"/>
               </w:rPr>
+              <w:t>api</w:t>
+            </w:r>
+            <w:proofErr w:type="spellEnd"/>
+            <w:r>
+              <w:rPr>
+                <w:rFonts w:ascii="Calibri" w:eastAsia="Times New Roman" w:hAnsi="Calibri" w:cs="Calibri"/>
+                <w:color w:val="000000"/>
+                <w:lang w:val="en-GB" w:eastAsia="fr-FR"/>
+              </w:rPr>
+              <w:t>/comment/ </w:t>
+            </w:r>
+            <w:r>
+              <w:rPr>
+                <w:rFonts w:ascii="Calibri" w:eastAsia="Times New Roman" w:hAnsi="Calibri" w:cs="Calibri"/>
+                <w:color w:val="000000"/>
+                <w:lang w:val="en-GB" w:eastAsia="fr-FR"/>
+              </w:rPr>
               <w:t>un</w:t>
             </w:r>
             <w:r>
@@ -5835,16 +6337,44 @@
                 <w:lang w:val="en-GB" w:eastAsia="fr-FR"/>
               </w:rPr>
               <w:br/>
-              <w:t>/:userId/ :co</w:t>
-            </w:r>
+              <w:t>/:</w:t>
+            </w:r>
+            <w:proofErr w:type="spellStart"/>
             <w:r>
               <w:rPr>
                 <w:rFonts w:ascii="Calibri" w:eastAsia="Times New Roman" w:hAnsi="Calibri" w:cs="Calibri"/>
                 <w:color w:val="000000"/>
                 <w:lang w:val="en-GB" w:eastAsia="fr-FR"/>
               </w:rPr>
+              <w:t>userId</w:t>
+            </w:r>
+            <w:proofErr w:type="spellEnd"/>
+            <w:r>
+              <w:rPr>
+                <w:rFonts w:ascii="Calibri" w:eastAsia="Times New Roman" w:hAnsi="Calibri" w:cs="Calibri"/>
+                <w:color w:val="000000"/>
+                <w:lang w:val="en-GB" w:eastAsia="fr-FR"/>
+              </w:rPr>
+              <w:t>/ :</w:t>
+            </w:r>
+            <w:proofErr w:type="spellStart"/>
+            <w:r>
+              <w:rPr>
+                <w:rFonts w:ascii="Calibri" w:eastAsia="Times New Roman" w:hAnsi="Calibri" w:cs="Calibri"/>
+                <w:color w:val="000000"/>
+                <w:lang w:val="en-GB" w:eastAsia="fr-FR"/>
+              </w:rPr>
+              <w:t>co</w:t>
+            </w:r>
+            <w:r>
+              <w:rPr>
+                <w:rFonts w:ascii="Calibri" w:eastAsia="Times New Roman" w:hAnsi="Calibri" w:cs="Calibri"/>
+                <w:color w:val="000000"/>
+                <w:lang w:val="en-GB" w:eastAsia="fr-FR"/>
+              </w:rPr>
               <w:t>mmentId</w:t>
             </w:r>
+            <w:proofErr w:type="spellEnd"/>
           </w:p>
         </w:tc>
         <w:tc>
@@ -5936,6 +6466,7 @@
                 <w:lang w:eastAsia="fr-FR"/>
               </w:rPr>
             </w:pPr>
+            <w:proofErr w:type="spellStart"/>
             <w:r>
               <w:rPr>
                 <w:rFonts w:ascii="Calibri" w:eastAsia="Times New Roman" w:hAnsi="Calibri" w:cs="Calibri"/>
@@ -5950,7 +6481,16 @@
                 <w:color w:val="000000"/>
                 <w:lang w:eastAsia="fr-FR"/>
               </w:rPr>
-              <w:t>flag Commentaire :</w:t>
+              <w:t>flag</w:t>
+            </w:r>
+            <w:proofErr w:type="spellEnd"/>
+            <w:r>
+              <w:rPr>
+                <w:rFonts w:ascii="Calibri" w:eastAsia="Times New Roman" w:hAnsi="Calibri" w:cs="Calibri"/>
+                <w:color w:val="000000"/>
+                <w:lang w:eastAsia="fr-FR"/>
+              </w:rPr>
+              <w:t xml:space="preserve"> Commentaire :</w:t>
             </w:r>
             <w:r>
               <w:rPr>
@@ -6040,13 +6580,23 @@
               </w:rPr>
               <w:t>comment/</w:t>
             </w:r>
-            <w:r>
-              <w:rPr>
-                <w:rFonts w:ascii="Calibri" w:eastAsia="Times New Roman" w:hAnsi="Calibri" w:cs="Calibri"/>
-                <w:color w:val="000000"/>
-                <w:lang w:eastAsia="fr-FR"/>
-              </w:rPr>
-              <w:t>getFrom/</w:t>
+            <w:proofErr w:type="spellStart"/>
+            <w:r>
+              <w:rPr>
+                <w:rFonts w:ascii="Calibri" w:eastAsia="Times New Roman" w:hAnsi="Calibri" w:cs="Calibri"/>
+                <w:color w:val="000000"/>
+                <w:lang w:eastAsia="fr-FR"/>
+              </w:rPr>
+              <w:t>getFrom</w:t>
+            </w:r>
+            <w:proofErr w:type="spellEnd"/>
+            <w:r>
+              <w:rPr>
+                <w:rFonts w:ascii="Calibri" w:eastAsia="Times New Roman" w:hAnsi="Calibri" w:cs="Calibri"/>
+                <w:color w:val="000000"/>
+                <w:lang w:eastAsia="fr-FR"/>
+              </w:rPr>
+              <w:t>/</w:t>
             </w:r>
             <w:r>
               <w:rPr>
@@ -6063,8 +6613,18 @@
                 <w:lang w:eastAsia="fr-FR"/>
               </w:rPr>
               <w:br/>
-              <w:t>:postId</w:t>
-            </w:r>
+              <w:t>:</w:t>
+            </w:r>
+            <w:proofErr w:type="spellStart"/>
+            <w:r>
+              <w:rPr>
+                <w:rFonts w:ascii="Calibri" w:eastAsia="Times New Roman" w:hAnsi="Calibri" w:cs="Calibri"/>
+                <w:color w:val="000000"/>
+                <w:lang w:eastAsia="fr-FR"/>
+              </w:rPr>
+              <w:t>postId</w:t>
+            </w:r>
+            <w:proofErr w:type="spellEnd"/>
           </w:p>
         </w:tc>
         <w:tc>
@@ -6123,14 +6683,34 @@
                 <w:lang w:eastAsia="fr-FR"/>
               </w:rPr>
             </w:pPr>
-            <w:r>
-              <w:rPr>
-                <w:rFonts w:ascii="Calibri" w:eastAsia="Times New Roman" w:hAnsi="Calibri" w:cs="Calibri"/>
-                <w:color w:val="000000"/>
-                <w:lang w:eastAsia="fr-FR"/>
-              </w:rPr>
-              <w:t>Array of comments</w:t>
-            </w:r>
+            <w:proofErr w:type="spellStart"/>
+            <w:r>
+              <w:rPr>
+                <w:rFonts w:ascii="Calibri" w:eastAsia="Times New Roman" w:hAnsi="Calibri" w:cs="Calibri"/>
+                <w:color w:val="000000"/>
+                <w:lang w:eastAsia="fr-FR"/>
+              </w:rPr>
+              <w:t>Array</w:t>
+            </w:r>
+            <w:proofErr w:type="spellEnd"/>
+            <w:r>
+              <w:rPr>
+                <w:rFonts w:ascii="Calibri" w:eastAsia="Times New Roman" w:hAnsi="Calibri" w:cs="Calibri"/>
+                <w:color w:val="000000"/>
+                <w:lang w:eastAsia="fr-FR"/>
+              </w:rPr>
+              <w:t xml:space="preserve"> of </w:t>
+            </w:r>
+            <w:proofErr w:type="spellStart"/>
+            <w:r>
+              <w:rPr>
+                <w:rFonts w:ascii="Calibri" w:eastAsia="Times New Roman" w:hAnsi="Calibri" w:cs="Calibri"/>
+                <w:color w:val="000000"/>
+                <w:lang w:eastAsia="fr-FR"/>
+              </w:rPr>
+              <w:t>comments</w:t>
+            </w:r>
+            <w:proofErr w:type="spellEnd"/>
           </w:p>
         </w:tc>
         <w:tc>
@@ -6156,13 +6736,23 @@
                 <w:lang w:eastAsia="fr-FR"/>
               </w:rPr>
             </w:pPr>
-            <w:r>
-              <w:rPr>
-                <w:rFonts w:ascii="Calibri" w:eastAsia="Times New Roman" w:hAnsi="Calibri" w:cs="Calibri"/>
-                <w:color w:val="000000"/>
-                <w:lang w:eastAsia="fr-FR"/>
-              </w:rPr>
-              <w:t>Fetch tous les commentaires liés à un post</w:t>
+            <w:proofErr w:type="spellStart"/>
+            <w:r>
+              <w:rPr>
+                <w:rFonts w:ascii="Calibri" w:eastAsia="Times New Roman" w:hAnsi="Calibri" w:cs="Calibri"/>
+                <w:color w:val="000000"/>
+                <w:lang w:eastAsia="fr-FR"/>
+              </w:rPr>
+              <w:t>Fetch</w:t>
+            </w:r>
+            <w:proofErr w:type="spellEnd"/>
+            <w:r>
+              <w:rPr>
+                <w:rFonts w:ascii="Calibri" w:eastAsia="Times New Roman" w:hAnsi="Calibri" w:cs="Calibri"/>
+                <w:color w:val="000000"/>
+                <w:lang w:eastAsia="fr-FR"/>
+              </w:rPr>
+              <w:t xml:space="preserve"> tous les commentaires liés à un post</w:t>
             </w:r>
           </w:p>
         </w:tc>
@@ -6250,8 +6840,17 @@
                 <w:lang w:eastAsia="fr-FR"/>
               </w:rPr>
               <w:br/>
+            </w:r>
+            <w:proofErr w:type="spellStart"/>
+            <w:r>
+              <w:rPr>
+                <w:rFonts w:ascii="Calibri" w:eastAsia="Times New Roman" w:hAnsi="Calibri" w:cs="Calibri"/>
+                <w:color w:val="000000"/>
+                <w:lang w:eastAsia="fr-FR"/>
+              </w:rPr>
               <w:t>flagged</w:t>
             </w:r>
+            <w:proofErr w:type="spellEnd"/>
           </w:p>
         </w:tc>
         <w:tc>
@@ -6310,14 +6909,34 @@
                 <w:lang w:eastAsia="fr-FR"/>
               </w:rPr>
             </w:pPr>
-            <w:r>
-              <w:rPr>
-                <w:rFonts w:ascii="Calibri" w:eastAsia="Times New Roman" w:hAnsi="Calibri" w:cs="Calibri"/>
-                <w:color w:val="000000"/>
-                <w:lang w:eastAsia="fr-FR"/>
-              </w:rPr>
-              <w:t>Array of comments</w:t>
-            </w:r>
+            <w:proofErr w:type="spellStart"/>
+            <w:r>
+              <w:rPr>
+                <w:rFonts w:ascii="Calibri" w:eastAsia="Times New Roman" w:hAnsi="Calibri" w:cs="Calibri"/>
+                <w:color w:val="000000"/>
+                <w:lang w:eastAsia="fr-FR"/>
+              </w:rPr>
+              <w:t>Array</w:t>
+            </w:r>
+            <w:proofErr w:type="spellEnd"/>
+            <w:r>
+              <w:rPr>
+                <w:rFonts w:ascii="Calibri" w:eastAsia="Times New Roman" w:hAnsi="Calibri" w:cs="Calibri"/>
+                <w:color w:val="000000"/>
+                <w:lang w:eastAsia="fr-FR"/>
+              </w:rPr>
+              <w:t xml:space="preserve"> of </w:t>
+            </w:r>
+            <w:proofErr w:type="spellStart"/>
+            <w:r>
+              <w:rPr>
+                <w:rFonts w:ascii="Calibri" w:eastAsia="Times New Roman" w:hAnsi="Calibri" w:cs="Calibri"/>
+                <w:color w:val="000000"/>
+                <w:lang w:eastAsia="fr-FR"/>
+              </w:rPr>
+              <w:t>comments</w:t>
+            </w:r>
+            <w:proofErr w:type="spellEnd"/>
           </w:p>
         </w:tc>
         <w:tc>
@@ -6343,13 +6962,23 @@
                 <w:lang w:eastAsia="fr-FR"/>
               </w:rPr>
             </w:pPr>
-            <w:r>
-              <w:rPr>
-                <w:rFonts w:ascii="Calibri" w:eastAsia="Times New Roman" w:hAnsi="Calibri" w:cs="Calibri"/>
-                <w:color w:val="000000"/>
-                <w:lang w:eastAsia="fr-FR"/>
-              </w:rPr>
-              <w:t>Fetch tous les commentaires signalés</w:t>
+            <w:proofErr w:type="spellStart"/>
+            <w:r>
+              <w:rPr>
+                <w:rFonts w:ascii="Calibri" w:eastAsia="Times New Roman" w:hAnsi="Calibri" w:cs="Calibri"/>
+                <w:color w:val="000000"/>
+                <w:lang w:eastAsia="fr-FR"/>
+              </w:rPr>
+              <w:t>Fetch</w:t>
+            </w:r>
+            <w:proofErr w:type="spellEnd"/>
+            <w:r>
+              <w:rPr>
+                <w:rFonts w:ascii="Calibri" w:eastAsia="Times New Roman" w:hAnsi="Calibri" w:cs="Calibri"/>
+                <w:color w:val="000000"/>
+                <w:lang w:eastAsia="fr-FR"/>
+              </w:rPr>
+              <w:t xml:space="preserve"> tous les commentaires signalés</w:t>
             </w:r>
           </w:p>
         </w:tc>
@@ -6430,13 +7059,23 @@
               </w:rPr>
               <w:t>comment/ </w:t>
             </w:r>
-            <w:r>
-              <w:rPr>
-                <w:rFonts w:ascii="Calibri" w:eastAsia="Times New Roman" w:hAnsi="Calibri" w:cs="Calibri"/>
-                <w:color w:val="000000"/>
-                <w:lang w:eastAsia="fr-FR"/>
-              </w:rPr>
-              <w:t>flagged/</w:t>
+            <w:proofErr w:type="spellStart"/>
+            <w:r>
+              <w:rPr>
+                <w:rFonts w:ascii="Calibri" w:eastAsia="Times New Roman" w:hAnsi="Calibri" w:cs="Calibri"/>
+                <w:color w:val="000000"/>
+                <w:lang w:eastAsia="fr-FR"/>
+              </w:rPr>
+              <w:t>flagged</w:t>
+            </w:r>
+            <w:proofErr w:type="spellEnd"/>
+            <w:r>
+              <w:rPr>
+                <w:rFonts w:ascii="Calibri" w:eastAsia="Times New Roman" w:hAnsi="Calibri" w:cs="Calibri"/>
+                <w:color w:val="000000"/>
+                <w:lang w:eastAsia="fr-FR"/>
+              </w:rPr>
+              <w:t>/</w:t>
             </w:r>
             <w:r>
               <w:rPr>
@@ -6445,8 +7084,18 @@
                 <w:lang w:eastAsia="fr-FR"/>
               </w:rPr>
               <w:br/>
-              <w:t>:commentId</w:t>
-            </w:r>
+              <w:t>:</w:t>
+            </w:r>
+            <w:proofErr w:type="spellStart"/>
+            <w:r>
+              <w:rPr>
+                <w:rFonts w:ascii="Calibri" w:eastAsia="Times New Roman" w:hAnsi="Calibri" w:cs="Calibri"/>
+                <w:color w:val="000000"/>
+                <w:lang w:eastAsia="fr-FR"/>
+              </w:rPr>
+              <w:t>commentId</w:t>
+            </w:r>
+            <w:proofErr w:type="spellEnd"/>
           </w:p>
         </w:tc>
         <w:tc>
@@ -6538,13 +7187,23 @@
                 <w:lang w:eastAsia="fr-FR"/>
               </w:rPr>
             </w:pPr>
-            <w:r>
-              <w:rPr>
-                <w:rFonts w:ascii="Calibri" w:eastAsia="Times New Roman" w:hAnsi="Calibri" w:cs="Calibri"/>
-                <w:color w:val="000000"/>
-                <w:lang w:eastAsia="fr-FR"/>
-              </w:rPr>
-              <w:t>Fetch un commentaire pour vérification e</w:t>
+            <w:proofErr w:type="spellStart"/>
+            <w:r>
+              <w:rPr>
+                <w:rFonts w:ascii="Calibri" w:eastAsia="Times New Roman" w:hAnsi="Calibri" w:cs="Calibri"/>
+                <w:color w:val="000000"/>
+                <w:lang w:eastAsia="fr-FR"/>
+              </w:rPr>
+              <w:t>Fetch</w:t>
+            </w:r>
+            <w:proofErr w:type="spellEnd"/>
+            <w:r>
+              <w:rPr>
+                <w:rFonts w:ascii="Calibri" w:eastAsia="Times New Roman" w:hAnsi="Calibri" w:cs="Calibri"/>
+                <w:color w:val="000000"/>
+                <w:lang w:eastAsia="fr-FR"/>
+              </w:rPr>
+              <w:t xml:space="preserve"> un commentaire pour vérification e</w:t>
             </w:r>
             <w:r>
               <w:rPr>
@@ -6631,8 +7290,19 @@
           <w:sz w:val="36"/>
           <w:szCs w:val="36"/>
         </w:rPr>
-        <w:t>Modèles de données Posts</w:t>
-      </w:r>
+        <w:t xml:space="preserve">Modèles de données </w:t>
+      </w:r>
+      <w:proofErr w:type="spellStart"/>
+      <w:r>
+        <w:rPr>
+          <w:b/>
+          <w:bCs/>
+          <w:sz w:val="36"/>
+          <w:szCs w:val="36"/>
+        </w:rPr>
+        <w:t>Posts</w:t>
+      </w:r>
+      <w:proofErr w:type="spellEnd"/>
     </w:p>
     <w:p>
       <w:pPr>
@@ -6646,20 +7316,38 @@
           <w:szCs w:val="24"/>
         </w:rPr>
       </w:pPr>
-      <w:r>
-        <w:rPr>
-          <w:sz w:val="24"/>
-          <w:szCs w:val="24"/>
-        </w:rPr>
-        <w:t xml:space="preserve">postId : Int – Clé primaire, </w:t>
-      </w:r>
-      <w:r>
-        <w:rPr>
-          <w:sz w:val="24"/>
-          <w:szCs w:val="24"/>
-        </w:rPr>
-        <w:t>générée automatiquement par MySql</w:t>
-      </w:r>
+      <w:proofErr w:type="spellStart"/>
+      <w:r>
+        <w:rPr>
+          <w:sz w:val="24"/>
+          <w:szCs w:val="24"/>
+        </w:rPr>
+        <w:t>postId</w:t>
+      </w:r>
+      <w:proofErr w:type="spellEnd"/>
+      <w:r>
+        <w:rPr>
+          <w:sz w:val="24"/>
+          <w:szCs w:val="24"/>
+        </w:rPr>
+        <w:t xml:space="preserve"> : Int – Clé primaire, </w:t>
+      </w:r>
+      <w:r>
+        <w:rPr>
+          <w:sz w:val="24"/>
+          <w:szCs w:val="24"/>
+        </w:rPr>
+        <w:t xml:space="preserve">générée automatiquement par </w:t>
+      </w:r>
+      <w:proofErr w:type="spellStart"/>
+      <w:r>
+        <w:rPr>
+          <w:sz w:val="24"/>
+          <w:szCs w:val="24"/>
+        </w:rPr>
+        <w:t>MySql</w:t>
+      </w:r>
+      <w:proofErr w:type="spellEnd"/>
     </w:p>
     <w:p>
       <w:pPr>
@@ -6673,12 +7361,21 @@
           <w:szCs w:val="24"/>
         </w:rPr>
       </w:pPr>
-      <w:r>
-        <w:rPr>
-          <w:sz w:val="24"/>
-          <w:szCs w:val="24"/>
-        </w:rPr>
-        <w:t>userId :</w:t>
+      <w:proofErr w:type="spellStart"/>
+      <w:r>
+        <w:rPr>
+          <w:sz w:val="24"/>
+          <w:szCs w:val="24"/>
+        </w:rPr>
+        <w:t>userId</w:t>
+      </w:r>
+      <w:proofErr w:type="spellEnd"/>
+      <w:r>
+        <w:rPr>
+          <w:sz w:val="24"/>
+          <w:szCs w:val="24"/>
+        </w:rPr>
+        <w:t> :</w:t>
       </w:r>
       <w:r>
         <w:rPr>
@@ -6715,19 +7412,44 @@
         </w:rPr>
         <w:t xml:space="preserve"> </w:t>
       </w:r>
-      <w:r>
-        <w:rPr>
-          <w:sz w:val="24"/>
-          <w:szCs w:val="24"/>
-        </w:rPr>
-        <w:t xml:space="preserve">required- </w:t>
-      </w:r>
-      <w:r>
-        <w:rPr>
-          <w:sz w:val="24"/>
-          <w:szCs w:val="24"/>
-        </w:rPr>
-        <w:t xml:space="preserve">clé étrangère (tables users) - </w:t>
+      <w:proofErr w:type="spellStart"/>
+      <w:r>
+        <w:rPr>
+          <w:sz w:val="24"/>
+          <w:szCs w:val="24"/>
+        </w:rPr>
+        <w:t>required</w:t>
+      </w:r>
+      <w:proofErr w:type="spellEnd"/>
+      <w:r>
+        <w:rPr>
+          <w:sz w:val="24"/>
+          <w:szCs w:val="24"/>
+        </w:rPr>
+        <w:t xml:space="preserve">- </w:t>
+      </w:r>
+      <w:r>
+        <w:rPr>
+          <w:sz w:val="24"/>
+          <w:szCs w:val="24"/>
+        </w:rPr>
+        <w:t xml:space="preserve">clé étrangère (tables </w:t>
+      </w:r>
+      <w:proofErr w:type="spellStart"/>
+      <w:r>
+        <w:rPr>
+          <w:sz w:val="24"/>
+          <w:szCs w:val="24"/>
+        </w:rPr>
+        <w:t>users</w:t>
+      </w:r>
+      <w:proofErr w:type="spellEnd"/>
+      <w:r>
+        <w:rPr>
+          <w:sz w:val="24"/>
+          <w:szCs w:val="24"/>
+        </w:rPr>
+        <w:t xml:space="preserve">) - </w:t>
       </w:r>
       <w:r>
         <w:rPr>
@@ -6741,7 +7463,23 @@
           <w:sz w:val="24"/>
           <w:szCs w:val="24"/>
         </w:rPr>
-        <w:t>ui a crée le post</w:t>
+        <w:t xml:space="preserve">ui a </w:t>
+      </w:r>
+      <w:proofErr w:type="spellStart"/>
+      <w:r>
+        <w:rPr>
+          <w:sz w:val="24"/>
+          <w:szCs w:val="24"/>
+        </w:rPr>
+        <w:t>crée</w:t>
+      </w:r>
+      <w:proofErr w:type="spellEnd"/>
+      <w:r>
+        <w:rPr>
+          <w:sz w:val="24"/>
+          <w:szCs w:val="24"/>
+        </w:rPr>
+        <w:t xml:space="preserve"> le post</w:t>
       </w:r>
     </w:p>
     <w:p>
@@ -6756,6 +7494,7 @@
           <w:szCs w:val="24"/>
         </w:rPr>
       </w:pPr>
+      <w:proofErr w:type="spellStart"/>
       <w:r>
         <w:rPr>
           <w:sz w:val="24"/>
@@ -6763,6 +7502,7 @@
         </w:rPr>
         <w:t>createdAt</w:t>
       </w:r>
+      <w:proofErr w:type="spellEnd"/>
       <w:r>
         <w:rPr>
           <w:sz w:val="24"/>
@@ -6770,26 +7510,83 @@
         </w:rPr>
         <w:t xml:space="preserve"> :date - </w:t>
       </w:r>
-      <w:r>
-        <w:rPr>
-          <w:sz w:val="24"/>
-          <w:szCs w:val="24"/>
-        </w:rPr>
-        <w:t xml:space="preserve">required - </w:t>
-      </w:r>
-      <w:r>
-        <w:rPr>
-          <w:sz w:val="24"/>
-          <w:szCs w:val="24"/>
-        </w:rPr>
-        <w:t>les posts doivent-être affichés du plus ancien au plus récent</w:t>
-      </w:r>
-      <w:r>
-        <w:rPr>
-          <w:sz w:val="24"/>
-          <w:szCs w:val="24"/>
-        </w:rPr>
-        <w:t>. La date est crée automatiquement par Sequelize.</w:t>
+      <w:proofErr w:type="spellStart"/>
+      <w:r>
+        <w:rPr>
+          <w:sz w:val="24"/>
+          <w:szCs w:val="24"/>
+        </w:rPr>
+        <w:t>required</w:t>
+      </w:r>
+      <w:proofErr w:type="spellEnd"/>
+      <w:r>
+        <w:rPr>
+          <w:sz w:val="24"/>
+          <w:szCs w:val="24"/>
+        </w:rPr>
+        <w:t xml:space="preserve"> - </w:t>
+      </w:r>
+      <w:r>
+        <w:rPr>
+          <w:sz w:val="24"/>
+          <w:szCs w:val="24"/>
+        </w:rPr>
+        <w:t xml:space="preserve">les </w:t>
+      </w:r>
+      <w:proofErr w:type="spellStart"/>
+      <w:r>
+        <w:rPr>
+          <w:sz w:val="24"/>
+          <w:szCs w:val="24"/>
+        </w:rPr>
+        <w:t>posts</w:t>
+      </w:r>
+      <w:proofErr w:type="spellEnd"/>
+      <w:r>
+        <w:rPr>
+          <w:sz w:val="24"/>
+          <w:szCs w:val="24"/>
+        </w:rPr>
+        <w:t xml:space="preserve"> doivent-être affichés du plus ancien au plus récent</w:t>
+      </w:r>
+      <w:r>
+        <w:rPr>
+          <w:sz w:val="24"/>
+          <w:szCs w:val="24"/>
+        </w:rPr>
+        <w:t xml:space="preserve">. La date est </w:t>
+      </w:r>
+      <w:proofErr w:type="spellStart"/>
+      <w:r>
+        <w:rPr>
+          <w:sz w:val="24"/>
+          <w:szCs w:val="24"/>
+        </w:rPr>
+        <w:t>crée</w:t>
+      </w:r>
+      <w:proofErr w:type="spellEnd"/>
+      <w:r>
+        <w:rPr>
+          <w:sz w:val="24"/>
+          <w:szCs w:val="24"/>
+        </w:rPr>
+        <w:t xml:space="preserve"> automatiquement par </w:t>
+      </w:r>
+      <w:proofErr w:type="spellStart"/>
+      <w:r>
+        <w:rPr>
+          <w:sz w:val="24"/>
+          <w:szCs w:val="24"/>
+        </w:rPr>
+        <w:t>Sequelize</w:t>
+      </w:r>
+      <w:proofErr w:type="spellEnd"/>
+      <w:r>
+        <w:rPr>
+          <w:sz w:val="24"/>
+          <w:szCs w:val="24"/>
+        </w:rPr>
+        <w:t>.</w:t>
       </w:r>
     </w:p>
     <w:p>
@@ -6804,19 +7601,37 @@
           <w:szCs w:val="24"/>
         </w:rPr>
       </w:pPr>
-      <w:r>
-        <w:rPr>
-          <w:sz w:val="24"/>
-          <w:szCs w:val="24"/>
-        </w:rPr>
-        <w:t xml:space="preserve">title :string – </w:t>
-      </w:r>
-      <w:r>
-        <w:rPr>
-          <w:sz w:val="24"/>
-          <w:szCs w:val="24"/>
-        </w:rPr>
-        <w:t xml:space="preserve">required - </w:t>
+      <w:proofErr w:type="spellStart"/>
+      <w:r>
+        <w:rPr>
+          <w:sz w:val="24"/>
+          <w:szCs w:val="24"/>
+        </w:rPr>
+        <w:t>title</w:t>
+      </w:r>
+      <w:proofErr w:type="spellEnd"/>
+      <w:r>
+        <w:rPr>
+          <w:sz w:val="24"/>
+          <w:szCs w:val="24"/>
+        </w:rPr>
+        <w:t xml:space="preserve"> :string – </w:t>
+      </w:r>
+      <w:proofErr w:type="spellStart"/>
+      <w:r>
+        <w:rPr>
+          <w:sz w:val="24"/>
+          <w:szCs w:val="24"/>
+        </w:rPr>
+        <w:t>required</w:t>
+      </w:r>
+      <w:proofErr w:type="spellEnd"/>
+      <w:r>
+        <w:rPr>
+          <w:sz w:val="24"/>
+          <w:szCs w:val="24"/>
+        </w:rPr>
+        <w:t xml:space="preserve"> - </w:t>
       </w:r>
       <w:r>
         <w:rPr>
@@ -6838,19 +7653,37 @@
           <w:szCs w:val="24"/>
         </w:rPr>
       </w:pPr>
-      <w:r>
-        <w:rPr>
-          <w:sz w:val="24"/>
-          <w:szCs w:val="24"/>
-        </w:rPr>
-        <w:t xml:space="preserve">imageUrl : string – </w:t>
-      </w:r>
-      <w:r>
-        <w:rPr>
-          <w:sz w:val="24"/>
-          <w:szCs w:val="24"/>
-        </w:rPr>
-        <w:t xml:space="preserve">required - </w:t>
+      <w:proofErr w:type="spellStart"/>
+      <w:r>
+        <w:rPr>
+          <w:sz w:val="24"/>
+          <w:szCs w:val="24"/>
+        </w:rPr>
+        <w:t>imageUrl</w:t>
+      </w:r>
+      <w:proofErr w:type="spellEnd"/>
+      <w:r>
+        <w:rPr>
+          <w:sz w:val="24"/>
+          <w:szCs w:val="24"/>
+        </w:rPr>
+        <w:t xml:space="preserve"> : string – </w:t>
+      </w:r>
+      <w:proofErr w:type="spellStart"/>
+      <w:r>
+        <w:rPr>
+          <w:sz w:val="24"/>
+          <w:szCs w:val="24"/>
+        </w:rPr>
+        <w:t>required</w:t>
+      </w:r>
+      <w:proofErr w:type="spellEnd"/>
+      <w:r>
+        <w:rPr>
+          <w:sz w:val="24"/>
+          <w:szCs w:val="24"/>
+        </w:rPr>
+        <w:t xml:space="preserve"> - </w:t>
       </w:r>
       <w:r>
         <w:rPr>
@@ -6879,6 +7712,7 @@
           <w:szCs w:val="24"/>
         </w:rPr>
       </w:pPr>
+      <w:proofErr w:type="spellStart"/>
       <w:r>
         <w:rPr>
           <w:sz w:val="24"/>
@@ -6886,6 +7720,7 @@
         </w:rPr>
         <w:t>usersUpvotes</w:t>
       </w:r>
+      <w:proofErr w:type="spellEnd"/>
       <w:r>
         <w:t xml:space="preserve"> </w:t>
       </w:r>
@@ -6894,14 +7729,46 @@
           <w:sz w:val="24"/>
           <w:szCs w:val="24"/>
         </w:rPr>
-        <w:t>: [ "String &lt;userId&gt;" ] —</w:t>
-      </w:r>
-      <w:r>
-        <w:rPr>
-          <w:sz w:val="24"/>
-          <w:szCs w:val="24"/>
-        </w:rPr>
-        <w:t xml:space="preserve"> required-</w:t>
+        <w:t>: [ "String &lt;</w:t>
+      </w:r>
+      <w:proofErr w:type="spellStart"/>
+      <w:r>
+        <w:rPr>
+          <w:sz w:val="24"/>
+          <w:szCs w:val="24"/>
+        </w:rPr>
+        <w:t>userId</w:t>
+      </w:r>
+      <w:proofErr w:type="spellEnd"/>
+      <w:r>
+        <w:rPr>
+          <w:sz w:val="24"/>
+          <w:szCs w:val="24"/>
+        </w:rPr>
+        <w:t>&gt;" ] —</w:t>
+      </w:r>
+      <w:r>
+        <w:rPr>
+          <w:sz w:val="24"/>
+          <w:szCs w:val="24"/>
+        </w:rPr>
+        <w:t xml:space="preserve"> </w:t>
+      </w:r>
+      <w:proofErr w:type="spellStart"/>
+      <w:r>
+        <w:rPr>
+          <w:sz w:val="24"/>
+          <w:szCs w:val="24"/>
+        </w:rPr>
+        <w:t>required</w:t>
+      </w:r>
+      <w:proofErr w:type="spellEnd"/>
+      <w:r>
+        <w:rPr>
+          <w:sz w:val="24"/>
+          <w:szCs w:val="24"/>
+        </w:rPr>
+        <w:t>-</w:t>
       </w:r>
       <w:r>
         <w:rPr>
@@ -6922,7 +7789,23 @@
           <w:sz w:val="24"/>
           <w:szCs w:val="24"/>
         </w:rPr>
-        <w:t>qui ont aimé (= liked) l</w:t>
+        <w:t xml:space="preserve">qui ont aimé (= </w:t>
+      </w:r>
+      <w:proofErr w:type="spellStart"/>
+      <w:r>
+        <w:rPr>
+          <w:sz w:val="24"/>
+          <w:szCs w:val="24"/>
+        </w:rPr>
+        <w:t>liked</w:t>
+      </w:r>
+      <w:proofErr w:type="spellEnd"/>
+      <w:r>
+        <w:rPr>
+          <w:sz w:val="24"/>
+          <w:szCs w:val="24"/>
+        </w:rPr>
+        <w:t>) l</w:t>
       </w:r>
       <w:r>
         <w:rPr>
@@ -6944,6 +7827,7 @@
           <w:szCs w:val="24"/>
         </w:rPr>
       </w:pPr>
+      <w:proofErr w:type="spellStart"/>
       <w:r>
         <w:rPr>
           <w:sz w:val="24"/>
@@ -6958,13 +7842,31 @@
         </w:rPr>
         <w:t>ownvotes</w:t>
       </w:r>
-      <w:r>
-        <w:rPr>
-          <w:sz w:val="24"/>
-          <w:szCs w:val="24"/>
-        </w:rPr>
-        <w:t xml:space="preserve"> : [ "String &lt;userId&gt;" ] — </w:t>
-      </w:r>
+      <w:proofErr w:type="spellEnd"/>
+      <w:r>
+        <w:rPr>
+          <w:sz w:val="24"/>
+          <w:szCs w:val="24"/>
+        </w:rPr>
+        <w:t xml:space="preserve"> : [ "String &lt;</w:t>
+      </w:r>
+      <w:proofErr w:type="spellStart"/>
+      <w:r>
+        <w:rPr>
+          <w:sz w:val="24"/>
+          <w:szCs w:val="24"/>
+        </w:rPr>
+        <w:t>userId</w:t>
+      </w:r>
+      <w:proofErr w:type="spellEnd"/>
+      <w:r>
+        <w:rPr>
+          <w:sz w:val="24"/>
+          <w:szCs w:val="24"/>
+        </w:rPr>
+        <w:t xml:space="preserve">&gt;" ] — </w:t>
+      </w:r>
+      <w:proofErr w:type="spellStart"/>
       <w:r>
         <w:rPr>
           <w:sz w:val="24"/>
@@ -6972,6 +7874,7 @@
         </w:rPr>
         <w:t>required</w:t>
       </w:r>
+      <w:proofErr w:type="spellEnd"/>
       <w:r>
         <w:rPr>
           <w:sz w:val="24"/>
@@ -7005,7 +7908,23 @@
           <w:sz w:val="24"/>
           <w:szCs w:val="24"/>
         </w:rPr>
-        <w:t xml:space="preserve">utilisateurs qui n'ont pas aimé (= disliked) </w:t>
+        <w:t xml:space="preserve">utilisateurs qui n'ont pas aimé (= </w:t>
+      </w:r>
+      <w:proofErr w:type="spellStart"/>
+      <w:r>
+        <w:rPr>
+          <w:sz w:val="24"/>
+          <w:szCs w:val="24"/>
+        </w:rPr>
+        <w:t>disliked</w:t>
+      </w:r>
+      <w:proofErr w:type="spellEnd"/>
+      <w:r>
+        <w:rPr>
+          <w:sz w:val="24"/>
+          <w:szCs w:val="24"/>
+        </w:rPr>
+        <w:t xml:space="preserve">) </w:t>
       </w:r>
       <w:r>
         <w:rPr>
@@ -7027,12 +7946,53 @@
           <w:szCs w:val="24"/>
         </w:rPr>
       </w:pPr>
-      <w:r>
-        <w:rPr>
-          <w:sz w:val="24"/>
-          <w:szCs w:val="24"/>
-        </w:rPr>
-        <w:t>flagged : boolean – default : false – passer à true quand signalé</w:t>
+      <w:proofErr w:type="spellStart"/>
+      <w:r>
+        <w:rPr>
+          <w:sz w:val="24"/>
+          <w:szCs w:val="24"/>
+        </w:rPr>
+        <w:t>flagged</w:t>
+      </w:r>
+      <w:proofErr w:type="spellEnd"/>
+      <w:r>
+        <w:rPr>
+          <w:sz w:val="24"/>
+          <w:szCs w:val="24"/>
+        </w:rPr>
+        <w:t xml:space="preserve"> : </w:t>
+      </w:r>
+      <w:proofErr w:type="spellStart"/>
+      <w:r>
+        <w:rPr>
+          <w:sz w:val="24"/>
+          <w:szCs w:val="24"/>
+        </w:rPr>
+        <w:t>boolean</w:t>
+      </w:r>
+      <w:proofErr w:type="spellEnd"/>
+      <w:r>
+        <w:rPr>
+          <w:sz w:val="24"/>
+          <w:szCs w:val="24"/>
+        </w:rPr>
+        <w:t xml:space="preserve"> – default : false – passer à </w:t>
+      </w:r>
+      <w:proofErr w:type="spellStart"/>
+      <w:r>
+        <w:rPr>
+          <w:sz w:val="24"/>
+          <w:szCs w:val="24"/>
+        </w:rPr>
+        <w:t>true</w:t>
+      </w:r>
+      <w:proofErr w:type="spellEnd"/>
+      <w:r>
+        <w:rPr>
+          <w:sz w:val="24"/>
+          <w:szCs w:val="24"/>
+        </w:rPr>
+        <w:t xml:space="preserve"> quand signalé</w:t>
       </w:r>
     </w:p>
     <w:p>
@@ -7060,8 +8020,19 @@
           <w:sz w:val="36"/>
           <w:szCs w:val="36"/>
         </w:rPr>
-        <w:t>Modèles de données Users</w:t>
-      </w:r>
+        <w:t xml:space="preserve">Modèles de données </w:t>
+      </w:r>
+      <w:proofErr w:type="spellStart"/>
+      <w:r>
+        <w:rPr>
+          <w:b/>
+          <w:bCs/>
+          <w:sz w:val="36"/>
+          <w:szCs w:val="36"/>
+        </w:rPr>
+        <w:t>Users</w:t>
+      </w:r>
+      <w:proofErr w:type="spellEnd"/>
     </w:p>
     <w:p>
       <w:pPr>
@@ -7075,20 +8046,38 @@
           <w:szCs w:val="24"/>
         </w:rPr>
       </w:pPr>
-      <w:r>
-        <w:rPr>
-          <w:sz w:val="24"/>
-          <w:szCs w:val="24"/>
-        </w:rPr>
-        <w:t xml:space="preserve">userId : Int – Clé primaire, générée </w:t>
-      </w:r>
-      <w:r>
-        <w:rPr>
-          <w:sz w:val="24"/>
-          <w:szCs w:val="24"/>
-        </w:rPr>
-        <w:t>automatiquement par MySql</w:t>
-      </w:r>
+      <w:proofErr w:type="spellStart"/>
+      <w:r>
+        <w:rPr>
+          <w:sz w:val="24"/>
+          <w:szCs w:val="24"/>
+        </w:rPr>
+        <w:t>userId</w:t>
+      </w:r>
+      <w:proofErr w:type="spellEnd"/>
+      <w:r>
+        <w:rPr>
+          <w:sz w:val="24"/>
+          <w:szCs w:val="24"/>
+        </w:rPr>
+        <w:t xml:space="preserve"> : Int – Clé primaire, générée </w:t>
+      </w:r>
+      <w:r>
+        <w:rPr>
+          <w:sz w:val="24"/>
+          <w:szCs w:val="24"/>
+        </w:rPr>
+        <w:t xml:space="preserve">automatiquement par </w:t>
+      </w:r>
+      <w:proofErr w:type="spellStart"/>
+      <w:r>
+        <w:rPr>
+          <w:sz w:val="24"/>
+          <w:szCs w:val="24"/>
+        </w:rPr>
+        <w:t>MySql</w:t>
+      </w:r>
+      <w:proofErr w:type="spellEnd"/>
     </w:p>
     <w:p>
       <w:pPr>
@@ -7114,7 +8103,23 @@
           <w:sz w:val="24"/>
           <w:szCs w:val="24"/>
         </w:rPr>
-        <w:t xml:space="preserve"> required-</w:t>
+        <w:t xml:space="preserve"> </w:t>
+      </w:r>
+      <w:proofErr w:type="spellStart"/>
+      <w:r>
+        <w:rPr>
+          <w:sz w:val="24"/>
+          <w:szCs w:val="24"/>
+        </w:rPr>
+        <w:t>required</w:t>
+      </w:r>
+      <w:proofErr w:type="spellEnd"/>
+      <w:r>
+        <w:rPr>
+          <w:sz w:val="24"/>
+          <w:szCs w:val="24"/>
+        </w:rPr>
+        <w:t>-</w:t>
       </w:r>
       <w:r>
         <w:rPr>
@@ -7136,19 +8141,44 @@
           <w:szCs w:val="24"/>
         </w:rPr>
       </w:pPr>
-      <w:r>
-        <w:rPr>
-          <w:sz w:val="24"/>
-          <w:szCs w:val="24"/>
-        </w:rPr>
-        <w:t>password : String —</w:t>
-      </w:r>
-      <w:r>
-        <w:rPr>
-          <w:sz w:val="24"/>
-          <w:szCs w:val="24"/>
-        </w:rPr>
-        <w:t xml:space="preserve"> required- </w:t>
+      <w:proofErr w:type="spellStart"/>
+      <w:r>
+        <w:rPr>
+          <w:sz w:val="24"/>
+          <w:szCs w:val="24"/>
+        </w:rPr>
+        <w:t>password</w:t>
+      </w:r>
+      <w:proofErr w:type="spellEnd"/>
+      <w:r>
+        <w:rPr>
+          <w:sz w:val="24"/>
+          <w:szCs w:val="24"/>
+        </w:rPr>
+        <w:t xml:space="preserve"> : String —</w:t>
+      </w:r>
+      <w:r>
+        <w:rPr>
+          <w:sz w:val="24"/>
+          <w:szCs w:val="24"/>
+        </w:rPr>
+        <w:t xml:space="preserve"> </w:t>
+      </w:r>
+      <w:proofErr w:type="spellStart"/>
+      <w:r>
+        <w:rPr>
+          <w:sz w:val="24"/>
+          <w:szCs w:val="24"/>
+        </w:rPr>
+        <w:t>required</w:t>
+      </w:r>
+      <w:proofErr w:type="spellEnd"/>
+      <w:r>
+        <w:rPr>
+          <w:sz w:val="24"/>
+          <w:szCs w:val="24"/>
+        </w:rPr>
+        <w:t xml:space="preserve">- </w:t>
       </w:r>
       <w:r>
         <w:rPr>
@@ -7170,6 +8200,7 @@
           <w:szCs w:val="24"/>
         </w:rPr>
       </w:pPr>
+      <w:proofErr w:type="spellStart"/>
       <w:r>
         <w:rPr>
           <w:sz w:val="24"/>
@@ -7184,7 +8215,34 @@
           <w:szCs w:val="24"/>
           <w:lang w:val="en-GB"/>
         </w:rPr>
-        <w:t xml:space="preserve">ôle : String – required : standard ou admin. </w:t>
+        <w:t>ôle</w:t>
+      </w:r>
+      <w:proofErr w:type="spellEnd"/>
+      <w:r>
+        <w:rPr>
+          <w:sz w:val="24"/>
+          <w:szCs w:val="24"/>
+          <w:lang w:val="en-GB"/>
+        </w:rPr>
+        <w:t xml:space="preserve"> : String – required : standard </w:t>
+      </w:r>
+      <w:proofErr w:type="spellStart"/>
+      <w:r>
+        <w:rPr>
+          <w:sz w:val="24"/>
+          <w:szCs w:val="24"/>
+          <w:lang w:val="en-GB"/>
+        </w:rPr>
+        <w:t>ou</w:t>
+      </w:r>
+      <w:proofErr w:type="spellEnd"/>
+      <w:r>
+        <w:rPr>
+          <w:sz w:val="24"/>
+          <w:szCs w:val="24"/>
+          <w:lang w:val="en-GB"/>
+        </w:rPr>
+        <w:t xml:space="preserve"> admin. </w:t>
       </w:r>
       <w:r>
         <w:rPr>
@@ -7234,13 +8292,31 @@
           <w:szCs w:val="24"/>
         </w:rPr>
       </w:pPr>
-      <w:r>
-        <w:rPr>
-          <w:sz w:val="24"/>
-          <w:szCs w:val="24"/>
-        </w:rPr>
-        <w:t>CommentId : Int – Clé primaire, générée automatiquement par MySql</w:t>
-      </w:r>
+      <w:proofErr w:type="spellStart"/>
+      <w:r>
+        <w:rPr>
+          <w:sz w:val="24"/>
+          <w:szCs w:val="24"/>
+        </w:rPr>
+        <w:t>CommentId</w:t>
+      </w:r>
+      <w:proofErr w:type="spellEnd"/>
+      <w:r>
+        <w:rPr>
+          <w:sz w:val="24"/>
+          <w:szCs w:val="24"/>
+        </w:rPr>
+        <w:t xml:space="preserve"> : Int – Clé primaire, générée automatiquement par </w:t>
+      </w:r>
+      <w:proofErr w:type="spellStart"/>
+      <w:r>
+        <w:rPr>
+          <w:sz w:val="24"/>
+          <w:szCs w:val="24"/>
+        </w:rPr>
+        <w:t>MySql</w:t>
+      </w:r>
+      <w:proofErr w:type="spellEnd"/>
     </w:p>
     <w:p>
       <w:pPr>
@@ -7254,12 +8330,69 @@
           <w:szCs w:val="24"/>
         </w:rPr>
       </w:pPr>
-      <w:r>
-        <w:rPr>
-          <w:sz w:val="24"/>
-          <w:szCs w:val="24"/>
-        </w:rPr>
-        <w:t>userId : Int – required- clé étrangère (tables users) - Identifiant SQL de l’utilisateur qui a crée le commentaire</w:t>
+      <w:proofErr w:type="spellStart"/>
+      <w:r>
+        <w:rPr>
+          <w:sz w:val="24"/>
+          <w:szCs w:val="24"/>
+        </w:rPr>
+        <w:t>userId</w:t>
+      </w:r>
+      <w:proofErr w:type="spellEnd"/>
+      <w:r>
+        <w:rPr>
+          <w:sz w:val="24"/>
+          <w:szCs w:val="24"/>
+        </w:rPr>
+        <w:t xml:space="preserve"> : Int – </w:t>
+      </w:r>
+      <w:proofErr w:type="spellStart"/>
+      <w:r>
+        <w:rPr>
+          <w:sz w:val="24"/>
+          <w:szCs w:val="24"/>
+        </w:rPr>
+        <w:t>required</w:t>
+      </w:r>
+      <w:proofErr w:type="spellEnd"/>
+      <w:r>
+        <w:rPr>
+          <w:sz w:val="24"/>
+          <w:szCs w:val="24"/>
+        </w:rPr>
+        <w:t xml:space="preserve">- clé étrangère (tables </w:t>
+      </w:r>
+      <w:proofErr w:type="spellStart"/>
+      <w:r>
+        <w:rPr>
+          <w:sz w:val="24"/>
+          <w:szCs w:val="24"/>
+        </w:rPr>
+        <w:t>users</w:t>
+      </w:r>
+      <w:proofErr w:type="spellEnd"/>
+      <w:r>
+        <w:rPr>
+          <w:sz w:val="24"/>
+          <w:szCs w:val="24"/>
+        </w:rPr>
+        <w:t xml:space="preserve">) - Identifiant SQL de l’utilisateur qui a </w:t>
+      </w:r>
+      <w:proofErr w:type="spellStart"/>
+      <w:r>
+        <w:rPr>
+          <w:sz w:val="24"/>
+          <w:szCs w:val="24"/>
+        </w:rPr>
+        <w:t>crée</w:t>
+      </w:r>
+      <w:proofErr w:type="spellEnd"/>
+      <w:r>
+        <w:rPr>
+          <w:sz w:val="24"/>
+          <w:szCs w:val="24"/>
+        </w:rPr>
+        <w:t xml:space="preserve"> le commentaire</w:t>
       </w:r>
     </w:p>
     <w:p>
@@ -7274,12 +8407,53 @@
           <w:szCs w:val="24"/>
         </w:rPr>
       </w:pPr>
-      <w:r>
-        <w:rPr>
-          <w:sz w:val="24"/>
-          <w:szCs w:val="24"/>
-        </w:rPr>
-        <w:t>postId : Int –required-- Clé étrangère (table posts), Identifiant du post commenté</w:t>
+      <w:proofErr w:type="spellStart"/>
+      <w:r>
+        <w:rPr>
+          <w:sz w:val="24"/>
+          <w:szCs w:val="24"/>
+        </w:rPr>
+        <w:t>postId</w:t>
+      </w:r>
+      <w:proofErr w:type="spellEnd"/>
+      <w:r>
+        <w:rPr>
+          <w:sz w:val="24"/>
+          <w:szCs w:val="24"/>
+        </w:rPr>
+        <w:t> : Int –</w:t>
+      </w:r>
+      <w:proofErr w:type="spellStart"/>
+      <w:r>
+        <w:rPr>
+          <w:sz w:val="24"/>
+          <w:szCs w:val="24"/>
+        </w:rPr>
+        <w:t>required</w:t>
+      </w:r>
+      <w:proofErr w:type="spellEnd"/>
+      <w:r>
+        <w:rPr>
+          <w:sz w:val="24"/>
+          <w:szCs w:val="24"/>
+        </w:rPr>
+        <w:t xml:space="preserve">-- Clé étrangère (table </w:t>
+      </w:r>
+      <w:proofErr w:type="spellStart"/>
+      <w:r>
+        <w:rPr>
+          <w:sz w:val="24"/>
+          <w:szCs w:val="24"/>
+        </w:rPr>
+        <w:t>posts</w:t>
+      </w:r>
+      <w:proofErr w:type="spellEnd"/>
+      <w:r>
+        <w:rPr>
+          <w:sz w:val="24"/>
+          <w:szCs w:val="24"/>
+        </w:rPr>
+        <w:t>), Identifiant du post commenté</w:t>
       </w:r>
     </w:p>
     <w:p>
@@ -7299,7 +8473,55 @@
           <w:sz w:val="24"/>
           <w:szCs w:val="24"/>
         </w:rPr>
-        <w:t>content : text (type sequelize)--  required – contenu du commentaire</w:t>
+        <w:t xml:space="preserve">content : </w:t>
+      </w:r>
+      <w:proofErr w:type="spellStart"/>
+      <w:r>
+        <w:rPr>
+          <w:sz w:val="24"/>
+          <w:szCs w:val="24"/>
+        </w:rPr>
+        <w:t>text</w:t>
+      </w:r>
+      <w:proofErr w:type="spellEnd"/>
+      <w:r>
+        <w:rPr>
+          <w:sz w:val="24"/>
+          <w:szCs w:val="24"/>
+        </w:rPr>
+        <w:t xml:space="preserve"> (type </w:t>
+      </w:r>
+      <w:proofErr w:type="spellStart"/>
+      <w:r>
+        <w:rPr>
+          <w:sz w:val="24"/>
+          <w:szCs w:val="24"/>
+        </w:rPr>
+        <w:t>sequelize</w:t>
+      </w:r>
+      <w:proofErr w:type="spellEnd"/>
+      <w:r>
+        <w:rPr>
+          <w:sz w:val="24"/>
+          <w:szCs w:val="24"/>
+        </w:rPr>
+        <w:t xml:space="preserve">)--  </w:t>
+      </w:r>
+      <w:proofErr w:type="spellStart"/>
+      <w:r>
+        <w:rPr>
+          <w:sz w:val="24"/>
+          <w:szCs w:val="24"/>
+        </w:rPr>
+        <w:t>required</w:t>
+      </w:r>
+      <w:proofErr w:type="spellEnd"/>
+      <w:r>
+        <w:rPr>
+          <w:sz w:val="24"/>
+          <w:szCs w:val="24"/>
+        </w:rPr>
+        <w:t xml:space="preserve"> – contenu du commentaire</w:t>
       </w:r>
     </w:p>
     <w:p>
@@ -7314,12 +8536,53 @@
           <w:szCs w:val="24"/>
         </w:rPr>
       </w:pPr>
-      <w:r>
-        <w:rPr>
-          <w:sz w:val="24"/>
-          <w:szCs w:val="24"/>
-        </w:rPr>
-        <w:t>flagged : boolean – default : false – passer à true quand signalé</w:t>
+      <w:proofErr w:type="spellStart"/>
+      <w:r>
+        <w:rPr>
+          <w:sz w:val="24"/>
+          <w:szCs w:val="24"/>
+        </w:rPr>
+        <w:t>flagged</w:t>
+      </w:r>
+      <w:proofErr w:type="spellEnd"/>
+      <w:r>
+        <w:rPr>
+          <w:sz w:val="24"/>
+          <w:szCs w:val="24"/>
+        </w:rPr>
+        <w:t xml:space="preserve"> : </w:t>
+      </w:r>
+      <w:proofErr w:type="spellStart"/>
+      <w:r>
+        <w:rPr>
+          <w:sz w:val="24"/>
+          <w:szCs w:val="24"/>
+        </w:rPr>
+        <w:t>boolean</w:t>
+      </w:r>
+      <w:proofErr w:type="spellEnd"/>
+      <w:r>
+        <w:rPr>
+          <w:sz w:val="24"/>
+          <w:szCs w:val="24"/>
+        </w:rPr>
+        <w:t xml:space="preserve"> – default : false – passer à </w:t>
+      </w:r>
+      <w:proofErr w:type="spellStart"/>
+      <w:r>
+        <w:rPr>
+          <w:sz w:val="24"/>
+          <w:szCs w:val="24"/>
+        </w:rPr>
+        <w:t>true</w:t>
+      </w:r>
+      <w:proofErr w:type="spellEnd"/>
+      <w:r>
+        <w:rPr>
+          <w:sz w:val="24"/>
+          <w:szCs w:val="24"/>
+        </w:rPr>
+        <w:t xml:space="preserve"> quand signalé</w:t>
       </w:r>
     </w:p>
     <w:p>
@@ -7365,6 +8628,7 @@
           <w:szCs w:val="36"/>
         </w:rPr>
       </w:pPr>
+      <w:proofErr w:type="spellStart"/>
       <w:r>
         <w:rPr>
           <w:b/>
@@ -7373,7 +8637,17 @@
           <w:szCs w:val="36"/>
         </w:rPr>
         <w:lastRenderedPageBreak/>
-        <w:t>Shéma relationnel des tables</w:t>
+        <w:t>Shéma</w:t>
+      </w:r>
+      <w:proofErr w:type="spellEnd"/>
+      <w:r>
+        <w:rPr>
+          <w:b/>
+          <w:bCs/>
+          <w:sz w:val="36"/>
+          <w:szCs w:val="36"/>
+        </w:rPr>
+        <w:t xml:space="preserve"> relationnel des tables</w:t>
       </w:r>
     </w:p>
     <w:p>
@@ -7401,6 +8675,7 @@
       </w:pPr>
       <w:r>
         <w:rPr>
+          <w:noProof/>
           <w:sz w:val="24"/>
           <w:szCs w:val="24"/>
         </w:rPr>

</xml_diff>

<commit_message>
ajout fils personnels myFeed
</commit_message>
<xml_diff>
--- a/documentation/documentationRoutesEtSchemaDonnées.docx
+++ b/documentation/documentationRoutesEtSchemaDonnées.docx
@@ -1205,7 +1205,7 @@
       </w:tblPr>
       <w:tblGrid>
         <w:gridCol w:w="924"/>
-        <w:gridCol w:w="2605"/>
+        <w:gridCol w:w="2660"/>
         <w:gridCol w:w="1883"/>
         <w:gridCol w:w="1669"/>
         <w:gridCol w:w="3274"/>
@@ -1900,6 +1900,14 @@
               </w:rPr>
               <w:t>fromUser</w:t>
             </w:r>
+            <w:r>
+              <w:rPr>
+                <w:rFonts w:ascii="Calibri" w:eastAsia="Times New Roman" w:hAnsi="Calibri" w:cs="Calibri"/>
+                <w:color w:val="000000"/>
+                <w:lang w:eastAsia="fr-FR"/>
+              </w:rPr>
+              <w:t>/ :userId</w:t>
+            </w:r>
           </w:p>
         </w:tc>
         <w:tc>
@@ -1931,31 +1939,7 @@
                 <w:color w:val="000000"/>
                 <w:lang w:eastAsia="fr-FR"/>
               </w:rPr>
-              <w:t>{userId :</w:t>
-            </w:r>
-            <w:r>
-              <w:rPr>
-                <w:rFonts w:ascii="Calibri" w:eastAsia="Times New Roman" w:hAnsi="Calibri" w:cs="Calibri"/>
-                <w:color w:val="000000"/>
-                <w:lang w:eastAsia="fr-FR"/>
-              </w:rPr>
-              <w:t xml:space="preserve"> strin</w:t>
-            </w:r>
-            <w:r>
-              <w:rPr>
-                <w:rFonts w:ascii="Calibri" w:eastAsia="Times New Roman" w:hAnsi="Calibri" w:cs="Calibri"/>
-                <w:color w:val="000000"/>
-                <w:lang w:eastAsia="fr-FR"/>
-              </w:rPr>
-              <w:t>g</w:t>
-            </w:r>
-            <w:r>
-              <w:rPr>
-                <w:rFonts w:ascii="Calibri" w:eastAsia="Times New Roman" w:hAnsi="Calibri" w:cs="Calibri"/>
-                <w:color w:val="000000"/>
-                <w:lang w:eastAsia="fr-FR"/>
-              </w:rPr>
-              <w:t>}</w:t>
+              <w:t>-</w:t>
             </w:r>
           </w:p>
         </w:tc>

</xml_diff>

<commit_message>
creation et affichage nouveau post
</commit_message>
<xml_diff>
--- a/documentation/documentationRoutesEtSchemaDonnées.docx
+++ b/documentation/documentationRoutesEtSchemaDonnées.docx
@@ -4224,7 +4224,7 @@
         <w:gridCol w:w="938"/>
         <w:gridCol w:w="2417"/>
         <w:gridCol w:w="2104"/>
-        <w:gridCol w:w="1750"/>
+        <w:gridCol w:w="2330"/>
         <w:gridCol w:w="3469"/>
       </w:tblGrid>
       <w:tr>
@@ -4611,7 +4611,71 @@
                 <w:color w:val="000000"/>
                 <w:lang w:eastAsia="fr-FR"/>
               </w:rPr>
-              <w:t>{message :string}</w:t>
+              <w:t>{message :string</w:t>
+            </w:r>
+          </w:p>
+          <w:p>
+            <w:pPr>
+              <w:spacing w:after="0" w:line="240" w:lineRule="auto"/>
+              <w:jc w:val="center"/>
+              <w:rPr>
+                <w:rFonts w:ascii="Calibri" w:eastAsia="Times New Roman" w:hAnsi="Calibri" w:cs="Calibri"/>
+                <w:color w:val="000000"/>
+                <w:sz w:val="20"/>
+                <w:szCs w:val="20"/>
+                <w:lang w:eastAsia="fr-FR"/>
+              </w:rPr>
+            </w:pPr>
+            <w:r>
+              <w:rPr>
+                <w:rFonts w:ascii="Calibri" w:eastAsia="Times New Roman" w:hAnsi="Calibri" w:cs="Calibri"/>
+                <w:color w:val="000000"/>
+                <w:sz w:val="20"/>
+                <w:szCs w:val="20"/>
+                <w:lang w:eastAsia="fr-FR"/>
+              </w:rPr>
+              <w:t>posts :[Single post],</w:t>
+            </w:r>
+          </w:p>
+          <w:p>
+            <w:pPr>
+              <w:spacing w:after="0" w:line="240" w:lineRule="auto"/>
+              <w:jc w:val="center"/>
+              <w:rPr>
+                <w:rFonts w:ascii="Calibri" w:eastAsia="Times New Roman" w:hAnsi="Calibri" w:cs="Calibri"/>
+                <w:color w:val="000000"/>
+                <w:lang w:eastAsia="fr-FR"/>
+              </w:rPr>
+            </w:pPr>
+            <w:r>
+              <w:rPr>
+                <w:rFonts w:ascii="Calibri" w:eastAsia="Times New Roman" w:hAnsi="Calibri" w:cs="Calibri"/>
+                <w:color w:val="000000"/>
+                <w:sz w:val="20"/>
+                <w:szCs w:val="20"/>
+                <w:lang w:eastAsia="fr-FR"/>
+              </w:rPr>
+              <w:t>comments :[commentaires liés au Post</w:t>
+            </w:r>
+            <w:r>
+              <w:rPr>
+                <w:rFonts w:ascii="Calibri" w:eastAsia="Times New Roman" w:hAnsi="Calibri" w:cs="Calibri"/>
+                <w:color w:val="000000"/>
+                <w:sz w:val="20"/>
+                <w:szCs w:val="20"/>
+                <w:lang w:eastAsia="fr-FR"/>
+              </w:rPr>
+              <w:t xml:space="preserve"> mis à jour</w:t>
+            </w:r>
+            <w:r>
+              <w:rPr>
+                <w:rFonts w:ascii="Calibri" w:eastAsia="Times New Roman" w:hAnsi="Calibri" w:cs="Calibri"/>
+                <w:color w:val="000000"/>
+                <w:sz w:val="20"/>
+                <w:szCs w:val="20"/>
+                <w:lang w:eastAsia="fr-FR"/>
+              </w:rPr>
+              <w:t>]}</w:t>
             </w:r>
           </w:p>
         </w:tc>
@@ -7640,6 +7704,7 @@
   <w:style w:type="character" w:default="1" w:styleId="Policepardfaut">
     <w:name w:val="Default Paragraph Font"/>
     <w:uiPriority w:val="1"/>
+    <w:semiHidden/>
     <w:unhideWhenUsed/>
   </w:style>
   <w:style w:type="table" w:default="1" w:styleId="TableauNormal">

</xml_diff>